<commit_message>
Update the testing document, adding description and testcase information
</commit_message>
<xml_diff>
--- a/Testing Document.docx
+++ b/Testing Document.docx
@@ -2,6 +2,137 @@
 <file path=word/document.xml><?xml version="1.0" encoding="utf-8"?>
 <w:document xmlns:wpc="http://schemas.microsoft.com/office/word/2010/wordprocessingCanvas" xmlns:cx="http://schemas.microsoft.com/office/drawing/2014/chartex" xmlns:cx1="http://schemas.microsoft.com/office/drawing/2015/9/8/chartex" xmlns:cx2="http://schemas.microsoft.com/office/drawing/2015/10/21/chartex" xmlns:cx3="http://schemas.microsoft.com/office/drawing/2016/5/9/chartex" xmlns:cx4="http://schemas.microsoft.com/office/drawing/2016/5/10/chartex" xmlns:cx5="http://schemas.microsoft.com/office/drawing/2016/5/11/chartex" xmlns:cx6="http://schemas.microsoft.com/office/drawing/2016/5/12/chartex" xmlns:cx7="http://schemas.microsoft.com/office/drawing/2016/5/13/chartex" xmlns:cx8="http://schemas.microsoft.com/office/drawing/2016/5/14/chartex" xmlns:mc="http://schemas.openxmlformats.org/markup-compatibility/2006" xmlns:aink="http://schemas.microsoft.com/office/drawing/2016/ink" xmlns:am3d="http://schemas.microsoft.com/office/drawing/2017/model3d" xmlns:o="urn:schemas-microsoft-com:office:office" xmlns:oel="http://schemas.microsoft.com/office/2019/extlst" xmlns:r="http://schemas.openxmlformats.org/officeDocument/2006/relationships" xmlns:m="http://schemas.openxmlformats.org/officeDocument/2006/math" xmlns:v="urn:schemas-microsoft-com:vml" xmlns:wp14="http://schemas.microsoft.com/office/word/2010/wordprocessingDrawing" xmlns:wp="http://schemas.openxmlformats.org/drawingml/2006/wordprocessingDrawing" xmlns:w10="urn:schemas-microsoft-com:office:word" xmlns:w="http://schemas.openxmlformats.org/wordprocessingml/2006/main" xmlns:w14="http://schemas.microsoft.com/office/word/2010/wordml" xmlns:w15="http://schemas.microsoft.com/office/word/2012/wordml" xmlns:w16cex="http://schemas.microsoft.com/office/word/2018/wordml/cex" xmlns:w16cid="http://schemas.microsoft.com/office/word/2016/wordml/cid" xmlns:w16="http://schemas.microsoft.com/office/word/2018/wordml" xmlns:w16sdtdh="http://schemas.microsoft.com/office/word/2020/wordml/sdtdatahash" xmlns:w16se="http://schemas.microsoft.com/office/word/2015/wordml/symex" xmlns:wpg="http://schemas.microsoft.com/office/word/2010/wordprocessingGroup" xmlns:wpi="http://schemas.microsoft.com/office/word/2010/wordprocessingInk" xmlns:wne="http://schemas.microsoft.com/office/word/2006/wordml" xmlns:wps="http://schemas.microsoft.com/office/word/2010/wordprocessingShape" mc:Ignorable="w14 w15 w16se w16cid w16 w16cex w16sdtdh wp14">
   <w:body>
+    <w:p>
+      <w:pPr>
+        <w:pStyle w:val="1"/>
+      </w:pPr>
+      <w:r>
+        <w:rPr>
+          <w:rFonts w:hint="eastAsia"/>
+        </w:rPr>
+        <w:t>Introduction</w:t>
+      </w:r>
+    </w:p>
+    <w:p>
+      <w:pPr>
+        <w:pStyle w:val="2"/>
+        <w:rPr>
+          <w:rFonts w:hint="eastAsia"/>
+        </w:rPr>
+      </w:pPr>
+      <w:r>
+        <w:rPr>
+          <w:rFonts w:hint="eastAsia"/>
+        </w:rPr>
+        <w:t>P</w:t>
+      </w:r>
+      <w:r>
+        <w:t>urpose:</w:t>
+      </w:r>
+    </w:p>
+    <w:p>
+      <w:pPr>
+        <w:rPr>
+          <w:rFonts w:hint="eastAsia"/>
+        </w:rPr>
+      </w:pPr>
+      <w:r>
+        <w:t>Chat2DB is a multi-database client tool that has integrated the AIGC. It can</w:t>
+      </w:r>
+      <w:r>
+        <w:t xml:space="preserve"> convert natural language into SQL. It can also convert SQL into natural language and provide optimization suggestions for SQL to greatly enhance the efficiency of developers.</w:t>
+      </w:r>
+      <w:r>
+        <w:t xml:space="preserve"> Chat2DB supports various AI models and databases. With the help of AI, </w:t>
+      </w:r>
+      <w:r>
+        <w:t>even non-SQL business operators in the future can use it to quickly query business data and generate reports.</w:t>
+      </w:r>
+    </w:p>
+    <w:p>
+      <w:pPr>
+        <w:pStyle w:val="2"/>
+      </w:pPr>
+      <w:r>
+        <w:rPr>
+          <w:rFonts w:hint="eastAsia"/>
+        </w:rPr>
+        <w:t>F</w:t>
+      </w:r>
+      <w:r>
+        <w:t>ramework:</w:t>
+      </w:r>
+    </w:p>
+    <w:p>
+      <w:r>
+        <w:rPr>
+          <w:rFonts w:hint="eastAsia"/>
+        </w:rPr>
+        <w:t>T</w:t>
+      </w:r>
+      <w:r>
+        <w:t>he project consists of a front-end UI which is shown as web pages, as well as a back-end server. Users could install and run the project on Windows, Mac, Linux and web pages.</w:t>
+      </w:r>
+    </w:p>
+    <w:p/>
+    <w:p>
+      <w:pPr>
+        <w:rPr>
+          <w:rFonts w:hint="eastAsia"/>
+        </w:rPr>
+      </w:pPr>
+      <w:r>
+        <w:rPr>
+          <w:rFonts w:hint="eastAsia"/>
+        </w:rPr>
+        <w:t>T</w:t>
+      </w:r>
+      <w:r>
+        <w:t xml:space="preserve">he project mainly uses </w:t>
+      </w:r>
+      <w:proofErr w:type="spellStart"/>
+      <w:r>
+        <w:rPr>
+          <w:rStyle w:val="a4"/>
+          <w:rFonts w:ascii="Segoe UI" w:hAnsi="Segoe UI" w:cs="Segoe UI"/>
+          <w:color w:val="1C1E21"/>
+        </w:rPr>
+        <w:t>Electron+js+Java</w:t>
+      </w:r>
+      <w:proofErr w:type="spellEnd"/>
+      <w:r>
+        <w:rPr>
+          <w:rStyle w:val="a4"/>
+          <w:rFonts w:ascii="Segoe UI" w:hAnsi="Segoe UI" w:cs="Segoe UI"/>
+          <w:color w:val="1C1E21"/>
+        </w:rPr>
+        <w:t xml:space="preserve"> </w:t>
+      </w:r>
+      <w:r>
+        <w:rPr>
+          <w:rStyle w:val="a4"/>
+          <w:rFonts w:ascii="Segoe UI" w:hAnsi="Segoe UI" w:cs="Segoe UI"/>
+          <w:b w:val="0"/>
+          <w:bCs w:val="0"/>
+          <w:color w:val="1C1E21"/>
+        </w:rPr>
+        <w:t>in order to support web and desktop applications. T</w:t>
+      </w:r>
+      <w:r>
+        <w:rPr>
+          <w:rFonts w:ascii="Segoe UI" w:hAnsi="Segoe UI" w:cs="Segoe UI"/>
+          <w:color w:val="374151"/>
+        </w:rPr>
+        <w:t>he primary programming languages used in the project are Java (62.0%), TypeScript (28.2%), HTML (5.3%), Less (3.8%), JavaScript (0.6%), and Shell (0.1%).</w:t>
+      </w:r>
+      <w:r>
+        <w:rPr>
+          <w:rFonts w:ascii="Segoe UI" w:hAnsi="Segoe UI" w:cs="Segoe UI"/>
+          <w:color w:val="374151"/>
+        </w:rPr>
+        <w:t xml:space="preserve"> Among all of them, there are 834 Java classes, which take up to 37399 lines of code. </w:t>
+      </w:r>
+    </w:p>
     <w:p>
       <w:pPr>
         <w:pStyle w:val="1"/>
@@ -370,6 +501,7 @@
         <w:ind w:firstLineChars="0"/>
       </w:pPr>
       <w:r>
+        <w:lastRenderedPageBreak/>
         <w:t xml:space="preserve">Use </w:t>
       </w:r>
       <w:proofErr w:type="spellStart"/>
@@ -462,6 +594,168 @@
       </w:r>
       <w:proofErr w:type="spellEnd"/>
       <w:proofErr w:type="gramEnd"/>
+    </w:p>
+    <w:p/>
+    <w:p>
+      <w:pPr>
+        <w:pStyle w:val="1"/>
+      </w:pPr>
+      <w:r>
+        <w:rPr>
+          <w:rFonts w:hint="eastAsia"/>
+        </w:rPr>
+        <w:t>T</w:t>
+      </w:r>
+      <w:r>
+        <w:t>estcases:</w:t>
+      </w:r>
+    </w:p>
+    <w:p>
+      <w:r>
+        <w:rPr>
+          <w:rFonts w:hint="eastAsia"/>
+        </w:rPr>
+        <w:t>M</w:t>
+      </w:r>
+      <w:r>
+        <w:t xml:space="preserve">ost test cases exist in the chat2db-server-start module and chat2db-server-start module. Among them, the Junit framework and </w:t>
+      </w:r>
+      <w:r>
+        <w:t>S</w:t>
+      </w:r>
+      <w:r>
+        <w:t xml:space="preserve">pring </w:t>
+      </w:r>
+      <w:r>
+        <w:t>B</w:t>
+      </w:r>
+      <w:r>
+        <w:t xml:space="preserve">oot test framework are used. As </w:t>
+      </w:r>
+      <w:r>
+        <w:t>an</w:t>
+      </w:r>
+      <w:r>
+        <w:t xml:space="preserve"> abstract class, BaseTest.java has used </w:t>
+      </w:r>
+      <w:r>
+        <w:t xml:space="preserve">the </w:t>
+      </w:r>
+      <w:r>
+        <w:t>“</w:t>
+      </w:r>
+      <w:r>
+        <w:t>@</w:t>
+      </w:r>
+      <w:proofErr w:type="spellStart"/>
+      <w:r>
+        <w:t>SpringBootTest</w:t>
+      </w:r>
+      <w:proofErr w:type="spellEnd"/>
+      <w:r>
+        <w:t>” annotation</w:t>
+      </w:r>
+      <w:r>
+        <w:t xml:space="preserve"> from the Spring Boot test framework</w:t>
+      </w:r>
+      <w:r>
+        <w:t xml:space="preserve">, and </w:t>
+      </w:r>
+      <w:r>
+        <w:t xml:space="preserve">some other classes extend the </w:t>
+      </w:r>
+      <w:proofErr w:type="spellStart"/>
+      <w:r>
+        <w:t>BaseTest</w:t>
+      </w:r>
+      <w:proofErr w:type="spellEnd"/>
+      <w:r>
+        <w:t xml:space="preserve"> class and also use the “@Test” annotation from the Junit framework.</w:t>
+      </w:r>
+    </w:p>
+    <w:p/>
+    <w:p>
+      <w:pPr>
+        <w:rPr>
+          <w:rFonts w:hint="eastAsia"/>
+        </w:rPr>
+      </w:pPr>
+      <w:r>
+        <w:t>To test the whole project, since the project uses Maven for management, we can either use “</w:t>
+      </w:r>
+      <w:proofErr w:type="spellStart"/>
+      <w:r>
+        <w:t>mvn</w:t>
+      </w:r>
+      <w:proofErr w:type="spellEnd"/>
+      <w:r>
+        <w:t xml:space="preserve"> test</w:t>
+      </w:r>
+      <w:r>
+        <w:t>” command in the terminal or run the “test” lifecycle in our IDE. In order to run a specific test case, we can either use the “</w:t>
+      </w:r>
+      <w:proofErr w:type="spellStart"/>
+      <w:r>
+        <w:rPr>
+          <w:highlight w:val="lightGray"/>
+        </w:rPr>
+        <w:t>mvn</w:t>
+      </w:r>
+      <w:proofErr w:type="spellEnd"/>
+      <w:r>
+        <w:rPr>
+          <w:highlight w:val="lightGray"/>
+        </w:rPr>
+        <w:t xml:space="preserve"> -</w:t>
+      </w:r>
+      <w:proofErr w:type="spellStart"/>
+      <w:r>
+        <w:rPr>
+          <w:highlight w:val="lightGray"/>
+        </w:rPr>
+        <w:t>Dtest</w:t>
+      </w:r>
+      <w:proofErr w:type="spellEnd"/>
+      <w:r>
+        <w:rPr>
+          <w:highlight w:val="lightGray"/>
+        </w:rPr>
+        <w:t>=</w:t>
+      </w:r>
+      <w:proofErr w:type="spellStart"/>
+      <w:r>
+        <w:rPr>
+          <w:highlight w:val="lightGray"/>
+        </w:rPr>
+        <w:t>ClassName</w:t>
+      </w:r>
+      <w:proofErr w:type="spellEnd"/>
+      <w:r>
+        <w:rPr>
+          <w:highlight w:val="lightGray"/>
+        </w:rPr>
+        <w:t xml:space="preserve"> test</w:t>
+      </w:r>
+      <w:r>
+        <w:t xml:space="preserve">” command in the terminal or simply run or debug the class in IDE. </w:t>
+      </w:r>
+    </w:p>
+    <w:p>
+      <w:pPr>
+        <w:pStyle w:val="1"/>
+        <w:rPr>
+          <w:rFonts w:hint="eastAsia"/>
+        </w:rPr>
+      </w:pPr>
+      <w:r>
+        <w:rPr>
+          <w:rFonts w:hint="eastAsia"/>
+        </w:rPr>
+        <w:t>T</w:t>
+      </w:r>
+      <w:r>
+        <w:t>esting</w:t>
+      </w:r>
     </w:p>
     <w:sectPr>
       <w:pgSz w:w="11906" w:h="16838"/>
@@ -1274,6 +1568,17 @@
       <w:ind w:firstLineChars="200" w:firstLine="420"/>
     </w:pPr>
   </w:style>
+  <w:style w:type="character" w:styleId="a4">
+    <w:name w:val="Strong"/>
+    <w:basedOn w:val="a0"/>
+    <w:uiPriority w:val="22"/>
+    <w:qFormat/>
+    <w:rsid w:val="000E6E9A"/>
+    <w:rPr>
+      <w:b/>
+      <w:bCs/>
+    </w:rPr>
+  </w:style>
 </w:styles>
 </file>
 

</xml_diff>

<commit_message>
adding testcases and update document
</commit_message>
<xml_diff>
--- a/Testing Document.docx
+++ b/Testing Document.docx
@@ -162,9 +162,8 @@
           <w:szCs w:val="28"/>
           <w:shd w:val="clear" w:color="auto" w:fill="FFFFFF"/>
         </w:rPr>
-        <w:t xml:space="preserve">Prepared by: </w:t>
-      </w:r>
-      <w:proofErr w:type="spellStart"/>
+        <w:t>Prepared by: Weixiao Liang/</w:t>
+      </w:r>
       <w:r>
         <w:rPr>
           <w:rFonts w:ascii="Arial" w:eastAsia="Microsoft JhengHei" w:hAnsi="Arial" w:cs="Arial"/>
@@ -174,9 +173,8 @@
           <w:szCs w:val="28"/>
           <w:shd w:val="clear" w:color="auto" w:fill="FFFFFF"/>
         </w:rPr>
-        <w:t>Weixiao</w:t>
-      </w:r>
-      <w:proofErr w:type="spellEnd"/>
+        <w:t xml:space="preserve"> </w:t>
+      </w:r>
       <w:r>
         <w:rPr>
           <w:rFonts w:ascii="Arial" w:eastAsia="Microsoft JhengHei" w:hAnsi="Arial" w:cs="Arial"/>
@@ -186,9 +184,13 @@
           <w:szCs w:val="28"/>
           <w:shd w:val="clear" w:color="auto" w:fill="FFFFFF"/>
         </w:rPr>
-        <w:t xml:space="preserve"> Liang/</w:t>
-      </w:r>
-      <w:r>
+        <w:t>Yifan He</w:t>
+      </w:r>
+    </w:p>
+    <w:p>
+      <w:pPr>
+        <w:spacing w:line="480" w:lineRule="auto"/>
+        <w:jc w:val="center"/>
         <w:rPr>
           <w:rFonts w:ascii="Arial" w:eastAsia="Microsoft JhengHei" w:hAnsi="Arial" w:cs="Arial"/>
           <w:b/>
@@ -197,8 +199,7 @@
           <w:szCs w:val="28"/>
           <w:shd w:val="clear" w:color="auto" w:fill="FFFFFF"/>
         </w:rPr>
-        <w:t xml:space="preserve"> </w:t>
-      </w:r>
+      </w:pPr>
       <w:r>
         <w:rPr>
           <w:rFonts w:ascii="Arial" w:eastAsia="Microsoft JhengHei" w:hAnsi="Arial" w:cs="Arial"/>
@@ -208,33 +209,24 @@
           <w:szCs w:val="28"/>
           <w:shd w:val="clear" w:color="auto" w:fill="FFFFFF"/>
         </w:rPr>
-        <w:t>Yifan He</w:t>
-      </w:r>
-    </w:p>
-    <w:p>
-      <w:pPr>
-        <w:spacing w:line="480" w:lineRule="auto"/>
-        <w:jc w:val="center"/>
-        <w:rPr>
-          <w:rFonts w:ascii="Arial" w:eastAsia="Microsoft JhengHei" w:hAnsi="Arial" w:cs="Arial"/>
-          <w:b/>
-          <w:bCs/>
-          <w:sz w:val="28"/>
-          <w:szCs w:val="28"/>
+        <w:t>Class: SWE 261P LEC A: SW TEST &amp; DEBUG</w:t>
+      </w:r>
+    </w:p>
+    <w:p>
+      <w:pPr>
+        <w:rPr>
+          <w:rFonts w:ascii="Arial" w:hAnsi="Arial" w:cs="Arial"/>
           <w:shd w:val="clear" w:color="auto" w:fill="FFFFFF"/>
         </w:rPr>
       </w:pPr>
-      <w:r>
-        <w:rPr>
-          <w:rFonts w:ascii="Arial" w:eastAsia="Microsoft JhengHei" w:hAnsi="Arial" w:cs="Arial"/>
-          <w:b/>
-          <w:bCs/>
-          <w:sz w:val="28"/>
-          <w:szCs w:val="28"/>
+    </w:p>
+    <w:p>
+      <w:pPr>
+        <w:rPr>
+          <w:rFonts w:ascii="Arial" w:hAnsi="Arial" w:cs="Arial"/>
           <w:shd w:val="clear" w:color="auto" w:fill="FFFFFF"/>
         </w:rPr>
-        <w:t>Class: SWE 261P LEC A: SW TEST &amp; DEBUG</w:t>
-      </w:r>
+      </w:pPr>
     </w:p>
     <w:p>
       <w:pPr>
@@ -408,28 +400,12 @@
       <w:pPr>
         <w:rPr>
           <w:rFonts w:ascii="Arial" w:hAnsi="Arial" w:cs="Arial"/>
-          <w:shd w:val="clear" w:color="auto" w:fill="FFFFFF"/>
-        </w:rPr>
-      </w:pPr>
-    </w:p>
-    <w:p>
-      <w:pPr>
-        <w:rPr>
-          <w:rFonts w:ascii="Arial" w:hAnsi="Arial" w:cs="Arial"/>
-          <w:shd w:val="clear" w:color="auto" w:fill="FFFFFF"/>
-        </w:rPr>
-      </w:pPr>
-    </w:p>
-    <w:p>
-      <w:pPr>
-        <w:rPr>
-          <w:rFonts w:ascii="Arial" w:hAnsi="Arial" w:cs="Arial"/>
-        </w:rPr>
-      </w:pPr>
-    </w:p>
-    <w:p>
-      <w:pPr>
-        <w:pStyle w:val="Heading1"/>
+        </w:rPr>
+      </w:pPr>
+    </w:p>
+    <w:p>
+      <w:pPr>
+        <w:pStyle w:val="1"/>
         <w:rPr>
           <w:rFonts w:ascii="Arial" w:hAnsi="Arial" w:cs="Arial"/>
         </w:rPr>
@@ -444,7 +420,7 @@
     </w:p>
     <w:p>
       <w:pPr>
-        <w:pStyle w:val="Heading2"/>
+        <w:pStyle w:val="2"/>
         <w:spacing w:line="360" w:lineRule="auto"/>
         <w:rPr>
           <w:rFonts w:ascii="Arial" w:hAnsi="Arial" w:cs="Arial"/>
@@ -477,7 +453,7 @@
     </w:p>
     <w:p>
       <w:pPr>
-        <w:pStyle w:val="Heading2"/>
+        <w:pStyle w:val="2"/>
         <w:spacing w:line="360" w:lineRule="auto"/>
         <w:rPr>
           <w:rFonts w:ascii="Arial" w:hAnsi="Arial" w:cs="Arial"/>
@@ -538,7 +514,7 @@
       <w:proofErr w:type="spellStart"/>
       <w:r>
         <w:rPr>
-          <w:rStyle w:val="Strong"/>
+          <w:rStyle w:val="a4"/>
           <w:rFonts w:ascii="Arial" w:hAnsi="Arial" w:cs="Arial"/>
           <w:sz w:val="24"/>
           <w:szCs w:val="24"/>
@@ -548,7 +524,7 @@
       <w:proofErr w:type="spellEnd"/>
       <w:r>
         <w:rPr>
-          <w:rStyle w:val="Strong"/>
+          <w:rStyle w:val="a4"/>
           <w:rFonts w:ascii="Arial" w:hAnsi="Arial" w:cs="Arial"/>
           <w:sz w:val="24"/>
           <w:szCs w:val="24"/>
@@ -557,7 +533,7 @@
       </w:r>
       <w:r>
         <w:rPr>
-          <w:rStyle w:val="Strong"/>
+          <w:rStyle w:val="a4"/>
           <w:rFonts w:ascii="Arial" w:hAnsi="Arial" w:cs="Arial"/>
           <w:b w:val="0"/>
           <w:bCs w:val="0"/>
@@ -577,7 +553,7 @@
     </w:p>
     <w:p>
       <w:pPr>
-        <w:pStyle w:val="Heading1"/>
+        <w:pStyle w:val="1"/>
         <w:spacing w:line="360" w:lineRule="auto"/>
         <w:rPr>
           <w:rFonts w:ascii="Arial" w:hAnsi="Arial" w:cs="Arial"/>
@@ -592,7 +568,7 @@
     </w:p>
     <w:p>
       <w:pPr>
-        <w:pStyle w:val="Heading2"/>
+        <w:pStyle w:val="2"/>
         <w:spacing w:line="360" w:lineRule="auto"/>
         <w:rPr>
           <w:rFonts w:ascii="Arial" w:hAnsi="Arial" w:cs="Arial"/>
@@ -607,7 +583,7 @@
     </w:p>
     <w:p>
       <w:pPr>
-        <w:pStyle w:val="ListParagraph"/>
+        <w:pStyle w:val="a3"/>
         <w:numPr>
           <w:ilvl w:val="0"/>
           <w:numId w:val="2"/>
@@ -631,7 +607,7 @@
     </w:p>
     <w:p>
       <w:pPr>
-        <w:pStyle w:val="ListParagraph"/>
+        <w:pStyle w:val="a3"/>
         <w:numPr>
           <w:ilvl w:val="0"/>
           <w:numId w:val="1"/>
@@ -665,7 +641,7 @@
     </w:p>
     <w:p>
       <w:pPr>
-        <w:pStyle w:val="ListParagraph"/>
+        <w:pStyle w:val="a3"/>
         <w:numPr>
           <w:ilvl w:val="0"/>
           <w:numId w:val="1"/>
@@ -719,7 +695,7 @@
     </w:p>
     <w:p>
       <w:pPr>
-        <w:pStyle w:val="ListParagraph"/>
+        <w:pStyle w:val="a3"/>
         <w:numPr>
           <w:ilvl w:val="0"/>
           <w:numId w:val="1"/>
@@ -754,7 +730,7 @@
     </w:p>
     <w:p>
       <w:pPr>
-        <w:pStyle w:val="ListParagraph"/>
+        <w:pStyle w:val="a3"/>
         <w:numPr>
           <w:ilvl w:val="0"/>
           <w:numId w:val="1"/>
@@ -803,9 +779,9 @@
           <w:highlight w:val="darkGray"/>
           <w:shd w:val="clear" w:color="auto" w:fill="000000"/>
         </w:rPr>
-        <w:t>java -</w:t>
-      </w:r>
-      <w:proofErr w:type="gramStart"/>
+        <w:t>java -jar  -</w:t>
+      </w:r>
+      <w:proofErr w:type="spellStart"/>
       <w:r>
         <w:rPr>
           <w:rFonts w:ascii="Arial" w:hAnsi="Arial" w:cs="Arial"/>
@@ -814,10 +790,9 @@
           <w:highlight w:val="darkGray"/>
           <w:shd w:val="clear" w:color="auto" w:fill="000000"/>
         </w:rPr>
-        <w:t>jar  -</w:t>
-      </w:r>
-      <w:proofErr w:type="spellStart"/>
-      <w:proofErr w:type="gramEnd"/>
+        <w:t>Dloader.path</w:t>
+      </w:r>
+      <w:proofErr w:type="spellEnd"/>
       <w:r>
         <w:rPr>
           <w:rFonts w:ascii="Arial" w:hAnsi="Arial" w:cs="Arial"/>
@@ -826,9 +801,9 @@
           <w:highlight w:val="darkGray"/>
           <w:shd w:val="clear" w:color="auto" w:fill="000000"/>
         </w:rPr>
-        <w:t>Dloader.path</w:t>
-      </w:r>
-      <w:proofErr w:type="spellEnd"/>
+        <w:t>=./lib -</w:t>
+      </w:r>
+      <w:proofErr w:type="spellStart"/>
       <w:r>
         <w:rPr>
           <w:rFonts w:ascii="Arial" w:hAnsi="Arial" w:cs="Arial"/>
@@ -837,9 +812,9 @@
           <w:highlight w:val="darkGray"/>
           <w:shd w:val="clear" w:color="auto" w:fill="000000"/>
         </w:rPr>
-        <w:t>=./lib -</w:t>
-      </w:r>
-      <w:proofErr w:type="spellStart"/>
+        <w:t>Dchatgpt.apiKey</w:t>
+      </w:r>
+      <w:proofErr w:type="spellEnd"/>
       <w:r>
         <w:rPr>
           <w:rFonts w:ascii="Arial" w:hAnsi="Arial" w:cs="Arial"/>
@@ -848,9 +823,9 @@
           <w:highlight w:val="darkGray"/>
           <w:shd w:val="clear" w:color="auto" w:fill="000000"/>
         </w:rPr>
-        <w:t>Dchatgpt.apiKey</w:t>
-      </w:r>
-      <w:proofErr w:type="spellEnd"/>
+        <w:t>=</w:t>
+      </w:r>
+      <w:proofErr w:type="spellStart"/>
       <w:r>
         <w:rPr>
           <w:rFonts w:ascii="Arial" w:hAnsi="Arial" w:cs="Arial"/>
@@ -859,9 +834,9 @@
           <w:highlight w:val="darkGray"/>
           <w:shd w:val="clear" w:color="auto" w:fill="000000"/>
         </w:rPr>
-        <w:t>=</w:t>
-      </w:r>
-      <w:proofErr w:type="spellStart"/>
+        <w:t>xxxxx</w:t>
+      </w:r>
+      <w:proofErr w:type="spellEnd"/>
       <w:r>
         <w:rPr>
           <w:rFonts w:ascii="Arial" w:hAnsi="Arial" w:cs="Arial"/>
@@ -870,23 +845,12 @@
           <w:highlight w:val="darkGray"/>
           <w:shd w:val="clear" w:color="auto" w:fill="000000"/>
         </w:rPr>
-        <w:t>xxxxx</w:t>
-      </w:r>
-      <w:proofErr w:type="spellEnd"/>
-      <w:r>
-        <w:rPr>
-          <w:rFonts w:ascii="Arial" w:hAnsi="Arial" w:cs="Arial"/>
-          <w:sz w:val="24"/>
-          <w:szCs w:val="24"/>
-          <w:highlight w:val="darkGray"/>
-          <w:shd w:val="clear" w:color="auto" w:fill="000000"/>
-        </w:rPr>
         <w:t xml:space="preserve"> chat2db-server-start.jar</w:t>
       </w:r>
     </w:p>
     <w:p>
       <w:pPr>
-        <w:pStyle w:val="ListParagraph"/>
+        <w:pStyle w:val="a3"/>
         <w:numPr>
           <w:ilvl w:val="0"/>
           <w:numId w:val="1"/>
@@ -914,7 +878,7 @@
     </w:p>
     <w:p>
       <w:pPr>
-        <w:pStyle w:val="Heading2"/>
+        <w:pStyle w:val="2"/>
         <w:spacing w:line="360" w:lineRule="auto"/>
         <w:rPr>
           <w:rFonts w:ascii="Arial" w:hAnsi="Arial" w:cs="Arial"/>
@@ -929,7 +893,7 @@
     </w:p>
     <w:p>
       <w:pPr>
-        <w:pStyle w:val="ListParagraph"/>
+        <w:pStyle w:val="a3"/>
         <w:numPr>
           <w:ilvl w:val="0"/>
           <w:numId w:val="1"/>
@@ -963,7 +927,7 @@
     </w:p>
     <w:p>
       <w:pPr>
-        <w:pStyle w:val="ListParagraph"/>
+        <w:pStyle w:val="a3"/>
         <w:numPr>
           <w:ilvl w:val="0"/>
           <w:numId w:val="1"/>
@@ -1007,7 +971,7 @@
     </w:p>
     <w:p>
       <w:pPr>
-        <w:pStyle w:val="ListParagraph"/>
+        <w:pStyle w:val="a3"/>
         <w:numPr>
           <w:ilvl w:val="0"/>
           <w:numId w:val="1"/>
@@ -1073,7 +1037,7 @@
     </w:p>
     <w:p>
       <w:pPr>
-        <w:pStyle w:val="ListParagraph"/>
+        <w:pStyle w:val="a3"/>
         <w:numPr>
           <w:ilvl w:val="0"/>
           <w:numId w:val="1"/>
@@ -1107,7 +1071,7 @@
     </w:p>
     <w:p>
       <w:pPr>
-        <w:pStyle w:val="ListParagraph"/>
+        <w:pStyle w:val="a3"/>
         <w:numPr>
           <w:ilvl w:val="0"/>
           <w:numId w:val="1"/>
@@ -1139,7 +1103,6 @@
         <w:t xml:space="preserve">yarn run </w:t>
       </w:r>
       <w:proofErr w:type="spellStart"/>
-      <w:proofErr w:type="gramStart"/>
       <w:r>
         <w:rPr>
           <w:rFonts w:ascii="Arial" w:hAnsi="Arial" w:cs="Arial"/>
@@ -1151,19 +1114,18 @@
         <w:t>start:web</w:t>
       </w:r>
       <w:proofErr w:type="spellEnd"/>
-      <w:proofErr w:type="gramEnd"/>
-    </w:p>
-    <w:p>
-      <w:pPr>
-        <w:spacing w:line="360" w:lineRule="auto"/>
-        <w:rPr>
-          <w:rFonts w:ascii="Arial" w:hAnsi="Arial" w:cs="Arial"/>
-        </w:rPr>
-      </w:pPr>
-    </w:p>
-    <w:p>
-      <w:pPr>
-        <w:pStyle w:val="Heading1"/>
+    </w:p>
+    <w:p>
+      <w:pPr>
+        <w:spacing w:line="360" w:lineRule="auto"/>
+        <w:rPr>
+          <w:rFonts w:ascii="Arial" w:hAnsi="Arial" w:cs="Arial"/>
+        </w:rPr>
+      </w:pPr>
+    </w:p>
+    <w:p>
+      <w:pPr>
+        <w:pStyle w:val="1"/>
         <w:spacing w:line="360" w:lineRule="auto"/>
         <w:rPr>
           <w:rFonts w:ascii="Arial" w:hAnsi="Arial" w:cs="Arial"/>
@@ -1454,7 +1416,7 @@
     </w:p>
     <w:p>
       <w:pPr>
-        <w:pStyle w:val="Heading3"/>
+        <w:pStyle w:val="3"/>
         <w:shd w:val="clear" w:color="auto" w:fill="FFFFFF"/>
         <w:spacing w:line="360" w:lineRule="auto"/>
         <w:rPr>
@@ -1477,7 +1439,7 @@
     </w:p>
     <w:p>
       <w:pPr>
-        <w:pStyle w:val="Heading2"/>
+        <w:pStyle w:val="2"/>
         <w:shd w:val="clear" w:color="auto" w:fill="FFFFFF"/>
         <w:rPr>
           <w:rFonts w:ascii="Arial" w:hAnsi="Arial" w:cs="Arial"/>
@@ -1491,11 +1453,6 @@
       </w:r>
     </w:p>
     <w:p>
-      <w:pPr>
-        <w:rPr>
-          <w:rFonts w:hint="eastAsia"/>
-        </w:rPr>
-      </w:pPr>
       <w:r>
         <w:rPr>
           <w:noProof/>
@@ -1955,7 +1912,7 @@
         <w:spacing w:line="360" w:lineRule="auto"/>
         <w:jc w:val="left"/>
         <w:rPr>
-          <w:rFonts w:ascii="Arial" w:eastAsia="宋体" w:hAnsi="Arial" w:cs="Arial" w:hint="eastAsia"/>
+          <w:rFonts w:ascii="Arial" w:eastAsia="宋体" w:hAnsi="Arial" w:cs="Arial"/>
           <w:kern w:val="0"/>
           <w:sz w:val="24"/>
           <w:szCs w:val="24"/>
@@ -1986,16 +1943,10 @@
         <w:t>The test implicitly verifies the operation by checking for the absence of exceptions. Additional assertions can be added to confirm that the configuration parameter is correctly persisted or updated in the system.</w:t>
       </w:r>
     </w:p>
-    <w:p>
-      <w:pPr>
-        <w:rPr>
-          <w:rFonts w:hint="eastAsia"/>
-        </w:rPr>
-      </w:pPr>
-    </w:p>
-    <w:p>
-      <w:pPr>
-        <w:pStyle w:val="Heading4"/>
+    <w:p/>
+    <w:p>
+      <w:pPr>
+        <w:pStyle w:val="4"/>
         <w:shd w:val="clear" w:color="auto" w:fill="FFFFFF"/>
         <w:spacing w:line="360" w:lineRule="auto"/>
         <w:rPr>
@@ -2015,7 +1966,7 @@
     </w:p>
     <w:p>
       <w:pPr>
-        <w:pStyle w:val="NormalWeb"/>
+        <w:pStyle w:val="a7"/>
         <w:shd w:val="clear" w:color="auto" w:fill="FFFFFF"/>
         <w:spacing w:before="0" w:beforeAutospacing="0" w:after="300" w:afterAutospacing="0" w:line="360" w:lineRule="auto"/>
         <w:rPr>
@@ -2031,7 +1982,7 @@
     </w:p>
     <w:p>
       <w:pPr>
-        <w:pStyle w:val="Heading4"/>
+        <w:pStyle w:val="4"/>
         <w:shd w:val="clear" w:color="auto" w:fill="FFFFFF"/>
         <w:spacing w:line="360" w:lineRule="auto"/>
         <w:rPr>
@@ -2051,7 +2002,7 @@
     </w:p>
     <w:p>
       <w:pPr>
-        <w:pStyle w:val="NormalWeb"/>
+        <w:pStyle w:val="a7"/>
         <w:shd w:val="clear" w:color="auto" w:fill="FFFFFF"/>
         <w:spacing w:before="0" w:beforeAutospacing="0" w:after="300" w:afterAutospacing="0" w:line="360" w:lineRule="auto"/>
         <w:rPr>
@@ -2083,7 +2034,7 @@
     </w:p>
     <w:p>
       <w:pPr>
-        <w:pStyle w:val="Heading4"/>
+        <w:pStyle w:val="4"/>
         <w:shd w:val="clear" w:color="auto" w:fill="FFFFFF"/>
         <w:spacing w:line="360" w:lineRule="auto"/>
         <w:rPr>
@@ -2103,7 +2054,7 @@
     </w:p>
     <w:p>
       <w:pPr>
-        <w:pStyle w:val="NormalWeb"/>
+        <w:pStyle w:val="a7"/>
         <w:shd w:val="clear" w:color="auto" w:fill="FFFFFF"/>
         <w:spacing w:before="0" w:beforeAutospacing="0" w:after="300" w:afterAutospacing="0" w:line="360" w:lineRule="auto"/>
         <w:rPr>
@@ -2185,7 +2136,31 @@
           <w:sz w:val="24"/>
           <w:szCs w:val="24"/>
         </w:rPr>
-        <w:t xml:space="preserve"> The port number is incorrect, representing two scenarios: a non-existent port (3307) and an invalid port designation ("x").</w:t>
+        <w:t xml:space="preserve"> The port number is incorrect, representing two scenarios: a non-existent port (3307)</w:t>
+      </w:r>
+      <w:r>
+        <w:rPr>
+          <w:rFonts w:ascii="Arial" w:hAnsi="Arial" w:cs="Arial"/>
+          <w:sz w:val="24"/>
+          <w:szCs w:val="24"/>
+        </w:rPr>
+        <w:t xml:space="preserve">, </w:t>
+      </w:r>
+      <w:r>
+        <w:rPr>
+          <w:rFonts w:ascii="Arial" w:hAnsi="Arial" w:cs="Arial"/>
+          <w:sz w:val="24"/>
+          <w:szCs w:val="24"/>
+        </w:rPr>
+        <w:t>an invalid port designation ("x")</w:t>
+      </w:r>
+      <w:r>
+        <w:rPr>
+          <w:rFonts w:ascii="Arial" w:hAnsi="Arial" w:cs="Arial"/>
+          <w:sz w:val="24"/>
+          <w:szCs w:val="24"/>
+        </w:rPr>
+        <w:t>, a port with a number that has exceeded the valid range (65536), and a port with a reserved port number by the system (1023).</w:t>
       </w:r>
     </w:p>
     <w:p>
@@ -2225,7 +2200,50 @@
     </w:p>
     <w:p>
       <w:pPr>
-        <w:pStyle w:val="NormalWeb"/>
+        <w:widowControl/>
+        <w:numPr>
+          <w:ilvl w:val="0"/>
+          <w:numId w:val="3"/>
+        </w:numPr>
+        <w:shd w:val="clear" w:color="auto" w:fill="FFFFFF"/>
+        <w:spacing w:line="360" w:lineRule="auto"/>
+        <w:jc w:val="left"/>
+        <w:rPr>
+          <w:rFonts w:ascii="Arial" w:hAnsi="Arial" w:cs="Arial"/>
+          <w:sz w:val="24"/>
+          <w:szCs w:val="24"/>
+        </w:rPr>
+      </w:pPr>
+      <w:r>
+        <w:rPr>
+          <w:rFonts w:ascii="Arial" w:hAnsi="Arial" w:cs="Arial"/>
+          <w:b/>
+          <w:bCs/>
+          <w:sz w:val="24"/>
+          <w:szCs w:val="24"/>
+        </w:rPr>
+        <w:t>Negative Port Number:</w:t>
+      </w:r>
+      <w:r>
+        <w:rPr>
+          <w:rFonts w:ascii="Arial" w:hAnsi="Arial" w:cs="Arial"/>
+          <w:sz w:val="24"/>
+          <w:szCs w:val="24"/>
+        </w:rPr>
+        <w:t xml:space="preserve"> The port uses a negative port number (-1), </w:t>
+      </w:r>
+      <w:r>
+        <w:rPr>
+          <w:rFonts w:ascii="Arial" w:hAnsi="Arial" w:cs="Arial"/>
+          <w:sz w:val="24"/>
+          <w:szCs w:val="24"/>
+        </w:rPr>
+        <w:t>implying that the default port should be used.</w:t>
+      </w:r>
+    </w:p>
+    <w:p>
+      <w:pPr>
+        <w:pStyle w:val="a7"/>
         <w:shd w:val="clear" w:color="auto" w:fill="FFFFFF"/>
         <w:spacing w:before="300" w:beforeAutospacing="0" w:after="300" w:afterAutospacing="0" w:line="360" w:lineRule="auto"/>
         <w:rPr>
@@ -2241,10 +2259,10 @@
     </w:p>
     <w:p>
       <w:pPr>
-        <w:pStyle w:val="Heading2"/>
-        <w:shd w:val="clear" w:color="auto" w:fill="FFFFFF"/>
-        <w:rPr>
-          <w:rFonts w:ascii="Arial" w:hAnsi="Arial" w:cs="Arial" w:hint="eastAsia"/>
+        <w:pStyle w:val="2"/>
+        <w:shd w:val="clear" w:color="auto" w:fill="FFFFFF"/>
+        <w:rPr>
+          <w:rFonts w:ascii="Arial" w:hAnsi="Arial" w:cs="Arial"/>
         </w:rPr>
       </w:pPr>
       <w:r>
@@ -2463,7 +2481,7 @@
         <w:spacing w:line="360" w:lineRule="auto"/>
         <w:jc w:val="left"/>
         <w:rPr>
-          <w:rFonts w:ascii="Arial" w:hAnsi="Arial" w:cs="Arial" w:hint="eastAsia"/>
+          <w:rFonts w:ascii="Arial" w:hAnsi="Arial" w:cs="Arial"/>
           <w:i/>
           <w:iCs/>
         </w:rPr>
@@ -2513,6 +2531,7 @@
           <w:sz w:val="28"/>
           <w:szCs w:val="28"/>
         </w:rPr>
+        <w:lastRenderedPageBreak/>
         <w:t>Test Case 2: Connection with Wrong Port (Numeric)</w:t>
       </w:r>
     </w:p>
@@ -2617,20 +2636,19 @@
         <w:spacing w:line="360" w:lineRule="auto"/>
         <w:jc w:val="left"/>
         <w:rPr>
-          <w:rFonts w:ascii="Arial" w:hAnsi="Arial" w:cs="Arial" w:hint="eastAsia"/>
-          <w:sz w:val="24"/>
-          <w:szCs w:val="24"/>
-        </w:rPr>
-      </w:pPr>
-      <w:r>
-        <w:rPr>
-          <w:rFonts w:ascii="Arial" w:hAnsi="Arial" w:cs="Arial"/>
-          <w:b/>
-          <w:bCs/>
-          <w:sz w:val="24"/>
-          <w:szCs w:val="24"/>
-        </w:rPr>
-        <w:lastRenderedPageBreak/>
+          <w:rFonts w:ascii="Arial" w:hAnsi="Arial" w:cs="Arial"/>
+          <w:sz w:val="24"/>
+          <w:szCs w:val="24"/>
+        </w:rPr>
+      </w:pPr>
+      <w:r>
+        <w:rPr>
+          <w:rFonts w:ascii="Arial" w:hAnsi="Arial" w:cs="Arial"/>
+          <w:b/>
+          <w:bCs/>
+          <w:sz w:val="24"/>
+          <w:szCs w:val="24"/>
+        </w:rPr>
         <w:t>Expected Result</w:t>
       </w:r>
       <w:r>
@@ -2722,7 +2740,7 @@
         <w:spacing w:line="360" w:lineRule="auto"/>
         <w:jc w:val="left"/>
         <w:rPr>
-          <w:rFonts w:ascii="Arial" w:hAnsi="Arial" w:cs="Arial" w:hint="eastAsia"/>
+          <w:rFonts w:ascii="Arial" w:hAnsi="Arial" w:cs="Arial"/>
           <w:i/>
           <w:iCs/>
         </w:rPr>
@@ -2751,6 +2769,19 @@
         </w:rPr>
         <w:t>2</w:t>
       </w:r>
+    </w:p>
+    <w:p>
+      <w:pPr>
+        <w:widowControl/>
+        <w:shd w:val="clear" w:color="auto" w:fill="FFFFFF"/>
+        <w:spacing w:line="360" w:lineRule="auto"/>
+        <w:jc w:val="left"/>
+        <w:rPr>
+          <w:rFonts w:ascii="Arial" w:hAnsi="Arial" w:cs="Arial"/>
+          <w:i/>
+          <w:iCs/>
+        </w:rPr>
+      </w:pPr>
     </w:p>
     <w:p>
       <w:pPr>
@@ -2980,35 +3011,987 @@
         <w:spacing w:line="360" w:lineRule="auto"/>
         <w:jc w:val="left"/>
         <w:rPr>
+          <w:rFonts w:ascii="Arial" w:hAnsi="Arial" w:cs="Arial"/>
+          <w:i/>
+          <w:iCs/>
+        </w:rPr>
+      </w:pPr>
+      <w:r>
+        <w:rPr>
+          <w:rFonts w:ascii="Arial" w:hAnsi="Arial" w:cs="Arial"/>
+          <w:i/>
+          <w:iCs/>
+        </w:rPr>
+        <w:t>The code</w:t>
+      </w:r>
+      <w:r>
+        <w:rPr>
+          <w:rFonts w:ascii="Arial" w:hAnsi="Arial" w:cs="Arial"/>
+          <w:i/>
+          <w:iCs/>
+        </w:rPr>
+        <w:t xml:space="preserve"> of test case </w:t>
+      </w:r>
+      <w:r>
+        <w:rPr>
+          <w:rFonts w:ascii="Arial" w:hAnsi="Arial" w:cs="Arial"/>
+          <w:i/>
+          <w:iCs/>
+        </w:rPr>
+        <w:t>3</w:t>
+      </w:r>
+    </w:p>
+    <w:p>
+      <w:pPr>
+        <w:widowControl/>
+        <w:shd w:val="clear" w:color="auto" w:fill="FFFFFF"/>
+        <w:spacing w:line="360" w:lineRule="auto"/>
+        <w:jc w:val="left"/>
+        <w:rPr>
+          <w:rFonts w:ascii="Arial" w:hAnsi="Arial" w:cs="Arial"/>
+          <w:i/>
+          <w:iCs/>
+        </w:rPr>
+      </w:pPr>
+    </w:p>
+    <w:p>
+      <w:pPr>
+        <w:widowControl/>
+        <w:shd w:val="clear" w:color="auto" w:fill="FFFFFF"/>
+        <w:spacing w:line="360" w:lineRule="auto"/>
+        <w:jc w:val="left"/>
+        <w:rPr>
+          <w:rFonts w:ascii="Arial" w:hAnsi="Arial" w:cs="Arial"/>
+          <w:b/>
+          <w:bCs/>
+          <w:sz w:val="28"/>
+          <w:szCs w:val="28"/>
+        </w:rPr>
+      </w:pPr>
+      <w:r>
+        <w:rPr>
+          <w:rFonts w:ascii="Arial" w:hAnsi="Arial" w:cs="Arial"/>
+          <w:b/>
+          <w:bCs/>
+          <w:sz w:val="28"/>
+          <w:szCs w:val="28"/>
+        </w:rPr>
+        <w:t xml:space="preserve">Test Case </w:t>
+      </w:r>
+      <w:r>
+        <w:rPr>
+          <w:rFonts w:ascii="Arial" w:hAnsi="Arial" w:cs="Arial"/>
+          <w:b/>
+          <w:bCs/>
+          <w:sz w:val="28"/>
+          <w:szCs w:val="28"/>
+        </w:rPr>
+        <w:t>4</w:t>
+      </w:r>
+      <w:r>
+        <w:rPr>
+          <w:rFonts w:ascii="Arial" w:hAnsi="Arial" w:cs="Arial"/>
+          <w:b/>
+          <w:bCs/>
+          <w:sz w:val="28"/>
+          <w:szCs w:val="28"/>
+        </w:rPr>
+        <w:t>: Connection with Wrong Port (Numeric)</w:t>
+      </w:r>
+    </w:p>
+    <w:p>
+      <w:pPr>
+        <w:widowControl/>
+        <w:numPr>
+          <w:ilvl w:val="0"/>
+          <w:numId w:val="6"/>
+        </w:numPr>
+        <w:shd w:val="clear" w:color="auto" w:fill="FFFFFF"/>
+        <w:spacing w:line="360" w:lineRule="auto"/>
+        <w:jc w:val="left"/>
+        <w:rPr>
+          <w:rFonts w:ascii="Arial" w:hAnsi="Arial" w:cs="Arial"/>
+          <w:sz w:val="24"/>
+          <w:szCs w:val="24"/>
+        </w:rPr>
+      </w:pPr>
+      <w:r>
+        <w:rPr>
+          <w:rFonts w:ascii="Arial" w:hAnsi="Arial" w:cs="Arial"/>
+          <w:b/>
+          <w:bCs/>
+          <w:sz w:val="24"/>
+          <w:szCs w:val="24"/>
+        </w:rPr>
+        <w:t>Objective</w:t>
+      </w:r>
+      <w:r>
+        <w:rPr>
+          <w:rFonts w:ascii="Arial" w:hAnsi="Arial" w:cs="Arial"/>
+          <w:sz w:val="24"/>
+          <w:szCs w:val="24"/>
+        </w:rPr>
+        <w:t>: Test the software's response to an invalid port designation (</w:t>
+      </w:r>
+      <w:r>
+        <w:rPr>
+          <w:rFonts w:ascii="Arial" w:hAnsi="Arial" w:cs="Arial"/>
+          <w:sz w:val="24"/>
+          <w:szCs w:val="24"/>
+        </w:rPr>
+        <w:t>65536</w:t>
+      </w:r>
+      <w:r>
+        <w:rPr>
+          <w:rFonts w:ascii="Arial" w:hAnsi="Arial" w:cs="Arial"/>
+          <w:sz w:val="24"/>
+          <w:szCs w:val="24"/>
+        </w:rPr>
+        <w:t>).</w:t>
+      </w:r>
+    </w:p>
+    <w:p>
+      <w:pPr>
+        <w:widowControl/>
+        <w:numPr>
+          <w:ilvl w:val="0"/>
+          <w:numId w:val="6"/>
+        </w:numPr>
+        <w:shd w:val="clear" w:color="auto" w:fill="FFFFFF"/>
+        <w:spacing w:line="360" w:lineRule="auto"/>
+        <w:jc w:val="left"/>
+        <w:rPr>
+          <w:rFonts w:ascii="Arial" w:hAnsi="Arial" w:cs="Arial"/>
+          <w:sz w:val="24"/>
+          <w:szCs w:val="24"/>
+        </w:rPr>
+      </w:pPr>
+      <w:r>
+        <w:rPr>
+          <w:rFonts w:ascii="Arial" w:hAnsi="Arial" w:cs="Arial"/>
+          <w:b/>
+          <w:bCs/>
+          <w:sz w:val="24"/>
+          <w:szCs w:val="24"/>
+        </w:rPr>
+        <w:lastRenderedPageBreak/>
+        <w:t>Method</w:t>
+      </w:r>
+      <w:r>
+        <w:rPr>
+          <w:rFonts w:ascii="Arial" w:hAnsi="Arial" w:cs="Arial"/>
+          <w:sz w:val="24"/>
+          <w:szCs w:val="24"/>
+        </w:rPr>
+        <w:t xml:space="preserve">: Configure </w:t>
+      </w:r>
+      <w:proofErr w:type="spellStart"/>
+      <w:r>
+        <w:rPr>
+          <w:rFonts w:ascii="Arial" w:hAnsi="Arial" w:cs="Arial"/>
+          <w:b/>
+          <w:bCs/>
+          <w:sz w:val="24"/>
+          <w:szCs w:val="24"/>
+        </w:rPr>
+        <w:t>DriverConfig</w:t>
+      </w:r>
+      <w:proofErr w:type="spellEnd"/>
+      <w:r>
+        <w:rPr>
+          <w:rFonts w:ascii="Arial" w:hAnsi="Arial" w:cs="Arial"/>
+          <w:sz w:val="24"/>
+          <w:szCs w:val="24"/>
+        </w:rPr>
+        <w:t xml:space="preserve"> with an invalid port representation.</w:t>
+      </w:r>
+    </w:p>
+    <w:p>
+      <w:pPr>
+        <w:widowControl/>
+        <w:numPr>
+          <w:ilvl w:val="0"/>
+          <w:numId w:val="6"/>
+        </w:numPr>
+        <w:shd w:val="clear" w:color="auto" w:fill="FFFFFF"/>
+        <w:spacing w:line="360" w:lineRule="auto"/>
+        <w:jc w:val="left"/>
+        <w:rPr>
+          <w:rFonts w:ascii="Arial" w:hAnsi="Arial" w:cs="Arial"/>
+          <w:sz w:val="24"/>
+          <w:szCs w:val="24"/>
+        </w:rPr>
+      </w:pPr>
+      <w:r>
+        <w:rPr>
+          <w:rFonts w:ascii="Arial" w:hAnsi="Arial" w:cs="Arial"/>
+          <w:b/>
+          <w:bCs/>
+          <w:sz w:val="24"/>
+          <w:szCs w:val="24"/>
+        </w:rPr>
+        <w:t>Expected Result</w:t>
+      </w:r>
+      <w:r>
+        <w:rPr>
+          <w:rFonts w:ascii="Arial" w:hAnsi="Arial" w:cs="Arial"/>
+          <w:sz w:val="24"/>
+          <w:szCs w:val="24"/>
+        </w:rPr>
+        <w:t xml:space="preserve">: The test should throw an </w:t>
+      </w:r>
+      <w:proofErr w:type="spellStart"/>
+      <w:r>
+        <w:rPr>
+          <w:rFonts w:ascii="Arial" w:hAnsi="Arial" w:cs="Arial"/>
+          <w:b/>
+          <w:bCs/>
+          <w:sz w:val="24"/>
+          <w:szCs w:val="24"/>
+        </w:rPr>
+        <w:t>SQLException</w:t>
+      </w:r>
+      <w:proofErr w:type="spellEnd"/>
+      <w:r>
+        <w:rPr>
+          <w:rFonts w:ascii="Arial" w:hAnsi="Arial" w:cs="Arial"/>
+          <w:sz w:val="24"/>
+          <w:szCs w:val="24"/>
+        </w:rPr>
+        <w:t>.</w:t>
+      </w:r>
+    </w:p>
+    <w:p>
+      <w:pPr>
+        <w:widowControl/>
+        <w:shd w:val="clear" w:color="auto" w:fill="FFFFFF"/>
+        <w:spacing w:line="360" w:lineRule="auto"/>
+        <w:jc w:val="left"/>
+        <w:rPr>
+          <w:rFonts w:ascii="Arial" w:hAnsi="Arial" w:cs="Arial"/>
+        </w:rPr>
+      </w:pPr>
+      <w:r>
+        <w:rPr>
+          <w:noProof/>
+        </w:rPr>
+        <w:drawing>
+          <wp:inline distT="0" distB="0" distL="0" distR="0" wp14:anchorId="2BDBD397" wp14:editId="47316998">
+            <wp:extent cx="5274310" cy="1697355"/>
+            <wp:effectExtent l="0" t="0" r="2540" b="0"/>
+            <wp:docPr id="601643192" name="图片 1"/>
+            <wp:cNvGraphicFramePr>
+              <a:graphicFrameLocks xmlns:a="http://schemas.openxmlformats.org/drawingml/2006/main" noChangeAspect="1"/>
+            </wp:cNvGraphicFramePr>
+            <a:graphic xmlns:a="http://schemas.openxmlformats.org/drawingml/2006/main">
+              <a:graphicData uri="http://schemas.openxmlformats.org/drawingml/2006/picture">
+                <pic:pic xmlns:pic="http://schemas.openxmlformats.org/drawingml/2006/picture">
+                  <pic:nvPicPr>
+                    <pic:cNvPr id="601643192" name=""/>
+                    <pic:cNvPicPr/>
+                  </pic:nvPicPr>
+                  <pic:blipFill>
+                    <a:blip r:embed="rId9"/>
+                    <a:stretch>
+                      <a:fillRect/>
+                    </a:stretch>
+                  </pic:blipFill>
+                  <pic:spPr>
+                    <a:xfrm>
+                      <a:off x="0" y="0"/>
+                      <a:ext cx="5274310" cy="1697355"/>
+                    </a:xfrm>
+                    <a:prstGeom prst="rect">
+                      <a:avLst/>
+                    </a:prstGeom>
+                  </pic:spPr>
+                </pic:pic>
+              </a:graphicData>
+            </a:graphic>
+          </wp:inline>
+        </w:drawing>
+      </w:r>
+    </w:p>
+    <w:p>
+      <w:pPr>
+        <w:widowControl/>
+        <w:shd w:val="clear" w:color="auto" w:fill="FFFFFF"/>
+        <w:spacing w:line="360" w:lineRule="auto"/>
+        <w:jc w:val="left"/>
+        <w:rPr>
+          <w:rFonts w:ascii="Arial" w:hAnsi="Arial" w:cs="Arial"/>
+          <w:i/>
+          <w:iCs/>
+        </w:rPr>
+      </w:pPr>
+      <w:r>
+        <w:rPr>
+          <w:rFonts w:ascii="Arial" w:hAnsi="Arial" w:cs="Arial"/>
+          <w:i/>
+          <w:iCs/>
+        </w:rPr>
+        <w:t>The code</w:t>
+      </w:r>
+      <w:r>
+        <w:rPr>
+          <w:rFonts w:ascii="Arial" w:hAnsi="Arial" w:cs="Arial"/>
+          <w:i/>
+          <w:iCs/>
+        </w:rPr>
+        <w:t xml:space="preserve"> of test case </w:t>
+      </w:r>
+      <w:r>
+        <w:rPr>
+          <w:rFonts w:ascii="Arial" w:hAnsi="Arial" w:cs="Arial"/>
+          <w:i/>
+          <w:iCs/>
+        </w:rPr>
+        <w:t>4</w:t>
+      </w:r>
+    </w:p>
+    <w:p>
+      <w:pPr>
+        <w:widowControl/>
+        <w:shd w:val="clear" w:color="auto" w:fill="FFFFFF"/>
+        <w:spacing w:line="360" w:lineRule="auto"/>
+        <w:jc w:val="left"/>
+        <w:rPr>
+          <w:rFonts w:ascii="Arial" w:hAnsi="Arial" w:cs="Arial"/>
+          <w:i/>
+          <w:iCs/>
+        </w:rPr>
+      </w:pPr>
+    </w:p>
+    <w:p>
+      <w:pPr>
+        <w:widowControl/>
+        <w:shd w:val="clear" w:color="auto" w:fill="FFFFFF"/>
+        <w:spacing w:line="360" w:lineRule="auto"/>
+        <w:jc w:val="left"/>
+        <w:rPr>
+          <w:rFonts w:ascii="Arial" w:hAnsi="Arial" w:cs="Arial"/>
+          <w:b/>
+          <w:bCs/>
+          <w:sz w:val="28"/>
+          <w:szCs w:val="28"/>
+        </w:rPr>
+      </w:pPr>
+      <w:r>
+        <w:rPr>
+          <w:rFonts w:ascii="Arial" w:hAnsi="Arial" w:cs="Arial"/>
+          <w:b/>
+          <w:bCs/>
+          <w:sz w:val="28"/>
+          <w:szCs w:val="28"/>
+        </w:rPr>
+        <w:t xml:space="preserve">Test Case </w:t>
+      </w:r>
+      <w:r>
+        <w:rPr>
+          <w:rFonts w:ascii="Arial" w:hAnsi="Arial" w:cs="Arial"/>
+          <w:b/>
+          <w:bCs/>
+          <w:sz w:val="28"/>
+          <w:szCs w:val="28"/>
+        </w:rPr>
+        <w:t>5</w:t>
+      </w:r>
+      <w:r>
+        <w:rPr>
+          <w:rFonts w:ascii="Arial" w:hAnsi="Arial" w:cs="Arial"/>
+          <w:b/>
+          <w:bCs/>
+          <w:sz w:val="28"/>
+          <w:szCs w:val="28"/>
+        </w:rPr>
+        <w:t>: Connection with Wrong Port (Numeric)</w:t>
+      </w:r>
+    </w:p>
+    <w:p>
+      <w:pPr>
+        <w:widowControl/>
+        <w:numPr>
+          <w:ilvl w:val="0"/>
+          <w:numId w:val="6"/>
+        </w:numPr>
+        <w:shd w:val="clear" w:color="auto" w:fill="FFFFFF"/>
+        <w:spacing w:line="360" w:lineRule="auto"/>
+        <w:jc w:val="left"/>
+        <w:rPr>
+          <w:rFonts w:ascii="Arial" w:hAnsi="Arial" w:cs="Arial"/>
+          <w:sz w:val="24"/>
+          <w:szCs w:val="24"/>
+        </w:rPr>
+      </w:pPr>
+      <w:r>
+        <w:rPr>
+          <w:rFonts w:ascii="Arial" w:hAnsi="Arial" w:cs="Arial"/>
+          <w:b/>
+          <w:bCs/>
+          <w:sz w:val="24"/>
+          <w:szCs w:val="24"/>
+        </w:rPr>
+        <w:t>Objective</w:t>
+      </w:r>
+      <w:r>
+        <w:rPr>
+          <w:rFonts w:ascii="Arial" w:hAnsi="Arial" w:cs="Arial"/>
+          <w:sz w:val="24"/>
+          <w:szCs w:val="24"/>
+        </w:rPr>
+        <w:t>: Test the software's response to an invalid port designation (</w:t>
+      </w:r>
+      <w:r>
+        <w:rPr>
+          <w:rFonts w:ascii="Arial" w:hAnsi="Arial" w:cs="Arial"/>
+          <w:sz w:val="24"/>
+          <w:szCs w:val="24"/>
+        </w:rPr>
+        <w:t>1023</w:t>
+      </w:r>
+      <w:r>
+        <w:rPr>
+          <w:rFonts w:ascii="Arial" w:hAnsi="Arial" w:cs="Arial"/>
+          <w:sz w:val="24"/>
+          <w:szCs w:val="24"/>
+        </w:rPr>
+        <w:t>).</w:t>
+      </w:r>
+    </w:p>
+    <w:p>
+      <w:pPr>
+        <w:widowControl/>
+        <w:numPr>
+          <w:ilvl w:val="0"/>
+          <w:numId w:val="6"/>
+        </w:numPr>
+        <w:shd w:val="clear" w:color="auto" w:fill="FFFFFF"/>
+        <w:spacing w:line="360" w:lineRule="auto"/>
+        <w:jc w:val="left"/>
+        <w:rPr>
+          <w:rFonts w:ascii="Arial" w:hAnsi="Arial" w:cs="Arial"/>
+          <w:sz w:val="24"/>
+          <w:szCs w:val="24"/>
+        </w:rPr>
+      </w:pPr>
+      <w:r>
+        <w:rPr>
+          <w:rFonts w:ascii="Arial" w:hAnsi="Arial" w:cs="Arial"/>
+          <w:b/>
+          <w:bCs/>
+          <w:sz w:val="24"/>
+          <w:szCs w:val="24"/>
+        </w:rPr>
+        <w:t>Method</w:t>
+      </w:r>
+      <w:r>
+        <w:rPr>
+          <w:rFonts w:ascii="Arial" w:hAnsi="Arial" w:cs="Arial"/>
+          <w:sz w:val="24"/>
+          <w:szCs w:val="24"/>
+        </w:rPr>
+        <w:t xml:space="preserve">: Configure </w:t>
+      </w:r>
+      <w:proofErr w:type="spellStart"/>
+      <w:r>
+        <w:rPr>
+          <w:rFonts w:ascii="Arial" w:hAnsi="Arial" w:cs="Arial"/>
+          <w:b/>
+          <w:bCs/>
+          <w:sz w:val="24"/>
+          <w:szCs w:val="24"/>
+        </w:rPr>
+        <w:t>DriverConfig</w:t>
+      </w:r>
+      <w:proofErr w:type="spellEnd"/>
+      <w:r>
+        <w:rPr>
+          <w:rFonts w:ascii="Arial" w:hAnsi="Arial" w:cs="Arial"/>
+          <w:sz w:val="24"/>
+          <w:szCs w:val="24"/>
+        </w:rPr>
+        <w:t xml:space="preserve"> with an invalid port representation.</w:t>
+      </w:r>
+    </w:p>
+    <w:p>
+      <w:pPr>
+        <w:widowControl/>
+        <w:numPr>
+          <w:ilvl w:val="0"/>
+          <w:numId w:val="6"/>
+        </w:numPr>
+        <w:shd w:val="clear" w:color="auto" w:fill="FFFFFF"/>
+        <w:spacing w:line="360" w:lineRule="auto"/>
+        <w:jc w:val="left"/>
+        <w:rPr>
+          <w:rFonts w:ascii="Arial" w:hAnsi="Arial" w:cs="Arial"/>
+          <w:sz w:val="24"/>
+          <w:szCs w:val="24"/>
+        </w:rPr>
+      </w:pPr>
+      <w:r>
+        <w:rPr>
+          <w:rFonts w:ascii="Arial" w:hAnsi="Arial" w:cs="Arial"/>
+          <w:b/>
+          <w:bCs/>
+          <w:sz w:val="24"/>
+          <w:szCs w:val="24"/>
+        </w:rPr>
+        <w:t>Expected Result</w:t>
+      </w:r>
+      <w:r>
+        <w:rPr>
+          <w:rFonts w:ascii="Arial" w:hAnsi="Arial" w:cs="Arial"/>
+          <w:sz w:val="24"/>
+          <w:szCs w:val="24"/>
+        </w:rPr>
+        <w:t xml:space="preserve">: The test should throw an </w:t>
+      </w:r>
+      <w:proofErr w:type="spellStart"/>
+      <w:r>
+        <w:rPr>
+          <w:rFonts w:ascii="Arial" w:hAnsi="Arial" w:cs="Arial"/>
+          <w:b/>
+          <w:bCs/>
+          <w:sz w:val="24"/>
+          <w:szCs w:val="24"/>
+        </w:rPr>
+        <w:t>SQLException</w:t>
+      </w:r>
+      <w:proofErr w:type="spellEnd"/>
+      <w:r>
+        <w:rPr>
+          <w:rFonts w:ascii="Arial" w:hAnsi="Arial" w:cs="Arial"/>
+          <w:sz w:val="24"/>
+          <w:szCs w:val="24"/>
+        </w:rPr>
+        <w:t>.</w:t>
+      </w:r>
+    </w:p>
+    <w:p>
+      <w:pPr>
+        <w:widowControl/>
+        <w:shd w:val="clear" w:color="auto" w:fill="FFFFFF"/>
+        <w:spacing w:line="360" w:lineRule="auto"/>
+        <w:jc w:val="left"/>
+        <w:rPr>
+          <w:rFonts w:ascii="Arial" w:hAnsi="Arial" w:cs="Arial"/>
+        </w:rPr>
+      </w:pPr>
+      <w:r>
+        <w:rPr>
+          <w:noProof/>
+        </w:rPr>
+        <w:drawing>
+          <wp:inline distT="0" distB="0" distL="0" distR="0" wp14:anchorId="0352F437" wp14:editId="581C1ED5">
+            <wp:extent cx="5274310" cy="1627505"/>
+            <wp:effectExtent l="0" t="0" r="2540" b="0"/>
+            <wp:docPr id="994308686" name="图片 1"/>
+            <wp:cNvGraphicFramePr>
+              <a:graphicFrameLocks xmlns:a="http://schemas.openxmlformats.org/drawingml/2006/main" noChangeAspect="1"/>
+            </wp:cNvGraphicFramePr>
+            <a:graphic xmlns:a="http://schemas.openxmlformats.org/drawingml/2006/main">
+              <a:graphicData uri="http://schemas.openxmlformats.org/drawingml/2006/picture">
+                <pic:pic xmlns:pic="http://schemas.openxmlformats.org/drawingml/2006/picture">
+                  <pic:nvPicPr>
+                    <pic:cNvPr id="994308686" name=""/>
+                    <pic:cNvPicPr/>
+                  </pic:nvPicPr>
+                  <pic:blipFill>
+                    <a:blip r:embed="rId10"/>
+                    <a:stretch>
+                      <a:fillRect/>
+                    </a:stretch>
+                  </pic:blipFill>
+                  <pic:spPr>
+                    <a:xfrm>
+                      <a:off x="0" y="0"/>
+                      <a:ext cx="5274310" cy="1627505"/>
+                    </a:xfrm>
+                    <a:prstGeom prst="rect">
+                      <a:avLst/>
+                    </a:prstGeom>
+                  </pic:spPr>
+                </pic:pic>
+              </a:graphicData>
+            </a:graphic>
+          </wp:inline>
+        </w:drawing>
+      </w:r>
+    </w:p>
+    <w:p>
+      <w:pPr>
+        <w:widowControl/>
+        <w:shd w:val="clear" w:color="auto" w:fill="FFFFFF"/>
+        <w:spacing w:line="360" w:lineRule="auto"/>
+        <w:jc w:val="left"/>
+        <w:rPr>
+          <w:rFonts w:ascii="Arial" w:hAnsi="Arial" w:cs="Arial"/>
+          <w:i/>
+          <w:iCs/>
+        </w:rPr>
+      </w:pPr>
+      <w:r>
+        <w:rPr>
+          <w:rFonts w:ascii="Arial" w:hAnsi="Arial" w:cs="Arial"/>
+          <w:i/>
+          <w:iCs/>
+        </w:rPr>
+        <w:t>The code</w:t>
+      </w:r>
+      <w:r>
+        <w:rPr>
+          <w:rFonts w:ascii="Arial" w:hAnsi="Arial" w:cs="Arial"/>
+          <w:i/>
+          <w:iCs/>
+        </w:rPr>
+        <w:t xml:space="preserve"> of test case </w:t>
+      </w:r>
+      <w:r>
+        <w:rPr>
+          <w:rFonts w:ascii="Arial" w:hAnsi="Arial" w:cs="Arial"/>
+          <w:i/>
+          <w:iCs/>
+        </w:rPr>
+        <w:t>5</w:t>
+      </w:r>
+    </w:p>
+    <w:p>
+      <w:pPr>
+        <w:widowControl/>
+        <w:shd w:val="clear" w:color="auto" w:fill="FFFFFF"/>
+        <w:spacing w:line="360" w:lineRule="auto"/>
+        <w:jc w:val="left"/>
+        <w:rPr>
+          <w:rFonts w:ascii="Arial" w:hAnsi="Arial" w:cs="Arial"/>
+          <w:i/>
+          <w:iCs/>
+        </w:rPr>
+      </w:pPr>
+    </w:p>
+    <w:p>
+      <w:pPr>
+        <w:widowControl/>
+        <w:shd w:val="clear" w:color="auto" w:fill="FFFFFF"/>
+        <w:spacing w:line="360" w:lineRule="auto"/>
+        <w:jc w:val="left"/>
+        <w:rPr>
+          <w:rFonts w:ascii="Arial" w:hAnsi="Arial" w:cs="Arial"/>
+          <w:b/>
+          <w:bCs/>
+          <w:sz w:val="28"/>
+          <w:szCs w:val="28"/>
+        </w:rPr>
+      </w:pPr>
+      <w:r>
+        <w:rPr>
+          <w:rFonts w:ascii="Arial" w:hAnsi="Arial" w:cs="Arial"/>
+          <w:b/>
+          <w:bCs/>
+          <w:sz w:val="28"/>
+          <w:szCs w:val="28"/>
+        </w:rPr>
+        <w:t xml:space="preserve">Test Case </w:t>
+      </w:r>
+      <w:r>
+        <w:rPr>
+          <w:rFonts w:ascii="Arial" w:hAnsi="Arial" w:cs="Arial"/>
+          <w:b/>
+          <w:bCs/>
+          <w:sz w:val="28"/>
+          <w:szCs w:val="28"/>
+        </w:rPr>
+        <w:t>6</w:t>
+      </w:r>
+      <w:r>
+        <w:rPr>
+          <w:rFonts w:ascii="Arial" w:hAnsi="Arial" w:cs="Arial"/>
+          <w:b/>
+          <w:bCs/>
+          <w:sz w:val="28"/>
+          <w:szCs w:val="28"/>
+        </w:rPr>
+        <w:t xml:space="preserve">: Connection with </w:t>
+      </w:r>
+      <w:r>
+        <w:rPr>
+          <w:rFonts w:ascii="Arial" w:hAnsi="Arial" w:cs="Arial"/>
+          <w:b/>
+          <w:bCs/>
+          <w:sz w:val="28"/>
+          <w:szCs w:val="28"/>
+        </w:rPr>
+        <w:t>Negative</w:t>
+      </w:r>
+      <w:r>
+        <w:rPr>
+          <w:rFonts w:ascii="Arial" w:hAnsi="Arial" w:cs="Arial"/>
+          <w:b/>
+          <w:bCs/>
+          <w:sz w:val="28"/>
+          <w:szCs w:val="28"/>
+        </w:rPr>
+        <w:t xml:space="preserve"> Port (Numeric)</w:t>
+      </w:r>
+    </w:p>
+    <w:p>
+      <w:pPr>
+        <w:widowControl/>
+        <w:numPr>
+          <w:ilvl w:val="0"/>
+          <w:numId w:val="6"/>
+        </w:numPr>
+        <w:shd w:val="clear" w:color="auto" w:fill="FFFFFF"/>
+        <w:spacing w:line="360" w:lineRule="auto"/>
+        <w:jc w:val="left"/>
+        <w:rPr>
+          <w:rFonts w:ascii="Arial" w:hAnsi="Arial" w:cs="Arial"/>
+          <w:sz w:val="24"/>
+          <w:szCs w:val="24"/>
+        </w:rPr>
+      </w:pPr>
+      <w:r>
+        <w:rPr>
+          <w:rFonts w:ascii="Arial" w:hAnsi="Arial" w:cs="Arial"/>
+          <w:b/>
+          <w:bCs/>
+          <w:sz w:val="24"/>
+          <w:szCs w:val="24"/>
+        </w:rPr>
+        <w:t>Objective</w:t>
+      </w:r>
+      <w:r>
+        <w:rPr>
+          <w:rFonts w:ascii="Arial" w:hAnsi="Arial" w:cs="Arial"/>
+          <w:sz w:val="24"/>
+          <w:szCs w:val="24"/>
+        </w:rPr>
+        <w:t>: Test the software's response to an invalid port designation (</w:t>
+      </w:r>
+      <w:r>
+        <w:rPr>
+          <w:rFonts w:ascii="Arial" w:hAnsi="Arial" w:cs="Arial"/>
+          <w:sz w:val="24"/>
+          <w:szCs w:val="24"/>
+        </w:rPr>
+        <w:t>-1</w:t>
+      </w:r>
+      <w:r>
+        <w:rPr>
+          <w:rFonts w:ascii="Arial" w:hAnsi="Arial" w:cs="Arial"/>
+          <w:sz w:val="24"/>
+          <w:szCs w:val="24"/>
+        </w:rPr>
+        <w:t>).</w:t>
+      </w:r>
+    </w:p>
+    <w:p>
+      <w:pPr>
+        <w:widowControl/>
+        <w:numPr>
+          <w:ilvl w:val="0"/>
+          <w:numId w:val="6"/>
+        </w:numPr>
+        <w:shd w:val="clear" w:color="auto" w:fill="FFFFFF"/>
+        <w:spacing w:line="360" w:lineRule="auto"/>
+        <w:jc w:val="left"/>
+        <w:rPr>
+          <w:rFonts w:ascii="Arial" w:hAnsi="Arial" w:cs="Arial"/>
+          <w:sz w:val="24"/>
+          <w:szCs w:val="24"/>
+        </w:rPr>
+      </w:pPr>
+      <w:r>
+        <w:rPr>
+          <w:rFonts w:ascii="Arial" w:hAnsi="Arial" w:cs="Arial"/>
+          <w:b/>
+          <w:bCs/>
+          <w:sz w:val="24"/>
+          <w:szCs w:val="24"/>
+        </w:rPr>
+        <w:t>Method</w:t>
+      </w:r>
+      <w:r>
+        <w:rPr>
+          <w:rFonts w:ascii="Arial" w:hAnsi="Arial" w:cs="Arial"/>
+          <w:sz w:val="24"/>
+          <w:szCs w:val="24"/>
+        </w:rPr>
+        <w:t xml:space="preserve">: Omit the port information in the </w:t>
+      </w:r>
+      <w:proofErr w:type="spellStart"/>
+      <w:r>
+        <w:rPr>
+          <w:rFonts w:ascii="Arial" w:hAnsi="Arial" w:cs="Arial"/>
+          <w:b/>
+          <w:bCs/>
+          <w:sz w:val="24"/>
+          <w:szCs w:val="24"/>
+        </w:rPr>
+        <w:t>DriverConfig</w:t>
+      </w:r>
+      <w:proofErr w:type="spellEnd"/>
+      <w:r>
+        <w:rPr>
+          <w:rFonts w:ascii="Arial" w:hAnsi="Arial" w:cs="Arial"/>
+          <w:sz w:val="24"/>
+          <w:szCs w:val="24"/>
+        </w:rPr>
+        <w:t>.</w:t>
+      </w:r>
+    </w:p>
+    <w:p>
+      <w:pPr>
+        <w:widowControl/>
+        <w:numPr>
+          <w:ilvl w:val="0"/>
+          <w:numId w:val="6"/>
+        </w:numPr>
+        <w:shd w:val="clear" w:color="auto" w:fill="FFFFFF"/>
+        <w:spacing w:line="360" w:lineRule="auto"/>
+        <w:jc w:val="left"/>
+        <w:rPr>
+          <w:rFonts w:ascii="Arial" w:hAnsi="Arial" w:cs="Arial"/>
+          <w:sz w:val="24"/>
+          <w:szCs w:val="24"/>
+        </w:rPr>
+      </w:pPr>
+      <w:r>
+        <w:rPr>
+          <w:rFonts w:ascii="Arial" w:hAnsi="Arial" w:cs="Arial"/>
+          <w:b/>
+          <w:bCs/>
+          <w:sz w:val="24"/>
+          <w:szCs w:val="24"/>
+        </w:rPr>
+        <w:t>Expected Result</w:t>
+      </w:r>
+      <w:r>
+        <w:rPr>
+          <w:rFonts w:ascii="Arial" w:hAnsi="Arial" w:cs="Arial"/>
+          <w:sz w:val="24"/>
+          <w:szCs w:val="24"/>
+        </w:rPr>
+        <w:t xml:space="preserve">: The test should pass, indicating </w:t>
+      </w:r>
+      <w:r>
+        <w:rPr>
+          <w:rFonts w:ascii="Arial" w:hAnsi="Arial" w:cs="Arial"/>
+          <w:sz w:val="24"/>
+          <w:szCs w:val="24"/>
+        </w:rPr>
+        <w:t xml:space="preserve">a </w:t>
+      </w:r>
+      <w:r>
+        <w:rPr>
+          <w:rFonts w:ascii="Arial" w:hAnsi="Arial" w:cs="Arial"/>
+          <w:sz w:val="24"/>
+          <w:szCs w:val="24"/>
+        </w:rPr>
+        <w:t>successful connection using the default port.</w:t>
+      </w:r>
+    </w:p>
+    <w:p>
+      <w:pPr>
+        <w:widowControl/>
+        <w:shd w:val="clear" w:color="auto" w:fill="FFFFFF"/>
+        <w:spacing w:line="360" w:lineRule="auto"/>
+        <w:jc w:val="left"/>
+        <w:rPr>
+          <w:rFonts w:ascii="Arial" w:hAnsi="Arial" w:cs="Arial"/>
+        </w:rPr>
+      </w:pPr>
+      <w:r>
+        <w:rPr>
+          <w:noProof/>
+        </w:rPr>
+        <w:lastRenderedPageBreak/>
+        <w:drawing>
+          <wp:inline distT="0" distB="0" distL="0" distR="0" wp14:anchorId="6C8583F1" wp14:editId="4652C406">
+            <wp:extent cx="5274310" cy="1737360"/>
+            <wp:effectExtent l="0" t="0" r="2540" b="0"/>
+            <wp:docPr id="1974768287" name="图片 1"/>
+            <wp:cNvGraphicFramePr>
+              <a:graphicFrameLocks xmlns:a="http://schemas.openxmlformats.org/drawingml/2006/main" noChangeAspect="1"/>
+            </wp:cNvGraphicFramePr>
+            <a:graphic xmlns:a="http://schemas.openxmlformats.org/drawingml/2006/main">
+              <a:graphicData uri="http://schemas.openxmlformats.org/drawingml/2006/picture">
+                <pic:pic xmlns:pic="http://schemas.openxmlformats.org/drawingml/2006/picture">
+                  <pic:nvPicPr>
+                    <pic:cNvPr id="1974768287" name=""/>
+                    <pic:cNvPicPr/>
+                  </pic:nvPicPr>
+                  <pic:blipFill>
+                    <a:blip r:embed="rId11"/>
+                    <a:stretch>
+                      <a:fillRect/>
+                    </a:stretch>
+                  </pic:blipFill>
+                  <pic:spPr>
+                    <a:xfrm>
+                      <a:off x="0" y="0"/>
+                      <a:ext cx="5274310" cy="1737360"/>
+                    </a:xfrm>
+                    <a:prstGeom prst="rect">
+                      <a:avLst/>
+                    </a:prstGeom>
+                  </pic:spPr>
+                </pic:pic>
+              </a:graphicData>
+            </a:graphic>
+          </wp:inline>
+        </w:drawing>
+      </w:r>
+    </w:p>
+    <w:p>
+      <w:pPr>
+        <w:widowControl/>
+        <w:shd w:val="clear" w:color="auto" w:fill="FFFFFF"/>
+        <w:spacing w:line="360" w:lineRule="auto"/>
+        <w:jc w:val="left"/>
+        <w:rPr>
+          <w:rFonts w:ascii="Arial" w:hAnsi="Arial" w:cs="Arial"/>
+          <w:i/>
+          <w:iCs/>
+        </w:rPr>
+      </w:pPr>
+      <w:r>
+        <w:rPr>
+          <w:rFonts w:ascii="Arial" w:hAnsi="Arial" w:cs="Arial"/>
+          <w:i/>
+          <w:iCs/>
+        </w:rPr>
+        <w:t>The code</w:t>
+      </w:r>
+      <w:r>
+        <w:rPr>
+          <w:rFonts w:ascii="Arial" w:hAnsi="Arial" w:cs="Arial"/>
+          <w:i/>
+          <w:iCs/>
+        </w:rPr>
+        <w:t xml:space="preserve"> of test case </w:t>
+      </w:r>
+      <w:r>
+        <w:rPr>
+          <w:rFonts w:ascii="Arial" w:hAnsi="Arial" w:cs="Arial"/>
+          <w:i/>
+          <w:iCs/>
+        </w:rPr>
+        <w:t>6</w:t>
+      </w:r>
+    </w:p>
+    <w:p>
+      <w:pPr>
+        <w:widowControl/>
+        <w:shd w:val="clear" w:color="auto" w:fill="FFFFFF"/>
+        <w:spacing w:line="360" w:lineRule="auto"/>
+        <w:jc w:val="left"/>
+        <w:rPr>
           <w:rFonts w:ascii="Arial" w:hAnsi="Arial" w:cs="Arial" w:hint="eastAsia"/>
           <w:i/>
           <w:iCs/>
         </w:rPr>
       </w:pPr>
-      <w:r>
-        <w:rPr>
-          <w:rFonts w:ascii="Arial" w:hAnsi="Arial" w:cs="Arial"/>
-          <w:i/>
-          <w:iCs/>
-        </w:rPr>
-        <w:t>The code</w:t>
-      </w:r>
-      <w:r>
-        <w:rPr>
-          <w:rFonts w:ascii="Arial" w:hAnsi="Arial" w:cs="Arial"/>
-          <w:i/>
-          <w:iCs/>
-        </w:rPr>
-        <w:t xml:space="preserve"> of test case </w:t>
-      </w:r>
-      <w:r>
-        <w:rPr>
-          <w:rFonts w:ascii="Arial" w:hAnsi="Arial" w:cs="Arial"/>
-          <w:i/>
-          <w:iCs/>
-        </w:rPr>
-        <w:t>3</w:t>
-      </w:r>
     </w:p>
     <w:p>
       <w:pPr>
@@ -3032,7 +4015,27 @@
           <w:sz w:val="28"/>
           <w:szCs w:val="28"/>
         </w:rPr>
-        <w:t>Test Case 4: Connection with Null Port</w:t>
+        <w:t xml:space="preserve">Test Case </w:t>
+      </w:r>
+      <w:r>
+        <w:rPr>
+          <w:rFonts w:ascii="Arial" w:hAnsi="Arial" w:cs="Arial"/>
+          <w:b/>
+          <w:bCs/>
+          <w:sz w:val="28"/>
+          <w:szCs w:val="28"/>
+        </w:rPr>
+        <w:t>7</w:t>
+      </w:r>
+      <w:r>
+        <w:rPr>
+          <w:rFonts w:ascii="Arial" w:hAnsi="Arial" w:cs="Arial"/>
+          <w:b/>
+          <w:bCs/>
+          <w:sz w:val="28"/>
+          <w:szCs w:val="28"/>
+        </w:rPr>
+        <w:t>: Connection with Null Port</w:t>
       </w:r>
     </w:p>
     <w:p>
@@ -3157,7 +4160,23 @@
           <w:sz w:val="24"/>
           <w:szCs w:val="24"/>
         </w:rPr>
-        <w:t>: The test should pass, indicating successful connection using the default port.</w:t>
+        <w:t xml:space="preserve">: The test should pass, indicating </w:t>
+      </w:r>
+      <w:r>
+        <w:rPr>
+          <w:rFonts w:ascii="Arial" w:hAnsi="Arial" w:cs="Arial"/>
+          <w:sz w:val="24"/>
+          <w:szCs w:val="24"/>
+        </w:rPr>
+        <w:t xml:space="preserve">a </w:t>
+      </w:r>
+      <w:r>
+        <w:rPr>
+          <w:rFonts w:ascii="Arial" w:hAnsi="Arial" w:cs="Arial"/>
+          <w:sz w:val="24"/>
+          <w:szCs w:val="24"/>
+        </w:rPr>
+        <w:t>successful connection using the default port.</w:t>
       </w:r>
     </w:p>
     <w:p>
@@ -3171,7 +4190,6 @@
         <w:rPr>
           <w:noProof/>
         </w:rPr>
-        <w:lastRenderedPageBreak/>
         <w:drawing>
           <wp:inline distT="0" distB="0" distL="0" distR="0" wp14:anchorId="20A37817" wp14:editId="633A1515">
             <wp:extent cx="5274310" cy="1778635"/>
@@ -3188,7 +4206,7 @@
                     <pic:cNvPicPr/>
                   </pic:nvPicPr>
                   <pic:blipFill>
-                    <a:blip r:embed="rId9"/>
+                    <a:blip r:embed="rId12"/>
                     <a:stretch>
                       <a:fillRect/>
                     </a:stretch>
@@ -3216,39 +4234,52 @@
         <w:spacing w:line="360" w:lineRule="auto"/>
         <w:jc w:val="left"/>
         <w:rPr>
+          <w:rFonts w:ascii="Arial" w:hAnsi="Arial" w:cs="Arial"/>
+          <w:i/>
+          <w:iCs/>
+        </w:rPr>
+      </w:pPr>
+      <w:r>
+        <w:rPr>
+          <w:rFonts w:ascii="Arial" w:hAnsi="Arial" w:cs="Arial"/>
+          <w:i/>
+          <w:iCs/>
+        </w:rPr>
+        <w:t>The code</w:t>
+      </w:r>
+      <w:r>
+        <w:rPr>
+          <w:rFonts w:ascii="Arial" w:hAnsi="Arial" w:cs="Arial"/>
+          <w:i/>
+          <w:iCs/>
+        </w:rPr>
+        <w:t xml:space="preserve"> of test case </w:t>
+      </w:r>
+      <w:r>
+        <w:rPr>
+          <w:rFonts w:ascii="Arial" w:hAnsi="Arial" w:cs="Arial"/>
+          <w:i/>
+          <w:iCs/>
+        </w:rPr>
+        <w:t>7</w:t>
+      </w:r>
+    </w:p>
+    <w:p>
+      <w:pPr>
+        <w:widowControl/>
+        <w:shd w:val="clear" w:color="auto" w:fill="FFFFFF"/>
+        <w:spacing w:line="360" w:lineRule="auto"/>
+        <w:jc w:val="left"/>
+        <w:rPr>
           <w:rFonts w:ascii="Arial" w:hAnsi="Arial" w:cs="Arial" w:hint="eastAsia"/>
           <w:i/>
           <w:iCs/>
         </w:rPr>
       </w:pPr>
-      <w:r>
-        <w:rPr>
-          <w:rFonts w:ascii="Arial" w:hAnsi="Arial" w:cs="Arial"/>
-          <w:i/>
-          <w:iCs/>
-        </w:rPr>
-        <w:t>The code</w:t>
-      </w:r>
-      <w:r>
-        <w:rPr>
-          <w:rFonts w:ascii="Arial" w:hAnsi="Arial" w:cs="Arial"/>
-          <w:i/>
-          <w:iCs/>
-        </w:rPr>
-        <w:t xml:space="preserve"> of test case </w:t>
-      </w:r>
-      <w:r>
-        <w:rPr>
-          <w:rFonts w:ascii="Arial" w:hAnsi="Arial" w:cs="Arial"/>
-          <w:i/>
-          <w:iCs/>
-        </w:rPr>
-        <w:t>4</w:t>
-      </w:r>
-    </w:p>
-    <w:p>
-      <w:pPr>
-        <w:pStyle w:val="Heading1"/>
+    </w:p>
+    <w:p>
+      <w:pPr>
+        <w:pStyle w:val="1"/>
         <w:spacing w:line="360" w:lineRule="auto"/>
         <w:rPr>
           <w:rFonts w:ascii="Arial" w:hAnsi="Arial" w:cs="Arial"/>
@@ -3300,7 +4331,18 @@
           <w:szCs w:val="24"/>
           <w14:ligatures w14:val="none"/>
         </w:rPr>
-        <w:t xml:space="preserve">conclusion, the testing efforts detailed in this document represent a comprehensive approach to verifying the database connection functionality of the Chat2DB software. Through the use of partition testing, we have systematically explored the software's ability to handle various configurations of database connection URLs, specifically focusing on correct, incorrect, and absent port numbers. These tests are crucial for ensuring that Chat2DB can reliably connect to databases under diverse conditions, thereby supporting its goal of enhancing developer efficiency through AI-guided SQL generation and optimization. </w:t>
+        <w:t xml:space="preserve">conclusion, the testing efforts detailed in this document represent a comprehensive approach to verifying the database connection functionality of the Chat2DB software. Through the use of partition testing, we have systematically explored the software's ability to handle various configurations </w:t>
+      </w:r>
+      <w:r>
+        <w:rPr>
+          <w:rFonts w:ascii="Arial" w:eastAsia="宋体" w:hAnsi="Arial" w:cs="Arial"/>
+          <w:kern w:val="0"/>
+          <w:sz w:val="24"/>
+          <w:szCs w:val="24"/>
+          <w14:ligatures w14:val="none"/>
+        </w:rPr>
+        <w:lastRenderedPageBreak/>
+        <w:t xml:space="preserve">of database connection URLs, specifically focusing on correct, incorrect, and absent port numbers. These tests are crucial for ensuring that Chat2DB can reliably connect to databases under diverse conditions, thereby supporting its goal of enhancing developer efficiency through AI-guided SQL generation and optimization. </w:t>
       </w:r>
     </w:p>
     <w:p>
@@ -4921,20 +5963,20 @@
     <w:lsdException w:name="Unresolved Mention" w:semiHidden="1" w:unhideWhenUsed="1"/>
     <w:lsdException w:name="Smart Link" w:semiHidden="1" w:unhideWhenUsed="1"/>
   </w:latentStyles>
-  <w:style w:type="paragraph" w:default="1" w:styleId="Normal">
+  <w:style w:type="paragraph" w:default="1" w:styleId="a">
     <w:name w:val="Normal"/>
     <w:qFormat/>
-    <w:rsid w:val="00475916"/>
+    <w:rsid w:val="002771B5"/>
     <w:pPr>
       <w:widowControl w:val="0"/>
       <w:jc w:val="both"/>
     </w:pPr>
   </w:style>
-  <w:style w:type="paragraph" w:styleId="Heading1">
+  <w:style w:type="paragraph" w:styleId="1">
     <w:name w:val="heading 1"/>
-    <w:basedOn w:val="Normal"/>
-    <w:next w:val="Normal"/>
-    <w:link w:val="Heading1Char"/>
+    <w:basedOn w:val="a"/>
+    <w:next w:val="a"/>
+    <w:link w:val="10"/>
     <w:uiPriority w:val="9"/>
     <w:qFormat/>
     <w:rsid w:val="00F3511E"/>
@@ -4952,11 +5994,11 @@
       <w:szCs w:val="44"/>
     </w:rPr>
   </w:style>
-  <w:style w:type="paragraph" w:styleId="Heading2">
+  <w:style w:type="paragraph" w:styleId="2">
     <w:name w:val="heading 2"/>
-    <w:basedOn w:val="Normal"/>
-    <w:next w:val="Normal"/>
-    <w:link w:val="Heading2Char"/>
+    <w:basedOn w:val="a"/>
+    <w:next w:val="a"/>
+    <w:link w:val="20"/>
     <w:uiPriority w:val="9"/>
     <w:unhideWhenUsed/>
     <w:qFormat/>
@@ -4975,11 +6017,11 @@
       <w:szCs w:val="32"/>
     </w:rPr>
   </w:style>
-  <w:style w:type="paragraph" w:styleId="Heading3">
+  <w:style w:type="paragraph" w:styleId="3">
     <w:name w:val="heading 3"/>
-    <w:basedOn w:val="Normal"/>
-    <w:next w:val="Normal"/>
-    <w:link w:val="Heading3Char"/>
+    <w:basedOn w:val="a"/>
+    <w:next w:val="a"/>
+    <w:link w:val="30"/>
     <w:uiPriority w:val="9"/>
     <w:unhideWhenUsed/>
     <w:qFormat/>
@@ -4997,11 +6039,11 @@
       <w:szCs w:val="32"/>
     </w:rPr>
   </w:style>
-  <w:style w:type="paragraph" w:styleId="Heading4">
+  <w:style w:type="paragraph" w:styleId="4">
     <w:name w:val="heading 4"/>
-    <w:basedOn w:val="Normal"/>
-    <w:next w:val="Normal"/>
-    <w:link w:val="Heading4Char"/>
+    <w:basedOn w:val="a"/>
+    <w:next w:val="a"/>
+    <w:link w:val="40"/>
     <w:uiPriority w:val="9"/>
     <w:unhideWhenUsed/>
     <w:qFormat/>
@@ -5020,11 +6062,11 @@
       <w:szCs w:val="28"/>
     </w:rPr>
   </w:style>
-  <w:style w:type="paragraph" w:styleId="Heading5">
+  <w:style w:type="paragraph" w:styleId="5">
     <w:name w:val="heading 5"/>
-    <w:basedOn w:val="Normal"/>
-    <w:next w:val="Normal"/>
-    <w:link w:val="Heading5Char"/>
+    <w:basedOn w:val="a"/>
+    <w:next w:val="a"/>
+    <w:link w:val="50"/>
     <w:uiPriority w:val="9"/>
     <w:unhideWhenUsed/>
     <w:qFormat/>
@@ -5042,12 +6084,13 @@
       <w:szCs w:val="28"/>
     </w:rPr>
   </w:style>
-  <w:style w:type="character" w:default="1" w:styleId="DefaultParagraphFont">
+  <w:style w:type="character" w:default="1" w:styleId="a0">
     <w:name w:val="Default Paragraph Font"/>
     <w:uiPriority w:val="1"/>
+    <w:semiHidden/>
     <w:unhideWhenUsed/>
   </w:style>
-  <w:style w:type="table" w:default="1" w:styleId="TableNormal">
+  <w:style w:type="table" w:default="1" w:styleId="a1">
     <w:name w:val="Normal Table"/>
     <w:uiPriority w:val="99"/>
     <w:semiHidden/>
@@ -5062,16 +6105,16 @@
       </w:tblCellMar>
     </w:tblPr>
   </w:style>
-  <w:style w:type="numbering" w:default="1" w:styleId="NoList">
+  <w:style w:type="numbering" w:default="1" w:styleId="a2">
     <w:name w:val="No List"/>
     <w:uiPriority w:val="99"/>
     <w:semiHidden/>
     <w:unhideWhenUsed/>
   </w:style>
-  <w:style w:type="character" w:customStyle="1" w:styleId="Heading2Char">
-    <w:name w:val="Heading 2 Char"/>
-    <w:basedOn w:val="DefaultParagraphFont"/>
-    <w:link w:val="Heading2"/>
+  <w:style w:type="character" w:customStyle="1" w:styleId="20">
+    <w:name w:val="标题 2 字符"/>
+    <w:basedOn w:val="a0"/>
+    <w:link w:val="2"/>
     <w:uiPriority w:val="9"/>
     <w:rsid w:val="00F3511E"/>
     <w:rPr>
@@ -5082,10 +6125,10 @@
       <w:szCs w:val="32"/>
     </w:rPr>
   </w:style>
-  <w:style w:type="character" w:customStyle="1" w:styleId="Heading3Char">
-    <w:name w:val="Heading 3 Char"/>
-    <w:basedOn w:val="DefaultParagraphFont"/>
-    <w:link w:val="Heading3"/>
+  <w:style w:type="character" w:customStyle="1" w:styleId="30">
+    <w:name w:val="标题 3 字符"/>
+    <w:basedOn w:val="a0"/>
+    <w:link w:val="3"/>
     <w:uiPriority w:val="9"/>
     <w:rsid w:val="00F3511E"/>
     <w:rPr>
@@ -5095,10 +6138,10 @@
       <w:szCs w:val="32"/>
     </w:rPr>
   </w:style>
-  <w:style w:type="character" w:customStyle="1" w:styleId="Heading4Char">
-    <w:name w:val="Heading 4 Char"/>
-    <w:basedOn w:val="DefaultParagraphFont"/>
-    <w:link w:val="Heading4"/>
+  <w:style w:type="character" w:customStyle="1" w:styleId="40">
+    <w:name w:val="标题 4 字符"/>
+    <w:basedOn w:val="a0"/>
+    <w:link w:val="4"/>
     <w:uiPriority w:val="9"/>
     <w:rsid w:val="00F3511E"/>
     <w:rPr>
@@ -5109,10 +6152,10 @@
       <w:szCs w:val="28"/>
     </w:rPr>
   </w:style>
-  <w:style w:type="character" w:customStyle="1" w:styleId="Heading5Char">
-    <w:name w:val="Heading 5 Char"/>
-    <w:basedOn w:val="DefaultParagraphFont"/>
-    <w:link w:val="Heading5"/>
+  <w:style w:type="character" w:customStyle="1" w:styleId="50">
+    <w:name w:val="标题 5 字符"/>
+    <w:basedOn w:val="a0"/>
+    <w:link w:val="5"/>
     <w:uiPriority w:val="9"/>
     <w:rsid w:val="00F3511E"/>
     <w:rPr>
@@ -5122,10 +6165,10 @@
       <w:szCs w:val="28"/>
     </w:rPr>
   </w:style>
-  <w:style w:type="character" w:customStyle="1" w:styleId="Heading1Char">
-    <w:name w:val="Heading 1 Char"/>
-    <w:basedOn w:val="DefaultParagraphFont"/>
-    <w:link w:val="Heading1"/>
+  <w:style w:type="character" w:customStyle="1" w:styleId="10">
+    <w:name w:val="标题 1 字符"/>
+    <w:basedOn w:val="a0"/>
+    <w:link w:val="1"/>
     <w:uiPriority w:val="9"/>
     <w:rsid w:val="00F3511E"/>
     <w:rPr>
@@ -5136,9 +6179,9 @@
       <w:szCs w:val="44"/>
     </w:rPr>
   </w:style>
-  <w:style w:type="paragraph" w:styleId="ListParagraph">
+  <w:style w:type="paragraph" w:styleId="a3">
     <w:name w:val="List Paragraph"/>
-    <w:basedOn w:val="Normal"/>
+    <w:basedOn w:val="a"/>
     <w:uiPriority w:val="34"/>
     <w:qFormat/>
     <w:rsid w:val="00F3511E"/>
@@ -5146,9 +6189,9 @@
       <w:ind w:firstLineChars="200" w:firstLine="420"/>
     </w:pPr>
   </w:style>
-  <w:style w:type="character" w:styleId="Strong">
+  <w:style w:type="character" w:styleId="a4">
     <w:name w:val="Strong"/>
-    <w:basedOn w:val="DefaultParagraphFont"/>
+    <w:basedOn w:val="a0"/>
     <w:uiPriority w:val="22"/>
     <w:qFormat/>
     <w:rsid w:val="000E6E9A"/>
@@ -5157,11 +6200,11 @@
       <w:bCs/>
     </w:rPr>
   </w:style>
-  <w:style w:type="paragraph" w:styleId="Date">
+  <w:style w:type="paragraph" w:styleId="a5">
     <w:name w:val="Date"/>
-    <w:basedOn w:val="Normal"/>
-    <w:next w:val="Normal"/>
-    <w:link w:val="DateChar"/>
+    <w:basedOn w:val="a"/>
+    <w:next w:val="a"/>
+    <w:link w:val="a6"/>
     <w:uiPriority w:val="99"/>
     <w:semiHidden/>
     <w:unhideWhenUsed/>
@@ -5170,17 +6213,17 @@
       <w:ind w:leftChars="2500" w:left="100"/>
     </w:pPr>
   </w:style>
-  <w:style w:type="character" w:customStyle="1" w:styleId="DateChar">
-    <w:name w:val="Date Char"/>
-    <w:basedOn w:val="DefaultParagraphFont"/>
-    <w:link w:val="Date"/>
+  <w:style w:type="character" w:customStyle="1" w:styleId="a6">
+    <w:name w:val="日期 字符"/>
+    <w:basedOn w:val="a0"/>
+    <w:link w:val="a5"/>
     <w:uiPriority w:val="99"/>
     <w:semiHidden/>
     <w:rsid w:val="008C3BD0"/>
   </w:style>
-  <w:style w:type="paragraph" w:styleId="NormalWeb">
+  <w:style w:type="paragraph" w:styleId="a7">
     <w:name w:val="Normal (Web)"/>
-    <w:basedOn w:val="Normal"/>
+    <w:basedOn w:val="a"/>
     <w:uiPriority w:val="99"/>
     <w:unhideWhenUsed/>
     <w:rsid w:val="00C423F2"/>
@@ -5197,9 +6240,9 @@
       <w14:ligatures w14:val="none"/>
     </w:rPr>
   </w:style>
-  <w:style w:type="character" w:styleId="HTMLCode">
+  <w:style w:type="character" w:styleId="HTML">
     <w:name w:val="HTML Code"/>
-    <w:basedOn w:val="DefaultParagraphFont"/>
+    <w:basedOn w:val="a0"/>
     <w:uiPriority w:val="99"/>
     <w:semiHidden/>
     <w:unhideWhenUsed/>
@@ -5210,7 +6253,7 @@
       <w:szCs w:val="24"/>
     </w:rPr>
   </w:style>
-  <w:style w:type="paragraph" w:styleId="NoSpacing">
+  <w:style w:type="paragraph" w:styleId="a8">
     <w:name w:val="No Spacing"/>
     <w:uiPriority w:val="1"/>
     <w:qFormat/>
@@ -5220,11 +6263,11 @@
       <w:jc w:val="both"/>
     </w:pPr>
   </w:style>
-  <w:style w:type="paragraph" w:styleId="Subtitle">
+  <w:style w:type="paragraph" w:styleId="a9">
     <w:name w:val="Subtitle"/>
-    <w:basedOn w:val="Normal"/>
-    <w:next w:val="Normal"/>
-    <w:link w:val="SubtitleChar"/>
+    <w:basedOn w:val="a"/>
+    <w:next w:val="a"/>
+    <w:link w:val="aa"/>
     <w:uiPriority w:val="11"/>
     <w:qFormat/>
     <w:rsid w:val="00BF0D73"/>
@@ -5241,10 +6284,10 @@
       <w:szCs w:val="32"/>
     </w:rPr>
   </w:style>
-  <w:style w:type="character" w:customStyle="1" w:styleId="SubtitleChar">
-    <w:name w:val="Subtitle Char"/>
-    <w:basedOn w:val="DefaultParagraphFont"/>
-    <w:link w:val="Subtitle"/>
+  <w:style w:type="character" w:customStyle="1" w:styleId="aa">
+    <w:name w:val="副标题 字符"/>
+    <w:basedOn w:val="a0"/>
+    <w:link w:val="a9"/>
     <w:uiPriority w:val="11"/>
     <w:rsid w:val="00BF0D73"/>
     <w:rPr>

</xml_diff>

<commit_message>
update finite state machine model graph
</commit_message>
<xml_diff>
--- a/Testing Document.docx
+++ b/Testing Document.docx
@@ -511,7 +511,6 @@
         </w:rPr>
         <w:t xml:space="preserve">The project mainly uses </w:t>
       </w:r>
-      <w:proofErr w:type="spellStart"/>
       <w:r>
         <w:rPr>
           <w:rStyle w:val="a4"/>
@@ -519,17 +518,7 @@
           <w:sz w:val="24"/>
           <w:szCs w:val="24"/>
         </w:rPr>
-        <w:t>Electron+js+Java</w:t>
-      </w:r>
-      <w:proofErr w:type="spellEnd"/>
-      <w:r>
-        <w:rPr>
-          <w:rStyle w:val="a4"/>
-          <w:rFonts w:ascii="Arial" w:hAnsi="Arial" w:cs="Arial"/>
-          <w:sz w:val="24"/>
-          <w:szCs w:val="24"/>
-        </w:rPr>
-        <w:t xml:space="preserve"> </w:t>
+        <w:t xml:space="preserve">Electron+js+Java </w:t>
       </w:r>
       <w:r>
         <w:rPr>
@@ -670,7 +659,6 @@
         </w:rPr>
         <w:t xml:space="preserve">Maven to clean and install the project: </w:t>
       </w:r>
-      <w:proofErr w:type="spellStart"/>
       <w:r>
         <w:rPr>
           <w:rFonts w:ascii="Arial" w:hAnsi="Arial" w:cs="Arial"/>
@@ -679,18 +667,7 @@
           <w:highlight w:val="darkGray"/>
           <w:shd w:val="clear" w:color="auto" w:fill="000000"/>
         </w:rPr>
-        <w:t>mvn</w:t>
-      </w:r>
-      <w:proofErr w:type="spellEnd"/>
-      <w:r>
-        <w:rPr>
-          <w:rFonts w:ascii="Arial" w:hAnsi="Arial" w:cs="Arial"/>
-          <w:sz w:val="24"/>
-          <w:szCs w:val="24"/>
-          <w:highlight w:val="darkGray"/>
-          <w:shd w:val="clear" w:color="auto" w:fill="000000"/>
-        </w:rPr>
-        <w:t xml:space="preserve"> clean install</w:t>
+        <w:t>mvn clean install</w:t>
       </w:r>
     </w:p>
     <w:p>
@@ -751,7 +728,6 @@
         </w:rPr>
         <w:t xml:space="preserve">Run the application with </w:t>
       </w:r>
-      <w:proofErr w:type="spellStart"/>
       <w:r>
         <w:rPr>
           <w:rFonts w:ascii="Arial" w:hAnsi="Arial" w:cs="Arial"/>
@@ -762,7 +738,6 @@
         </w:rPr>
         <w:t>APIkey</w:t>
       </w:r>
-      <w:proofErr w:type="spellEnd"/>
       <w:r>
         <w:rPr>
           <w:rFonts w:ascii="Arial" w:hAnsi="Arial" w:cs="Arial"/>
@@ -779,85 +754,7 @@
           <w:highlight w:val="darkGray"/>
           <w:shd w:val="clear" w:color="auto" w:fill="000000"/>
         </w:rPr>
-        <w:t>java -</w:t>
-      </w:r>
-      <w:proofErr w:type="gramStart"/>
-      <w:r>
-        <w:rPr>
-          <w:rFonts w:ascii="Arial" w:hAnsi="Arial" w:cs="Arial"/>
-          <w:sz w:val="24"/>
-          <w:szCs w:val="24"/>
-          <w:highlight w:val="darkGray"/>
-          <w:shd w:val="clear" w:color="auto" w:fill="000000"/>
-        </w:rPr>
-        <w:t>jar  -</w:t>
-      </w:r>
-      <w:proofErr w:type="spellStart"/>
-      <w:proofErr w:type="gramEnd"/>
-      <w:r>
-        <w:rPr>
-          <w:rFonts w:ascii="Arial" w:hAnsi="Arial" w:cs="Arial"/>
-          <w:sz w:val="24"/>
-          <w:szCs w:val="24"/>
-          <w:highlight w:val="darkGray"/>
-          <w:shd w:val="clear" w:color="auto" w:fill="000000"/>
-        </w:rPr>
-        <w:t>Dloader.path</w:t>
-      </w:r>
-      <w:proofErr w:type="spellEnd"/>
-      <w:r>
-        <w:rPr>
-          <w:rFonts w:ascii="Arial" w:hAnsi="Arial" w:cs="Arial"/>
-          <w:sz w:val="24"/>
-          <w:szCs w:val="24"/>
-          <w:highlight w:val="darkGray"/>
-          <w:shd w:val="clear" w:color="auto" w:fill="000000"/>
-        </w:rPr>
-        <w:t>=./lib -</w:t>
-      </w:r>
-      <w:proofErr w:type="spellStart"/>
-      <w:r>
-        <w:rPr>
-          <w:rFonts w:ascii="Arial" w:hAnsi="Arial" w:cs="Arial"/>
-          <w:sz w:val="24"/>
-          <w:szCs w:val="24"/>
-          <w:highlight w:val="darkGray"/>
-          <w:shd w:val="clear" w:color="auto" w:fill="000000"/>
-        </w:rPr>
-        <w:t>Dchatgpt.apiKey</w:t>
-      </w:r>
-      <w:proofErr w:type="spellEnd"/>
-      <w:r>
-        <w:rPr>
-          <w:rFonts w:ascii="Arial" w:hAnsi="Arial" w:cs="Arial"/>
-          <w:sz w:val="24"/>
-          <w:szCs w:val="24"/>
-          <w:highlight w:val="darkGray"/>
-          <w:shd w:val="clear" w:color="auto" w:fill="000000"/>
-        </w:rPr>
-        <w:t>=</w:t>
-      </w:r>
-      <w:proofErr w:type="spellStart"/>
-      <w:r>
-        <w:rPr>
-          <w:rFonts w:ascii="Arial" w:hAnsi="Arial" w:cs="Arial"/>
-          <w:sz w:val="24"/>
-          <w:szCs w:val="24"/>
-          <w:highlight w:val="darkGray"/>
-          <w:shd w:val="clear" w:color="auto" w:fill="000000"/>
-        </w:rPr>
-        <w:t>xxxxx</w:t>
-      </w:r>
-      <w:proofErr w:type="spellEnd"/>
-      <w:r>
-        <w:rPr>
-          <w:rFonts w:ascii="Arial" w:hAnsi="Arial" w:cs="Arial"/>
-          <w:sz w:val="24"/>
-          <w:szCs w:val="24"/>
-          <w:highlight w:val="darkGray"/>
-          <w:shd w:val="clear" w:color="auto" w:fill="000000"/>
-        </w:rPr>
-        <w:t xml:space="preserve"> chat2db-server-start.jar</w:t>
+        <w:t>java -jar  -Dloader.path=./lib -Dchatgpt.apiKey=xxxxx chat2db-server-start.jar</w:t>
       </w:r>
     </w:p>
     <w:p>
@@ -960,7 +857,6 @@
         </w:rPr>
         <w:t xml:space="preserve">Install Node.js (including </w:t>
       </w:r>
-      <w:proofErr w:type="spellStart"/>
       <w:r>
         <w:rPr>
           <w:rFonts w:ascii="Arial" w:hAnsi="Arial" w:cs="Arial"/>
@@ -971,7 +867,6 @@
         </w:rPr>
         <w:t>npm</w:t>
       </w:r>
-      <w:proofErr w:type="spellEnd"/>
       <w:r>
         <w:rPr>
           <w:rFonts w:ascii="Arial" w:hAnsi="Arial" w:cs="Arial"/>
@@ -1004,7 +899,6 @@
         </w:rPr>
         <w:t xml:space="preserve">Use </w:t>
       </w:r>
-      <w:proofErr w:type="spellStart"/>
       <w:r>
         <w:rPr>
           <w:rFonts w:ascii="Arial" w:hAnsi="Arial" w:cs="Arial"/>
@@ -1015,7 +909,6 @@
         </w:rPr>
         <w:t>npm</w:t>
       </w:r>
-      <w:proofErr w:type="spellEnd"/>
       <w:r>
         <w:rPr>
           <w:rFonts w:ascii="Arial" w:hAnsi="Arial" w:cs="Arial"/>
@@ -1024,7 +917,6 @@
         </w:rPr>
         <w:t xml:space="preserve"> to install Yarn: </w:t>
       </w:r>
-      <w:proofErr w:type="spellStart"/>
       <w:r>
         <w:rPr>
           <w:rFonts w:ascii="Arial" w:hAnsi="Arial" w:cs="Arial"/>
@@ -1033,18 +925,7 @@
           <w:highlight w:val="darkGray"/>
           <w:shd w:val="clear" w:color="auto" w:fill="000000"/>
         </w:rPr>
-        <w:t>npm</w:t>
-      </w:r>
-      <w:proofErr w:type="spellEnd"/>
-      <w:r>
-        <w:rPr>
-          <w:rFonts w:ascii="Arial" w:hAnsi="Arial" w:cs="Arial"/>
-          <w:sz w:val="24"/>
-          <w:szCs w:val="24"/>
-          <w:highlight w:val="darkGray"/>
-          <w:shd w:val="clear" w:color="auto" w:fill="000000"/>
-        </w:rPr>
-        <w:t xml:space="preserve"> install -g yarn</w:t>
+        <w:t>npm install -g yarn</w:t>
       </w:r>
     </w:p>
     <w:p>
@@ -1112,10 +993,213 @@
           <w:highlight w:val="darkGray"/>
           <w:shd w:val="clear" w:color="auto" w:fill="000000"/>
         </w:rPr>
-        <w:t xml:space="preserve">yarn run </w:t>
-      </w:r>
-      <w:proofErr w:type="spellStart"/>
-      <w:proofErr w:type="gramStart"/>
+        <w:t>yarn run start:web</w:t>
+      </w:r>
+    </w:p>
+    <w:p>
+      <w:pPr>
+        <w:spacing w:line="360" w:lineRule="auto"/>
+        <w:rPr>
+          <w:rFonts w:ascii="Arial" w:hAnsi="Arial" w:cs="Arial"/>
+        </w:rPr>
+      </w:pPr>
+    </w:p>
+    <w:p>
+      <w:pPr>
+        <w:pStyle w:val="1"/>
+        <w:spacing w:line="360" w:lineRule="auto"/>
+        <w:rPr>
+          <w:rFonts w:ascii="Arial" w:hAnsi="Arial" w:cs="Arial"/>
+        </w:rPr>
+      </w:pPr>
+      <w:r>
+        <w:rPr>
+          <w:rFonts w:ascii="Arial" w:hAnsi="Arial" w:cs="Arial" w:hint="eastAsia"/>
+        </w:rPr>
+        <w:t>Original</w:t>
+      </w:r>
+      <w:r>
+        <w:rPr>
+          <w:rFonts w:ascii="Arial" w:hAnsi="Arial" w:cs="Arial"/>
+        </w:rPr>
+        <w:t xml:space="preserve"> </w:t>
+      </w:r>
+      <w:r>
+        <w:rPr>
+          <w:rFonts w:ascii="Arial" w:hAnsi="Arial" w:cs="Arial"/>
+        </w:rPr>
+        <w:t>Testcases</w:t>
+      </w:r>
+    </w:p>
+    <w:p>
+      <w:pPr>
+        <w:spacing w:line="360" w:lineRule="auto"/>
+        <w:rPr>
+          <w:rFonts w:ascii="Arial" w:hAnsi="Arial" w:cs="Arial"/>
+          <w:sz w:val="24"/>
+          <w:szCs w:val="24"/>
+        </w:rPr>
+      </w:pPr>
+      <w:r>
+        <w:rPr>
+          <w:rFonts w:ascii="Arial" w:hAnsi="Arial" w:cs="Arial"/>
+          <w:sz w:val="24"/>
+          <w:szCs w:val="24"/>
+        </w:rPr>
+        <w:t xml:space="preserve">Most test cases exist in the chat2db-server-start module and chat2db-server-start module. Among them, the Junit framework and </w:t>
+      </w:r>
+      <w:r>
+        <w:rPr>
+          <w:rFonts w:ascii="Arial" w:hAnsi="Arial" w:cs="Arial"/>
+          <w:sz w:val="24"/>
+          <w:szCs w:val="24"/>
+        </w:rPr>
+        <w:t>S</w:t>
+      </w:r>
+      <w:r>
+        <w:rPr>
+          <w:rFonts w:ascii="Arial" w:hAnsi="Arial" w:cs="Arial"/>
+          <w:sz w:val="24"/>
+          <w:szCs w:val="24"/>
+        </w:rPr>
+        <w:t xml:space="preserve">pring </w:t>
+      </w:r>
+      <w:r>
+        <w:rPr>
+          <w:rFonts w:ascii="Arial" w:hAnsi="Arial" w:cs="Arial"/>
+          <w:sz w:val="24"/>
+          <w:szCs w:val="24"/>
+        </w:rPr>
+        <w:t>B</w:t>
+      </w:r>
+      <w:r>
+        <w:rPr>
+          <w:rFonts w:ascii="Arial" w:hAnsi="Arial" w:cs="Arial"/>
+          <w:sz w:val="24"/>
+          <w:szCs w:val="24"/>
+        </w:rPr>
+        <w:t xml:space="preserve">oot test framework are used. As </w:t>
+      </w:r>
+      <w:r>
+        <w:rPr>
+          <w:rFonts w:ascii="Arial" w:hAnsi="Arial" w:cs="Arial"/>
+          <w:sz w:val="24"/>
+          <w:szCs w:val="24"/>
+        </w:rPr>
+        <w:t>an</w:t>
+      </w:r>
+      <w:r>
+        <w:rPr>
+          <w:rFonts w:ascii="Arial" w:hAnsi="Arial" w:cs="Arial"/>
+          <w:sz w:val="24"/>
+          <w:szCs w:val="24"/>
+        </w:rPr>
+        <w:t xml:space="preserve"> abstract class, BaseTest.java has used </w:t>
+      </w:r>
+      <w:r>
+        <w:rPr>
+          <w:rFonts w:ascii="Arial" w:hAnsi="Arial" w:cs="Arial"/>
+          <w:sz w:val="24"/>
+          <w:szCs w:val="24"/>
+        </w:rPr>
+        <w:t xml:space="preserve">the </w:t>
+      </w:r>
+      <w:r>
+        <w:rPr>
+          <w:rFonts w:ascii="Arial" w:hAnsi="Arial" w:cs="Arial"/>
+          <w:sz w:val="24"/>
+          <w:szCs w:val="24"/>
+        </w:rPr>
+        <w:t>“</w:t>
+      </w:r>
+      <w:r>
+        <w:rPr>
+          <w:rFonts w:ascii="Arial" w:hAnsi="Arial" w:cs="Arial"/>
+          <w:b/>
+          <w:bCs/>
+          <w:sz w:val="24"/>
+          <w:szCs w:val="24"/>
+        </w:rPr>
+        <w:t>@SpringBootTest</w:t>
+      </w:r>
+      <w:r>
+        <w:rPr>
+          <w:rFonts w:ascii="Arial" w:hAnsi="Arial" w:cs="Arial"/>
+          <w:sz w:val="24"/>
+          <w:szCs w:val="24"/>
+        </w:rPr>
+        <w:t>” annotation</w:t>
+      </w:r>
+      <w:r>
+        <w:rPr>
+          <w:rFonts w:ascii="Arial" w:hAnsi="Arial" w:cs="Arial"/>
+          <w:sz w:val="24"/>
+          <w:szCs w:val="24"/>
+        </w:rPr>
+        <w:t xml:space="preserve"> from the Spring Boot test framework</w:t>
+      </w:r>
+      <w:r>
+        <w:rPr>
+          <w:rFonts w:ascii="Arial" w:hAnsi="Arial" w:cs="Arial"/>
+          <w:sz w:val="24"/>
+          <w:szCs w:val="24"/>
+        </w:rPr>
+        <w:t xml:space="preserve">, and </w:t>
+      </w:r>
+      <w:r>
+        <w:rPr>
+          <w:rFonts w:ascii="Arial" w:hAnsi="Arial" w:cs="Arial"/>
+          <w:sz w:val="24"/>
+          <w:szCs w:val="24"/>
+        </w:rPr>
+        <w:t xml:space="preserve">some other classes extend the </w:t>
+      </w:r>
+      <w:r>
+        <w:rPr>
+          <w:rFonts w:ascii="Arial" w:hAnsi="Arial" w:cs="Arial"/>
+          <w:b/>
+          <w:bCs/>
+          <w:sz w:val="24"/>
+          <w:szCs w:val="24"/>
+        </w:rPr>
+        <w:t>BaseTest</w:t>
+      </w:r>
+      <w:r>
+        <w:rPr>
+          <w:rFonts w:ascii="Arial" w:hAnsi="Arial" w:cs="Arial"/>
+          <w:sz w:val="24"/>
+          <w:szCs w:val="24"/>
+        </w:rPr>
+        <w:t xml:space="preserve"> class and also use the “@Test” annotation from the Junit framework.</w:t>
+      </w:r>
+    </w:p>
+    <w:p>
+      <w:pPr>
+        <w:spacing w:line="360" w:lineRule="auto"/>
+        <w:rPr>
+          <w:rFonts w:ascii="Arial" w:hAnsi="Arial" w:cs="Arial"/>
+          <w:sz w:val="24"/>
+          <w:szCs w:val="24"/>
+        </w:rPr>
+      </w:pPr>
+    </w:p>
+    <w:p>
+      <w:pPr>
+        <w:spacing w:line="360" w:lineRule="auto"/>
+        <w:rPr>
+          <w:rFonts w:ascii="Arial" w:hAnsi="Arial" w:cs="Arial"/>
+          <w:sz w:val="24"/>
+          <w:szCs w:val="24"/>
+        </w:rPr>
+      </w:pPr>
+      <w:r>
+        <w:rPr>
+          <w:rFonts w:ascii="Arial" w:hAnsi="Arial" w:cs="Arial"/>
+          <w:sz w:val="24"/>
+          <w:szCs w:val="24"/>
+        </w:rPr>
+        <w:t>To test the whole project, since the project uses Maven for management, we can either use “mvn test” command in the terminal or run the “test” lifecycle in our IDE. In order to run a specific test case, we can either use the “</w:t>
+      </w:r>
       <w:r>
         <w:rPr>
           <w:rFonts w:ascii="Arial" w:hAnsi="Arial" w:cs="Arial"/>
@@ -1124,312 +1208,7 @@
           <w:highlight w:val="darkGray"/>
           <w:shd w:val="clear" w:color="auto" w:fill="000000"/>
         </w:rPr>
-        <w:t>start:web</w:t>
-      </w:r>
-      <w:proofErr w:type="spellEnd"/>
-      <w:proofErr w:type="gramEnd"/>
-    </w:p>
-    <w:p>
-      <w:pPr>
-        <w:spacing w:line="360" w:lineRule="auto"/>
-        <w:rPr>
-          <w:rFonts w:ascii="Arial" w:hAnsi="Arial" w:cs="Arial"/>
-        </w:rPr>
-      </w:pPr>
-    </w:p>
-    <w:p>
-      <w:pPr>
-        <w:pStyle w:val="1"/>
-        <w:spacing w:line="360" w:lineRule="auto"/>
-        <w:rPr>
-          <w:rFonts w:ascii="Arial" w:hAnsi="Arial" w:cs="Arial"/>
-        </w:rPr>
-      </w:pPr>
-      <w:r>
-        <w:rPr>
-          <w:rFonts w:ascii="Arial" w:hAnsi="Arial" w:cs="Arial" w:hint="eastAsia"/>
-        </w:rPr>
-        <w:t>Original</w:t>
-      </w:r>
-      <w:r>
-        <w:rPr>
-          <w:rFonts w:ascii="Arial" w:hAnsi="Arial" w:cs="Arial"/>
-        </w:rPr>
-        <w:t xml:space="preserve"> </w:t>
-      </w:r>
-      <w:r>
-        <w:rPr>
-          <w:rFonts w:ascii="Arial" w:hAnsi="Arial" w:cs="Arial"/>
-        </w:rPr>
-        <w:t>Testcases</w:t>
-      </w:r>
-    </w:p>
-    <w:p>
-      <w:pPr>
-        <w:spacing w:line="360" w:lineRule="auto"/>
-        <w:rPr>
-          <w:rFonts w:ascii="Arial" w:hAnsi="Arial" w:cs="Arial"/>
-          <w:sz w:val="24"/>
-          <w:szCs w:val="24"/>
-        </w:rPr>
-      </w:pPr>
-      <w:r>
-        <w:rPr>
-          <w:rFonts w:ascii="Arial" w:hAnsi="Arial" w:cs="Arial"/>
-          <w:sz w:val="24"/>
-          <w:szCs w:val="24"/>
-        </w:rPr>
-        <w:t xml:space="preserve">Most test cases exist in the chat2db-server-start module and chat2db-server-start module. Among them, the Junit framework and </w:t>
-      </w:r>
-      <w:r>
-        <w:rPr>
-          <w:rFonts w:ascii="Arial" w:hAnsi="Arial" w:cs="Arial"/>
-          <w:sz w:val="24"/>
-          <w:szCs w:val="24"/>
-        </w:rPr>
-        <w:t>S</w:t>
-      </w:r>
-      <w:r>
-        <w:rPr>
-          <w:rFonts w:ascii="Arial" w:hAnsi="Arial" w:cs="Arial"/>
-          <w:sz w:val="24"/>
-          <w:szCs w:val="24"/>
-        </w:rPr>
-        <w:t xml:space="preserve">pring </w:t>
-      </w:r>
-      <w:r>
-        <w:rPr>
-          <w:rFonts w:ascii="Arial" w:hAnsi="Arial" w:cs="Arial"/>
-          <w:sz w:val="24"/>
-          <w:szCs w:val="24"/>
-        </w:rPr>
-        <w:t>B</w:t>
-      </w:r>
-      <w:r>
-        <w:rPr>
-          <w:rFonts w:ascii="Arial" w:hAnsi="Arial" w:cs="Arial"/>
-          <w:sz w:val="24"/>
-          <w:szCs w:val="24"/>
-        </w:rPr>
-        <w:t xml:space="preserve">oot test framework are used. As </w:t>
-      </w:r>
-      <w:r>
-        <w:rPr>
-          <w:rFonts w:ascii="Arial" w:hAnsi="Arial" w:cs="Arial"/>
-          <w:sz w:val="24"/>
-          <w:szCs w:val="24"/>
-        </w:rPr>
-        <w:t>an</w:t>
-      </w:r>
-      <w:r>
-        <w:rPr>
-          <w:rFonts w:ascii="Arial" w:hAnsi="Arial" w:cs="Arial"/>
-          <w:sz w:val="24"/>
-          <w:szCs w:val="24"/>
-        </w:rPr>
-        <w:t xml:space="preserve"> abstract class, BaseTest.java has used </w:t>
-      </w:r>
-      <w:r>
-        <w:rPr>
-          <w:rFonts w:ascii="Arial" w:hAnsi="Arial" w:cs="Arial"/>
-          <w:sz w:val="24"/>
-          <w:szCs w:val="24"/>
-        </w:rPr>
-        <w:t xml:space="preserve">the </w:t>
-      </w:r>
-      <w:r>
-        <w:rPr>
-          <w:rFonts w:ascii="Arial" w:hAnsi="Arial" w:cs="Arial"/>
-          <w:sz w:val="24"/>
-          <w:szCs w:val="24"/>
-        </w:rPr>
-        <w:t>“</w:t>
-      </w:r>
-      <w:r>
-        <w:rPr>
-          <w:rFonts w:ascii="Arial" w:hAnsi="Arial" w:cs="Arial"/>
-          <w:b/>
-          <w:bCs/>
-          <w:sz w:val="24"/>
-          <w:szCs w:val="24"/>
-        </w:rPr>
-        <w:t>@</w:t>
-      </w:r>
-      <w:proofErr w:type="spellStart"/>
-      <w:r>
-        <w:rPr>
-          <w:rFonts w:ascii="Arial" w:hAnsi="Arial" w:cs="Arial"/>
-          <w:b/>
-          <w:bCs/>
-          <w:sz w:val="24"/>
-          <w:szCs w:val="24"/>
-        </w:rPr>
-        <w:t>SpringBootTest</w:t>
-      </w:r>
-      <w:proofErr w:type="spellEnd"/>
-      <w:r>
-        <w:rPr>
-          <w:rFonts w:ascii="Arial" w:hAnsi="Arial" w:cs="Arial"/>
-          <w:sz w:val="24"/>
-          <w:szCs w:val="24"/>
-        </w:rPr>
-        <w:t>” annotation</w:t>
-      </w:r>
-      <w:r>
-        <w:rPr>
-          <w:rFonts w:ascii="Arial" w:hAnsi="Arial" w:cs="Arial"/>
-          <w:sz w:val="24"/>
-          <w:szCs w:val="24"/>
-        </w:rPr>
-        <w:t xml:space="preserve"> from the Spring Boot test framework</w:t>
-      </w:r>
-      <w:r>
-        <w:rPr>
-          <w:rFonts w:ascii="Arial" w:hAnsi="Arial" w:cs="Arial"/>
-          <w:sz w:val="24"/>
-          <w:szCs w:val="24"/>
-        </w:rPr>
-        <w:t xml:space="preserve">, and </w:t>
-      </w:r>
-      <w:r>
-        <w:rPr>
-          <w:rFonts w:ascii="Arial" w:hAnsi="Arial" w:cs="Arial"/>
-          <w:sz w:val="24"/>
-          <w:szCs w:val="24"/>
-        </w:rPr>
-        <w:t xml:space="preserve">some other classes extend the </w:t>
-      </w:r>
-      <w:proofErr w:type="spellStart"/>
-      <w:r>
-        <w:rPr>
-          <w:rFonts w:ascii="Arial" w:hAnsi="Arial" w:cs="Arial"/>
-          <w:b/>
-          <w:bCs/>
-          <w:sz w:val="24"/>
-          <w:szCs w:val="24"/>
-        </w:rPr>
-        <w:t>BaseTest</w:t>
-      </w:r>
-      <w:proofErr w:type="spellEnd"/>
-      <w:r>
-        <w:rPr>
-          <w:rFonts w:ascii="Arial" w:hAnsi="Arial" w:cs="Arial"/>
-          <w:sz w:val="24"/>
-          <w:szCs w:val="24"/>
-        </w:rPr>
-        <w:t xml:space="preserve"> class and also use the “@Test” annotation from the Junit framework.</w:t>
-      </w:r>
-    </w:p>
-    <w:p>
-      <w:pPr>
-        <w:spacing w:line="360" w:lineRule="auto"/>
-        <w:rPr>
-          <w:rFonts w:ascii="Arial" w:hAnsi="Arial" w:cs="Arial"/>
-          <w:sz w:val="24"/>
-          <w:szCs w:val="24"/>
-        </w:rPr>
-      </w:pPr>
-    </w:p>
-    <w:p>
-      <w:pPr>
-        <w:spacing w:line="360" w:lineRule="auto"/>
-        <w:rPr>
-          <w:rFonts w:ascii="Arial" w:hAnsi="Arial" w:cs="Arial"/>
-          <w:sz w:val="24"/>
-          <w:szCs w:val="24"/>
-        </w:rPr>
-      </w:pPr>
-      <w:r>
-        <w:rPr>
-          <w:rFonts w:ascii="Arial" w:hAnsi="Arial" w:cs="Arial"/>
-          <w:sz w:val="24"/>
-          <w:szCs w:val="24"/>
-        </w:rPr>
-        <w:t>To test the whole project, since the project uses Maven for management, we can either use “</w:t>
-      </w:r>
-      <w:proofErr w:type="spellStart"/>
-      <w:r>
-        <w:rPr>
-          <w:rFonts w:ascii="Arial" w:hAnsi="Arial" w:cs="Arial"/>
-          <w:sz w:val="24"/>
-          <w:szCs w:val="24"/>
-        </w:rPr>
-        <w:t>mvn</w:t>
-      </w:r>
-      <w:proofErr w:type="spellEnd"/>
-      <w:r>
-        <w:rPr>
-          <w:rFonts w:ascii="Arial" w:hAnsi="Arial" w:cs="Arial"/>
-          <w:sz w:val="24"/>
-          <w:szCs w:val="24"/>
-        </w:rPr>
-        <w:t xml:space="preserve"> test” command in the terminal or run the “test” lifecycle in our IDE. In order to run a specific test case, we can either use the “</w:t>
-      </w:r>
-      <w:proofErr w:type="spellStart"/>
-      <w:r>
-        <w:rPr>
-          <w:rFonts w:ascii="Arial" w:hAnsi="Arial" w:cs="Arial"/>
-          <w:sz w:val="24"/>
-          <w:szCs w:val="24"/>
-          <w:highlight w:val="darkGray"/>
-          <w:shd w:val="clear" w:color="auto" w:fill="000000"/>
-        </w:rPr>
-        <w:t>mvn</w:t>
-      </w:r>
-      <w:proofErr w:type="spellEnd"/>
-      <w:r>
-        <w:rPr>
-          <w:rFonts w:ascii="Arial" w:hAnsi="Arial" w:cs="Arial"/>
-          <w:sz w:val="24"/>
-          <w:szCs w:val="24"/>
-          <w:highlight w:val="darkGray"/>
-          <w:shd w:val="clear" w:color="auto" w:fill="000000"/>
-        </w:rPr>
-        <w:t xml:space="preserve"> -</w:t>
-      </w:r>
-      <w:proofErr w:type="spellStart"/>
-      <w:r>
-        <w:rPr>
-          <w:rFonts w:ascii="Arial" w:hAnsi="Arial" w:cs="Arial"/>
-          <w:sz w:val="24"/>
-          <w:szCs w:val="24"/>
-          <w:highlight w:val="darkGray"/>
-          <w:shd w:val="clear" w:color="auto" w:fill="000000"/>
-        </w:rPr>
-        <w:t>Dtest</w:t>
-      </w:r>
-      <w:proofErr w:type="spellEnd"/>
-      <w:r>
-        <w:rPr>
-          <w:rFonts w:ascii="Arial" w:hAnsi="Arial" w:cs="Arial"/>
-          <w:sz w:val="24"/>
-          <w:szCs w:val="24"/>
-          <w:highlight w:val="darkGray"/>
-          <w:shd w:val="clear" w:color="auto" w:fill="000000"/>
-        </w:rPr>
-        <w:t>=</w:t>
-      </w:r>
-      <w:proofErr w:type="spellStart"/>
-      <w:r>
-        <w:rPr>
-          <w:rFonts w:ascii="Arial" w:hAnsi="Arial" w:cs="Arial"/>
-          <w:sz w:val="24"/>
-          <w:szCs w:val="24"/>
-          <w:highlight w:val="darkGray"/>
-          <w:shd w:val="clear" w:color="auto" w:fill="000000"/>
-        </w:rPr>
-        <w:t>ClassName</w:t>
-      </w:r>
-      <w:proofErr w:type="spellEnd"/>
-      <w:r>
-        <w:rPr>
-          <w:rFonts w:ascii="Arial" w:hAnsi="Arial" w:cs="Arial"/>
-          <w:sz w:val="24"/>
-          <w:szCs w:val="24"/>
-          <w:highlight w:val="darkGray"/>
-          <w:shd w:val="clear" w:color="auto" w:fill="000000"/>
-        </w:rPr>
-        <w:t xml:space="preserve"> test</w:t>
+        <w:t>mvn -Dtest=ClassName test</w:t>
       </w:r>
       <w:r>
         <w:rPr>
@@ -1572,7 +1351,6 @@
         </w:rPr>
         <w:t xml:space="preserve"> </w:t>
       </w:r>
-      <w:proofErr w:type="spellStart"/>
       <w:r>
         <w:rPr>
           <w:b/>
@@ -1582,7 +1360,6 @@
         </w:rPr>
         <w:t>ConfigServiceTest</w:t>
       </w:r>
-      <w:proofErr w:type="spellEnd"/>
     </w:p>
     <w:p>
       <w:pPr>
@@ -1628,7 +1405,6 @@
         </w:rPr>
         <w:t xml:space="preserve"> </w:t>
       </w:r>
-      <w:proofErr w:type="spellStart"/>
       <w:r>
         <w:rPr>
           <w:rFonts w:ascii="Arial" w:eastAsia="宋体" w:hAnsi="Arial" w:cs="Arial"/>
@@ -1641,7 +1417,6 @@
         </w:rPr>
         <w:t>ConfigService</w:t>
       </w:r>
-      <w:proofErr w:type="spellEnd"/>
       <w:r>
         <w:rPr>
           <w:rFonts w:ascii="Arial" w:eastAsia="宋体" w:hAnsi="Arial" w:cs="Arial"/>
@@ -1677,7 +1452,6 @@
         </w:rPr>
         <w:t xml:space="preserve">Test Case: </w:t>
       </w:r>
-      <w:proofErr w:type="spellStart"/>
       <w:r>
         <w:rPr>
           <w:rFonts w:ascii="Arial" w:eastAsia="宋体" w:hAnsi="Arial" w:cs="Arial"/>
@@ -1690,7 +1464,6 @@
         </w:rPr>
         <w:t>testCreate</w:t>
       </w:r>
-      <w:proofErr w:type="spellEnd"/>
     </w:p>
     <w:p>
       <w:pPr>
@@ -1732,7 +1505,6 @@
         </w:rPr>
         <w:t xml:space="preserve"> Validates that the </w:t>
       </w:r>
-      <w:proofErr w:type="spellStart"/>
       <w:r>
         <w:rPr>
           <w:rFonts w:ascii="Arial" w:eastAsia="宋体" w:hAnsi="Arial" w:cs="Arial"/>
@@ -1745,7 +1517,6 @@
         </w:rPr>
         <w:t>ConfigService</w:t>
       </w:r>
-      <w:proofErr w:type="spellEnd"/>
       <w:r>
         <w:rPr>
           <w:rFonts w:ascii="Arial" w:eastAsia="宋体" w:hAnsi="Arial" w:cs="Arial"/>
@@ -1818,7 +1589,6 @@
         </w:rPr>
         <w:t xml:space="preserve">A </w:t>
       </w:r>
-      <w:proofErr w:type="spellStart"/>
       <w:r>
         <w:rPr>
           <w:rFonts w:ascii="Arial" w:eastAsia="宋体" w:hAnsi="Arial" w:cs="Arial"/>
@@ -1831,7 +1601,6 @@
         </w:rPr>
         <w:t>SystemConfigParam</w:t>
       </w:r>
-      <w:proofErr w:type="spellEnd"/>
       <w:r>
         <w:rPr>
           <w:rFonts w:ascii="Arial" w:eastAsia="宋体" w:hAnsi="Arial" w:cs="Arial"/>
@@ -1871,7 +1640,6 @@
         </w:rPr>
         <w:t xml:space="preserve">The </w:t>
       </w:r>
-      <w:proofErr w:type="spellStart"/>
       <w:r>
         <w:rPr>
           <w:rFonts w:ascii="Arial" w:eastAsia="宋体" w:hAnsi="Arial" w:cs="Arial"/>
@@ -1884,7 +1652,6 @@
         </w:rPr>
         <w:t>createOrUpdate</w:t>
       </w:r>
-      <w:proofErr w:type="spellEnd"/>
       <w:r>
         <w:rPr>
           <w:rFonts w:ascii="Arial" w:eastAsia="宋体" w:hAnsi="Arial" w:cs="Arial"/>
@@ -1895,7 +1662,6 @@
         </w:rPr>
         <w:t xml:space="preserve"> method of the </w:t>
       </w:r>
-      <w:proofErr w:type="spellStart"/>
       <w:r>
         <w:rPr>
           <w:rFonts w:ascii="Arial" w:eastAsia="宋体" w:hAnsi="Arial" w:cs="Arial"/>
@@ -1908,7 +1674,6 @@
         </w:rPr>
         <w:t>ConfigService</w:t>
       </w:r>
-      <w:proofErr w:type="spellEnd"/>
       <w:r>
         <w:rPr>
           <w:rFonts w:ascii="Arial" w:eastAsia="宋体" w:hAnsi="Arial" w:cs="Arial"/>
@@ -2024,7 +1789,6 @@
         </w:rPr>
         <w:t xml:space="preserve">For this project, we selected the database connection functionality provided by the </w:t>
       </w:r>
-      <w:proofErr w:type="spellStart"/>
       <w:r>
         <w:rPr>
           <w:rFonts w:ascii="Arial" w:hAnsi="Arial" w:cs="Arial"/>
@@ -2033,7 +1797,6 @@
         </w:rPr>
         <w:t>IDriverManager</w:t>
       </w:r>
-      <w:proofErr w:type="spellEnd"/>
       <w:r>
         <w:rPr>
           <w:rFonts w:ascii="Arial" w:hAnsi="Arial" w:cs="Arial"/>
@@ -2370,7 +2133,6 @@
         </w:rPr>
         <w:t xml:space="preserve">: Utilize the </w:t>
       </w:r>
-      <w:proofErr w:type="spellStart"/>
       <w:r>
         <w:rPr>
           <w:rFonts w:ascii="Arial" w:hAnsi="Arial" w:cs="Arial"/>
@@ -2381,7 +2143,6 @@
         </w:rPr>
         <w:t>DriverConfig</w:t>
       </w:r>
-      <w:proofErr w:type="spellEnd"/>
       <w:r>
         <w:rPr>
           <w:rFonts w:ascii="Arial" w:hAnsi="Arial" w:cs="Arial"/>
@@ -2608,7 +2369,6 @@
         </w:rPr>
         <w:t xml:space="preserve">: Configure </w:t>
       </w:r>
-      <w:proofErr w:type="spellStart"/>
       <w:r>
         <w:rPr>
           <w:rFonts w:ascii="Arial" w:hAnsi="Arial" w:cs="Arial"/>
@@ -2619,7 +2379,6 @@
         </w:rPr>
         <w:t>DriverConfig</w:t>
       </w:r>
-      <w:proofErr w:type="spellEnd"/>
       <w:r>
         <w:rPr>
           <w:rFonts w:ascii="Arial" w:hAnsi="Arial" w:cs="Arial"/>
@@ -2663,7 +2422,6 @@
         </w:rPr>
         <w:t xml:space="preserve">: The test should throw an </w:t>
       </w:r>
-      <w:proofErr w:type="spellStart"/>
       <w:r>
         <w:rPr>
           <w:rFonts w:ascii="Arial" w:hAnsi="Arial" w:cs="Arial"/>
@@ -2674,7 +2432,6 @@
         </w:rPr>
         <w:t>SQLException</w:t>
       </w:r>
-      <w:proofErr w:type="spellEnd"/>
       <w:r>
         <w:rPr>
           <w:rFonts w:ascii="Arial" w:hAnsi="Arial" w:cs="Arial"/>
@@ -2881,7 +2638,6 @@
         </w:rPr>
         <w:t xml:space="preserve">: Configure </w:t>
       </w:r>
-      <w:proofErr w:type="spellStart"/>
       <w:r>
         <w:rPr>
           <w:rFonts w:ascii="Arial" w:hAnsi="Arial" w:cs="Arial"/>
@@ -2892,7 +2648,6 @@
         </w:rPr>
         <w:t>DriverConfig</w:t>
       </w:r>
-      <w:proofErr w:type="spellEnd"/>
       <w:r>
         <w:rPr>
           <w:rFonts w:ascii="Arial" w:hAnsi="Arial" w:cs="Arial"/>
@@ -2936,7 +2691,6 @@
         </w:rPr>
         <w:t xml:space="preserve">: The test should throw an </w:t>
       </w:r>
-      <w:proofErr w:type="spellStart"/>
       <w:r>
         <w:rPr>
           <w:rFonts w:ascii="Arial" w:hAnsi="Arial" w:cs="Arial"/>
@@ -2947,7 +2701,6 @@
         </w:rPr>
         <w:t>SQLException</w:t>
       </w:r>
-      <w:proofErr w:type="spellEnd"/>
       <w:r>
         <w:rPr>
           <w:rFonts w:ascii="Arial" w:hAnsi="Arial" w:cs="Arial"/>
@@ -3189,7 +2942,6 @@
         </w:rPr>
         <w:t xml:space="preserve">: Configure </w:t>
       </w:r>
-      <w:proofErr w:type="spellStart"/>
       <w:r>
         <w:rPr>
           <w:rFonts w:ascii="Arial" w:hAnsi="Arial" w:cs="Arial"/>
@@ -3200,7 +2952,6 @@
         </w:rPr>
         <w:t>DriverConfig</w:t>
       </w:r>
-      <w:proofErr w:type="spellEnd"/>
       <w:r>
         <w:rPr>
           <w:rFonts w:ascii="Arial" w:hAnsi="Arial" w:cs="Arial"/>
@@ -3244,7 +2995,6 @@
         </w:rPr>
         <w:t xml:space="preserve">: The test should throw an </w:t>
       </w:r>
-      <w:proofErr w:type="spellStart"/>
       <w:r>
         <w:rPr>
           <w:rFonts w:ascii="Arial" w:hAnsi="Arial" w:cs="Arial"/>
@@ -3255,7 +3005,6 @@
         </w:rPr>
         <w:t>SQLException</w:t>
       </w:r>
-      <w:proofErr w:type="spellEnd"/>
       <w:r>
         <w:rPr>
           <w:rFonts w:ascii="Arial" w:hAnsi="Arial" w:cs="Arial"/>
@@ -3496,7 +3245,6 @@
         </w:rPr>
         <w:t xml:space="preserve">: Configure </w:t>
       </w:r>
-      <w:proofErr w:type="spellStart"/>
       <w:r>
         <w:rPr>
           <w:rFonts w:ascii="Arial" w:hAnsi="Arial" w:cs="Arial"/>
@@ -3507,7 +3255,6 @@
         </w:rPr>
         <w:t>DriverConfig</w:t>
       </w:r>
-      <w:proofErr w:type="spellEnd"/>
       <w:r>
         <w:rPr>
           <w:rFonts w:ascii="Arial" w:hAnsi="Arial" w:cs="Arial"/>
@@ -3551,7 +3298,6 @@
         </w:rPr>
         <w:t xml:space="preserve">: The test should throw an </w:t>
       </w:r>
-      <w:proofErr w:type="spellStart"/>
       <w:r>
         <w:rPr>
           <w:rFonts w:ascii="Arial" w:hAnsi="Arial" w:cs="Arial"/>
@@ -3562,7 +3308,6 @@
         </w:rPr>
         <w:t>SQLException</w:t>
       </w:r>
-      <w:proofErr w:type="spellEnd"/>
       <w:r>
         <w:rPr>
           <w:rFonts w:ascii="Arial" w:hAnsi="Arial" w:cs="Arial"/>
@@ -3823,7 +3568,6 @@
         </w:rPr>
         <w:t xml:space="preserve">: Omit the port information in the </w:t>
       </w:r>
-      <w:proofErr w:type="spellStart"/>
       <w:r>
         <w:rPr>
           <w:rFonts w:ascii="Arial" w:hAnsi="Arial" w:cs="Arial"/>
@@ -3834,7 +3578,6 @@
         </w:rPr>
         <w:t>DriverConfig</w:t>
       </w:r>
-      <w:proofErr w:type="spellEnd"/>
       <w:r>
         <w:rPr>
           <w:rFonts w:ascii="Arial" w:hAnsi="Arial" w:cs="Arial"/>
@@ -4111,7 +3854,6 @@
         </w:rPr>
         <w:t xml:space="preserve">: Omit the port information in the </w:t>
       </w:r>
-      <w:proofErr w:type="spellStart"/>
       <w:r>
         <w:rPr>
           <w:rFonts w:ascii="Arial" w:hAnsi="Arial" w:cs="Arial"/>
@@ -4122,7 +3864,6 @@
         </w:rPr>
         <w:t>DriverConfig</w:t>
       </w:r>
-      <w:proofErr w:type="spellEnd"/>
       <w:r>
         <w:rPr>
           <w:rFonts w:ascii="Arial" w:hAnsi="Arial" w:cs="Arial"/>
@@ -4838,57 +4579,57 @@
         </w:numPr>
         <w:spacing w:line="360" w:lineRule="auto"/>
         <w:rPr>
-          <w:rFonts w:ascii="Arial" w:eastAsia="宋体" w:hAnsi="Arial" w:cs="Arial" w:hint="eastAsia"/>
-          <w:kern w:val="0"/>
-          <w:sz w:val="24"/>
-          <w:szCs w:val="24"/>
-          <w14:ligatures w14:val="none"/>
-        </w:rPr>
-      </w:pPr>
-      <w:r>
-        <w:rPr>
-          <w:rFonts w:ascii="Arial" w:eastAsia="宋体" w:hAnsi="Arial" w:cs="Arial"/>
-          <w:b/>
-          <w:bCs/>
-          <w:kern w:val="0"/>
-          <w:sz w:val="24"/>
-          <w:szCs w:val="24"/>
-          <w14:ligatures w14:val="none"/>
-        </w:rPr>
-        <w:t>Executed</w:t>
-      </w:r>
-      <w:r>
-        <w:rPr>
-          <w:rFonts w:ascii="Arial" w:eastAsia="宋体" w:hAnsi="Arial" w:cs="Arial"/>
-          <w:b/>
-          <w:bCs/>
-          <w:kern w:val="0"/>
-          <w:sz w:val="24"/>
-          <w:szCs w:val="24"/>
-          <w14:ligatures w14:val="none"/>
-        </w:rPr>
-        <w:t xml:space="preserve"> </w:t>
-      </w:r>
-      <w:r>
-        <w:rPr>
-          <w:rFonts w:ascii="Arial" w:eastAsia="宋体" w:hAnsi="Arial" w:cs="Arial"/>
-          <w:b/>
-          <w:bCs/>
-          <w:kern w:val="0"/>
-          <w:sz w:val="24"/>
-          <w:szCs w:val="24"/>
-          <w14:ligatures w14:val="none"/>
-        </w:rPr>
-        <w:t>State</w:t>
-      </w:r>
-      <w:r>
-        <w:rPr>
           <w:rFonts w:ascii="Arial" w:eastAsia="宋体" w:hAnsi="Arial" w:cs="Arial"/>
           <w:kern w:val="0"/>
           <w:sz w:val="24"/>
           <w:szCs w:val="24"/>
           <w14:ligatures w14:val="none"/>
         </w:rPr>
+      </w:pPr>
+      <w:r>
+        <w:rPr>
+          <w:rFonts w:ascii="Arial" w:eastAsia="宋体" w:hAnsi="Arial" w:cs="Arial"/>
+          <w:b/>
+          <w:bCs/>
+          <w:kern w:val="0"/>
+          <w:sz w:val="24"/>
+          <w:szCs w:val="24"/>
+          <w14:ligatures w14:val="none"/>
+        </w:rPr>
+        <w:t>Executed</w:t>
+      </w:r>
+      <w:r>
+        <w:rPr>
+          <w:rFonts w:ascii="Arial" w:eastAsia="宋体" w:hAnsi="Arial" w:cs="Arial"/>
+          <w:b/>
+          <w:bCs/>
+          <w:kern w:val="0"/>
+          <w:sz w:val="24"/>
+          <w:szCs w:val="24"/>
+          <w14:ligatures w14:val="none"/>
+        </w:rPr>
+        <w:t xml:space="preserve"> </w:t>
+      </w:r>
+      <w:r>
+        <w:rPr>
+          <w:rFonts w:ascii="Arial" w:eastAsia="宋体" w:hAnsi="Arial" w:cs="Arial"/>
+          <w:b/>
+          <w:bCs/>
+          <w:kern w:val="0"/>
+          <w:sz w:val="24"/>
+          <w:szCs w:val="24"/>
+          <w14:ligatures w14:val="none"/>
+        </w:rPr>
+        <w:t>State</w:t>
+      </w:r>
+      <w:r>
+        <w:rPr>
+          <w:rFonts w:ascii="Arial" w:eastAsia="宋体" w:hAnsi="Arial" w:cs="Arial"/>
+          <w:kern w:val="0"/>
+          <w:sz w:val="24"/>
+          <w:szCs w:val="24"/>
+          <w14:ligatures w14:val="none"/>
+        </w:rPr>
         <w:t>: When the "run" button is pressed, the SQL query is executed, and the results are displayed.</w:t>
       </w:r>
     </w:p>
@@ -4896,7 +4637,7 @@
       <w:pPr>
         <w:spacing w:line="360" w:lineRule="auto"/>
         <w:rPr>
-          <w:rFonts w:ascii="Arial" w:eastAsia="宋体" w:hAnsi="Arial" w:cs="Arial" w:hint="eastAsia"/>
+          <w:rFonts w:ascii="Arial" w:eastAsia="宋体" w:hAnsi="Arial" w:cs="Arial"/>
           <w:kern w:val="0"/>
           <w:sz w:val="24"/>
           <w:szCs w:val="24"/>
@@ -4908,7 +4649,7 @@
       <w:pPr>
         <w:spacing w:line="360" w:lineRule="auto"/>
         <w:rPr>
-          <w:rFonts w:ascii="Arial" w:eastAsia="宋体" w:hAnsi="Arial" w:cs="Arial" w:hint="eastAsia"/>
+          <w:rFonts w:ascii="Arial" w:eastAsia="宋体" w:hAnsi="Arial" w:cs="Arial"/>
           <w:kern w:val="0"/>
           <w:sz w:val="24"/>
           <w:szCs w:val="24"/>
@@ -5055,7 +4796,6 @@
               <w:jc w:val="left"/>
               <w:cnfStyle w:val="100000000000" w:firstRow="1" w:lastRow="0" w:firstColumn="0" w:lastColumn="0" w:oddVBand="0" w:evenVBand="0" w:oddHBand="0" w:evenHBand="0" w:firstRowFirstColumn="0" w:firstRowLastColumn="0" w:lastRowFirstColumn="0" w:lastRowLastColumn="0"/>
               <w:rPr>
-                <w:rFonts w:hint="eastAsia"/>
                 <w:sz w:val="20"/>
                 <w:szCs w:val="21"/>
               </w:rPr>
@@ -5073,14 +4813,7 @@
                 <w:sz w:val="20"/>
                 <w:szCs w:val="21"/>
               </w:rPr>
-              <w:t xml:space="preserve">nput: Press Button </w:t>
-            </w:r>
-            <w:r>
-              <w:rPr>
-                <w:sz w:val="20"/>
-                <w:szCs w:val="21"/>
-              </w:rPr>
-              <w:t>Save</w:t>
+              <w:t>nput: Press Button Save</w:t>
             </w:r>
           </w:p>
         </w:tc>
@@ -5093,7 +4826,6 @@
               <w:jc w:val="left"/>
               <w:cnfStyle w:val="100000000000" w:firstRow="1" w:lastRow="0" w:firstColumn="0" w:lastColumn="0" w:oddVBand="0" w:evenVBand="0" w:oddHBand="0" w:evenHBand="0" w:firstRowFirstColumn="0" w:firstRowLastColumn="0" w:lastRowFirstColumn="0" w:lastRowLastColumn="0"/>
               <w:rPr>
-                <w:rFonts w:hint="eastAsia"/>
                 <w:sz w:val="20"/>
                 <w:szCs w:val="21"/>
               </w:rPr>
@@ -5125,14 +4857,7 @@
                 <w:sz w:val="20"/>
                 <w:szCs w:val="21"/>
               </w:rPr>
-              <w:t xml:space="preserve">Press Button </w:t>
-            </w:r>
-            <w:r>
-              <w:rPr>
-                <w:sz w:val="20"/>
-                <w:szCs w:val="21"/>
-              </w:rPr>
-              <w:t>Format</w:t>
+              <w:t>Press Button Format</w:t>
             </w:r>
           </w:p>
         </w:tc>
@@ -5194,14 +4919,7 @@
                 <w:sz w:val="20"/>
                 <w:szCs w:val="21"/>
               </w:rPr>
-              <w:t>T</w:t>
-            </w:r>
-            <w:r>
-              <w:rPr>
-                <w:sz w:val="20"/>
-                <w:szCs w:val="21"/>
-              </w:rPr>
-              <w:t xml:space="preserve">he SQL query is inputted as a </w:t>
+              <w:t xml:space="preserve">The SQL query is inputted as a </w:t>
             </w:r>
             <w:r>
               <w:rPr>
@@ -5372,14 +5090,7 @@
                 <w:sz w:val="20"/>
                 <w:szCs w:val="21"/>
               </w:rPr>
-              <w:t>T</w:t>
-            </w:r>
-            <w:r>
-              <w:rPr>
-                <w:sz w:val="20"/>
-                <w:szCs w:val="21"/>
-              </w:rPr>
-              <w:t>he SQL query is formatted into multiple lines</w:t>
+              <w:t>The SQL query is formatted into multiple lines</w:t>
             </w:r>
           </w:p>
         </w:tc>
@@ -5546,14 +5257,7 @@
                 <w:sz w:val="20"/>
                 <w:szCs w:val="21"/>
               </w:rPr>
-              <w:t>T</w:t>
-            </w:r>
-            <w:r>
-              <w:rPr>
-                <w:sz w:val="20"/>
-                <w:szCs w:val="21"/>
-              </w:rPr>
-              <w:t>he SQL query is executed, and the results are displayed.</w:t>
+              <w:t>The SQL query is executed, and the results are displayed.</w:t>
             </w:r>
           </w:p>
         </w:tc>
@@ -5845,16 +5549,19 @@
         <w:t>states and their transitions into a new state</w:t>
       </w:r>
     </w:p>
-    <w:p>
-      <w:pPr>
-        <w:rPr>
-          <w:rFonts w:hint="eastAsia"/>
-        </w:rPr>
-      </w:pPr>
-    </w:p>
-    <w:p>
-      <w:pPr>
-        <w:spacing w:line="360" w:lineRule="auto"/>
+    <w:p/>
+    <w:p>
+      <w:pPr>
+        <w:spacing w:line="360" w:lineRule="auto"/>
+        <w:rPr>
+          <w:rFonts w:ascii="Arial" w:eastAsia="宋体" w:hAnsi="Arial" w:cs="Arial"/>
+          <w:kern w:val="0"/>
+          <w:sz w:val="24"/>
+          <w:szCs w:val="24"/>
+          <w14:ligatures w14:val="none"/>
+        </w:rPr>
+      </w:pPr>
+      <w:r>
         <w:rPr>
           <w:rFonts w:ascii="Arial" w:eastAsia="宋体" w:hAnsi="Arial" w:cs="Arial" w:hint="eastAsia"/>
           <w:kern w:val="0"/>
@@ -5862,15 +5569,6 @@
           <w:szCs w:val="24"/>
           <w14:ligatures w14:val="none"/>
         </w:rPr>
-      </w:pPr>
-      <w:r>
-        <w:rPr>
-          <w:rFonts w:ascii="Arial" w:eastAsia="宋体" w:hAnsi="Arial" w:cs="Arial" w:hint="eastAsia"/>
-          <w:kern w:val="0"/>
-          <w:sz w:val="24"/>
-          <w:szCs w:val="24"/>
-          <w14:ligatures w14:val="none"/>
-        </w:rPr>
         <w:t>S</w:t>
       </w:r>
       <w:r>
@@ -5905,11 +5603,6 @@
       </w:r>
     </w:p>
     <w:p>
-      <w:pPr>
-        <w:rPr>
-          <w:rFonts w:hint="eastAsia"/>
-        </w:rPr>
-      </w:pPr>
       <w:r>
         <w:rPr>
           <w:noProof/>
@@ -5965,13 +5658,7 @@
         <w:t>nitial State</w:t>
       </w:r>
     </w:p>
-    <w:p>
-      <w:pPr>
-        <w:rPr>
-          <w:rFonts w:hint="eastAsia"/>
-        </w:rPr>
-      </w:pPr>
-    </w:p>
+    <w:p/>
     <w:p>
       <w:pPr>
         <w:jc w:val="center"/>
@@ -6023,10 +5710,7 @@
         <w:jc w:val="center"/>
       </w:pPr>
       <w:r>
-        <w:t>Executed</w:t>
-      </w:r>
-      <w:r>
-        <w:t xml:space="preserve"> State</w:t>
+        <w:t>Executed State</w:t>
       </w:r>
     </w:p>
     <w:p>
@@ -6079,16 +5763,12 @@
         <w:jc w:val="center"/>
       </w:pPr>
       <w:r>
-        <w:t>Saved</w:t>
-      </w:r>
-      <w:r>
-        <w:t xml:space="preserve"> State</w:t>
-      </w:r>
-    </w:p>
-    <w:p>
-      <w:pPr>
-        <w:rPr>
-          <w:rFonts w:hint="eastAsia"/>
+        <w:t>Saved State</w:t>
+      </w:r>
+    </w:p>
+    <w:p>
+      <w:pPr>
+        <w:rPr>
           <w:b/>
           <w:bCs/>
         </w:rPr>
@@ -6142,10 +5822,7 @@
         <w:jc w:val="center"/>
       </w:pPr>
       <w:r>
-        <w:t>Formatted</w:t>
-      </w:r>
-      <w:r>
-        <w:t xml:space="preserve"> State</w:t>
+        <w:t>Formatted State</w:t>
       </w:r>
     </w:p>
     <w:p/>
@@ -6197,10 +5874,10 @@
           <w:noProof/>
         </w:rPr>
         <w:drawing>
-          <wp:inline distT="0" distB="0" distL="0" distR="0" wp14:anchorId="5750C0F7" wp14:editId="74094765">
+          <wp:inline distT="0" distB="0" distL="0" distR="0" wp14:anchorId="594B9BD3" wp14:editId="544A4AD4">
             <wp:extent cx="5130800" cy="3879850"/>
             <wp:effectExtent l="0" t="0" r="0" b="6350"/>
-            <wp:docPr id="270594360" name="图片 1"/>
+            <wp:docPr id="1157649052" name="图片 1"/>
             <wp:cNvGraphicFramePr>
               <a:graphicFrameLocks xmlns:a="http://schemas.openxmlformats.org/drawingml/2006/main" noChangeAspect="1"/>
             </wp:cNvGraphicFramePr>
@@ -6249,9 +5926,6 @@
     <w:p>
       <w:pPr>
         <w:jc w:val="center"/>
-        <w:rPr>
-          <w:rFonts w:hint="eastAsia"/>
-        </w:rPr>
       </w:pPr>
       <w:r>
         <w:t>Finite State Machine Model in Chat2DB</w:t>
@@ -6308,13 +5982,13 @@
         <w:shd w:val="clear" w:color="auto" w:fill="FFFFFF"/>
         <w:spacing w:before="300" w:beforeAutospacing="0" w:after="300" w:afterAutospacing="0" w:line="360" w:lineRule="auto"/>
         <w:rPr>
+          <w:rFonts w:ascii="Arial" w:hAnsi="Arial" w:cs="Arial"/>
+        </w:rPr>
+      </w:pPr>
+      <w:r>
+        <w:rPr>
           <w:rFonts w:ascii="Arial" w:hAnsi="Arial" w:cs="Arial" w:hint="eastAsia"/>
         </w:rPr>
-      </w:pPr>
-      <w:r>
-        <w:rPr>
-          <w:rFonts w:ascii="Arial" w:hAnsi="Arial" w:cs="Arial" w:hint="eastAsia"/>
-        </w:rPr>
         <w:t>T</w:t>
       </w:r>
       <w:r>
@@ -6331,7 +6005,7 @@
         <w:spacing w:line="360" w:lineRule="auto"/>
         <w:jc w:val="left"/>
         <w:rPr>
-          <w:rFonts w:ascii="Arial" w:hAnsi="Arial" w:cs="Arial" w:hint="eastAsia"/>
+          <w:rFonts w:ascii="Arial" w:hAnsi="Arial" w:cs="Arial"/>
           <w:b/>
           <w:bCs/>
           <w:sz w:val="28"/>
@@ -6349,7 +6023,6 @@
         <w:lastRenderedPageBreak/>
         <w:t xml:space="preserve">Test Case 1: </w:t>
       </w:r>
-      <w:proofErr w:type="spellStart"/>
       <w:r>
         <w:rPr>
           <w:rFonts w:ascii="Arial" w:hAnsi="Arial" w:cs="Arial"/>
@@ -6360,7 +6033,6 @@
         </w:rPr>
         <w:t>testExecuteQuery</w:t>
       </w:r>
-      <w:proofErr w:type="spellEnd"/>
     </w:p>
     <w:p>
       <w:pPr>
@@ -6404,27 +6076,15 @@
         </w:rPr>
         <w:t xml:space="preserve"> the </w:t>
       </w:r>
-      <w:proofErr w:type="spellStart"/>
-      <w:r>
-        <w:rPr>
-          <w:rFonts w:ascii="Arial" w:hAnsi="Arial" w:cs="Arial"/>
-          <w:b/>
-          <w:bCs/>
-          <w:sz w:val="24"/>
-          <w:szCs w:val="24"/>
-        </w:rPr>
-        <w:t>SQLExecutor.execute</w:t>
-      </w:r>
-      <w:proofErr w:type="spellEnd"/>
-      <w:r>
-        <w:rPr>
-          <w:rFonts w:ascii="Arial" w:hAnsi="Arial" w:cs="Arial"/>
-          <w:b/>
-          <w:bCs/>
-          <w:sz w:val="24"/>
-          <w:szCs w:val="24"/>
-        </w:rPr>
-        <w:t>()</w:t>
+      <w:r>
+        <w:rPr>
+          <w:rFonts w:ascii="Arial" w:hAnsi="Arial" w:cs="Arial"/>
+          <w:b/>
+          <w:bCs/>
+          <w:sz w:val="24"/>
+          <w:szCs w:val="24"/>
+        </w:rPr>
+        <w:t>SQLExecutor.execute()</w:t>
       </w:r>
       <w:r>
         <w:rPr>
@@ -6434,7 +6094,6 @@
         </w:rPr>
         <w:t xml:space="preserve"> correctly executes a SQL query and processes the </w:t>
       </w:r>
-      <w:proofErr w:type="spellStart"/>
       <w:r>
         <w:rPr>
           <w:rFonts w:ascii="Arial" w:hAnsi="Arial" w:cs="Arial"/>
@@ -6445,7 +6104,6 @@
         </w:rPr>
         <w:t>ResultSet</w:t>
       </w:r>
-      <w:proofErr w:type="spellEnd"/>
       <w:r>
         <w:rPr>
           <w:rFonts w:ascii="Arial" w:hAnsi="Arial" w:cs="Arial"/>
@@ -6495,7 +6153,6 @@
         </w:rPr>
         <w:t xml:space="preserve">The test mocks a </w:t>
       </w:r>
-      <w:proofErr w:type="spellStart"/>
       <w:r>
         <w:rPr>
           <w:rFonts w:ascii="Arial" w:hAnsi="Arial" w:cs="Arial"/>
@@ -6506,7 +6163,6 @@
         </w:rPr>
         <w:t>ResultSet</w:t>
       </w:r>
-      <w:proofErr w:type="spellEnd"/>
       <w:r>
         <w:rPr>
           <w:rFonts w:ascii="Arial" w:hAnsi="Arial" w:cs="Arial"/>
@@ -6533,7 +6189,6 @@
         </w:rPr>
         <w:t xml:space="preserve"> method to return "test result" when it processes this </w:t>
       </w:r>
-      <w:proofErr w:type="spellStart"/>
       <w:r>
         <w:rPr>
           <w:rFonts w:ascii="Arial" w:hAnsi="Arial" w:cs="Arial"/>
@@ -6544,7 +6199,6 @@
         </w:rPr>
         <w:t>ResultSet</w:t>
       </w:r>
-      <w:proofErr w:type="spellEnd"/>
       <w:r>
         <w:rPr>
           <w:rFonts w:ascii="Arial" w:hAnsi="Arial" w:cs="Arial"/>
@@ -6676,7 +6330,6 @@
         </w:rPr>
         <w:t xml:space="preserve">Test Case 2: </w:t>
       </w:r>
-      <w:proofErr w:type="spellStart"/>
       <w:r>
         <w:rPr>
           <w:rFonts w:ascii="Arial" w:hAnsi="Arial" w:cs="Arial"/>
@@ -6687,7 +6340,6 @@
         </w:rPr>
         <w:t>testExecuteQueryThrowsException</w:t>
       </w:r>
-      <w:proofErr w:type="spellEnd"/>
     </w:p>
     <w:p>
       <w:pPr>
@@ -6731,27 +6383,15 @@
         </w:rPr>
         <w:t xml:space="preserve">This test checks the behavior of </w:t>
       </w:r>
-      <w:proofErr w:type="spellStart"/>
-      <w:r>
-        <w:rPr>
-          <w:rFonts w:ascii="Arial" w:hAnsi="Arial" w:cs="Arial"/>
-          <w:b/>
-          <w:bCs/>
-          <w:sz w:val="24"/>
-          <w:szCs w:val="24"/>
-        </w:rPr>
-        <w:t>SQLExecutor.execute</w:t>
-      </w:r>
-      <w:proofErr w:type="spellEnd"/>
-      <w:r>
-        <w:rPr>
-          <w:rFonts w:ascii="Arial" w:hAnsi="Arial" w:cs="Arial"/>
-          <w:b/>
-          <w:bCs/>
-          <w:sz w:val="24"/>
-          <w:szCs w:val="24"/>
-        </w:rPr>
-        <w:t>()</w:t>
+      <w:r>
+        <w:rPr>
+          <w:rFonts w:ascii="Arial" w:hAnsi="Arial" w:cs="Arial"/>
+          <w:b/>
+          <w:bCs/>
+          <w:sz w:val="24"/>
+          <w:szCs w:val="24"/>
+        </w:rPr>
+        <w:t>SQLExecutor.execute()</w:t>
       </w:r>
       <w:r>
         <w:rPr>
@@ -6761,7 +6401,6 @@
         </w:rPr>
         <w:t xml:space="preserve"> when a </w:t>
       </w:r>
-      <w:proofErr w:type="spellStart"/>
       <w:r>
         <w:rPr>
           <w:rFonts w:ascii="Arial" w:hAnsi="Arial" w:cs="Arial"/>
@@ -6772,7 +6411,6 @@
         </w:rPr>
         <w:t>SQLException</w:t>
       </w:r>
-      <w:proofErr w:type="spellEnd"/>
       <w:r>
         <w:rPr>
           <w:rFonts w:ascii="Arial" w:hAnsi="Arial" w:cs="Arial"/>
@@ -6824,7 +6462,6 @@
         </w:rPr>
         <w:t xml:space="preserve">The test configures the mock Statement to throw a </w:t>
       </w:r>
-      <w:proofErr w:type="spellStart"/>
       <w:r>
         <w:rPr>
           <w:rFonts w:ascii="Arial" w:hAnsi="Arial" w:cs="Arial"/>
@@ -6835,7 +6472,6 @@
         </w:rPr>
         <w:t>SQLException</w:t>
       </w:r>
-      <w:proofErr w:type="spellEnd"/>
       <w:r>
         <w:rPr>
           <w:rFonts w:ascii="Arial" w:hAnsi="Arial" w:cs="Arial"/>
@@ -6844,27 +6480,15 @@
         </w:rPr>
         <w:t xml:space="preserve"> when execute is called. The test then expects that </w:t>
       </w:r>
-      <w:proofErr w:type="spellStart"/>
-      <w:r>
-        <w:rPr>
-          <w:rFonts w:ascii="Arial" w:hAnsi="Arial" w:cs="Arial"/>
-          <w:b/>
-          <w:bCs/>
-          <w:sz w:val="24"/>
-          <w:szCs w:val="24"/>
-        </w:rPr>
-        <w:t>SQLExecutor.execute</w:t>
-      </w:r>
-      <w:proofErr w:type="spellEnd"/>
-      <w:r>
-        <w:rPr>
-          <w:rFonts w:ascii="Arial" w:hAnsi="Arial" w:cs="Arial"/>
-          <w:b/>
-          <w:bCs/>
-          <w:sz w:val="24"/>
-          <w:szCs w:val="24"/>
-        </w:rPr>
-        <w:t>()</w:t>
+      <w:r>
+        <w:rPr>
+          <w:rFonts w:ascii="Arial" w:hAnsi="Arial" w:cs="Arial"/>
+          <w:b/>
+          <w:bCs/>
+          <w:sz w:val="24"/>
+          <w:szCs w:val="24"/>
+        </w:rPr>
+        <w:t>SQLExecutor.execute()</w:t>
       </w:r>
       <w:r>
         <w:rPr>
@@ -6874,7 +6498,6 @@
         </w:rPr>
         <w:t xml:space="preserve"> will throw a </w:t>
       </w:r>
-      <w:proofErr w:type="spellStart"/>
       <w:r>
         <w:rPr>
           <w:rFonts w:ascii="Arial" w:hAnsi="Arial" w:cs="Arial"/>
@@ -6885,7 +6508,6 @@
         </w:rPr>
         <w:t>RuntimeException</w:t>
       </w:r>
-      <w:proofErr w:type="spellEnd"/>
       <w:r>
         <w:rPr>
           <w:rFonts w:ascii="Arial" w:hAnsi="Arial" w:cs="Arial"/>
@@ -6894,7 +6516,6 @@
         </w:rPr>
         <w:t xml:space="preserve"> in response to this </w:t>
       </w:r>
-      <w:proofErr w:type="spellStart"/>
       <w:r>
         <w:rPr>
           <w:rFonts w:ascii="Arial" w:hAnsi="Arial" w:cs="Arial"/>
@@ -6905,7 +6526,6 @@
         </w:rPr>
         <w:t>SQLException</w:t>
       </w:r>
-      <w:proofErr w:type="spellEnd"/>
       <w:r>
         <w:rPr>
           <w:rFonts w:ascii="Arial" w:hAnsi="Arial" w:cs="Arial"/>
@@ -7053,7 +6673,6 @@
         </w:rPr>
         <w:t xml:space="preserve">: </w:t>
       </w:r>
-      <w:proofErr w:type="spellStart"/>
       <w:r>
         <w:rPr>
           <w:rFonts w:ascii="Arial" w:hAnsi="Arial" w:cs="Arial"/>
@@ -7064,7 +6683,6 @@
         </w:rPr>
         <w:t>testExecuteQueryWithEmptyResultSet</w:t>
       </w:r>
-      <w:proofErr w:type="spellEnd"/>
     </w:p>
     <w:p>
       <w:pPr>
@@ -7108,27 +6726,15 @@
         </w:rPr>
         <w:t xml:space="preserve">This test is designed to verify the behavior of </w:t>
       </w:r>
-      <w:proofErr w:type="spellStart"/>
-      <w:r>
-        <w:rPr>
-          <w:rFonts w:ascii="Arial" w:hAnsi="Arial" w:cs="Arial"/>
-          <w:b/>
-          <w:bCs/>
-          <w:sz w:val="24"/>
-          <w:szCs w:val="24"/>
-        </w:rPr>
-        <w:t>SQLExecutor.execute</w:t>
-      </w:r>
-      <w:proofErr w:type="spellEnd"/>
-      <w:r>
-        <w:rPr>
-          <w:rFonts w:ascii="Arial" w:hAnsi="Arial" w:cs="Arial"/>
-          <w:b/>
-          <w:bCs/>
-          <w:sz w:val="24"/>
-          <w:szCs w:val="24"/>
-        </w:rPr>
-        <w:t>()</w:t>
+      <w:r>
+        <w:rPr>
+          <w:rFonts w:ascii="Arial" w:hAnsi="Arial" w:cs="Arial"/>
+          <w:b/>
+          <w:bCs/>
+          <w:sz w:val="24"/>
+          <w:szCs w:val="24"/>
+        </w:rPr>
+        <w:t>SQLExecutor.execute()</w:t>
       </w:r>
       <w:r>
         <w:rPr>
@@ -7138,7 +6744,6 @@
         </w:rPr>
         <w:t xml:space="preserve"> when the executed SQL query returns an empty </w:t>
       </w:r>
-      <w:proofErr w:type="spellStart"/>
       <w:r>
         <w:rPr>
           <w:rFonts w:ascii="Arial" w:hAnsi="Arial" w:cs="Arial"/>
@@ -7149,7 +6754,6 @@
         </w:rPr>
         <w:t>ResultSet</w:t>
       </w:r>
-      <w:proofErr w:type="spellEnd"/>
       <w:r>
         <w:rPr>
           <w:rFonts w:ascii="Arial" w:hAnsi="Arial" w:cs="Arial"/>
@@ -7201,7 +6805,6 @@
         </w:rPr>
         <w:t xml:space="preserve">The </w:t>
       </w:r>
-      <w:proofErr w:type="spellStart"/>
       <w:r>
         <w:rPr>
           <w:rFonts w:ascii="Arial" w:hAnsi="Arial" w:cs="Arial"/>
@@ -7212,7 +6815,6 @@
         </w:rPr>
         <w:t>ResultSet</w:t>
       </w:r>
-      <w:proofErr w:type="spellEnd"/>
       <w:r>
         <w:rPr>
           <w:rFonts w:ascii="Arial" w:hAnsi="Arial" w:cs="Arial"/>
@@ -7239,27 +6841,15 @@
         </w:rPr>
         <w:t xml:space="preserve"> for its </w:t>
       </w:r>
-      <w:proofErr w:type="gramStart"/>
-      <w:r>
-        <w:rPr>
-          <w:rFonts w:ascii="Arial" w:hAnsi="Arial" w:cs="Arial"/>
-          <w:b/>
-          <w:bCs/>
-          <w:sz w:val="24"/>
-          <w:szCs w:val="24"/>
-        </w:rPr>
-        <w:t>next(</w:t>
-      </w:r>
-      <w:proofErr w:type="gramEnd"/>
-      <w:r>
-        <w:rPr>
-          <w:rFonts w:ascii="Arial" w:hAnsi="Arial" w:cs="Arial"/>
-          <w:b/>
-          <w:bCs/>
-          <w:sz w:val="24"/>
-          <w:szCs w:val="24"/>
-        </w:rPr>
-        <w:t>)</w:t>
+      <w:r>
+        <w:rPr>
+          <w:rFonts w:ascii="Arial" w:hAnsi="Arial" w:cs="Arial"/>
+          <w:b/>
+          <w:bCs/>
+          <w:sz w:val="24"/>
+          <w:szCs w:val="24"/>
+        </w:rPr>
+        <w:t>next()</w:t>
       </w:r>
       <w:r>
         <w:rPr>
@@ -7269,7 +6859,6 @@
         </w:rPr>
         <w:t xml:space="preserve"> method, indicating that there are no rows in the </w:t>
       </w:r>
-      <w:proofErr w:type="spellStart"/>
       <w:r>
         <w:rPr>
           <w:rFonts w:ascii="Arial" w:hAnsi="Arial" w:cs="Arial"/>
@@ -7280,7 +6869,6 @@
         </w:rPr>
         <w:t>ResultSet</w:t>
       </w:r>
-      <w:proofErr w:type="spellEnd"/>
       <w:r>
         <w:rPr>
           <w:rFonts w:ascii="Arial" w:hAnsi="Arial" w:cs="Arial"/>
@@ -7325,7 +6913,6 @@
         </w:rPr>
         <w:t xml:space="preserve">, as there is no data to process from the </w:t>
       </w:r>
-      <w:proofErr w:type="spellStart"/>
       <w:r>
         <w:rPr>
           <w:rFonts w:ascii="Arial" w:hAnsi="Arial" w:cs="Arial"/>
@@ -7336,7 +6923,6 @@
         </w:rPr>
         <w:t>ResultSet</w:t>
       </w:r>
-      <w:proofErr w:type="spellEnd"/>
       <w:r>
         <w:rPr>
           <w:rFonts w:ascii="Arial" w:hAnsi="Arial" w:cs="Arial"/>
@@ -7463,19 +7049,7 @@
         <w:rPr>
           <w:rFonts w:ascii="Arial" w:hAnsi="Arial" w:cs="Arial"/>
         </w:rPr>
-        <w:t xml:space="preserve">“Press </w:t>
-      </w:r>
-      <w:r>
-        <w:rPr>
-          <w:rFonts w:ascii="Arial" w:hAnsi="Arial" w:cs="Arial"/>
-        </w:rPr>
-        <w:t>Save</w:t>
-      </w:r>
-      <w:r>
-        <w:rPr>
-          <w:rFonts w:ascii="Arial" w:hAnsi="Arial" w:cs="Arial"/>
-        </w:rPr>
-        <w:t xml:space="preserve"> Button” </w:t>
+        <w:t xml:space="preserve">“Press Save Button” </w:t>
       </w:r>
       <w:r>
         <w:rPr>
@@ -7490,7 +7064,7 @@
         <w:shd w:val="clear" w:color="auto" w:fill="FFFFFF"/>
         <w:spacing w:before="300" w:beforeAutospacing="0" w:after="300" w:afterAutospacing="0" w:line="360" w:lineRule="auto"/>
         <w:rPr>
-          <w:rFonts w:ascii="Arial" w:hAnsi="Arial" w:cs="Arial" w:hint="eastAsia"/>
+          <w:rFonts w:ascii="Arial" w:hAnsi="Arial" w:cs="Arial"/>
         </w:rPr>
       </w:pPr>
       <w:r>
@@ -7523,7 +7097,7 @@
         <w:spacing w:line="360" w:lineRule="auto"/>
         <w:jc w:val="left"/>
         <w:rPr>
-          <w:rFonts w:ascii="Arial" w:hAnsi="Arial" w:cs="Arial" w:hint="eastAsia"/>
+          <w:rFonts w:ascii="Arial" w:hAnsi="Arial" w:cs="Arial"/>
           <w:b/>
           <w:bCs/>
           <w:sz w:val="28"/>
@@ -7540,7 +7114,6 @@
         </w:rPr>
         <w:t xml:space="preserve">Test Case 1: </w:t>
       </w:r>
-      <w:proofErr w:type="spellStart"/>
       <w:r>
         <w:rPr>
           <w:rFonts w:ascii="Arial" w:hAnsi="Arial" w:cs="Arial"/>
@@ -7551,7 +7124,6 @@
         </w:rPr>
         <w:t>testExecuteQuery</w:t>
       </w:r>
-      <w:proofErr w:type="spellEnd"/>
     </w:p>
     <w:p>
       <w:pPr>
@@ -7587,53 +7159,23 @@
         </w:rPr>
         <w:t xml:space="preserve">: Verify that the </w:t>
       </w:r>
-      <w:proofErr w:type="spellStart"/>
-      <w:r>
-        <w:rPr>
-          <w:rFonts w:ascii="Arial" w:hAnsi="Arial" w:cs="Arial"/>
-          <w:b/>
-          <w:bCs/>
-          <w:sz w:val="24"/>
-          <w:szCs w:val="24"/>
-        </w:rPr>
-        <w:t>O</w:t>
-      </w:r>
-      <w:r>
-        <w:rPr>
-          <w:rFonts w:ascii="Arial" w:hAnsi="Arial" w:cs="Arial"/>
-          <w:b/>
-          <w:bCs/>
-          <w:sz w:val="24"/>
-          <w:szCs w:val="24"/>
-        </w:rPr>
-        <w:t>perationSavedController.create</w:t>
-      </w:r>
-      <w:proofErr w:type="spellEnd"/>
-      <w:r>
-        <w:rPr>
-          <w:rFonts w:ascii="Arial" w:hAnsi="Arial" w:cs="Arial"/>
-          <w:b/>
-          <w:bCs/>
-          <w:sz w:val="24"/>
-          <w:szCs w:val="24"/>
-        </w:rPr>
-        <w:t>()</w:t>
-      </w:r>
-      <w:r>
-        <w:rPr>
-          <w:rFonts w:ascii="Arial" w:hAnsi="Arial" w:cs="Arial"/>
-          <w:sz w:val="24"/>
-          <w:szCs w:val="24"/>
-        </w:rPr>
-        <w:t xml:space="preserve"> correctly </w:t>
-      </w:r>
-      <w:r>
-        <w:rPr>
-          <w:rFonts w:ascii="Arial" w:hAnsi="Arial" w:cs="Arial"/>
-          <w:sz w:val="24"/>
-          <w:szCs w:val="24"/>
-        </w:rPr>
-        <w:t>saves</w:t>
+      <w:r>
+        <w:rPr>
+          <w:rFonts w:ascii="Arial" w:hAnsi="Arial" w:cs="Arial"/>
+          <w:b/>
+          <w:bCs/>
+          <w:sz w:val="24"/>
+          <w:szCs w:val="24"/>
+        </w:rPr>
+        <w:t>OperationSavedController.create()</w:t>
+      </w:r>
+      <w:r>
+        <w:rPr>
+          <w:rFonts w:ascii="Arial" w:hAnsi="Arial" w:cs="Arial"/>
+          <w:sz w:val="24"/>
+          <w:szCs w:val="24"/>
+        </w:rPr>
+        <w:t xml:space="preserve"> correctly saves</w:t>
       </w:r>
       <w:r>
         <w:rPr>
@@ -7649,23 +7191,7 @@
           <w:sz w:val="24"/>
           <w:szCs w:val="24"/>
         </w:rPr>
-        <w:t>the query</w:t>
-      </w:r>
-      <w:r>
-        <w:rPr>
-          <w:rFonts w:ascii="Arial" w:hAnsi="Arial" w:cs="Arial"/>
-          <w:sz w:val="24"/>
-          <w:szCs w:val="24"/>
-        </w:rPr>
-        <w:t xml:space="preserve"> console</w:t>
-      </w:r>
-      <w:r>
-        <w:rPr>
-          <w:rFonts w:ascii="Arial" w:hAnsi="Arial" w:cs="Arial"/>
-          <w:sz w:val="24"/>
-          <w:szCs w:val="24"/>
-        </w:rPr>
-        <w:t>, and returns the expected result.</w:t>
+        <w:t>the query console, and returns the expected result.</w:t>
       </w:r>
     </w:p>
     <w:p>
@@ -7701,7 +7227,6 @@
         </w:rPr>
         <w:t xml:space="preserve"> The test expects the create method in </w:t>
       </w:r>
-      <w:proofErr w:type="spellStart"/>
       <w:r>
         <w:rPr>
           <w:rFonts w:ascii="Arial" w:hAnsi="Arial" w:cs="Arial"/>
@@ -7712,7 +7237,6 @@
         </w:rPr>
         <w:t>OperationSavedController</w:t>
       </w:r>
-      <w:proofErr w:type="spellEnd"/>
       <w:r>
         <w:rPr>
           <w:rFonts w:ascii="Arial" w:hAnsi="Arial" w:cs="Arial"/>
@@ -7729,27 +7253,15 @@
         </w:rPr>
         <w:t xml:space="preserve"> a </w:t>
       </w:r>
-      <w:proofErr w:type="spellStart"/>
-      <w:r>
-        <w:rPr>
-          <w:rFonts w:ascii="Arial" w:hAnsi="Arial" w:cs="Arial"/>
-          <w:b/>
-          <w:bCs/>
-          <w:sz w:val="24"/>
-          <w:szCs w:val="24"/>
-        </w:rPr>
-        <w:t>DataResult</w:t>
-      </w:r>
-      <w:proofErr w:type="spellEnd"/>
-      <w:r>
-        <w:rPr>
-          <w:rFonts w:ascii="Arial" w:hAnsi="Arial" w:cs="Arial"/>
-          <w:b/>
-          <w:bCs/>
-          <w:sz w:val="24"/>
-          <w:szCs w:val="24"/>
-        </w:rPr>
-        <w:t>&lt;Long&gt;</w:t>
+      <w:r>
+        <w:rPr>
+          <w:rFonts w:ascii="Arial" w:hAnsi="Arial" w:cs="Arial"/>
+          <w:b/>
+          <w:bCs/>
+          <w:sz w:val="24"/>
+          <w:szCs w:val="24"/>
+        </w:rPr>
+        <w:t>DataResult&lt;Long&gt;</w:t>
       </w:r>
       <w:r>
         <w:rPr>
@@ -7872,19 +7384,7 @@
         <w:rPr>
           <w:rFonts w:ascii="Arial" w:hAnsi="Arial" w:cs="Arial"/>
         </w:rPr>
-        <w:t xml:space="preserve">“Press </w:t>
-      </w:r>
-      <w:r>
-        <w:rPr>
-          <w:rFonts w:ascii="Arial" w:hAnsi="Arial" w:cs="Arial"/>
-        </w:rPr>
-        <w:t>Format</w:t>
-      </w:r>
-      <w:r>
-        <w:rPr>
-          <w:rFonts w:ascii="Arial" w:hAnsi="Arial" w:cs="Arial"/>
-        </w:rPr>
-        <w:t xml:space="preserve"> Button” </w:t>
+        <w:t xml:space="preserve">“Press Format Button” </w:t>
       </w:r>
       <w:r>
         <w:rPr>
@@ -7899,32 +7399,14 @@
         <w:shd w:val="clear" w:color="auto" w:fill="FFFFFF"/>
         <w:spacing w:before="300" w:beforeAutospacing="0" w:after="300" w:afterAutospacing="0" w:line="360" w:lineRule="auto"/>
         <w:rPr>
-          <w:rFonts w:ascii="Arial" w:hAnsi="Arial" w:cs="Arial" w:hint="eastAsia"/>
-        </w:rPr>
-      </w:pPr>
-      <w:r>
-        <w:rPr>
-          <w:rFonts w:ascii="Arial" w:hAnsi="Arial" w:cs="Arial"/>
-        </w:rPr>
-        <w:t xml:space="preserve">The </w:t>
-      </w:r>
-      <w:r>
-        <w:rPr>
-          <w:rFonts w:ascii="Arial" w:hAnsi="Arial" w:cs="Arial"/>
-        </w:rPr>
-        <w:t>Format</w:t>
-      </w:r>
-      <w:r>
-        <w:rPr>
-          <w:rFonts w:ascii="Arial" w:hAnsi="Arial" w:cs="Arial"/>
-        </w:rPr>
-        <w:t xml:space="preserve"> Button will </w:t>
-      </w:r>
-      <w:r>
-        <w:rPr>
-          <w:rFonts w:ascii="Arial" w:hAnsi="Arial" w:cs="Arial"/>
-        </w:rPr>
-        <w:t>format the SQL statement. If the SQL query is a one-line sentence, it will be formatted into multiple lines</w:t>
+          <w:rFonts w:ascii="Arial" w:hAnsi="Arial" w:cs="Arial"/>
+        </w:rPr>
+      </w:pPr>
+      <w:r>
+        <w:rPr>
+          <w:rFonts w:ascii="Arial" w:hAnsi="Arial" w:cs="Arial"/>
+        </w:rPr>
+        <w:t>The Format Button will format the SQL statement. If the SQL query is a one-line sentence, it will be formatted into multiple lines</w:t>
       </w:r>
     </w:p>
     <w:p>
@@ -7934,7 +7416,7 @@
         <w:spacing w:line="360" w:lineRule="auto"/>
         <w:jc w:val="left"/>
         <w:rPr>
-          <w:rFonts w:ascii="Arial" w:hAnsi="Arial" w:cs="Arial" w:hint="eastAsia"/>
+          <w:rFonts w:ascii="Arial" w:hAnsi="Arial" w:cs="Arial"/>
           <w:b/>
           <w:bCs/>
           <w:sz w:val="28"/>
@@ -7951,7 +7433,6 @@
         </w:rPr>
         <w:t xml:space="preserve">Test Case 1: </w:t>
       </w:r>
-      <w:proofErr w:type="spellStart"/>
       <w:r>
         <w:rPr>
           <w:rFonts w:ascii="Arial" w:hAnsi="Arial" w:cs="Arial"/>
@@ -7962,7 +7443,6 @@
         </w:rPr>
         <w:t>testSqlFormat</w:t>
       </w:r>
-      <w:proofErr w:type="spellEnd"/>
     </w:p>
     <w:p>
       <w:pPr>
@@ -8006,27 +7486,15 @@
         </w:rPr>
         <w:t xml:space="preserve"> the </w:t>
       </w:r>
-      <w:proofErr w:type="spellStart"/>
-      <w:r>
-        <w:rPr>
-          <w:rFonts w:ascii="Arial" w:hAnsi="Arial" w:cs="Arial"/>
-          <w:b/>
-          <w:bCs/>
-          <w:sz w:val="24"/>
-          <w:szCs w:val="24"/>
-        </w:rPr>
-        <w:t>SQLExecutor.execute</w:t>
-      </w:r>
-      <w:proofErr w:type="spellEnd"/>
-      <w:r>
-        <w:rPr>
-          <w:rFonts w:ascii="Arial" w:hAnsi="Arial" w:cs="Arial"/>
-          <w:b/>
-          <w:bCs/>
-          <w:sz w:val="24"/>
-          <w:szCs w:val="24"/>
-        </w:rPr>
-        <w:t>()</w:t>
+      <w:r>
+        <w:rPr>
+          <w:rFonts w:ascii="Arial" w:hAnsi="Arial" w:cs="Arial"/>
+          <w:b/>
+          <w:bCs/>
+          <w:sz w:val="24"/>
+          <w:szCs w:val="24"/>
+        </w:rPr>
+        <w:t>SQLExecutor.execute()</w:t>
       </w:r>
       <w:r>
         <w:rPr>
@@ -8036,7 +7504,6 @@
         </w:rPr>
         <w:t xml:space="preserve"> correctly executes a SQL query and processes the </w:t>
       </w:r>
-      <w:proofErr w:type="spellStart"/>
       <w:r>
         <w:rPr>
           <w:rFonts w:ascii="Arial" w:hAnsi="Arial" w:cs="Arial"/>
@@ -8047,7 +7514,6 @@
         </w:rPr>
         <w:t>ResultSet</w:t>
       </w:r>
-      <w:proofErr w:type="spellEnd"/>
       <w:r>
         <w:rPr>
           <w:rFonts w:ascii="Arial" w:hAnsi="Arial" w:cs="Arial"/>
@@ -8089,7 +7555,6 @@
         </w:rPr>
         <w:t xml:space="preserve"> The test mocks a </w:t>
       </w:r>
-      <w:proofErr w:type="spellStart"/>
       <w:r>
         <w:rPr>
           <w:rFonts w:ascii="Arial" w:hAnsi="Arial" w:cs="Arial"/>
@@ -8100,7 +7565,6 @@
         </w:rPr>
         <w:t>ResultSet</w:t>
       </w:r>
-      <w:proofErr w:type="spellEnd"/>
       <w:r>
         <w:rPr>
           <w:rFonts w:ascii="Arial" w:hAnsi="Arial" w:cs="Arial"/>
@@ -8127,7 +7591,6 @@
         </w:rPr>
         <w:t xml:space="preserve"> method to return "test result" when it processes this </w:t>
       </w:r>
-      <w:proofErr w:type="spellStart"/>
       <w:r>
         <w:rPr>
           <w:rFonts w:ascii="Arial" w:hAnsi="Arial" w:cs="Arial"/>
@@ -8138,7 +7601,6 @@
         </w:rPr>
         <w:t>ResultSet</w:t>
       </w:r>
-      <w:proofErr w:type="spellEnd"/>
       <w:r>
         <w:rPr>
           <w:rFonts w:ascii="Arial" w:hAnsi="Arial" w:cs="Arial"/>
@@ -8236,13 +7698,7 @@
         <w:t xml:space="preserve"> of test case 1</w:t>
       </w:r>
     </w:p>
-    <w:p>
-      <w:pPr>
-        <w:rPr>
-          <w:rFonts w:hint="eastAsia"/>
-        </w:rPr>
-      </w:pPr>
-    </w:p>
+    <w:p/>
     <w:p>
       <w:pPr>
         <w:widowControl/>
@@ -8250,7 +7706,7 @@
         <w:spacing w:line="360" w:lineRule="auto"/>
         <w:jc w:val="left"/>
         <w:rPr>
-          <w:rFonts w:ascii="Arial" w:hAnsi="Arial" w:cs="Arial" w:hint="eastAsia"/>
+          <w:rFonts w:ascii="Arial" w:hAnsi="Arial" w:cs="Arial"/>
           <w:b/>
           <w:bCs/>
           <w:sz w:val="28"/>
@@ -8287,7 +7743,6 @@
         </w:rPr>
         <w:t xml:space="preserve">: </w:t>
       </w:r>
-      <w:proofErr w:type="spellStart"/>
       <w:r>
         <w:rPr>
           <w:rFonts w:ascii="Arial" w:hAnsi="Arial" w:cs="Arial"/>
@@ -8298,7 +7753,6 @@
         </w:rPr>
         <w:t>testSqlWithRightFormat</w:t>
       </w:r>
-      <w:proofErr w:type="spellEnd"/>
     </w:p>
     <w:p>
       <w:pPr>
@@ -8389,29 +7843,7 @@
           <w:sz w:val="24"/>
           <w:szCs w:val="24"/>
         </w:rPr>
-        <w:t xml:space="preserve">SELECT * FROM terms ORDER BY </w:t>
-      </w:r>
-      <w:proofErr w:type="spellStart"/>
-      <w:r>
-        <w:rPr>
-          <w:rFonts w:ascii="Arial" w:hAnsi="Arial" w:cs="Arial"/>
-          <w:b/>
-          <w:bCs/>
-          <w:sz w:val="24"/>
-          <w:szCs w:val="24"/>
-        </w:rPr>
-        <w:t>terms_due_days</w:t>
-      </w:r>
-      <w:proofErr w:type="spellEnd"/>
-      <w:r>
-        <w:rPr>
-          <w:rFonts w:ascii="Arial" w:hAnsi="Arial" w:cs="Arial"/>
-          <w:b/>
-          <w:bCs/>
-          <w:sz w:val="24"/>
-          <w:szCs w:val="24"/>
-        </w:rPr>
-        <w:t xml:space="preserve"> DESC;</w:t>
+        <w:t>SELECT * FROM terms ORDER BY terms_due_days DESC;</w:t>
       </w:r>
       <w:r>
         <w:rPr>
@@ -8526,7 +7958,7 @@
         <w:spacing w:line="360" w:lineRule="auto"/>
         <w:jc w:val="left"/>
         <w:rPr>
-          <w:rFonts w:ascii="Arial" w:hAnsi="Arial" w:cs="Arial" w:hint="eastAsia"/>
+          <w:rFonts w:ascii="Arial" w:hAnsi="Arial" w:cs="Arial"/>
           <w:b/>
           <w:bCs/>
           <w:sz w:val="28"/>
@@ -8563,7 +7995,6 @@
         </w:rPr>
         <w:t xml:space="preserve">: </w:t>
       </w:r>
-      <w:proofErr w:type="spellStart"/>
       <w:r>
         <w:rPr>
           <w:rFonts w:ascii="Arial" w:hAnsi="Arial" w:cs="Arial"/>
@@ -8574,7 +8005,6 @@
         </w:rPr>
         <w:t>testSqlFormatWithEmptySql</w:t>
       </w:r>
-      <w:proofErr w:type="spellEnd"/>
     </w:p>
     <w:p>
       <w:pPr>
@@ -8745,7 +8175,7 @@
         <w:spacing w:line="360" w:lineRule="auto"/>
         <w:jc w:val="left"/>
         <w:rPr>
-          <w:rFonts w:ascii="Arial" w:hAnsi="Arial" w:cs="Arial" w:hint="eastAsia"/>
+          <w:rFonts w:ascii="Arial" w:hAnsi="Arial" w:cs="Arial"/>
           <w:b/>
           <w:bCs/>
           <w:sz w:val="28"/>
@@ -8782,7 +8212,6 @@
         </w:rPr>
         <w:t xml:space="preserve">: </w:t>
       </w:r>
-      <w:proofErr w:type="spellStart"/>
       <w:r>
         <w:rPr>
           <w:rFonts w:ascii="Arial" w:hAnsi="Arial" w:cs="Arial"/>
@@ -8793,7 +8222,6 @@
         </w:rPr>
         <w:t>testSqlFormatWithIncorrectSql</w:t>
       </w:r>
-      <w:proofErr w:type="spellEnd"/>
     </w:p>
     <w:p>
       <w:pPr>
@@ -8983,7 +8411,7 @@
         <w:spacing w:line="360" w:lineRule="auto"/>
         <w:jc w:val="left"/>
         <w:rPr>
-          <w:rFonts w:ascii="Arial" w:hAnsi="Arial" w:cs="Arial" w:hint="eastAsia"/>
+          <w:rFonts w:ascii="Arial" w:hAnsi="Arial" w:cs="Arial"/>
           <w:b/>
           <w:bCs/>
           <w:sz w:val="28"/>
@@ -9020,7 +8448,6 @@
         </w:rPr>
         <w:t xml:space="preserve">: </w:t>
       </w:r>
-      <w:proofErr w:type="spellStart"/>
       <w:r>
         <w:rPr>
           <w:rFonts w:ascii="Arial" w:hAnsi="Arial" w:cs="Arial"/>
@@ -9031,7 +8458,6 @@
         </w:rPr>
         <w:t>testSqlFormatWithSpecialCharacters</w:t>
       </w:r>
-      <w:proofErr w:type="spellEnd"/>
     </w:p>
     <w:p>
       <w:pPr>
@@ -9194,13 +8620,7 @@
         <w:t>5</w:t>
       </w:r>
     </w:p>
-    <w:p>
-      <w:pPr>
-        <w:rPr>
-          <w:rFonts w:hint="eastAsia"/>
-        </w:rPr>
-      </w:pPr>
-    </w:p>
+    <w:p/>
     <w:sectPr>
       <w:pgSz w:w="11906" w:h="16838"/>
       <w:pgMar w:top="1440" w:right="1800" w:bottom="1440" w:left="1800" w:header="851" w:footer="992" w:gutter="0"/>
@@ -11032,6 +10452,7 @@
   <w:style w:type="character" w:default="1" w:styleId="a0">
     <w:name w:val="Default Paragraph Font"/>
     <w:uiPriority w:val="1"/>
+    <w:semiHidden/>
     <w:unhideWhenUsed/>
   </w:style>
   <w:style w:type="table" w:default="1" w:styleId="a1">

</xml_diff>

<commit_message>
create CI yml file and update document format
</commit_message>
<xml_diff>
--- a/Testing Document.docx
+++ b/Testing Document.docx
@@ -42,7 +42,13 @@
         <w:spacing w:line="480" w:lineRule="auto"/>
         <w:jc w:val="center"/>
         <w:rPr>
-          <w:del w:id="0" w:author="Evan He" w:date="2024-02-12T15:30:00Z"/>
+          <w:b/>
+          <w:sz w:val="48"/>
+          <w:shd w:val="clear" w:color="auto" w:fill="FFFFFF"/>
+        </w:rPr>
+      </w:pPr>
+      <w:r>
+        <w:rPr>
           <w:rFonts w:cs="Arial"/>
           <w:b/>
           <w:bCs/>
@@ -50,145 +56,35 @@
           <w:szCs w:val="48"/>
           <w:shd w:val="clear" w:color="auto" w:fill="FFFFFF"/>
         </w:rPr>
-      </w:pPr>
-      <w:del w:id="1" w:author="Evan He" w:date="2024-02-12T15:30:00Z">
-        <w:r>
-          <w:rPr>
-            <w:rFonts w:eastAsia="Microsoft JhengHei" w:cs="Arial"/>
-            <w:b/>
-            <w:bCs/>
-            <w:sz w:val="48"/>
-            <w:szCs w:val="48"/>
-            <w:shd w:val="clear" w:color="auto" w:fill="FFFFFF"/>
-          </w:rPr>
-          <w:delText>Project: Part 1</w:delText>
-        </w:r>
-      </w:del>
-    </w:p>
-    <w:p>
-      <w:pPr>
-        <w:spacing w:line="480" w:lineRule="auto"/>
-        <w:jc w:val="center"/>
+        <w:t>Chat</w:t>
+      </w:r>
+      <w:r>
+        <w:rPr>
+          <w:rFonts w:eastAsia="Microsoft JhengHei" w:cs="Arial"/>
+          <w:b/>
+          <w:bCs/>
+          <w:sz w:val="48"/>
+          <w:szCs w:val="48"/>
+          <w:shd w:val="clear" w:color="auto" w:fill="FFFFFF"/>
+        </w:rPr>
+        <w:t>2</w:t>
+      </w:r>
+      <w:r>
+        <w:rPr>
+          <w:rFonts w:cs="Arial"/>
+          <w:b/>
+          <w:bCs/>
+          <w:sz w:val="48"/>
+          <w:szCs w:val="48"/>
+          <w:shd w:val="clear" w:color="auto" w:fill="FFFFFF"/>
+        </w:rPr>
+        <w:t>DB</w:t>
+      </w:r>
+      <w:r>
         <w:rPr>
           <w:b/>
           <w:sz w:val="48"/>
           <w:shd w:val="clear" w:color="auto" w:fill="FFFFFF"/>
-          <w:rPrChange w:id="2" w:author="Evan He" w:date="2024-02-12T15:30:00Z">
-            <w:rPr>
-              <w:b/>
-              <w:sz w:val="28"/>
-              <w:shd w:val="clear" w:color="auto" w:fill="FFFFFF"/>
-            </w:rPr>
-          </w:rPrChange>
-        </w:rPr>
-      </w:pPr>
-      <w:ins w:id="3" w:author="Evan He" w:date="2024-02-12T15:30:00Z">
-        <w:r>
-          <w:rPr>
-            <w:rFonts w:cs="Arial"/>
-            <w:b/>
-            <w:bCs/>
-            <w:sz w:val="48"/>
-            <w:szCs w:val="48"/>
-            <w:shd w:val="clear" w:color="auto" w:fill="FFFFFF"/>
-          </w:rPr>
-          <w:t>Chat</w:t>
-        </w:r>
-        <w:r>
-          <w:rPr>
-            <w:rFonts w:eastAsia="Microsoft JhengHei" w:cs="Arial"/>
-            <w:b/>
-            <w:bCs/>
-            <w:sz w:val="48"/>
-            <w:szCs w:val="48"/>
-            <w:shd w:val="clear" w:color="auto" w:fill="FFFFFF"/>
-          </w:rPr>
-          <w:t>2</w:t>
-        </w:r>
-        <w:r>
-          <w:rPr>
-            <w:rFonts w:cs="Arial"/>
-            <w:b/>
-            <w:bCs/>
-            <w:sz w:val="48"/>
-            <w:szCs w:val="48"/>
-            <w:shd w:val="clear" w:color="auto" w:fill="FFFFFF"/>
-          </w:rPr>
-          <w:t>DB</w:t>
-        </w:r>
-      </w:ins>
-      <w:moveFromRangeStart w:id="4" w:author="Evan He" w:date="2024-02-12T15:30:00Z" w:name="move158644223"/>
-      <w:moveFrom w:id="5" w:author="Evan He" w:date="2024-02-12T15:30:00Z">
-        <w:r>
-          <w:rPr>
-            <w:sz w:val="40"/>
-            <w:shd w:val="clear" w:color="auto" w:fill="FFFFFF"/>
-            <w:rPrChange w:id="6" w:author="Evan He" w:date="2024-02-12T15:30:00Z">
-              <w:rPr>
-                <w:b/>
-                <w:sz w:val="28"/>
-                <w:shd w:val="clear" w:color="auto" w:fill="FFFFFF"/>
-              </w:rPr>
-            </w:rPrChange>
-          </w:rPr>
-          <w:t xml:space="preserve"> </w:t>
-        </w:r>
-        <w:r>
-          <w:rPr>
-            <w:sz w:val="40"/>
-            <w:shd w:val="clear" w:color="auto" w:fill="FFFFFF"/>
-            <w:rPrChange w:id="7" w:author="Evan He" w:date="2024-02-12T15:30:00Z">
-              <w:rPr>
-                <w:b/>
-                <w:sz w:val="28"/>
-                <w:shd w:val="clear" w:color="auto" w:fill="FFFFFF"/>
-              </w:rPr>
-            </w:rPrChange>
-          </w:rPr>
-          <w:t>Introduction</w:t>
-        </w:r>
-        <w:r>
-          <w:rPr>
-            <w:sz w:val="40"/>
-            <w:shd w:val="clear" w:color="auto" w:fill="FFFFFF"/>
-            <w:rPrChange w:id="8" w:author="Evan He" w:date="2024-02-12T15:30:00Z">
-              <w:rPr>
-                <w:b/>
-                <w:sz w:val="28"/>
-                <w:shd w:val="clear" w:color="auto" w:fill="FFFFFF"/>
-              </w:rPr>
-            </w:rPrChange>
-          </w:rPr>
-          <w:t xml:space="preserve">. </w:t>
-        </w:r>
-        <w:r>
-          <w:rPr>
-            <w:sz w:val="40"/>
-            <w:shd w:val="clear" w:color="auto" w:fill="FFFFFF"/>
-            <w:rPrChange w:id="9" w:author="Evan He" w:date="2024-02-12T15:30:00Z">
-              <w:rPr>
-                <w:b/>
-                <w:sz w:val="28"/>
-                <w:shd w:val="clear" w:color="auto" w:fill="FFFFFF"/>
-              </w:rPr>
-            </w:rPrChange>
-          </w:rPr>
-          <w:t>Set Up. Functional</w:t>
-        </w:r>
-      </w:moveFrom>
-      <w:moveFromRangeEnd w:id="4"/>
-      <w:r>
-        <w:rPr>
-          <w:b/>
-          <w:sz w:val="48"/>
-          <w:shd w:val="clear" w:color="auto" w:fill="FFFFFF"/>
-          <w:rPrChange w:id="10" w:author="Evan He" w:date="2024-02-12T15:30:00Z">
-            <w:rPr>
-              <w:b/>
-              <w:sz w:val="28"/>
-              <w:shd w:val="clear" w:color="auto" w:fill="FFFFFF"/>
-            </w:rPr>
-          </w:rPrChange>
         </w:rPr>
         <w:t xml:space="preserve"> </w:t>
       </w:r>
@@ -198,43 +94,21 @@
           <w:color w:val="0D0D0D"/>
           <w:sz w:val="48"/>
           <w:shd w:val="clear" w:color="auto" w:fill="FFFFFF"/>
-          <w:rPrChange w:id="11" w:author="Evan He" w:date="2024-02-12T15:30:00Z">
-            <w:rPr>
-              <w:b/>
-              <w:sz w:val="28"/>
-              <w:shd w:val="clear" w:color="auto" w:fill="FFFFFF"/>
-            </w:rPr>
-          </w:rPrChange>
         </w:rPr>
         <w:t xml:space="preserve">Testing and </w:t>
       </w:r>
-      <w:del w:id="12" w:author="Evan He" w:date="2024-02-12T15:30:00Z">
-        <w:r>
-          <w:rPr>
-            <w:rFonts w:eastAsia="Microsoft JhengHei" w:cs="Arial"/>
-            <w:b/>
-            <w:bCs/>
-            <w:sz w:val="28"/>
-            <w:szCs w:val="28"/>
-            <w:shd w:val="clear" w:color="auto" w:fill="FFFFFF"/>
-          </w:rPr>
-          <w:delText>Partitioning</w:delText>
-        </w:r>
-      </w:del>
-      <w:ins w:id="13" w:author="Evan He" w:date="2024-02-12T15:30:00Z">
-        <w:r>
-          <w:rPr>
-            <w:rFonts w:cs="Arial"/>
-            <w:b/>
-            <w:bCs/>
-            <w:color w:val="0D0D0D"/>
-            <w:sz w:val="48"/>
-            <w:szCs w:val="48"/>
-            <w:shd w:val="clear" w:color="auto" w:fill="FFFFFF"/>
-          </w:rPr>
-          <w:t xml:space="preserve">Debugging </w:t>
-        </w:r>
-      </w:ins>
+      <w:r>
+        <w:rPr>
+          <w:rFonts w:cs="Arial"/>
+          <w:b/>
+          <w:bCs/>
+          <w:color w:val="0D0D0D"/>
+          <w:sz w:val="48"/>
+          <w:szCs w:val="48"/>
+          <w:shd w:val="clear" w:color="auto" w:fill="FFFFFF"/>
+        </w:rPr>
+        <w:t xml:space="preserve">Debugging </w:t>
+      </w:r>
     </w:p>
     <w:p>
       <w:pPr>
@@ -263,41 +137,6 @@
           <w:shd w:val="clear" w:color="auto" w:fill="FFFFFF"/>
         </w:rPr>
       </w:pPr>
-      <w:ins w:id="14" w:author="Evan He" w:date="2024-02-12T15:30:00Z">
-        <w:r>
-          <w:rPr>
-            <w:rFonts w:eastAsia="Microsoft JhengHei" w:cs="Arial"/>
-            <w:b/>
-            <w:bCs/>
-            <w:sz w:val="28"/>
-            <w:szCs w:val="28"/>
-            <w:shd w:val="clear" w:color="auto" w:fill="FFFFFF"/>
-          </w:rPr>
-          <w:t xml:space="preserve">Start Date: February </w:t>
-        </w:r>
-        <w:r>
-          <w:rPr>
-            <w:rFonts w:eastAsia="Microsoft JhengHei" w:cs="Arial"/>
-            <w:b/>
-            <w:bCs/>
-            <w:sz w:val="28"/>
-            <w:szCs w:val="28"/>
-            <w:shd w:val="clear" w:color="auto" w:fill="FFFFFF"/>
-          </w:rPr>
-          <w:t>4</w:t>
-        </w:r>
-        <w:r>
-          <w:rPr>
-            <w:rFonts w:eastAsia="Microsoft JhengHei" w:cs="Arial"/>
-            <w:b/>
-            <w:bCs/>
-            <w:sz w:val="28"/>
-            <w:szCs w:val="28"/>
-            <w:shd w:val="clear" w:color="auto" w:fill="FFFFFF"/>
-          </w:rPr>
-          <w:t xml:space="preserve">, </w:t>
-        </w:r>
-      </w:ins>
       <w:r>
         <w:rPr>
           <w:rFonts w:eastAsia="Microsoft JhengHei" w:cs="Arial"/>
@@ -307,40 +146,20 @@
           <w:szCs w:val="28"/>
           <w:shd w:val="clear" w:color="auto" w:fill="FFFFFF"/>
         </w:rPr>
-        <w:t>2024</w:t>
-      </w:r>
-      <w:del w:id="15" w:author="Evan He" w:date="2024-02-12T15:30:00Z">
-        <w:r>
-          <w:rPr>
-            <w:rFonts w:eastAsia="Microsoft JhengHei" w:cs="Arial"/>
-            <w:b/>
-            <w:bCs/>
-            <w:sz w:val="28"/>
-            <w:szCs w:val="28"/>
-            <w:shd w:val="clear" w:color="auto" w:fill="FFFFFF"/>
-          </w:rPr>
-          <w:delText>-02-06</w:delText>
-        </w:r>
-      </w:del>
-    </w:p>
-    <w:p>
-      <w:pPr>
-        <w:spacing w:line="480" w:lineRule="auto"/>
-        <w:jc w:val="center"/>
-        <w:rPr>
-          <w:rFonts w:cs="Arial"/>
+        <w:t xml:space="preserve">Start Date: February </w:t>
+      </w:r>
+      <w:r>
+        <w:rPr>
+          <w:rFonts w:eastAsia="Microsoft JhengHei" w:cs="Arial"/>
           <w:b/>
           <w:bCs/>
           <w:sz w:val="28"/>
           <w:szCs w:val="28"/>
           <w:shd w:val="clear" w:color="auto" w:fill="FFFFFF"/>
         </w:rPr>
-      </w:pPr>
-    </w:p>
-    <w:p>
-      <w:pPr>
-        <w:spacing w:line="480" w:lineRule="auto"/>
-        <w:jc w:val="center"/>
+        <w:t>4</w:t>
+      </w:r>
+      <w:r>
         <w:rPr>
           <w:rFonts w:eastAsia="Microsoft JhengHei" w:cs="Arial"/>
           <w:b/>
@@ -349,19 +168,27 @@
           <w:szCs w:val="28"/>
           <w:shd w:val="clear" w:color="auto" w:fill="FFFFFF"/>
         </w:rPr>
-      </w:pPr>
-      <w:r>
-        <w:rPr>
-          <w:rFonts w:eastAsia="Microsoft JhengHei" w:cs="Arial"/>
+        <w:t>, 2024</w:t>
+      </w:r>
+    </w:p>
+    <w:p>
+      <w:pPr>
+        <w:spacing w:line="480" w:lineRule="auto"/>
+        <w:jc w:val="center"/>
+        <w:rPr>
+          <w:rFonts w:cs="Arial"/>
           <w:b/>
           <w:bCs/>
           <w:sz w:val="28"/>
           <w:szCs w:val="28"/>
           <w:shd w:val="clear" w:color="auto" w:fill="FFFFFF"/>
         </w:rPr>
-        <w:t>Prepared by: Weixiao Liang/</w:t>
-      </w:r>
-      <w:r>
+      </w:pPr>
+    </w:p>
+    <w:p>
+      <w:pPr>
+        <w:spacing w:line="480" w:lineRule="auto"/>
+        <w:jc w:val="center"/>
         <w:rPr>
           <w:rFonts w:eastAsia="Microsoft JhengHei" w:cs="Arial"/>
           <w:b/>
@@ -370,8 +197,7 @@
           <w:szCs w:val="28"/>
           <w:shd w:val="clear" w:color="auto" w:fill="FFFFFF"/>
         </w:rPr>
-        <w:t xml:space="preserve"> </w:t>
-      </w:r>
+      </w:pPr>
       <w:r>
         <w:rPr>
           <w:rFonts w:eastAsia="Microsoft JhengHei" w:cs="Arial"/>
@@ -381,13 +207,9 @@
           <w:szCs w:val="28"/>
           <w:shd w:val="clear" w:color="auto" w:fill="FFFFFF"/>
         </w:rPr>
-        <w:t>Yifan He</w:t>
-      </w:r>
-    </w:p>
-    <w:p>
-      <w:pPr>
-        <w:spacing w:line="480" w:lineRule="auto"/>
-        <w:jc w:val="center"/>
+        <w:t>Prepared by: Weixiao Liang/</w:t>
+      </w:r>
+      <w:r>
         <w:rPr>
           <w:rFonts w:eastAsia="Microsoft JhengHei" w:cs="Arial"/>
           <w:b/>
@@ -396,7 +218,8 @@
           <w:szCs w:val="28"/>
           <w:shd w:val="clear" w:color="auto" w:fill="FFFFFF"/>
         </w:rPr>
-      </w:pPr>
+        <w:t xml:space="preserve"> </w:t>
+      </w:r>
       <w:r>
         <w:rPr>
           <w:rFonts w:eastAsia="Microsoft JhengHei" w:cs="Arial"/>
@@ -406,6 +229,31 @@
           <w:szCs w:val="28"/>
           <w:shd w:val="clear" w:color="auto" w:fill="FFFFFF"/>
         </w:rPr>
+        <w:t>Yifan He</w:t>
+      </w:r>
+    </w:p>
+    <w:p>
+      <w:pPr>
+        <w:spacing w:line="480" w:lineRule="auto"/>
+        <w:jc w:val="center"/>
+        <w:rPr>
+          <w:rFonts w:eastAsia="Microsoft JhengHei" w:cs="Arial"/>
+          <w:b/>
+          <w:bCs/>
+          <w:sz w:val="28"/>
+          <w:szCs w:val="28"/>
+          <w:shd w:val="clear" w:color="auto" w:fill="FFFFFF"/>
+        </w:rPr>
+      </w:pPr>
+      <w:r>
+        <w:rPr>
+          <w:rFonts w:eastAsia="Microsoft JhengHei" w:cs="Arial"/>
+          <w:b/>
+          <w:bCs/>
+          <w:sz w:val="28"/>
+          <w:szCs w:val="28"/>
+          <w:shd w:val="clear" w:color="auto" w:fill="FFFFFF"/>
+        </w:rPr>
         <w:t>Class: SWE 261P LEC A: SW TEST &amp; DEBUG</w:t>
       </w:r>
     </w:p>
@@ -548,7 +396,6 @@
     <w:p>
       <w:pPr>
         <w:rPr>
-          <w:ins w:id="16" w:author="Evan He" w:date="2024-02-12T15:30:00Z"/>
           <w:rFonts w:eastAsiaTheme="minorEastAsia" w:cs="Arial"/>
         </w:rPr>
       </w:pPr>
@@ -558,100 +405,68 @@
         <w:pStyle w:val="1"/>
         <w:jc w:val="center"/>
         <w:rPr>
-          <w:ins w:id="17" w:author="Evan He" w:date="2024-02-12T15:30:00Z"/>
           <w:rFonts w:cs="Arial"/>
           <w:sz w:val="40"/>
           <w:szCs w:val="40"/>
           <w:shd w:val="clear" w:color="auto" w:fill="FFFFFF"/>
         </w:rPr>
       </w:pPr>
-      <w:ins w:id="18" w:author="Evan He" w:date="2024-02-12T15:30:00Z">
-        <w:r>
-          <w:rPr>
-            <w:rFonts w:cs="Arial"/>
-            <w:sz w:val="40"/>
-            <w:szCs w:val="40"/>
-            <w:shd w:val="clear" w:color="auto" w:fill="FFFFFF"/>
-          </w:rPr>
-          <w:t>Part 1</w:t>
-        </w:r>
-        <w:r>
-          <w:rPr>
-            <w:rFonts w:cs="Arial"/>
-            <w:sz w:val="40"/>
-            <w:szCs w:val="40"/>
-            <w:shd w:val="clear" w:color="auto" w:fill="FFFFFF"/>
-          </w:rPr>
-          <w:t>:</w:t>
-        </w:r>
-      </w:ins>
-      <w:moveToRangeStart w:id="19" w:author="Evan He" w:date="2024-02-12T15:30:00Z" w:name="move158644223"/>
-      <w:moveTo w:id="20" w:author="Evan He" w:date="2024-02-12T15:30:00Z">
-        <w:r>
-          <w:rPr>
-            <w:sz w:val="40"/>
-            <w:shd w:val="clear" w:color="auto" w:fill="FFFFFF"/>
-            <w:rPrChange w:id="21" w:author="Evan He" w:date="2024-02-12T15:30:00Z">
-              <w:rPr>
-                <w:sz w:val="28"/>
-                <w:shd w:val="clear" w:color="auto" w:fill="FFFFFF"/>
-              </w:rPr>
-            </w:rPrChange>
-          </w:rPr>
-          <w:t xml:space="preserve"> </w:t>
-        </w:r>
-        <w:r>
-          <w:rPr>
-            <w:sz w:val="40"/>
-            <w:shd w:val="clear" w:color="auto" w:fill="FFFFFF"/>
-            <w:rPrChange w:id="22" w:author="Evan He" w:date="2024-02-12T15:30:00Z">
-              <w:rPr>
-                <w:sz w:val="28"/>
-                <w:shd w:val="clear" w:color="auto" w:fill="FFFFFF"/>
-              </w:rPr>
-            </w:rPrChange>
-          </w:rPr>
-          <w:t>Introduction</w:t>
-        </w:r>
-        <w:r>
-          <w:rPr>
-            <w:sz w:val="40"/>
-            <w:shd w:val="clear" w:color="auto" w:fill="FFFFFF"/>
-            <w:rPrChange w:id="23" w:author="Evan He" w:date="2024-02-12T15:30:00Z">
-              <w:rPr>
-                <w:sz w:val="28"/>
-                <w:shd w:val="clear" w:color="auto" w:fill="FFFFFF"/>
-              </w:rPr>
-            </w:rPrChange>
-          </w:rPr>
-          <w:t xml:space="preserve">. </w:t>
-        </w:r>
-        <w:r>
-          <w:rPr>
-            <w:sz w:val="40"/>
-            <w:shd w:val="clear" w:color="auto" w:fill="FFFFFF"/>
-            <w:rPrChange w:id="24" w:author="Evan He" w:date="2024-02-12T15:30:00Z">
-              <w:rPr>
-                <w:sz w:val="28"/>
-                <w:shd w:val="clear" w:color="auto" w:fill="FFFFFF"/>
-              </w:rPr>
-            </w:rPrChange>
-          </w:rPr>
-          <w:t>Set Up. Functional</w:t>
-        </w:r>
-      </w:moveTo>
-      <w:moveToRangeEnd w:id="19"/>
-      <w:ins w:id="25" w:author="Evan He" w:date="2024-02-12T15:30:00Z">
-        <w:r>
-          <w:rPr>
-            <w:rFonts w:cs="Arial"/>
-            <w:sz w:val="40"/>
-            <w:szCs w:val="40"/>
-            <w:shd w:val="clear" w:color="auto" w:fill="FFFFFF"/>
-          </w:rPr>
-          <w:t xml:space="preserve"> Testing and Partitioning</w:t>
-        </w:r>
-      </w:ins>
+      <w:r>
+        <w:rPr>
+          <w:rFonts w:cs="Arial"/>
+          <w:sz w:val="40"/>
+          <w:szCs w:val="40"/>
+          <w:shd w:val="clear" w:color="auto" w:fill="FFFFFF"/>
+        </w:rPr>
+        <w:lastRenderedPageBreak/>
+        <w:t>Part 1</w:t>
+      </w:r>
+      <w:r>
+        <w:rPr>
+          <w:rFonts w:cs="Arial"/>
+          <w:sz w:val="40"/>
+          <w:szCs w:val="40"/>
+          <w:shd w:val="clear" w:color="auto" w:fill="FFFFFF"/>
+        </w:rPr>
+        <w:t>:</w:t>
+      </w:r>
+      <w:r>
+        <w:rPr>
+          <w:sz w:val="40"/>
+          <w:shd w:val="clear" w:color="auto" w:fill="FFFFFF"/>
+        </w:rPr>
+        <w:t xml:space="preserve"> </w:t>
+      </w:r>
+      <w:r>
+        <w:rPr>
+          <w:sz w:val="40"/>
+          <w:shd w:val="clear" w:color="auto" w:fill="FFFFFF"/>
+        </w:rPr>
+        <w:t>Introduction</w:t>
+      </w:r>
+      <w:r>
+        <w:rPr>
+          <w:sz w:val="40"/>
+          <w:shd w:val="clear" w:color="auto" w:fill="FFFFFF"/>
+        </w:rPr>
+        <w:t xml:space="preserve">. </w:t>
+      </w:r>
+      <w:r>
+        <w:rPr>
+          <w:sz w:val="40"/>
+          <w:shd w:val="clear" w:color="auto" w:fill="FFFFFF"/>
+        </w:rPr>
+        <w:t>Set Up. Functional</w:t>
+      </w:r>
+      <w:r>
+        <w:rPr>
+          <w:rFonts w:cs="Arial"/>
+          <w:sz w:val="40"/>
+          <w:szCs w:val="40"/>
+          <w:shd w:val="clear" w:color="auto" w:fill="FFFFFF"/>
+        </w:rPr>
+        <w:t xml:space="preserve"> Testing and Partitioning</w:t>
+      </w:r>
     </w:p>
     <w:p>
       <w:pPr>
@@ -729,59 +544,48 @@
         </w:rPr>
         <w:t>Electron</w:t>
       </w:r>
-      <w:del w:id="26" w:author="Evan He" w:date="2024-02-12T15:30:00Z">
-        <w:r>
-          <w:rPr>
-            <w:rStyle w:val="a4"/>
-            <w:rFonts w:cs="Arial"/>
-          </w:rPr>
-          <w:delText>+js+</w:delText>
-        </w:r>
-      </w:del>
-      <w:ins w:id="27" w:author="Evan He" w:date="2024-02-12T15:30:00Z">
-        <w:r>
-          <w:rPr>
-            <w:rStyle w:val="a4"/>
-            <w:rFonts w:cs="Arial"/>
-          </w:rPr>
-          <w:t xml:space="preserve"> </w:t>
-        </w:r>
-        <w:r>
-          <w:rPr>
-            <w:rStyle w:val="a4"/>
-            <w:rFonts w:cs="Arial"/>
-          </w:rPr>
-          <w:t>+</w:t>
-        </w:r>
-        <w:r>
-          <w:rPr>
-            <w:rStyle w:val="a4"/>
-            <w:rFonts w:cs="Arial"/>
-          </w:rPr>
-          <w:t xml:space="preserve"> JavaScript</w:t>
-        </w:r>
-        <w:r>
-          <w:rPr>
-            <w:rStyle w:val="a4"/>
-            <w:rFonts w:cs="Arial"/>
-          </w:rPr>
-          <w:t xml:space="preserve"> </w:t>
-        </w:r>
-        <w:r>
-          <w:rPr>
-            <w:rStyle w:val="a4"/>
-            <w:rFonts w:cs="Arial"/>
-          </w:rPr>
-          <w:t>+</w:t>
-        </w:r>
-        <w:r>
-          <w:rPr>
-            <w:rStyle w:val="a4"/>
-            <w:rFonts w:cs="Arial"/>
-          </w:rPr>
-          <w:t xml:space="preserve"> </w:t>
-        </w:r>
-      </w:ins>
+      <w:r>
+        <w:rPr>
+          <w:rStyle w:val="a4"/>
+          <w:rFonts w:cs="Arial"/>
+        </w:rPr>
+        <w:t xml:space="preserve"> </w:t>
+      </w:r>
+      <w:r>
+        <w:rPr>
+          <w:rStyle w:val="a4"/>
+          <w:rFonts w:cs="Arial"/>
+        </w:rPr>
+        <w:t>+</w:t>
+      </w:r>
+      <w:r>
+        <w:rPr>
+          <w:rStyle w:val="a4"/>
+          <w:rFonts w:cs="Arial"/>
+        </w:rPr>
+        <w:t xml:space="preserve"> JavaScript</w:t>
+      </w:r>
+      <w:r>
+        <w:rPr>
+          <w:rStyle w:val="a4"/>
+          <w:rFonts w:cs="Arial"/>
+        </w:rPr>
+        <w:t xml:space="preserve"> </w:t>
+      </w:r>
+      <w:r>
+        <w:rPr>
+          <w:rStyle w:val="a4"/>
+          <w:rFonts w:cs="Arial"/>
+        </w:rPr>
+        <w:t>+</w:t>
+      </w:r>
+      <w:r>
+        <w:rPr>
+          <w:rStyle w:val="a4"/>
+          <w:rFonts w:cs="Arial"/>
+        </w:rPr>
+        <w:t xml:space="preserve"> </w:t>
+      </w:r>
       <w:r>
         <w:rPr>
           <w:rStyle w:val="a4"/>
@@ -978,9 +782,19 @@
           <w:highlight w:val="darkGray"/>
           <w:shd w:val="clear" w:color="auto" w:fill="000000"/>
         </w:rPr>
-        <w:t>java -jar  -</w:t>
+        <w:t>java -</w:t>
+      </w:r>
+      <w:proofErr w:type="gramStart"/>
+      <w:r>
+        <w:rPr>
+          <w:rFonts w:cs="Arial"/>
+          <w:highlight w:val="darkGray"/>
+          <w:shd w:val="clear" w:color="auto" w:fill="000000"/>
+        </w:rPr>
+        <w:t>jar  -</w:t>
       </w:r>
       <w:proofErr w:type="spellStart"/>
+      <w:proofErr w:type="gramEnd"/>
       <w:r>
         <w:rPr>
           <w:rFonts w:cs="Arial"/>
@@ -1237,6 +1051,7 @@
         <w:t xml:space="preserve">yarn run </w:t>
       </w:r>
       <w:proofErr w:type="spellStart"/>
+      <w:proofErr w:type="gramStart"/>
       <w:r>
         <w:rPr>
           <w:rFonts w:cs="Arial"/>
@@ -1246,6 +1061,7 @@
         <w:t>start:web</w:t>
       </w:r>
       <w:proofErr w:type="spellEnd"/>
+      <w:proofErr w:type="gramEnd"/>
     </w:p>
     <w:p>
       <w:pPr>
@@ -4024,13 +3840,7 @@
         </w:rPr>
       </w:pPr>
     </w:p>
-    <w:p>
-      <w:pPr>
-        <w:rPr>
-          <w:ins w:id="28" w:author="Evan He" w:date="2024-02-12T15:30:00Z"/>
-        </w:rPr>
-      </w:pPr>
-    </w:p>
+    <w:p/>
     <w:p>
       <w:pPr>
         <w:pStyle w:val="1"/>
@@ -4039,71 +3849,47 @@
         <w:jc w:val="center"/>
         <w:rPr>
           <w:sz w:val="36"/>
-          <w:rPrChange w:id="29" w:author="Evan He" w:date="2024-02-12T15:30:00Z">
-            <w:rPr/>
-          </w:rPrChange>
-        </w:rPr>
-        <w:pPrChange w:id="30" w:author="Evan He" w:date="2024-02-12T15:30:00Z">
-          <w:pPr>
-            <w:pStyle w:val="1"/>
-            <w:spacing w:line="360" w:lineRule="auto"/>
-          </w:pPr>
-        </w:pPrChange>
-      </w:pPr>
-      <w:ins w:id="31" w:author="Evan He" w:date="2024-02-12T15:30:00Z">
-        <w:r>
-          <w:rPr>
-            <w:rFonts w:cs="Arial"/>
-            <w:sz w:val="36"/>
-            <w:szCs w:val="36"/>
-          </w:rPr>
-          <w:lastRenderedPageBreak/>
-          <w:t>Part 2</w:t>
-        </w:r>
-        <w:r>
-          <w:rPr>
-            <w:rFonts w:cs="Arial"/>
-            <w:sz w:val="36"/>
-            <w:szCs w:val="36"/>
-          </w:rPr>
-          <w:t>:</w:t>
-        </w:r>
-        <w:r>
-          <w:rPr>
-            <w:rFonts w:cs="Arial"/>
-            <w:sz w:val="36"/>
-            <w:szCs w:val="36"/>
-          </w:rPr>
-          <w:t xml:space="preserve"> Functional Testing and </w:t>
-        </w:r>
-      </w:ins>
-      <w:r>
-        <w:rPr>
+        </w:rPr>
+      </w:pPr>
+      <w:r>
+        <w:rPr>
+          <w:rFonts w:cs="Arial"/>
           <w:sz w:val="36"/>
-          <w:rPrChange w:id="32" w:author="Evan He" w:date="2024-02-12T15:30:00Z">
-            <w:rPr/>
-          </w:rPrChange>
+          <w:szCs w:val="36"/>
+        </w:rPr>
+        <w:lastRenderedPageBreak/>
+        <w:t>Part 2</w:t>
+      </w:r>
+      <w:r>
+        <w:rPr>
+          <w:rFonts w:cs="Arial"/>
+          <w:sz w:val="36"/>
+          <w:szCs w:val="36"/>
+        </w:rPr>
+        <w:t>:</w:t>
+      </w:r>
+      <w:r>
+        <w:rPr>
+          <w:rFonts w:cs="Arial"/>
+          <w:sz w:val="36"/>
+          <w:szCs w:val="36"/>
+        </w:rPr>
+        <w:t xml:space="preserve"> Functional Testing and </w:t>
+      </w:r>
+      <w:r>
+        <w:rPr>
+          <w:sz w:val="36"/>
         </w:rPr>
         <w:t xml:space="preserve">Finite State </w:t>
       </w:r>
-      <w:del w:id="33" w:author="Evan He" w:date="2024-02-12T15:30:00Z">
-        <w:r>
-          <w:rPr>
-            <w:rFonts w:cs="Arial"/>
-          </w:rPr>
-          <w:delText>Machine and Cases</w:delText>
-        </w:r>
-      </w:del>
-      <w:ins w:id="34" w:author="Evan He" w:date="2024-02-12T15:30:00Z">
-        <w:r>
-          <w:rPr>
-            <w:rFonts w:cs="Arial"/>
-            <w:sz w:val="36"/>
-            <w:szCs w:val="36"/>
-          </w:rPr>
-          <w:t>Machines</w:t>
-        </w:r>
-      </w:ins>
+      <w:r>
+        <w:rPr>
+          <w:rFonts w:cs="Arial"/>
+          <w:sz w:val="36"/>
+          <w:szCs w:val="36"/>
+        </w:rPr>
+        <w:t>Machines</w:t>
+      </w:r>
     </w:p>
     <w:p>
       <w:pPr>
@@ -5709,82 +5495,15 @@
     <w:p>
       <w:pPr>
         <w:rPr>
-          <w:del w:id="35" w:author="Evan He" w:date="2024-02-12T15:30:00Z"/>
           <w:rFonts w:eastAsia="宋体" w:cs="Arial"/>
           <w:kern w:val="0"/>
           <w14:ligatures w14:val="none"/>
         </w:rPr>
       </w:pPr>
-      <w:del w:id="36" w:author="Evan He" w:date="2024-02-12T15:30:00Z">
-        <w:r>
-          <w:rPr>
-            <w:noProof/>
-          </w:rPr>
-          <w:drawing>
-            <wp:inline distT="0" distB="0" distL="0" distR="0" wp14:anchorId="6C3CD040" wp14:editId="740E24C1">
-              <wp:extent cx="5130800" cy="3879850"/>
-              <wp:effectExtent l="0" t="0" r="0" b="6350"/>
-              <wp:docPr id="1157649052" name="图片 1"/>
-              <wp:cNvGraphicFramePr>
-                <a:graphicFrameLocks xmlns:a="http://schemas.openxmlformats.org/drawingml/2006/main" noChangeAspect="1"/>
-              </wp:cNvGraphicFramePr>
-              <a:graphic xmlns:a="http://schemas.openxmlformats.org/drawingml/2006/main">
-                <a:graphicData uri="http://schemas.openxmlformats.org/drawingml/2006/picture">
-                  <pic:pic xmlns:pic="http://schemas.openxmlformats.org/drawingml/2006/picture">
-                    <pic:nvPicPr>
-                      <pic:cNvPr id="0" name="Picture 1"/>
-                      <pic:cNvPicPr>
-                        <a:picLocks noChangeAspect="1" noChangeArrowheads="1"/>
-                      </pic:cNvPicPr>
-                    </pic:nvPicPr>
-                    <pic:blipFill>
-                      <a:blip r:embed="rId19">
-                        <a:extLst>
-                          <a:ext uri="{28A0092B-C50C-407E-A947-70E740481C1C}">
-                            <a14:useLocalDpi xmlns:a14="http://schemas.microsoft.com/office/drawing/2010/main" val="0"/>
-                          </a:ext>
-                        </a:extLst>
-                      </a:blip>
-                      <a:srcRect/>
-                      <a:stretch>
-                        <a:fillRect/>
-                      </a:stretch>
-                    </pic:blipFill>
-                    <pic:spPr bwMode="auto">
-                      <a:xfrm>
-                        <a:off x="0" y="0"/>
-                        <a:ext cx="5130800" cy="3879850"/>
-                      </a:xfrm>
-                      <a:prstGeom prst="rect">
-                        <a:avLst/>
-                      </a:prstGeom>
-                      <a:noFill/>
-                      <a:ln>
-                        <a:noFill/>
-                      </a:ln>
-                    </pic:spPr>
-                  </pic:pic>
-                </a:graphicData>
-              </a:graphic>
-            </wp:inline>
-          </w:drawing>
-        </w:r>
-      </w:del>
-    </w:p>
-    <w:p>
-      <w:pPr>
-        <w:rPr>
-          <w:ins w:id="37" w:author="Evan He" w:date="2024-02-12T15:30:00Z"/>
-          <w:rFonts w:eastAsia="宋体" w:cs="Arial"/>
-          <w:kern w:val="0"/>
-          <w14:ligatures w14:val="none"/>
-        </w:rPr>
-      </w:pPr>
       <w:r>
         <w:rPr>
           <w:noProof/>
         </w:rPr>
-        <w:lastRenderedPageBreak/>
         <w:drawing>
           <wp:inline distT="0" distB="0" distL="0" distR="0" wp14:anchorId="228BD2EB" wp14:editId="69273E10">
             <wp:extent cx="5130800" cy="3879850"/>
@@ -5855,6 +5574,7 @@
         <w:rPr>
           <w:rFonts w:eastAsiaTheme="minorEastAsia" w:hint="eastAsia"/>
         </w:rPr>
+        <w:lastRenderedPageBreak/>
         <w:t>N</w:t>
       </w:r>
       <w:r>
@@ -6113,7 +5833,6 @@
         <w:rPr>
           <w:noProof/>
         </w:rPr>
-        <w:lastRenderedPageBreak/>
         <w:drawing>
           <wp:inline distT="0" distB="0" distL="0" distR="0" wp14:anchorId="23D28C44" wp14:editId="1C866408">
             <wp:extent cx="5274310" cy="3291840"/>
@@ -6324,6 +6043,7 @@
           <w:b/>
           <w:bCs/>
         </w:rPr>
+        <w:lastRenderedPageBreak/>
         <w:t>Expected Result</w:t>
       </w:r>
       <w:r>
@@ -6575,7 +6295,6 @@
           <w:b/>
           <w:bCs/>
         </w:rPr>
-        <w:lastRenderedPageBreak/>
         <w:t>Objective</w:t>
       </w:r>
       <w:r>
@@ -6694,13 +6413,23 @@
         </w:rPr>
         <w:t xml:space="preserve"> for its </w:t>
       </w:r>
-      <w:r>
-        <w:rPr>
-          <w:rFonts w:cs="Arial"/>
-          <w:b/>
-          <w:bCs/>
-        </w:rPr>
-        <w:t>next()</w:t>
+      <w:proofErr w:type="gramStart"/>
+      <w:r>
+        <w:rPr>
+          <w:rFonts w:cs="Arial"/>
+          <w:b/>
+          <w:bCs/>
+        </w:rPr>
+        <w:t>next(</w:t>
+      </w:r>
+      <w:proofErr w:type="gramEnd"/>
+      <w:r>
+        <w:rPr>
+          <w:rFonts w:cs="Arial"/>
+          <w:b/>
+          <w:bCs/>
+        </w:rPr>
+        <w:t>)</w:t>
       </w:r>
       <w:r>
         <w:rPr>
@@ -6928,6 +6657,7 @@
           <w:sz w:val="28"/>
           <w:szCs w:val="28"/>
         </w:rPr>
+        <w:lastRenderedPageBreak/>
         <w:t xml:space="preserve">Test Case 1: </w:t>
       </w:r>
       <w:proofErr w:type="spellStart"/>
@@ -7095,7 +6825,6 @@
         <w:rPr>
           <w:noProof/>
         </w:rPr>
-        <w:lastRenderedPageBreak/>
         <w:drawing>
           <wp:inline distT="0" distB="0" distL="0" distR="0" wp14:anchorId="328CF059" wp14:editId="346CE11C">
             <wp:extent cx="5274310" cy="2966720"/>
@@ -7330,6 +7059,7 @@
           <w:b/>
           <w:bCs/>
         </w:rPr>
+        <w:lastRenderedPageBreak/>
         <w:t>Expected Result:</w:t>
       </w:r>
       <w:r>
@@ -7399,7 +7129,6 @@
         <w:rPr>
           <w:noProof/>
         </w:rPr>
-        <w:lastRenderedPageBreak/>
         <w:drawing>
           <wp:inline distT="0" distB="0" distL="0" distR="0" wp14:anchorId="50CDA029" wp14:editId="7B862805">
             <wp:extent cx="5274310" cy="2372995"/>
@@ -8319,7 +8048,6 @@
         <w:shd w:val="clear" w:color="auto" w:fill="FFFFFF"/>
         <w:jc w:val="left"/>
         <w:rPr>
-          <w:del w:id="38" w:author="巍箫 梁" w:date="2024-02-14T14:29:00Z"/>
           <w:rFonts w:cs="Arial"/>
           <w:i/>
           <w:iCs/>
@@ -8358,33 +8086,15 @@
     </w:p>
     <w:p>
       <w:pPr>
-        <w:widowControl/>
-        <w:shd w:val="clear" w:color="auto" w:fill="FFFFFF"/>
-        <w:jc w:val="left"/>
-        <w:rPr>
-          <w:ins w:id="39" w:author="巍箫 梁" w:date="2024-02-14T14:29:00Z"/>
-          <w:rFonts w:cs="Arial"/>
-          <w:i/>
-          <w:iCs/>
-        </w:rPr>
-      </w:pPr>
-    </w:p>
-    <w:p>
-      <w:pPr>
         <w:pStyle w:val="1"/>
         <w:shd w:val="clear" w:color="auto" w:fill="FFFFFF"/>
         <w:spacing w:before="0" w:after="0"/>
         <w:jc w:val="center"/>
-        <w:rPr>
-          <w:ins w:id="40" w:author="巍箫 梁" w:date="2024-02-14T14:29:00Z"/>
-        </w:rPr>
-      </w:pPr>
-      <w:ins w:id="41" w:author="巍箫 梁" w:date="2024-02-14T14:29:00Z">
-        <w:r>
-          <w:lastRenderedPageBreak/>
-          <w:t xml:space="preserve">Part 3: </w:t>
-        </w:r>
-      </w:ins>
+      </w:pPr>
+      <w:r>
+        <w:lastRenderedPageBreak/>
+        <w:t xml:space="preserve">Part 3: </w:t>
+      </w:r>
       <w:r>
         <w:t>White Box Testing and Coverage</w:t>
       </w:r>
@@ -9572,8 +9282,6 @@
           <w:b/>
           <w:bCs/>
           <w:color w:val="0D0D0D"/>
-          <w:sz w:val="21"/>
-          <w:szCs w:val="21"/>
         </w:rPr>
         <w:t>AzureOpenAiStreamClient</w:t>
       </w:r>
@@ -9581,24 +9289,29 @@
       <w:r>
         <w:rPr>
           <w:rFonts w:ascii="Arial" w:hAnsi="Arial" w:cs="Arial"/>
-          <w:color w:val="0D0D0D"/>
-        </w:rPr>
-        <w:t xml:space="preserve"> and </w:t>
-      </w:r>
-      <w:proofErr w:type="spellStart"/>
-      <w:r>
-        <w:rPr>
-          <w:rStyle w:val="HTML"/>
-          <w:rFonts w:ascii="Arial" w:hAnsi="Arial" w:cs="Arial"/>
-          <w:b/>
-          <w:bCs/>
           <w:color w:val="0D0D0D"/>
           <w:sz w:val="21"/>
           <w:szCs w:val="21"/>
         </w:rPr>
+        <w:t xml:space="preserve"> </w:t>
+      </w:r>
+      <w:r>
+        <w:rPr>
+          <w:rFonts w:ascii="Arial" w:hAnsi="Arial" w:cs="Arial"/>
+          <w:color w:val="0D0D0D"/>
+        </w:rPr>
+        <w:t xml:space="preserve">and </w:t>
+      </w:r>
+      <w:r>
+        <w:rPr>
+          <w:rStyle w:val="HTML"/>
+          <w:rFonts w:ascii="Arial" w:hAnsi="Arial" w:cs="Arial"/>
+          <w:b/>
+          <w:bCs/>
+          <w:color w:val="0D0D0D"/>
+        </w:rPr>
         <w:t>BaichuanAIStreamClient</w:t>
       </w:r>
-      <w:proofErr w:type="spellEnd"/>
       <w:r>
         <w:rPr>
           <w:rFonts w:ascii="Arial" w:hAnsi="Arial" w:cs="Arial"/>
@@ -9674,8 +9387,6 @@
           <w:b/>
           <w:bCs/>
           <w:color w:val="0D0D0D"/>
-          <w:sz w:val="21"/>
-          <w:szCs w:val="21"/>
         </w:rPr>
         <w:t>AzureOpenAiStreamClient</w:t>
       </w:r>
@@ -9743,7 +9454,6 @@
         </w:rPr>
         <w:t xml:space="preserve">: A test case checks the client's behavior when provided with an empty list of chat messages for the </w:t>
       </w:r>
-      <w:proofErr w:type="spellStart"/>
       <w:r>
         <w:rPr>
           <w:rStyle w:val="HTML"/>
@@ -9751,12 +9461,9 @@
           <w:b/>
           <w:bCs/>
           <w:color w:val="0D0D0D"/>
-          <w:sz w:val="21"/>
-          <w:szCs w:val="21"/>
         </w:rPr>
         <w:t>streamCompletions</w:t>
       </w:r>
-      <w:proofErr w:type="spellEnd"/>
       <w:r>
         <w:rPr>
           <w:rFonts w:ascii="Arial" w:hAnsi="Arial" w:cs="Arial"/>
@@ -9772,8 +9479,6 @@
           <w:b/>
           <w:bCs/>
           <w:color w:val="0D0D0D"/>
-          <w:sz w:val="21"/>
-          <w:szCs w:val="21"/>
         </w:rPr>
         <w:t>ParamBusinessException</w:t>
       </w:r>
@@ -9861,14 +9566,7 @@
           <w:rFonts w:cs="Arial"/>
           <w:shd w:val="clear" w:color="auto" w:fill="FFFFFF"/>
         </w:rPr>
-        <w:t xml:space="preserve"> </w:t>
-      </w:r>
-      <w:r>
-        <w:rPr>
-          <w:rFonts w:cs="Arial"/>
-          <w:shd w:val="clear" w:color="auto" w:fill="FFFFFF"/>
-        </w:rPr>
-        <w:t>Test Cases</w:t>
+        <w:t xml:space="preserve"> Test Cases</w:t>
       </w:r>
     </w:p>
     <w:p>
@@ -9882,23 +9580,13 @@
           <w:szCs w:val="30"/>
         </w:rPr>
       </w:pPr>
-      <w:proofErr w:type="spellStart"/>
       <w:r>
         <w:rPr>
           <w:rFonts w:cs="Arial"/>
           <w:color w:val="0D0D0D"/>
           <w:szCs w:val="30"/>
         </w:rPr>
-        <w:t>BaichuanAIStreamClient</w:t>
-      </w:r>
-      <w:proofErr w:type="spellEnd"/>
-      <w:r>
-        <w:rPr>
-          <w:rFonts w:cs="Arial"/>
-          <w:color w:val="0D0D0D"/>
-          <w:szCs w:val="30"/>
-        </w:rPr>
-        <w:t xml:space="preserve"> Test Cases</w:t>
+        <w:t>BaichuanAIStreamClient Test Cases</w:t>
       </w:r>
     </w:p>
     <w:p>
@@ -9906,7 +9594,7 @@
         <w:pStyle w:val="a7"/>
         <w:numPr>
           <w:ilvl w:val="0"/>
-          <w:numId w:val="14"/>
+          <w:numId w:val="13"/>
         </w:numPr>
         <w:shd w:val="clear" w:color="auto" w:fill="FFFFFF"/>
         <w:spacing w:before="0" w:beforeAutospacing="0" w:after="0" w:afterAutospacing="0"/>
@@ -9930,7 +9618,6 @@
         </w:rPr>
         <w:t xml:space="preserve">: Similar to the Azure client, these tests confirm that the builder pattern for </w:t>
       </w:r>
-      <w:proofErr w:type="spellStart"/>
       <w:r>
         <w:rPr>
           <w:rStyle w:val="HTML"/>
@@ -9938,18 +9625,15 @@
           <w:b/>
           <w:bCs/>
           <w:color w:val="0D0D0D"/>
-          <w:sz w:val="21"/>
-          <w:szCs w:val="21"/>
         </w:rPr>
         <w:t>BaichuanAIStreamClient</w:t>
       </w:r>
-      <w:proofErr w:type="spellEnd"/>
       <w:r>
         <w:rPr>
           <w:rFonts w:ascii="Arial" w:hAnsi="Arial" w:cs="Arial"/>
           <w:color w:val="0D0D0D"/>
         </w:rPr>
-        <w:t xml:space="preserve"> accurately </w:t>
+        <w:t xml:space="preserve"> </w:t>
       </w:r>
       <w:r>
         <w:rPr>
@@ -9957,7 +9641,7 @@
           <w:color w:val="0D0D0D"/>
         </w:rPr>
         <w:lastRenderedPageBreak/>
-        <w:t xml:space="preserve">sets API keys, secret keys, API hosts, models, and embedding models. This setup is crucial for integrating with </w:t>
+        <w:t xml:space="preserve">accurately sets API keys, secret keys, API hosts, models, and embedding models. This setup is crucial for integrating with </w:t>
       </w:r>
       <w:proofErr w:type="spellStart"/>
       <w:r>
@@ -9983,7 +9667,7 @@
         <w:pStyle w:val="a7"/>
         <w:numPr>
           <w:ilvl w:val="0"/>
-          <w:numId w:val="14"/>
+          <w:numId w:val="13"/>
         </w:numPr>
         <w:shd w:val="clear" w:color="auto" w:fill="FFFFFF"/>
         <w:spacing w:before="0" w:beforeAutospacing="0" w:after="0" w:afterAutospacing="0"/>
@@ -10007,7 +9691,6 @@
         </w:rPr>
         <w:t xml:space="preserve">: The test for </w:t>
       </w:r>
-      <w:proofErr w:type="spellStart"/>
       <w:r>
         <w:rPr>
           <w:rStyle w:val="HTML"/>
@@ -10015,12 +9698,9 @@
           <w:b/>
           <w:bCs/>
           <w:color w:val="0D0D0D"/>
-          <w:sz w:val="21"/>
-          <w:szCs w:val="21"/>
         </w:rPr>
         <w:t>streamCompletions</w:t>
       </w:r>
-      <w:proofErr w:type="spellEnd"/>
       <w:r>
         <w:rPr>
           <w:rFonts w:ascii="Arial" w:hAnsi="Arial" w:cs="Arial"/>
@@ -10109,15 +9789,10 @@
     <w:p>
       <w:pPr>
         <w:jc w:val="center"/>
-        <w:rPr>
-          <w:rFonts w:hint="eastAsia"/>
-        </w:rPr>
-      </w:pPr>
-      <w:proofErr w:type="spellStart"/>
+      </w:pPr>
       <w:r>
         <w:t>BaichuanAIStreamClient</w:t>
       </w:r>
-      <w:proofErr w:type="spellEnd"/>
       <w:r>
         <w:t xml:space="preserve"> Test Cases</w:t>
       </w:r>
@@ -10264,8 +9939,6 @@
           <w:b/>
           <w:bCs/>
           <w:color w:val="0D0D0D"/>
-          <w:sz w:val="21"/>
-          <w:szCs w:val="21"/>
           <w:shd w:val="clear" w:color="auto" w:fill="FFFFFF"/>
         </w:rPr>
         <w:t>getInstance</w:t>
@@ -10287,8 +9960,6 @@
           <w:b/>
           <w:bCs/>
           <w:color w:val="0D0D0D"/>
-          <w:sz w:val="21"/>
-          <w:szCs w:val="21"/>
           <w:shd w:val="clear" w:color="auto" w:fill="FFFFFF"/>
         </w:rPr>
         <w:t>OpenAIClient</w:t>
@@ -10380,7 +10051,7 @@
       <w:pPr>
         <w:jc w:val="center"/>
         <w:rPr>
-          <w:rFonts w:eastAsia="宋体" w:cs="Arial" w:hint="eastAsia"/>
+          <w:rFonts w:eastAsia="宋体" w:cs="Arial"/>
           <w:color w:val="0D0D0D"/>
           <w:kern w:val="0"/>
           <w14:ligatures w14:val="none"/>
@@ -10533,8 +10204,6 @@
       <w:r>
         <w:rPr>
           <w:rFonts w:cs="Arial"/>
-          <w:b/>
-          <w:bCs/>
           <w:color w:val="0D0D0D"/>
         </w:rPr>
         <w:t>Baichuan</w:t>
@@ -13118,17 +12787,6 @@
     <w:abstractNumId w:val="4"/>
   </w:num>
 </w:numbering>
-</file>
-
-<file path=word/people.xml><?xml version="1.0" encoding="utf-8"?>
-<w15:people xmlns:wpc="http://schemas.microsoft.com/office/word/2010/wordprocessingCanvas" xmlns:cx="http://schemas.microsoft.com/office/drawing/2014/chartex" xmlns:cx1="http://schemas.microsoft.com/office/drawing/2015/9/8/chartex" xmlns:cx2="http://schemas.microsoft.com/office/drawing/2015/10/21/chartex" xmlns:cx3="http://schemas.microsoft.com/office/drawing/2016/5/9/chartex" xmlns:cx4="http://schemas.microsoft.com/office/drawing/2016/5/10/chartex" xmlns:cx5="http://schemas.microsoft.com/office/drawing/2016/5/11/chartex" xmlns:cx6="http://schemas.microsoft.com/office/drawing/2016/5/12/chartex" xmlns:cx7="http://schemas.microsoft.com/office/drawing/2016/5/13/chartex" xmlns:cx8="http://schemas.microsoft.com/office/drawing/2016/5/14/chartex" xmlns:mc="http://schemas.openxmlformats.org/markup-compatibility/2006" xmlns:aink="http://schemas.microsoft.com/office/drawing/2016/ink" xmlns:am3d="http://schemas.microsoft.com/office/drawing/2017/model3d" xmlns:o="urn:schemas-microsoft-com:office:office" xmlns:oel="http://schemas.microsoft.com/office/2019/extlst" xmlns:r="http://schemas.openxmlformats.org/officeDocument/2006/relationships" xmlns:m="http://schemas.openxmlformats.org/officeDocument/2006/math" xmlns:v="urn:schemas-microsoft-com:vml" xmlns:wp14="http://schemas.microsoft.com/office/word/2010/wordprocessingDrawing" xmlns:wp="http://schemas.openxmlformats.org/drawingml/2006/wordprocessingDrawing" xmlns:w10="urn:schemas-microsoft-com:office:word" xmlns:w="http://schemas.openxmlformats.org/wordprocessingml/2006/main" xmlns:w14="http://schemas.microsoft.com/office/word/2010/wordml" xmlns:w15="http://schemas.microsoft.com/office/word/2012/wordml" xmlns:w16cex="http://schemas.microsoft.com/office/word/2018/wordml/cex" xmlns:w16cid="http://schemas.microsoft.com/office/word/2016/wordml/cid" xmlns:w16="http://schemas.microsoft.com/office/word/2018/wordml" xmlns:w16sdtdh="http://schemas.microsoft.com/office/word/2020/wordml/sdtdatahash" xmlns:w16se="http://schemas.microsoft.com/office/word/2015/wordml/symex" xmlns:wpg="http://schemas.microsoft.com/office/word/2010/wordprocessingGroup" xmlns:wpi="http://schemas.microsoft.com/office/word/2010/wordprocessingInk" xmlns:wne="http://schemas.microsoft.com/office/word/2006/wordml" xmlns:wps="http://schemas.microsoft.com/office/word/2010/wordprocessingShape" mc:Ignorable="w14 w15 w16se w16cid w16 w16cex w16sdtdh wp14">
-  <w15:person w15:author="Evan He">
-    <w15:presenceInfo w15:providerId="Windows Live" w15:userId="8c7f7f7c3aa34a62"/>
-  </w15:person>
-  <w15:person w15:author="巍箫 梁">
-    <w15:presenceInfo w15:providerId="Windows Live" w15:userId="0e219b98bfab01be"/>
-  </w15:person>
-</w15:people>
 </file>
 
 <file path=word/styles.xml><?xml version="1.0" encoding="utf-8"?>
@@ -13654,6 +13312,7 @@
   <w:style w:type="character" w:default="1" w:styleId="a0">
     <w:name w:val="Default Paragraph Font"/>
     <w:uiPriority w:val="1"/>
+    <w:semiHidden/>
     <w:unhideWhenUsed/>
   </w:style>
   <w:style w:type="table" w:default="1" w:styleId="a1">

</xml_diff>

<commit_message>
update Testing Document.docx, add continuous integration
</commit_message>
<xml_diff>
--- a/Testing Document.docx
+++ b/Testing Document.docx
@@ -696,23 +696,13 @@
         </w:rPr>
         <w:t xml:space="preserve">Maven to clean and install the project: </w:t>
       </w:r>
-      <w:proofErr w:type="spellStart"/>
       <w:r>
         <w:rPr>
           <w:rFonts w:cs="Arial"/>
           <w:highlight w:val="darkGray"/>
           <w:shd w:val="clear" w:color="auto" w:fill="000000"/>
         </w:rPr>
-        <w:t>mvn</w:t>
-      </w:r>
-      <w:proofErr w:type="spellEnd"/>
-      <w:r>
-        <w:rPr>
-          <w:rFonts w:cs="Arial"/>
-          <w:highlight w:val="darkGray"/>
-          <w:shd w:val="clear" w:color="auto" w:fill="000000"/>
-        </w:rPr>
-        <w:t xml:space="preserve"> clean install</w:t>
+        <w:t>mvn clean install</w:t>
       </w:r>
     </w:p>
     <w:p>
@@ -760,7 +750,6 @@
         </w:rPr>
         <w:t xml:space="preserve">Run the application with </w:t>
       </w:r>
-      <w:proofErr w:type="spellStart"/>
       <w:r>
         <w:rPr>
           <w:rFonts w:cs="Arial"/>
@@ -769,7 +758,6 @@
         </w:rPr>
         <w:t>APIkey</w:t>
       </w:r>
-      <w:proofErr w:type="spellEnd"/>
       <w:r>
         <w:rPr>
           <w:rFonts w:cs="Arial"/>
@@ -782,71 +770,7 @@
           <w:highlight w:val="darkGray"/>
           <w:shd w:val="clear" w:color="auto" w:fill="000000"/>
         </w:rPr>
-        <w:t>java -</w:t>
-      </w:r>
-      <w:proofErr w:type="gramStart"/>
-      <w:r>
-        <w:rPr>
-          <w:rFonts w:cs="Arial"/>
-          <w:highlight w:val="darkGray"/>
-          <w:shd w:val="clear" w:color="auto" w:fill="000000"/>
-        </w:rPr>
-        <w:t>jar  -</w:t>
-      </w:r>
-      <w:proofErr w:type="spellStart"/>
-      <w:proofErr w:type="gramEnd"/>
-      <w:r>
-        <w:rPr>
-          <w:rFonts w:cs="Arial"/>
-          <w:highlight w:val="darkGray"/>
-          <w:shd w:val="clear" w:color="auto" w:fill="000000"/>
-        </w:rPr>
-        <w:t>Dloader.path</w:t>
-      </w:r>
-      <w:proofErr w:type="spellEnd"/>
-      <w:r>
-        <w:rPr>
-          <w:rFonts w:cs="Arial"/>
-          <w:highlight w:val="darkGray"/>
-          <w:shd w:val="clear" w:color="auto" w:fill="000000"/>
-        </w:rPr>
-        <w:t>=./lib -</w:t>
-      </w:r>
-      <w:proofErr w:type="spellStart"/>
-      <w:r>
-        <w:rPr>
-          <w:rFonts w:cs="Arial"/>
-          <w:highlight w:val="darkGray"/>
-          <w:shd w:val="clear" w:color="auto" w:fill="000000"/>
-        </w:rPr>
-        <w:t>Dchatgpt.apiKey</w:t>
-      </w:r>
-      <w:proofErr w:type="spellEnd"/>
-      <w:r>
-        <w:rPr>
-          <w:rFonts w:cs="Arial"/>
-          <w:highlight w:val="darkGray"/>
-          <w:shd w:val="clear" w:color="auto" w:fill="000000"/>
-        </w:rPr>
-        <w:t>=</w:t>
-      </w:r>
-      <w:proofErr w:type="spellStart"/>
-      <w:r>
-        <w:rPr>
-          <w:rFonts w:cs="Arial"/>
-          <w:highlight w:val="darkGray"/>
-          <w:shd w:val="clear" w:color="auto" w:fill="000000"/>
-        </w:rPr>
-        <w:t>xxxxx</w:t>
-      </w:r>
-      <w:proofErr w:type="spellEnd"/>
-      <w:r>
-        <w:rPr>
-          <w:rFonts w:cs="Arial"/>
-          <w:highlight w:val="darkGray"/>
-          <w:shd w:val="clear" w:color="auto" w:fill="000000"/>
-        </w:rPr>
-        <w:t xml:space="preserve"> chat2db-server-start.jar</w:t>
+        <w:t>java -jar  -Dloader.path=./lib -Dchatgpt.apiKey=xxxxx chat2db-server-start.jar</w:t>
       </w:r>
     </w:p>
     <w:p>
@@ -927,7 +851,6 @@
         </w:rPr>
         <w:t xml:space="preserve">Install Node.js (including </w:t>
       </w:r>
-      <w:proofErr w:type="spellStart"/>
       <w:r>
         <w:rPr>
           <w:rFonts w:cs="Arial"/>
@@ -936,7 +859,6 @@
         </w:rPr>
         <w:t>npm</w:t>
       </w:r>
-      <w:proofErr w:type="spellEnd"/>
       <w:r>
         <w:rPr>
           <w:rFonts w:cs="Arial"/>
@@ -962,7 +884,6 @@
         </w:rPr>
         <w:t xml:space="preserve">Use </w:t>
       </w:r>
-      <w:proofErr w:type="spellStart"/>
       <w:r>
         <w:rPr>
           <w:rFonts w:cs="Arial"/>
@@ -971,30 +892,19 @@
         </w:rPr>
         <w:t>npm</w:t>
       </w:r>
-      <w:proofErr w:type="spellEnd"/>
       <w:r>
         <w:rPr>
           <w:rFonts w:cs="Arial"/>
         </w:rPr>
         <w:t xml:space="preserve"> to install Yarn: </w:t>
       </w:r>
-      <w:proofErr w:type="spellStart"/>
       <w:r>
         <w:rPr>
           <w:rFonts w:cs="Arial"/>
           <w:highlight w:val="darkGray"/>
           <w:shd w:val="clear" w:color="auto" w:fill="000000"/>
         </w:rPr>
-        <w:t>npm</w:t>
-      </w:r>
-      <w:proofErr w:type="spellEnd"/>
-      <w:r>
-        <w:rPr>
-          <w:rFonts w:cs="Arial"/>
-          <w:highlight w:val="darkGray"/>
-          <w:shd w:val="clear" w:color="auto" w:fill="000000"/>
-        </w:rPr>
-        <w:t xml:space="preserve"> install -g yarn</w:t>
+        <w:t>npm install -g yarn</w:t>
       </w:r>
     </w:p>
     <w:p>
@@ -1048,245 +958,161 @@
           <w:highlight w:val="darkGray"/>
           <w:shd w:val="clear" w:color="auto" w:fill="000000"/>
         </w:rPr>
-        <w:t xml:space="preserve">yarn run </w:t>
-      </w:r>
-      <w:proofErr w:type="spellStart"/>
-      <w:proofErr w:type="gramStart"/>
+        <w:t>yarn run start:web</w:t>
+      </w:r>
+    </w:p>
+    <w:p>
+      <w:pPr>
+        <w:rPr>
+          <w:rFonts w:cs="Arial"/>
+        </w:rPr>
+      </w:pPr>
+    </w:p>
+    <w:p>
+      <w:pPr>
+        <w:pStyle w:val="3"/>
+      </w:pPr>
+      <w:r>
+        <w:t xml:space="preserve">Original </w:t>
+      </w:r>
+      <w:r>
+        <w:t>Testcases</w:t>
+      </w:r>
+    </w:p>
+    <w:p>
+      <w:pPr>
+        <w:rPr>
+          <w:rFonts w:cs="Arial"/>
+        </w:rPr>
+      </w:pPr>
+      <w:r>
+        <w:rPr>
+          <w:rFonts w:cs="Arial"/>
+        </w:rPr>
+        <w:t xml:space="preserve">Most test cases exist in the chat2db-server-start module and chat2db-server-start module. Among them, the Junit framework and </w:t>
+      </w:r>
+      <w:r>
+        <w:rPr>
+          <w:rFonts w:cs="Arial"/>
+        </w:rPr>
+        <w:t>S</w:t>
+      </w:r>
+      <w:r>
+        <w:rPr>
+          <w:rFonts w:cs="Arial"/>
+        </w:rPr>
+        <w:t xml:space="preserve">pring </w:t>
+      </w:r>
+      <w:r>
+        <w:rPr>
+          <w:rFonts w:cs="Arial"/>
+        </w:rPr>
+        <w:t>B</w:t>
+      </w:r>
+      <w:r>
+        <w:rPr>
+          <w:rFonts w:cs="Arial"/>
+        </w:rPr>
+        <w:t xml:space="preserve">oot test framework are used. As </w:t>
+      </w:r>
+      <w:r>
+        <w:rPr>
+          <w:rFonts w:cs="Arial"/>
+        </w:rPr>
+        <w:t>an</w:t>
+      </w:r>
+      <w:r>
+        <w:rPr>
+          <w:rFonts w:cs="Arial"/>
+        </w:rPr>
+        <w:t xml:space="preserve"> abstract class, BaseTest.java has used </w:t>
+      </w:r>
+      <w:r>
+        <w:rPr>
+          <w:rFonts w:cs="Arial"/>
+        </w:rPr>
+        <w:t xml:space="preserve">the </w:t>
+      </w:r>
+      <w:r>
+        <w:rPr>
+          <w:rFonts w:cs="Arial"/>
+        </w:rPr>
+        <w:t>“</w:t>
+      </w:r>
+      <w:r>
+        <w:rPr>
+          <w:rFonts w:cs="Arial"/>
+          <w:b/>
+          <w:bCs/>
+        </w:rPr>
+        <w:t>@SpringBootTest</w:t>
+      </w:r>
+      <w:r>
+        <w:rPr>
+          <w:rFonts w:cs="Arial"/>
+        </w:rPr>
+        <w:t>” annotation</w:t>
+      </w:r>
+      <w:r>
+        <w:rPr>
+          <w:rFonts w:cs="Arial"/>
+        </w:rPr>
+        <w:t xml:space="preserve"> from the Spring Boot test framework</w:t>
+      </w:r>
+      <w:r>
+        <w:rPr>
+          <w:rFonts w:cs="Arial"/>
+        </w:rPr>
+        <w:t xml:space="preserve">, and </w:t>
+      </w:r>
+      <w:r>
+        <w:rPr>
+          <w:rFonts w:cs="Arial"/>
+        </w:rPr>
+        <w:t xml:space="preserve">some other classes extend the </w:t>
+      </w:r>
+      <w:r>
+        <w:rPr>
+          <w:rFonts w:cs="Arial"/>
+          <w:b/>
+          <w:bCs/>
+        </w:rPr>
+        <w:t>BaseTest</w:t>
+      </w:r>
+      <w:r>
+        <w:rPr>
+          <w:rFonts w:cs="Arial"/>
+        </w:rPr>
+        <w:t xml:space="preserve"> class and also use the “@Test” annotation from the Junit framework.</w:t>
+      </w:r>
+    </w:p>
+    <w:p>
+      <w:pPr>
+        <w:rPr>
+          <w:rFonts w:cs="Arial"/>
+        </w:rPr>
+      </w:pPr>
+    </w:p>
+    <w:p>
+      <w:pPr>
+        <w:rPr>
+          <w:rFonts w:cs="Arial"/>
+        </w:rPr>
+      </w:pPr>
+      <w:r>
+        <w:rPr>
+          <w:rFonts w:cs="Arial"/>
+        </w:rPr>
+        <w:lastRenderedPageBreak/>
+        <w:t>To test the whole project, since the project uses Maven for management, we can either use “mvn test” command in the terminal or run the “test” lifecycle in our IDE. In order to run a specific test case, we can either use the “</w:t>
+      </w:r>
       <w:r>
         <w:rPr>
           <w:rFonts w:cs="Arial"/>
           <w:highlight w:val="darkGray"/>
           <w:shd w:val="clear" w:color="auto" w:fill="000000"/>
         </w:rPr>
-        <w:t>start:web</w:t>
-      </w:r>
-      <w:proofErr w:type="spellEnd"/>
-      <w:proofErr w:type="gramEnd"/>
-    </w:p>
-    <w:p>
-      <w:pPr>
-        <w:rPr>
-          <w:rFonts w:cs="Arial"/>
-        </w:rPr>
-      </w:pPr>
-    </w:p>
-    <w:p>
-      <w:pPr>
-        <w:pStyle w:val="3"/>
-      </w:pPr>
-      <w:r>
-        <w:t xml:space="preserve">Original </w:t>
-      </w:r>
-      <w:r>
-        <w:t>Testcases</w:t>
-      </w:r>
-    </w:p>
-    <w:p>
-      <w:pPr>
-        <w:rPr>
-          <w:rFonts w:cs="Arial"/>
-        </w:rPr>
-      </w:pPr>
-      <w:r>
-        <w:rPr>
-          <w:rFonts w:cs="Arial"/>
-        </w:rPr>
-        <w:t xml:space="preserve">Most test cases exist in the chat2db-server-start module and chat2db-server-start module. Among them, the Junit framework and </w:t>
-      </w:r>
-      <w:r>
-        <w:rPr>
-          <w:rFonts w:cs="Arial"/>
-        </w:rPr>
-        <w:t>S</w:t>
-      </w:r>
-      <w:r>
-        <w:rPr>
-          <w:rFonts w:cs="Arial"/>
-        </w:rPr>
-        <w:t xml:space="preserve">pring </w:t>
-      </w:r>
-      <w:r>
-        <w:rPr>
-          <w:rFonts w:cs="Arial"/>
-        </w:rPr>
-        <w:t>B</w:t>
-      </w:r>
-      <w:r>
-        <w:rPr>
-          <w:rFonts w:cs="Arial"/>
-        </w:rPr>
-        <w:t xml:space="preserve">oot test framework are used. As </w:t>
-      </w:r>
-      <w:r>
-        <w:rPr>
-          <w:rFonts w:cs="Arial"/>
-        </w:rPr>
-        <w:t>an</w:t>
-      </w:r>
-      <w:r>
-        <w:rPr>
-          <w:rFonts w:cs="Arial"/>
-        </w:rPr>
-        <w:t xml:space="preserve"> abstract class, BaseTest.java has used </w:t>
-      </w:r>
-      <w:r>
-        <w:rPr>
-          <w:rFonts w:cs="Arial"/>
-        </w:rPr>
-        <w:t xml:space="preserve">the </w:t>
-      </w:r>
-      <w:r>
-        <w:rPr>
-          <w:rFonts w:cs="Arial"/>
-        </w:rPr>
-        <w:t>“</w:t>
-      </w:r>
-      <w:r>
-        <w:rPr>
-          <w:rFonts w:cs="Arial"/>
-          <w:b/>
-          <w:bCs/>
-        </w:rPr>
-        <w:t>@</w:t>
-      </w:r>
-      <w:proofErr w:type="spellStart"/>
-      <w:r>
-        <w:rPr>
-          <w:rFonts w:cs="Arial"/>
-          <w:b/>
-          <w:bCs/>
-        </w:rPr>
-        <w:t>SpringBootTest</w:t>
-      </w:r>
-      <w:proofErr w:type="spellEnd"/>
-      <w:r>
-        <w:rPr>
-          <w:rFonts w:cs="Arial"/>
-        </w:rPr>
-        <w:t>” annotation</w:t>
-      </w:r>
-      <w:r>
-        <w:rPr>
-          <w:rFonts w:cs="Arial"/>
-        </w:rPr>
-        <w:t xml:space="preserve"> from the Spring Boot test framework</w:t>
-      </w:r>
-      <w:r>
-        <w:rPr>
-          <w:rFonts w:cs="Arial"/>
-        </w:rPr>
-        <w:t xml:space="preserve">, and </w:t>
-      </w:r>
-      <w:r>
-        <w:rPr>
-          <w:rFonts w:cs="Arial"/>
-        </w:rPr>
-        <w:t xml:space="preserve">some other classes extend the </w:t>
-      </w:r>
-      <w:proofErr w:type="spellStart"/>
-      <w:r>
-        <w:rPr>
-          <w:rFonts w:cs="Arial"/>
-          <w:b/>
-          <w:bCs/>
-        </w:rPr>
-        <w:t>BaseTest</w:t>
-      </w:r>
-      <w:proofErr w:type="spellEnd"/>
-      <w:r>
-        <w:rPr>
-          <w:rFonts w:cs="Arial"/>
-        </w:rPr>
-        <w:t xml:space="preserve"> class and also use the “@Test” annotation from the Junit framework.</w:t>
-      </w:r>
-    </w:p>
-    <w:p>
-      <w:pPr>
-        <w:rPr>
-          <w:rFonts w:cs="Arial"/>
-        </w:rPr>
-      </w:pPr>
-    </w:p>
-    <w:p>
-      <w:pPr>
-        <w:rPr>
-          <w:rFonts w:cs="Arial"/>
-        </w:rPr>
-      </w:pPr>
-      <w:r>
-        <w:rPr>
-          <w:rFonts w:cs="Arial"/>
-        </w:rPr>
-        <w:lastRenderedPageBreak/>
-        <w:t>To test the whole project, since the project uses Maven for management, we can either use “</w:t>
-      </w:r>
-      <w:proofErr w:type="spellStart"/>
-      <w:r>
-        <w:rPr>
-          <w:rFonts w:cs="Arial"/>
-        </w:rPr>
-        <w:t>mvn</w:t>
-      </w:r>
-      <w:proofErr w:type="spellEnd"/>
-      <w:r>
-        <w:rPr>
-          <w:rFonts w:cs="Arial"/>
-        </w:rPr>
-        <w:t xml:space="preserve"> test” command in the terminal or run the “test” lifecycle in our IDE. In order to run a specific test case, we can either use the “</w:t>
-      </w:r>
-      <w:proofErr w:type="spellStart"/>
-      <w:r>
-        <w:rPr>
-          <w:rFonts w:cs="Arial"/>
-          <w:highlight w:val="darkGray"/>
-          <w:shd w:val="clear" w:color="auto" w:fill="000000"/>
-        </w:rPr>
-        <w:t>mvn</w:t>
-      </w:r>
-      <w:proofErr w:type="spellEnd"/>
-      <w:r>
-        <w:rPr>
-          <w:rFonts w:cs="Arial"/>
-          <w:highlight w:val="darkGray"/>
-          <w:shd w:val="clear" w:color="auto" w:fill="000000"/>
-        </w:rPr>
-        <w:t xml:space="preserve"> -</w:t>
-      </w:r>
-      <w:proofErr w:type="spellStart"/>
-      <w:r>
-        <w:rPr>
-          <w:rFonts w:cs="Arial"/>
-          <w:highlight w:val="darkGray"/>
-          <w:shd w:val="clear" w:color="auto" w:fill="000000"/>
-        </w:rPr>
-        <w:t>Dtest</w:t>
-      </w:r>
-      <w:proofErr w:type="spellEnd"/>
-      <w:r>
-        <w:rPr>
-          <w:rFonts w:cs="Arial"/>
-          <w:highlight w:val="darkGray"/>
-          <w:shd w:val="clear" w:color="auto" w:fill="000000"/>
-        </w:rPr>
-        <w:t>=</w:t>
-      </w:r>
-      <w:proofErr w:type="spellStart"/>
-      <w:r>
-        <w:rPr>
-          <w:rFonts w:cs="Arial"/>
-          <w:highlight w:val="darkGray"/>
-          <w:shd w:val="clear" w:color="auto" w:fill="000000"/>
-        </w:rPr>
-        <w:t>ClassName</w:t>
-      </w:r>
-      <w:proofErr w:type="spellEnd"/>
-      <w:r>
-        <w:rPr>
-          <w:rFonts w:cs="Arial"/>
-          <w:highlight w:val="darkGray"/>
-          <w:shd w:val="clear" w:color="auto" w:fill="000000"/>
-        </w:rPr>
-        <w:t xml:space="preserve"> test</w:t>
+        <w:t>mvn -Dtest=ClassName test</w:t>
       </w:r>
       <w:r>
         <w:rPr>
@@ -1412,7 +1238,6 @@
         </w:rPr>
         <w:t xml:space="preserve"> </w:t>
       </w:r>
-      <w:proofErr w:type="spellStart"/>
       <w:r>
         <w:rPr>
           <w:b/>
@@ -1422,7 +1247,6 @@
         </w:rPr>
         <w:t>ConfigServiceTest</w:t>
       </w:r>
-      <w:proofErr w:type="spellEnd"/>
     </w:p>
     <w:p>
       <w:pPr>
@@ -1462,7 +1286,6 @@
         </w:rPr>
         <w:t xml:space="preserve"> </w:t>
       </w:r>
-      <w:proofErr w:type="spellStart"/>
       <w:r>
         <w:rPr>
           <w:rFonts w:eastAsia="宋体" w:cs="Arial"/>
@@ -1473,7 +1296,6 @@
         </w:rPr>
         <w:t>ConfigService</w:t>
       </w:r>
-      <w:proofErr w:type="spellEnd"/>
       <w:r>
         <w:rPr>
           <w:rFonts w:eastAsia="宋体" w:cs="Arial"/>
@@ -1503,7 +1325,6 @@
         </w:rPr>
         <w:t xml:space="preserve">Test Case: </w:t>
       </w:r>
-      <w:proofErr w:type="spellStart"/>
       <w:r>
         <w:rPr>
           <w:rFonts w:eastAsia="宋体" w:cs="Arial"/>
@@ -1514,7 +1335,6 @@
         </w:rPr>
         <w:t>testCreate</w:t>
       </w:r>
-      <w:proofErr w:type="spellEnd"/>
     </w:p>
     <w:p>
       <w:pPr>
@@ -1549,7 +1369,6 @@
         </w:rPr>
         <w:t xml:space="preserve"> Validates that the </w:t>
       </w:r>
-      <w:proofErr w:type="spellStart"/>
       <w:r>
         <w:rPr>
           <w:rFonts w:eastAsia="宋体" w:cs="Arial"/>
@@ -1560,7 +1379,6 @@
         </w:rPr>
         <w:t>ConfigService</w:t>
       </w:r>
-      <w:proofErr w:type="spellEnd"/>
       <w:r>
         <w:rPr>
           <w:rFonts w:eastAsia="宋体" w:cs="Arial"/>
@@ -1622,7 +1440,6 @@
         </w:rPr>
         <w:t xml:space="preserve">A </w:t>
       </w:r>
-      <w:proofErr w:type="spellStart"/>
       <w:r>
         <w:rPr>
           <w:rFonts w:eastAsia="宋体" w:cs="Arial"/>
@@ -1633,7 +1450,6 @@
         </w:rPr>
         <w:t>SystemConfigParam</w:t>
       </w:r>
-      <w:proofErr w:type="spellEnd"/>
       <w:r>
         <w:rPr>
           <w:rFonts w:eastAsia="宋体" w:cs="Arial"/>
@@ -1666,7 +1482,6 @@
         </w:rPr>
         <w:t xml:space="preserve">The </w:t>
       </w:r>
-      <w:proofErr w:type="spellStart"/>
       <w:r>
         <w:rPr>
           <w:rFonts w:eastAsia="宋体" w:cs="Arial"/>
@@ -1677,7 +1492,6 @@
         </w:rPr>
         <w:t>createOrUpdate</w:t>
       </w:r>
-      <w:proofErr w:type="spellEnd"/>
       <w:r>
         <w:rPr>
           <w:rFonts w:eastAsia="宋体" w:cs="Arial"/>
@@ -1686,7 +1500,6 @@
         </w:rPr>
         <w:t xml:space="preserve"> method of the </w:t>
       </w:r>
-      <w:proofErr w:type="spellStart"/>
       <w:r>
         <w:rPr>
           <w:rFonts w:eastAsia="宋体" w:cs="Arial"/>
@@ -1697,7 +1510,6 @@
         </w:rPr>
         <w:t>ConfigService</w:t>
       </w:r>
-      <w:proofErr w:type="spellEnd"/>
       <w:r>
         <w:rPr>
           <w:rFonts w:eastAsia="宋体" w:cs="Arial"/>
@@ -1789,7 +1601,6 @@
         </w:rPr>
         <w:t xml:space="preserve">For this project, we selected the database connection functionality provided by the </w:t>
       </w:r>
-      <w:proofErr w:type="spellStart"/>
       <w:r>
         <w:rPr>
           <w:rFonts w:ascii="Arial" w:hAnsi="Arial" w:cs="Arial"/>
@@ -1798,7 +1609,6 @@
         </w:rPr>
         <w:t>IDriverManager</w:t>
       </w:r>
-      <w:proofErr w:type="spellEnd"/>
       <w:r>
         <w:rPr>
           <w:rFonts w:ascii="Arial" w:hAnsi="Arial" w:cs="Arial"/>
@@ -2070,7 +1880,6 @@
         </w:rPr>
         <w:t xml:space="preserve">: Utilize the </w:t>
       </w:r>
-      <w:proofErr w:type="spellStart"/>
       <w:r>
         <w:rPr>
           <w:rFonts w:cs="Arial"/>
@@ -2079,7 +1888,6 @@
         </w:rPr>
         <w:t>DriverConfig</w:t>
       </w:r>
-      <w:proofErr w:type="spellEnd"/>
       <w:r>
         <w:rPr>
           <w:rFonts w:cs="Arial"/>
@@ -2280,7 +2088,6 @@
         </w:rPr>
         <w:t xml:space="preserve">: Configure </w:t>
       </w:r>
-      <w:proofErr w:type="spellStart"/>
       <w:r>
         <w:rPr>
           <w:rFonts w:cs="Arial"/>
@@ -2289,7 +2096,6 @@
         </w:rPr>
         <w:t>DriverConfig</w:t>
       </w:r>
-      <w:proofErr w:type="spellEnd"/>
       <w:r>
         <w:rPr>
           <w:rFonts w:cs="Arial"/>
@@ -2324,7 +2130,6 @@
         </w:rPr>
         <w:t xml:space="preserve">: The test should throw an </w:t>
       </w:r>
-      <w:proofErr w:type="spellStart"/>
       <w:r>
         <w:rPr>
           <w:rFonts w:cs="Arial"/>
@@ -2333,7 +2138,6 @@
         </w:rPr>
         <w:t>SQLException</w:t>
       </w:r>
-      <w:proofErr w:type="spellEnd"/>
       <w:r>
         <w:rPr>
           <w:rFonts w:cs="Arial"/>
@@ -2518,7 +2322,6 @@
         </w:rPr>
         <w:t xml:space="preserve">: Configure </w:t>
       </w:r>
-      <w:proofErr w:type="spellStart"/>
       <w:r>
         <w:rPr>
           <w:rFonts w:cs="Arial"/>
@@ -2527,7 +2330,6 @@
         </w:rPr>
         <w:t>DriverConfig</w:t>
       </w:r>
-      <w:proofErr w:type="spellEnd"/>
       <w:r>
         <w:rPr>
           <w:rFonts w:cs="Arial"/>
@@ -2562,7 +2364,6 @@
         </w:rPr>
         <w:t xml:space="preserve">: The test should throw an </w:t>
       </w:r>
-      <w:proofErr w:type="spellStart"/>
       <w:r>
         <w:rPr>
           <w:rFonts w:cs="Arial"/>
@@ -2571,7 +2372,6 @@
         </w:rPr>
         <w:t>SQLException</w:t>
       </w:r>
-      <w:proofErr w:type="spellEnd"/>
       <w:r>
         <w:rPr>
           <w:rFonts w:cs="Arial"/>
@@ -2789,7 +2589,6 @@
         </w:rPr>
         <w:t xml:space="preserve">: Configure </w:t>
       </w:r>
-      <w:proofErr w:type="spellStart"/>
       <w:r>
         <w:rPr>
           <w:rFonts w:cs="Arial"/>
@@ -2798,7 +2597,6 @@
         </w:rPr>
         <w:t>DriverConfig</w:t>
       </w:r>
-      <w:proofErr w:type="spellEnd"/>
       <w:r>
         <w:rPr>
           <w:rFonts w:cs="Arial"/>
@@ -2833,7 +2631,6 @@
         </w:rPr>
         <w:t xml:space="preserve">: The test should throw an </w:t>
       </w:r>
-      <w:proofErr w:type="spellStart"/>
       <w:r>
         <w:rPr>
           <w:rFonts w:cs="Arial"/>
@@ -2842,7 +2639,6 @@
         </w:rPr>
         <w:t>SQLException</w:t>
       </w:r>
-      <w:proofErr w:type="spellEnd"/>
       <w:r>
         <w:rPr>
           <w:rFonts w:cs="Arial"/>
@@ -3059,7 +2855,6 @@
         </w:rPr>
         <w:t xml:space="preserve">: Configure </w:t>
       </w:r>
-      <w:proofErr w:type="spellStart"/>
       <w:r>
         <w:rPr>
           <w:rFonts w:cs="Arial"/>
@@ -3068,7 +2863,6 @@
         </w:rPr>
         <w:t>DriverConfig</w:t>
       </w:r>
-      <w:proofErr w:type="spellEnd"/>
       <w:r>
         <w:rPr>
           <w:rFonts w:cs="Arial"/>
@@ -3103,7 +2897,6 @@
         </w:rPr>
         <w:t xml:space="preserve">: The test should throw an </w:t>
       </w:r>
-      <w:proofErr w:type="spellStart"/>
       <w:r>
         <w:rPr>
           <w:rFonts w:cs="Arial"/>
@@ -3112,7 +2905,6 @@
         </w:rPr>
         <w:t>SQLException</w:t>
       </w:r>
-      <w:proofErr w:type="spellEnd"/>
       <w:r>
         <w:rPr>
           <w:rFonts w:cs="Arial"/>
@@ -3350,7 +3142,6 @@
         </w:rPr>
         <w:t xml:space="preserve">: Omit the port information in the </w:t>
       </w:r>
-      <w:proofErr w:type="spellStart"/>
       <w:r>
         <w:rPr>
           <w:rFonts w:cs="Arial"/>
@@ -3359,7 +3150,6 @@
         </w:rPr>
         <w:t>DriverConfig</w:t>
       </w:r>
-      <w:proofErr w:type="spellEnd"/>
       <w:r>
         <w:rPr>
           <w:rFonts w:cs="Arial"/>
@@ -3604,7 +3394,6 @@
         </w:rPr>
         <w:t xml:space="preserve">: Omit the port information in the </w:t>
       </w:r>
-      <w:proofErr w:type="spellStart"/>
       <w:r>
         <w:rPr>
           <w:rFonts w:cs="Arial"/>
@@ -3613,7 +3402,6 @@
         </w:rPr>
         <w:t>DriverConfig</w:t>
       </w:r>
-      <w:proofErr w:type="spellEnd"/>
       <w:r>
         <w:rPr>
           <w:rFonts w:cs="Arial"/>
@@ -5652,7 +5440,6 @@
         </w:rPr>
         <w:t xml:space="preserve">Test Case 1: </w:t>
       </w:r>
-      <w:proofErr w:type="spellStart"/>
       <w:r>
         <w:rPr>
           <w:rFonts w:cs="Arial"/>
@@ -5663,7 +5450,6 @@
         </w:rPr>
         <w:t>testExecuteQuery</w:t>
       </w:r>
-      <w:proofErr w:type="spellEnd"/>
     </w:p>
     <w:p>
       <w:pPr>
@@ -5698,23 +5484,13 @@
         </w:rPr>
         <w:t xml:space="preserve"> the </w:t>
       </w:r>
-      <w:proofErr w:type="spellStart"/>
-      <w:r>
-        <w:rPr>
-          <w:rFonts w:cs="Arial"/>
-          <w:b/>
-          <w:bCs/>
-        </w:rPr>
-        <w:t>SQLExecutor.execute</w:t>
-      </w:r>
-      <w:proofErr w:type="spellEnd"/>
-      <w:r>
-        <w:rPr>
-          <w:rFonts w:cs="Arial"/>
-          <w:b/>
-          <w:bCs/>
-        </w:rPr>
-        <w:t>()</w:t>
+      <w:r>
+        <w:rPr>
+          <w:rFonts w:cs="Arial"/>
+          <w:b/>
+          <w:bCs/>
+        </w:rPr>
+        <w:t>SQLExecutor.execute()</w:t>
       </w:r>
       <w:r>
         <w:rPr>
@@ -5722,7 +5498,6 @@
         </w:rPr>
         <w:t xml:space="preserve"> correctly executes a SQL query and processes the </w:t>
       </w:r>
-      <w:proofErr w:type="spellStart"/>
       <w:r>
         <w:rPr>
           <w:rFonts w:cs="Arial"/>
@@ -5731,7 +5506,6 @@
         </w:rPr>
         <w:t>ResultSet</w:t>
       </w:r>
-      <w:proofErr w:type="spellEnd"/>
       <w:r>
         <w:rPr>
           <w:rFonts w:cs="Arial"/>
@@ -5772,7 +5546,6 @@
         </w:rPr>
         <w:t xml:space="preserve">The test mocks a </w:t>
       </w:r>
-      <w:proofErr w:type="spellStart"/>
       <w:r>
         <w:rPr>
           <w:rFonts w:cs="Arial"/>
@@ -5781,7 +5554,6 @@
         </w:rPr>
         <w:t>ResultSet</w:t>
       </w:r>
-      <w:proofErr w:type="spellEnd"/>
       <w:r>
         <w:rPr>
           <w:rFonts w:cs="Arial"/>
@@ -5802,7 +5574,6 @@
         </w:rPr>
         <w:t xml:space="preserve"> method to return "test result" when it processes this </w:t>
       </w:r>
-      <w:proofErr w:type="spellStart"/>
       <w:r>
         <w:rPr>
           <w:rFonts w:cs="Arial"/>
@@ -5811,7 +5582,6 @@
         </w:rPr>
         <w:t>ResultSet</w:t>
       </w:r>
-      <w:proofErr w:type="spellEnd"/>
       <w:r>
         <w:rPr>
           <w:rFonts w:cs="Arial"/>
@@ -5937,7 +5707,6 @@
         </w:rPr>
         <w:t xml:space="preserve">Test Case 2: </w:t>
       </w:r>
-      <w:proofErr w:type="spellStart"/>
       <w:r>
         <w:rPr>
           <w:rFonts w:cs="Arial"/>
@@ -5948,7 +5717,6 @@
         </w:rPr>
         <w:t>testExecuteQueryThrowsException</w:t>
       </w:r>
-      <w:proofErr w:type="spellEnd"/>
     </w:p>
     <w:p>
       <w:pPr>
@@ -5983,23 +5751,13 @@
         </w:rPr>
         <w:t xml:space="preserve">This test checks the behavior of </w:t>
       </w:r>
-      <w:proofErr w:type="spellStart"/>
-      <w:r>
-        <w:rPr>
-          <w:rFonts w:cs="Arial"/>
-          <w:b/>
-          <w:bCs/>
-        </w:rPr>
-        <w:t>SQLExecutor.execute</w:t>
-      </w:r>
-      <w:proofErr w:type="spellEnd"/>
-      <w:r>
-        <w:rPr>
-          <w:rFonts w:cs="Arial"/>
-          <w:b/>
-          <w:bCs/>
-        </w:rPr>
-        <w:t>()</w:t>
+      <w:r>
+        <w:rPr>
+          <w:rFonts w:cs="Arial"/>
+          <w:b/>
+          <w:bCs/>
+        </w:rPr>
+        <w:t>SQLExecutor.execute()</w:t>
       </w:r>
       <w:r>
         <w:rPr>
@@ -6007,7 +5765,6 @@
         </w:rPr>
         <w:t xml:space="preserve"> when a </w:t>
       </w:r>
-      <w:proofErr w:type="spellStart"/>
       <w:r>
         <w:rPr>
           <w:rFonts w:cs="Arial"/>
@@ -6016,7 +5773,6 @@
         </w:rPr>
         <w:t>SQLException</w:t>
       </w:r>
-      <w:proofErr w:type="spellEnd"/>
       <w:r>
         <w:rPr>
           <w:rFonts w:cs="Arial"/>
@@ -6058,7 +5814,6 @@
         </w:rPr>
         <w:t xml:space="preserve">The test configures the mock Statement to throw a </w:t>
       </w:r>
-      <w:proofErr w:type="spellStart"/>
       <w:r>
         <w:rPr>
           <w:rFonts w:cs="Arial"/>
@@ -6067,30 +5822,19 @@
         </w:rPr>
         <w:t>SQLException</w:t>
       </w:r>
-      <w:proofErr w:type="spellEnd"/>
       <w:r>
         <w:rPr>
           <w:rFonts w:cs="Arial"/>
         </w:rPr>
         <w:t xml:space="preserve"> when execute is called. The test then expects that </w:t>
       </w:r>
-      <w:proofErr w:type="spellStart"/>
-      <w:r>
-        <w:rPr>
-          <w:rFonts w:cs="Arial"/>
-          <w:b/>
-          <w:bCs/>
-        </w:rPr>
-        <w:t>SQLExecutor.execute</w:t>
-      </w:r>
-      <w:proofErr w:type="spellEnd"/>
-      <w:r>
-        <w:rPr>
-          <w:rFonts w:cs="Arial"/>
-          <w:b/>
-          <w:bCs/>
-        </w:rPr>
-        <w:t>()</w:t>
+      <w:r>
+        <w:rPr>
+          <w:rFonts w:cs="Arial"/>
+          <w:b/>
+          <w:bCs/>
+        </w:rPr>
+        <w:t>SQLExecutor.execute()</w:t>
       </w:r>
       <w:r>
         <w:rPr>
@@ -6098,7 +5842,6 @@
         </w:rPr>
         <w:t xml:space="preserve"> will throw a </w:t>
       </w:r>
-      <w:proofErr w:type="spellStart"/>
       <w:r>
         <w:rPr>
           <w:rFonts w:cs="Arial"/>
@@ -6107,14 +5850,12 @@
         </w:rPr>
         <w:t>RuntimeException</w:t>
       </w:r>
-      <w:proofErr w:type="spellEnd"/>
       <w:r>
         <w:rPr>
           <w:rFonts w:cs="Arial"/>
         </w:rPr>
         <w:t xml:space="preserve"> in response to this </w:t>
       </w:r>
-      <w:proofErr w:type="spellStart"/>
       <w:r>
         <w:rPr>
           <w:rFonts w:cs="Arial"/>
@@ -6123,7 +5864,6 @@
         </w:rPr>
         <w:t>SQLException</w:t>
       </w:r>
-      <w:proofErr w:type="spellEnd"/>
       <w:r>
         <w:rPr>
           <w:rFonts w:cs="Arial"/>
@@ -6263,7 +6003,6 @@
         </w:rPr>
         <w:t xml:space="preserve">: </w:t>
       </w:r>
-      <w:proofErr w:type="spellStart"/>
       <w:r>
         <w:rPr>
           <w:rFonts w:cs="Arial"/>
@@ -6274,7 +6013,6 @@
         </w:rPr>
         <w:t>testExecuteQueryWithEmptyResultSet</w:t>
       </w:r>
-      <w:proofErr w:type="spellEnd"/>
     </w:p>
     <w:p>
       <w:pPr>
@@ -6309,23 +6047,13 @@
         </w:rPr>
         <w:t xml:space="preserve">This test is designed to verify the behavior of </w:t>
       </w:r>
-      <w:proofErr w:type="spellStart"/>
-      <w:r>
-        <w:rPr>
-          <w:rFonts w:cs="Arial"/>
-          <w:b/>
-          <w:bCs/>
-        </w:rPr>
-        <w:t>SQLExecutor.execute</w:t>
-      </w:r>
-      <w:proofErr w:type="spellEnd"/>
-      <w:r>
-        <w:rPr>
-          <w:rFonts w:cs="Arial"/>
-          <w:b/>
-          <w:bCs/>
-        </w:rPr>
-        <w:t>()</w:t>
+      <w:r>
+        <w:rPr>
+          <w:rFonts w:cs="Arial"/>
+          <w:b/>
+          <w:bCs/>
+        </w:rPr>
+        <w:t>SQLExecutor.execute()</w:t>
       </w:r>
       <w:r>
         <w:rPr>
@@ -6333,7 +6061,6 @@
         </w:rPr>
         <w:t xml:space="preserve"> when the executed SQL query returns an empty </w:t>
       </w:r>
-      <w:proofErr w:type="spellStart"/>
       <w:r>
         <w:rPr>
           <w:rFonts w:cs="Arial"/>
@@ -6342,7 +6069,6 @@
         </w:rPr>
         <w:t>ResultSet</w:t>
       </w:r>
-      <w:proofErr w:type="spellEnd"/>
       <w:r>
         <w:rPr>
           <w:rFonts w:cs="Arial"/>
@@ -6383,7 +6109,6 @@
         </w:rPr>
         <w:t xml:space="preserve">The </w:t>
       </w:r>
-      <w:proofErr w:type="spellStart"/>
       <w:r>
         <w:rPr>
           <w:rFonts w:cs="Arial"/>
@@ -6392,7 +6117,6 @@
         </w:rPr>
         <w:t>ResultSet</w:t>
       </w:r>
-      <w:proofErr w:type="spellEnd"/>
       <w:r>
         <w:rPr>
           <w:rFonts w:cs="Arial"/>
@@ -6413,23 +6137,13 @@
         </w:rPr>
         <w:t xml:space="preserve"> for its </w:t>
       </w:r>
-      <w:proofErr w:type="gramStart"/>
-      <w:r>
-        <w:rPr>
-          <w:rFonts w:cs="Arial"/>
-          <w:b/>
-          <w:bCs/>
-        </w:rPr>
-        <w:t>next(</w:t>
-      </w:r>
-      <w:proofErr w:type="gramEnd"/>
-      <w:r>
-        <w:rPr>
-          <w:rFonts w:cs="Arial"/>
-          <w:b/>
-          <w:bCs/>
-        </w:rPr>
-        <w:t>)</w:t>
+      <w:r>
+        <w:rPr>
+          <w:rFonts w:cs="Arial"/>
+          <w:b/>
+          <w:bCs/>
+        </w:rPr>
+        <w:t>next()</w:t>
       </w:r>
       <w:r>
         <w:rPr>
@@ -6437,7 +6151,6 @@
         </w:rPr>
         <w:t xml:space="preserve"> method, indicating that there are no rows in the </w:t>
       </w:r>
-      <w:proofErr w:type="spellStart"/>
       <w:r>
         <w:rPr>
           <w:rFonts w:cs="Arial"/>
@@ -6446,7 +6159,6 @@
         </w:rPr>
         <w:t>ResultSet</w:t>
       </w:r>
-      <w:proofErr w:type="spellEnd"/>
       <w:r>
         <w:rPr>
           <w:rFonts w:cs="Arial"/>
@@ -6481,7 +6193,6 @@
         </w:rPr>
         <w:t xml:space="preserve">, as there is no data to process from the </w:t>
       </w:r>
-      <w:proofErr w:type="spellStart"/>
       <w:r>
         <w:rPr>
           <w:rFonts w:cs="Arial"/>
@@ -6490,7 +6201,6 @@
         </w:rPr>
         <w:t>ResultSet</w:t>
       </w:r>
-      <w:proofErr w:type="spellEnd"/>
       <w:r>
         <w:rPr>
           <w:rFonts w:cs="Arial"/>
@@ -6660,7 +6370,6 @@
         <w:lastRenderedPageBreak/>
         <w:t xml:space="preserve">Test Case 1: </w:t>
       </w:r>
-      <w:proofErr w:type="spellStart"/>
       <w:r>
         <w:rPr>
           <w:rFonts w:cs="Arial"/>
@@ -6671,7 +6380,6 @@
         </w:rPr>
         <w:t>testExecuteQuery</w:t>
       </w:r>
-      <w:proofErr w:type="spellEnd"/>
     </w:p>
     <w:p>
       <w:pPr>
@@ -6700,23 +6408,13 @@
         </w:rPr>
         <w:t xml:space="preserve">: Verify that the </w:t>
       </w:r>
-      <w:proofErr w:type="spellStart"/>
-      <w:r>
-        <w:rPr>
-          <w:rFonts w:cs="Arial"/>
-          <w:b/>
-          <w:bCs/>
-        </w:rPr>
-        <w:t>OperationSavedController.create</w:t>
-      </w:r>
-      <w:proofErr w:type="spellEnd"/>
-      <w:r>
-        <w:rPr>
-          <w:rFonts w:cs="Arial"/>
-          <w:b/>
-          <w:bCs/>
-        </w:rPr>
-        <w:t>()</w:t>
+      <w:r>
+        <w:rPr>
+          <w:rFonts w:cs="Arial"/>
+          <w:b/>
+          <w:bCs/>
+        </w:rPr>
+        <w:t>OperationSavedController.create()</w:t>
       </w:r>
       <w:r>
         <w:rPr>
@@ -6764,7 +6462,6 @@
         </w:rPr>
         <w:t xml:space="preserve"> The test expects the create method in </w:t>
       </w:r>
-      <w:proofErr w:type="spellStart"/>
       <w:r>
         <w:rPr>
           <w:rFonts w:cs="Arial"/>
@@ -6773,7 +6470,6 @@
         </w:rPr>
         <w:t>OperationSavedController</w:t>
       </w:r>
-      <w:proofErr w:type="spellEnd"/>
       <w:r>
         <w:rPr>
           <w:rFonts w:cs="Arial"/>
@@ -6786,23 +6482,13 @@
         </w:rPr>
         <w:t xml:space="preserve"> a </w:t>
       </w:r>
-      <w:proofErr w:type="spellStart"/>
-      <w:r>
-        <w:rPr>
-          <w:rFonts w:cs="Arial"/>
-          <w:b/>
-          <w:bCs/>
-        </w:rPr>
-        <w:t>DataResult</w:t>
-      </w:r>
-      <w:proofErr w:type="spellEnd"/>
-      <w:r>
-        <w:rPr>
-          <w:rFonts w:cs="Arial"/>
-          <w:b/>
-          <w:bCs/>
-        </w:rPr>
-        <w:t>&lt;Long&gt;</w:t>
+      <w:r>
+        <w:rPr>
+          <w:rFonts w:cs="Arial"/>
+          <w:b/>
+          <w:bCs/>
+        </w:rPr>
+        <w:t>DataResult&lt;Long&gt;</w:t>
       </w:r>
       <w:r>
         <w:rPr>
@@ -6953,7 +6639,6 @@
         </w:rPr>
         <w:t xml:space="preserve">Test Case 1: </w:t>
       </w:r>
-      <w:proofErr w:type="spellStart"/>
       <w:r>
         <w:rPr>
           <w:rFonts w:cs="Arial"/>
@@ -6964,7 +6649,6 @@
         </w:rPr>
         <w:t>testSqlFormat</w:t>
       </w:r>
-      <w:proofErr w:type="spellEnd"/>
     </w:p>
     <w:p>
       <w:pPr>
@@ -6999,23 +6683,13 @@
         </w:rPr>
         <w:t xml:space="preserve"> the </w:t>
       </w:r>
-      <w:proofErr w:type="spellStart"/>
-      <w:r>
-        <w:rPr>
-          <w:rFonts w:cs="Arial"/>
-          <w:b/>
-          <w:bCs/>
-        </w:rPr>
-        <w:t>SQLExecutor.execute</w:t>
-      </w:r>
-      <w:proofErr w:type="spellEnd"/>
-      <w:r>
-        <w:rPr>
-          <w:rFonts w:cs="Arial"/>
-          <w:b/>
-          <w:bCs/>
-        </w:rPr>
-        <w:t>()</w:t>
+      <w:r>
+        <w:rPr>
+          <w:rFonts w:cs="Arial"/>
+          <w:b/>
+          <w:bCs/>
+        </w:rPr>
+        <w:t>SQLExecutor.execute()</w:t>
       </w:r>
       <w:r>
         <w:rPr>
@@ -7023,7 +6697,6 @@
         </w:rPr>
         <w:t xml:space="preserve"> correctly executes a SQL query and processes the </w:t>
       </w:r>
-      <w:proofErr w:type="spellStart"/>
       <w:r>
         <w:rPr>
           <w:rFonts w:cs="Arial"/>
@@ -7032,7 +6705,6 @@
         </w:rPr>
         <w:t>ResultSet</w:t>
       </w:r>
-      <w:proofErr w:type="spellEnd"/>
       <w:r>
         <w:rPr>
           <w:rFonts w:cs="Arial"/>
@@ -7068,7 +6740,6 @@
         </w:rPr>
         <w:t xml:space="preserve"> The test mocks a </w:t>
       </w:r>
-      <w:proofErr w:type="spellStart"/>
       <w:r>
         <w:rPr>
           <w:rFonts w:cs="Arial"/>
@@ -7077,7 +6748,6 @@
         </w:rPr>
         <w:t>ResultSet</w:t>
       </w:r>
-      <w:proofErr w:type="spellEnd"/>
       <w:r>
         <w:rPr>
           <w:rFonts w:cs="Arial"/>
@@ -7098,7 +6768,6 @@
         </w:rPr>
         <w:t xml:space="preserve"> method to return "test result" when it processes this </w:t>
       </w:r>
-      <w:proofErr w:type="spellStart"/>
       <w:r>
         <w:rPr>
           <w:rFonts w:cs="Arial"/>
@@ -7107,7 +6776,6 @@
         </w:rPr>
         <w:t>ResultSet</w:t>
       </w:r>
-      <w:proofErr w:type="spellEnd"/>
       <w:r>
         <w:rPr>
           <w:rFonts w:cs="Arial"/>
@@ -7244,7 +6912,6 @@
         </w:rPr>
         <w:t xml:space="preserve">: </w:t>
       </w:r>
-      <w:proofErr w:type="spellStart"/>
       <w:r>
         <w:rPr>
           <w:rFonts w:cs="Arial"/>
@@ -7255,7 +6922,6 @@
         </w:rPr>
         <w:t>testSqlWithRightFormat</w:t>
       </w:r>
-      <w:proofErr w:type="spellEnd"/>
     </w:p>
     <w:p>
       <w:pPr>
@@ -7330,25 +6996,7 @@
           <w:b/>
           <w:bCs/>
         </w:rPr>
-        <w:t xml:space="preserve">SELECT * FROM terms ORDER BY </w:t>
-      </w:r>
-      <w:proofErr w:type="spellStart"/>
-      <w:r>
-        <w:rPr>
-          <w:rFonts w:cs="Arial"/>
-          <w:b/>
-          <w:bCs/>
-        </w:rPr>
-        <w:t>terms_due_days</w:t>
-      </w:r>
-      <w:proofErr w:type="spellEnd"/>
-      <w:r>
-        <w:rPr>
-          <w:rFonts w:cs="Arial"/>
-          <w:b/>
-          <w:bCs/>
-        </w:rPr>
-        <w:t xml:space="preserve"> DESC;</w:t>
+        <w:t>SELECT * FROM terms ORDER BY terms_due_days DESC;</w:t>
       </w:r>
       <w:r>
         <w:rPr>
@@ -7495,7 +7143,6 @@
         </w:rPr>
         <w:t xml:space="preserve">: </w:t>
       </w:r>
-      <w:proofErr w:type="spellStart"/>
       <w:r>
         <w:rPr>
           <w:rFonts w:cs="Arial"/>
@@ -7506,7 +7153,6 @@
         </w:rPr>
         <w:t>testSqlFormatWithEmptySql</w:t>
       </w:r>
-      <w:proofErr w:type="spellEnd"/>
     </w:p>
     <w:p>
       <w:pPr>
@@ -7701,7 +7347,6 @@
         </w:rPr>
         <w:t xml:space="preserve">: </w:t>
       </w:r>
-      <w:proofErr w:type="spellStart"/>
       <w:r>
         <w:rPr>
           <w:rFonts w:cs="Arial"/>
@@ -7712,7 +7357,6 @@
         </w:rPr>
         <w:t>testSqlFormatWithIncorrectSql</w:t>
       </w:r>
-      <w:proofErr w:type="spellEnd"/>
     </w:p>
     <w:p>
       <w:pPr>
@@ -7922,7 +7566,6 @@
         </w:rPr>
         <w:t xml:space="preserve">: </w:t>
       </w:r>
-      <w:proofErr w:type="spellStart"/>
       <w:r>
         <w:rPr>
           <w:rFonts w:cs="Arial"/>
@@ -7933,7 +7576,6 @@
         </w:rPr>
         <w:t>testSqlFormatWithSpecialCharacters</w:t>
       </w:r>
-      <w:proofErr w:type="spellEnd"/>
     </w:p>
     <w:p>
       <w:pPr>
@@ -8258,126 +7900,94 @@
         <w:rPr>
           <w:shd w:val="clear" w:color="auto" w:fill="FFFFFF"/>
         </w:rPr>
-        <w:t xml:space="preserve">he coverage tool, </w:t>
-      </w:r>
-      <w:proofErr w:type="spellStart"/>
-      <w:r>
-        <w:rPr>
-          <w:shd w:val="clear" w:color="auto" w:fill="FFFFFF"/>
+        <w:t>he coverage tool, JaCoCo (short for Java Code Coverage), is used for the test suite of this project.</w:t>
+      </w:r>
+      <w:r>
+        <w:t xml:space="preserve"> JaCoCo describes the degree to which the source code of a program is executed when a particular test suite runs. </w:t>
+      </w:r>
+      <w:r>
+        <w:t xml:space="preserve">In order to use JaCoCo and test with Coverage, </w:t>
+      </w:r>
+      <w:r>
+        <w:t xml:space="preserve">go to </w:t>
+      </w:r>
+      <w:r>
+        <w:rPr>
+          <w:b/>
+          <w:bCs/>
+        </w:rPr>
+        <w:t>Run &gt; Edit Configurations</w:t>
+      </w:r>
+      <w:r>
+        <w:rPr>
+          <w:b/>
+          <w:bCs/>
+        </w:rPr>
+        <w:t>…</w:t>
+      </w:r>
+      <w:r>
+        <w:t xml:space="preserve">, choose the </w:t>
+      </w:r>
+      <w:r>
+        <w:rPr>
+          <w:b/>
+          <w:bCs/>
+        </w:rPr>
+        <w:t>Junit</w:t>
+      </w:r>
+      <w:r>
+        <w:t xml:space="preserve"> Application and go to </w:t>
+      </w:r>
+      <w:r>
+        <w:rPr>
+          <w:b/>
+          <w:bCs/>
+        </w:rPr>
+        <w:t>Modify options</w:t>
+      </w:r>
+      <w:r>
+        <w:t xml:space="preserve">. Choose </w:t>
+      </w:r>
+      <w:r>
+        <w:rPr>
+          <w:b/>
+          <w:bCs/>
+        </w:rPr>
+        <w:t>Specify alternative coverage runner option</w:t>
+      </w:r>
+      <w:r>
+        <w:t xml:space="preserve"> and </w:t>
+      </w:r>
+      <w:r>
+        <w:rPr>
+          <w:b/>
+          <w:bCs/>
+        </w:rPr>
+        <w:t>Enable branch coverage and test tracking</w:t>
+      </w:r>
+      <w:r>
+        <w:t xml:space="preserve">. In the </w:t>
+      </w:r>
+      <w:r>
+        <w:rPr>
+          <w:b/>
+          <w:bCs/>
+        </w:rPr>
+        <w:t>Code Coverage option</w:t>
+      </w:r>
+      <w:r>
+        <w:t xml:space="preserve">, </w:t>
+      </w:r>
+      <w:r>
+        <w:t xml:space="preserve">select </w:t>
+      </w:r>
+      <w:r>
+        <w:rPr>
+          <w:b/>
+          <w:bCs/>
         </w:rPr>
         <w:t>JaCoCo</w:t>
       </w:r>
-      <w:proofErr w:type="spellEnd"/>
-      <w:r>
-        <w:rPr>
-          <w:shd w:val="clear" w:color="auto" w:fill="FFFFFF"/>
-        </w:rPr>
-        <w:t xml:space="preserve"> (short for Java Code Coverage), is used for the test suite of this project.</w:t>
-      </w:r>
-      <w:r>
-        <w:t xml:space="preserve"> </w:t>
-      </w:r>
-      <w:proofErr w:type="spellStart"/>
-      <w:r>
-        <w:t>JaCoCo</w:t>
-      </w:r>
-      <w:proofErr w:type="spellEnd"/>
-      <w:r>
-        <w:t xml:space="preserve"> describes the degree to which the source code of a program is executed when a particular test suite runs. </w:t>
-      </w:r>
-      <w:r>
-        <w:t xml:space="preserve">In order to use </w:t>
-      </w:r>
-      <w:proofErr w:type="spellStart"/>
-      <w:r>
-        <w:t>JaCoCo</w:t>
-      </w:r>
-      <w:proofErr w:type="spellEnd"/>
-      <w:r>
-        <w:t xml:space="preserve"> and test with Coverage, </w:t>
-      </w:r>
-      <w:r>
-        <w:t xml:space="preserve">go to </w:t>
-      </w:r>
-      <w:r>
-        <w:rPr>
-          <w:b/>
-          <w:bCs/>
-        </w:rPr>
-        <w:t>Run &gt; Edit Configurations</w:t>
-      </w:r>
-      <w:r>
-        <w:rPr>
-          <w:b/>
-          <w:bCs/>
-        </w:rPr>
-        <w:t>…</w:t>
-      </w:r>
-      <w:r>
-        <w:t xml:space="preserve">, choose the </w:t>
-      </w:r>
-      <w:r>
-        <w:rPr>
-          <w:b/>
-          <w:bCs/>
-        </w:rPr>
-        <w:t>Junit</w:t>
-      </w:r>
-      <w:r>
-        <w:t xml:space="preserve"> Application and go to </w:t>
-      </w:r>
-      <w:r>
-        <w:rPr>
-          <w:b/>
-          <w:bCs/>
-        </w:rPr>
-        <w:t>Modify options</w:t>
-      </w:r>
-      <w:r>
-        <w:t xml:space="preserve">. Choose </w:t>
-      </w:r>
-      <w:r>
-        <w:rPr>
-          <w:b/>
-          <w:bCs/>
-        </w:rPr>
-        <w:t>Specify alternative coverage runner option</w:t>
-      </w:r>
-      <w:r>
-        <w:t xml:space="preserve"> and </w:t>
-      </w:r>
-      <w:r>
-        <w:rPr>
-          <w:b/>
-          <w:bCs/>
-        </w:rPr>
-        <w:t>Enable branch coverage and test tracking</w:t>
-      </w:r>
-      <w:r>
-        <w:t xml:space="preserve">. In the </w:t>
-      </w:r>
-      <w:r>
-        <w:rPr>
-          <w:b/>
-          <w:bCs/>
-        </w:rPr>
-        <w:t>Code Coverage option</w:t>
-      </w:r>
-      <w:r>
-        <w:t xml:space="preserve">, </w:t>
-      </w:r>
-      <w:r>
-        <w:t xml:space="preserve">select </w:t>
-      </w:r>
-      <w:proofErr w:type="spellStart"/>
-      <w:r>
-        <w:rPr>
-          <w:b/>
-          <w:bCs/>
-        </w:rPr>
-        <w:t>JaCoCo</w:t>
-      </w:r>
-      <w:proofErr w:type="spellEnd"/>
       <w:r>
         <w:t xml:space="preserve"> from the </w:t>
       </w:r>
@@ -8913,55 +8523,7 @@
           <w:kern w:val="0"/>
           <w14:ligatures w14:val="none"/>
         </w:rPr>
-        <w:t xml:space="preserve">AI Controllers (e.g., </w:t>
-      </w:r>
-      <w:proofErr w:type="spellStart"/>
-      <w:r>
-        <w:rPr>
-          <w:rFonts w:eastAsia="宋体" w:cs="Arial"/>
-          <w:b/>
-          <w:bCs/>
-          <w:color w:val="0D0D0D"/>
-          <w:kern w:val="0"/>
-          <w14:ligatures w14:val="none"/>
-        </w:rPr>
-        <w:t>AiConfigController</w:t>
-      </w:r>
-      <w:proofErr w:type="spellEnd"/>
-      <w:r>
-        <w:rPr>
-          <w:rFonts w:eastAsia="宋体" w:cs="Arial"/>
-          <w:b/>
-          <w:bCs/>
-          <w:color w:val="0D0D0D"/>
-          <w:kern w:val="0"/>
-          <w14:ligatures w14:val="none"/>
-        </w:rPr>
-        <w:t xml:space="preserve">, </w:t>
-      </w:r>
-      <w:proofErr w:type="spellStart"/>
-      <w:r>
-        <w:rPr>
-          <w:rFonts w:eastAsia="宋体" w:cs="Arial"/>
-          <w:b/>
-          <w:bCs/>
-          <w:color w:val="0D0D0D"/>
-          <w:kern w:val="0"/>
-          <w14:ligatures w14:val="none"/>
-        </w:rPr>
-        <w:t>ChatController</w:t>
-      </w:r>
-      <w:proofErr w:type="spellEnd"/>
-      <w:r>
-        <w:rPr>
-          <w:rFonts w:eastAsia="宋体" w:cs="Arial"/>
-          <w:b/>
-          <w:bCs/>
-          <w:color w:val="0D0D0D"/>
-          <w:kern w:val="0"/>
-          <w14:ligatures w14:val="none"/>
-        </w:rPr>
-        <w:t>)</w:t>
+        <w:t>AI Controllers (e.g., AiConfigController, ChatController)</w:t>
       </w:r>
       <w:r>
         <w:rPr>
@@ -9001,31 +8563,7 @@
           <w:kern w:val="0"/>
           <w14:ligatures w14:val="none"/>
         </w:rPr>
-        <w:t xml:space="preserve">Utility Classes (e.g., </w:t>
-      </w:r>
-      <w:proofErr w:type="spellStart"/>
-      <w:r>
-        <w:rPr>
-          <w:rFonts w:eastAsia="宋体" w:cs="Arial"/>
-          <w:b/>
-          <w:bCs/>
-          <w:color w:val="0D0D0D"/>
-          <w:kern w:val="0"/>
-          <w14:ligatures w14:val="none"/>
-        </w:rPr>
-        <w:t>enums</w:t>
-      </w:r>
-      <w:proofErr w:type="spellEnd"/>
-      <w:r>
-        <w:rPr>
-          <w:rFonts w:eastAsia="宋体" w:cs="Arial"/>
-          <w:b/>
-          <w:bCs/>
-          <w:color w:val="0D0D0D"/>
-          <w:kern w:val="0"/>
-          <w14:ligatures w14:val="none"/>
-        </w:rPr>
-        <w:t>, config, converter)</w:t>
+        <w:t>Utility Classes (e.g., enums, config, converter)</w:t>
       </w:r>
       <w:r>
         <w:rPr>
@@ -9274,7 +8812,6 @@
         </w:rPr>
         <w:t xml:space="preserve">The newly added test cases cover critical functionalities of the </w:t>
       </w:r>
-      <w:proofErr w:type="spellStart"/>
       <w:r>
         <w:rPr>
           <w:rStyle w:val="HTML"/>
@@ -9285,7 +8822,6 @@
         </w:rPr>
         <w:t>AzureOpenAiStreamClient</w:t>
       </w:r>
-      <w:proofErr w:type="spellEnd"/>
       <w:r>
         <w:rPr>
           <w:rFonts w:ascii="Arial" w:hAnsi="Arial" w:cs="Arial"/>
@@ -9331,23 +8867,13 @@
           <w:szCs w:val="30"/>
         </w:rPr>
       </w:pPr>
-      <w:proofErr w:type="spellStart"/>
       <w:r>
         <w:rPr>
           <w:rFonts w:cs="Arial"/>
           <w:color w:val="0D0D0D"/>
           <w:szCs w:val="30"/>
         </w:rPr>
-        <w:t>AzureOpenAiStreamClient</w:t>
-      </w:r>
-      <w:proofErr w:type="spellEnd"/>
-      <w:r>
-        <w:rPr>
-          <w:rFonts w:cs="Arial"/>
-          <w:color w:val="0D0D0D"/>
-          <w:szCs w:val="30"/>
-        </w:rPr>
-        <w:t xml:space="preserve"> Test Cases</w:t>
+        <w:t>AzureOpenAiStreamClient Test Cases</w:t>
       </w:r>
     </w:p>
     <w:p>
@@ -9379,7 +8905,6 @@
         </w:rPr>
         <w:t xml:space="preserve">: Tests verify that the builder pattern implemented for </w:t>
       </w:r>
-      <w:proofErr w:type="spellStart"/>
       <w:r>
         <w:rPr>
           <w:rStyle w:val="HTML"/>
@@ -9390,7 +8915,6 @@
         </w:rPr>
         <w:t>AzureOpenAiStreamClient</w:t>
       </w:r>
-      <w:proofErr w:type="spellEnd"/>
       <w:r>
         <w:rPr>
           <w:rFonts w:ascii="Arial" w:hAnsi="Arial" w:cs="Arial"/>
@@ -9398,7 +8922,6 @@
         </w:rPr>
         <w:t xml:space="preserve"> correctly sets up the API key, endpoint, deploy ID, and custom </w:t>
       </w:r>
-      <w:proofErr w:type="spellStart"/>
       <w:r>
         <w:rPr>
           <w:rFonts w:ascii="Arial" w:hAnsi="Arial" w:cs="Arial"/>
@@ -9408,7 +8931,6 @@
         </w:rPr>
         <w:t>OkHttpClient</w:t>
       </w:r>
-      <w:proofErr w:type="spellEnd"/>
       <w:r>
         <w:rPr>
           <w:rFonts w:ascii="Arial" w:hAnsi="Arial" w:cs="Arial"/>
@@ -9471,7 +8993,6 @@
         </w:rPr>
         <w:t xml:space="preserve"> method. This method is crucial for sending user inputs to Azure AI and receiving AI-generated responses. The test ensures that the client robustly handles invalid inputs by throwing a </w:t>
       </w:r>
-      <w:proofErr w:type="spellStart"/>
       <w:r>
         <w:rPr>
           <w:rStyle w:val="HTML"/>
@@ -9482,7 +9003,6 @@
         </w:rPr>
         <w:t>ParamBusinessException</w:t>
       </w:r>
-      <w:proofErr w:type="spellEnd"/>
       <w:r>
         <w:rPr>
           <w:rFonts w:ascii="Arial" w:hAnsi="Arial" w:cs="Arial"/>
@@ -9552,21 +9072,12 @@
           <w:shd w:val="clear" w:color="auto" w:fill="FFFFFF"/>
         </w:rPr>
       </w:pPr>
-      <w:proofErr w:type="spellStart"/>
       <w:r>
         <w:rPr>
           <w:rFonts w:cs="Arial"/>
           <w:shd w:val="clear" w:color="auto" w:fill="FFFFFF"/>
         </w:rPr>
-        <w:t>AzureOpenAiStreamClient</w:t>
-      </w:r>
-      <w:proofErr w:type="spellEnd"/>
-      <w:r>
-        <w:rPr>
-          <w:rFonts w:cs="Arial"/>
-          <w:shd w:val="clear" w:color="auto" w:fill="FFFFFF"/>
-        </w:rPr>
-        <w:t xml:space="preserve"> Test Cases</w:t>
+        <w:t>AzureOpenAiStreamClient Test Cases</w:t>
       </w:r>
     </w:p>
     <w:p>
@@ -9643,7 +9154,6 @@
         <w:lastRenderedPageBreak/>
         <w:t xml:space="preserve">accurately sets API keys, secret keys, API hosts, models, and embedding models. This setup is crucial for integrating with </w:t>
       </w:r>
-      <w:proofErr w:type="spellStart"/>
       <w:r>
         <w:rPr>
           <w:rFonts w:ascii="Arial" w:hAnsi="Arial" w:cs="Arial"/>
@@ -9653,7 +9163,6 @@
         </w:rPr>
         <w:t>Baichuan's</w:t>
       </w:r>
-      <w:proofErr w:type="spellEnd"/>
       <w:r>
         <w:rPr>
           <w:rFonts w:ascii="Arial" w:hAnsi="Arial" w:cs="Arial"/>
@@ -9708,7 +9217,6 @@
         </w:rPr>
         <w:t xml:space="preserve"> method functionality with empty chat messages ensures that the </w:t>
       </w:r>
-      <w:proofErr w:type="spellStart"/>
       <w:r>
         <w:rPr>
           <w:rFonts w:ascii="Arial" w:hAnsi="Arial" w:cs="Arial"/>
@@ -9718,7 +9226,6 @@
         </w:rPr>
         <w:t>Baichuan</w:t>
       </w:r>
-      <w:proofErr w:type="spellEnd"/>
       <w:r>
         <w:rPr>
           <w:rFonts w:ascii="Arial" w:hAnsi="Arial" w:cs="Arial"/>
@@ -9801,7 +9308,6 @@
       <w:pPr>
         <w:pStyle w:val="3"/>
       </w:pPr>
-      <w:proofErr w:type="spellStart"/>
       <w:r>
         <w:rPr>
           <w:rFonts w:hint="eastAsia"/>
@@ -9810,11 +9316,7 @@
         <w:t>OpenAI</w:t>
       </w:r>
       <w:r>
-        <w:t>Client</w:t>
-      </w:r>
-      <w:proofErr w:type="spellEnd"/>
-      <w:r>
-        <w:t xml:space="preserve"> Test Cases</w:t>
+        <w:t>Client Test Cases</w:t>
       </w:r>
     </w:p>
     <w:p>
@@ -9847,7 +9349,6 @@
         </w:rPr>
         <w:t xml:space="preserve"> These tests validate the behavior of the </w:t>
       </w:r>
-      <w:proofErr w:type="spellStart"/>
       <w:r>
         <w:rPr>
           <w:rFonts w:ascii="Arial" w:hAnsi="Arial" w:cs="Arial"/>
@@ -9857,7 +9358,6 @@
         </w:rPr>
         <w:t>maskApiKey</w:t>
       </w:r>
-      <w:proofErr w:type="spellEnd"/>
       <w:r>
         <w:rPr>
           <w:rFonts w:ascii="Arial" w:hAnsi="Arial" w:cs="Arial"/>
@@ -9865,7 +9365,6 @@
         </w:rPr>
         <w:t xml:space="preserve"> method in the </w:t>
       </w:r>
-      <w:proofErr w:type="spellStart"/>
       <w:r>
         <w:rPr>
           <w:rFonts w:ascii="Arial" w:hAnsi="Arial" w:cs="Arial"/>
@@ -9875,7 +9374,6 @@
         </w:rPr>
         <w:t>OpenAIClient</w:t>
       </w:r>
-      <w:proofErr w:type="spellEnd"/>
       <w:r>
         <w:rPr>
           <w:rFonts w:ascii="Arial" w:hAnsi="Arial" w:cs="Arial"/>
@@ -9931,7 +9429,6 @@
         </w:rPr>
         <w:t xml:space="preserve">This test ensures that the </w:t>
       </w:r>
-      <w:proofErr w:type="spellStart"/>
       <w:r>
         <w:rPr>
           <w:rStyle w:val="HTML"/>
@@ -9943,7 +9440,6 @@
         </w:rPr>
         <w:t>getInstance</w:t>
       </w:r>
-      <w:proofErr w:type="spellEnd"/>
       <w:r>
         <w:rPr>
           <w:rFonts w:cs="Arial"/>
@@ -9952,7 +9448,6 @@
         </w:rPr>
         <w:t xml:space="preserve"> method in the </w:t>
       </w:r>
-      <w:proofErr w:type="spellStart"/>
       <w:r>
         <w:rPr>
           <w:rStyle w:val="HTML"/>
@@ -9964,7 +9459,6 @@
         </w:rPr>
         <w:t>OpenAIClient</w:t>
       </w:r>
-      <w:proofErr w:type="spellEnd"/>
       <w:r>
         <w:rPr>
           <w:rFonts w:cs="Arial"/>
@@ -9973,7 +9467,6 @@
         </w:rPr>
         <w:t xml:space="preserve"> class behaves correctly when provided with a null </w:t>
       </w:r>
-      <w:proofErr w:type="spellStart"/>
       <w:r>
         <w:rPr>
           <w:rFonts w:cs="Arial"/>
@@ -9983,7 +9476,6 @@
         </w:rPr>
         <w:t>ApplicationContext</w:t>
       </w:r>
-      <w:proofErr w:type="spellEnd"/>
       <w:r>
         <w:rPr>
           <w:rFonts w:cs="Arial"/>
@@ -10057,7 +9549,6 @@
           <w14:ligatures w14:val="none"/>
         </w:rPr>
       </w:pPr>
-      <w:proofErr w:type="spellStart"/>
       <w:r>
         <w:rPr>
           <w:rFonts w:hint="eastAsia"/>
@@ -10067,7 +9558,6 @@
       <w:r>
         <w:t>Client</w:t>
       </w:r>
-      <w:proofErr w:type="spellEnd"/>
       <w:r>
         <w:t xml:space="preserve"> Test Cases</w:t>
       </w:r>
@@ -10200,7 +9690,6 @@
         </w:rPr>
         <w:t xml:space="preserve">: These tests are a foundational step towards more comprehensive integration testing with Azure and </w:t>
       </w:r>
-      <w:proofErr w:type="spellStart"/>
       <w:r>
         <w:rPr>
           <w:rFonts w:cs="Arial"/>
@@ -10208,7 +9697,6 @@
         </w:rPr>
         <w:t>Baichuan</w:t>
       </w:r>
-      <w:proofErr w:type="spellEnd"/>
       <w:r>
         <w:rPr>
           <w:rFonts w:cs="Arial"/>
@@ -10400,9 +9888,1418 @@
         <w:t>, the total number of lines increased from the previous 17 lines to 122 lines, representing a growth of 105 lines.</w:t>
       </w:r>
     </w:p>
+    <w:p>
+      <w:pPr>
+        <w:pStyle w:val="1"/>
+        <w:shd w:val="clear" w:color="auto" w:fill="FFFFFF"/>
+        <w:spacing w:before="0" w:after="0"/>
+        <w:jc w:val="center"/>
+      </w:pPr>
+      <w:r>
+        <w:t xml:space="preserve">Part </w:t>
+      </w:r>
+      <w:r>
+        <w:t>4</w:t>
+      </w:r>
+      <w:r>
+        <w:t xml:space="preserve">: </w:t>
+      </w:r>
+      <w:r>
+        <w:t>Continuous Integration</w:t>
+      </w:r>
+    </w:p>
+    <w:p>
+      <w:pPr>
+        <w:pStyle w:val="2"/>
+        <w:shd w:val="clear" w:color="auto" w:fill="FFFFFF"/>
+      </w:pPr>
+      <w:r>
+        <w:t>Continuous Integration</w:t>
+      </w:r>
+    </w:p>
+    <w:p>
+      <w:pPr>
+        <w:rPr>
+          <w:rFonts w:eastAsiaTheme="minorEastAsia"/>
+        </w:rPr>
+      </w:pPr>
+      <w:r>
+        <w:rPr>
+          <w:rFonts w:eastAsiaTheme="minorEastAsia"/>
+        </w:rPr>
+        <w:t xml:space="preserve">Continuous integration (CI) is a software development practice where developers regularly merge their code into a central repository, and the project is then automatically built and tested. Compared with integration, CI requires developers </w:t>
+      </w:r>
+      <w:r>
+        <w:rPr>
+          <w:rFonts w:eastAsiaTheme="minorEastAsia"/>
+        </w:rPr>
+        <w:t xml:space="preserve">to </w:t>
+      </w:r>
+      <w:r>
+        <w:rPr>
+          <w:rFonts w:eastAsiaTheme="minorEastAsia"/>
+        </w:rPr>
+        <w:t xml:space="preserve">commit their code frequently, even with small changes. Also CI is an automated process, each integration is </w:t>
+      </w:r>
+      <w:r>
+        <w:rPr>
+          <w:rFonts w:eastAsiaTheme="minorEastAsia"/>
+        </w:rPr>
+        <w:t>verified by an automated build and automated tests to detect integration errors as quickly as possible.</w:t>
+      </w:r>
+    </w:p>
+    <w:p>
+      <w:pPr>
+        <w:rPr>
+          <w:rFonts w:eastAsiaTheme="minorEastAsia"/>
+        </w:rPr>
+      </w:pPr>
+    </w:p>
+    <w:p>
+      <w:pPr>
+        <w:pStyle w:val="2"/>
+        <w:shd w:val="clear" w:color="auto" w:fill="FFFFFF"/>
+      </w:pPr>
+      <w:r>
+        <w:t>CI Systems</w:t>
+      </w:r>
+    </w:p>
+    <w:p>
+      <w:pPr>
+        <w:rPr>
+          <w:rFonts w:eastAsiaTheme="minorEastAsia"/>
+        </w:rPr>
+      </w:pPr>
+      <w:r>
+        <w:rPr>
+          <w:rFonts w:eastAsiaTheme="minorEastAsia" w:hint="eastAsia"/>
+        </w:rPr>
+        <w:t>C</w:t>
+      </w:r>
+      <w:r>
+        <w:rPr>
+          <w:rFonts w:eastAsiaTheme="minorEastAsia"/>
+        </w:rPr>
+        <w:t xml:space="preserve">ontinuous Integration systems are tools that automate the process of </w:t>
+      </w:r>
+      <w:r>
+        <w:rPr>
+          <w:rFonts w:eastAsiaTheme="minorEastAsia"/>
+        </w:rPr>
+        <w:t>integrating code changes from multiple contributors into a single software project.</w:t>
+      </w:r>
+      <w:r>
+        <w:rPr>
+          <w:rFonts w:eastAsiaTheme="minorEastAsia"/>
+        </w:rPr>
+        <w:t xml:space="preserve"> </w:t>
+      </w:r>
+      <w:r>
+        <w:rPr>
+          <w:rFonts w:eastAsiaTheme="minorEastAsia"/>
+        </w:rPr>
+        <w:t>They run tests and builds automatically, ensuring that new code contributions do not break the existing codebase.</w:t>
+      </w:r>
+      <w:r>
+        <w:rPr>
+          <w:rFonts w:eastAsiaTheme="minorEastAsia"/>
+        </w:rPr>
+        <w:t xml:space="preserve"> Some popular CI systems include: </w:t>
+      </w:r>
+      <w:r>
+        <w:rPr>
+          <w:rFonts w:eastAsiaTheme="minorEastAsia"/>
+        </w:rPr>
+        <w:t>GitHub Actions</w:t>
+      </w:r>
+      <w:r>
+        <w:rPr>
+          <w:rFonts w:eastAsiaTheme="minorEastAsia"/>
+        </w:rPr>
+        <w:t>, Jenkins, Travis CI, CircleCI and so on. Most modern CI systems require a YAML file to define the configuration for the CI/CD pipeline.</w:t>
+      </w:r>
+    </w:p>
+    <w:p>
+      <w:pPr>
+        <w:rPr>
+          <w:rFonts w:eastAsiaTheme="minorEastAsia"/>
+        </w:rPr>
+      </w:pPr>
+    </w:p>
+    <w:p>
+      <w:pPr>
+        <w:pStyle w:val="2"/>
+      </w:pPr>
+      <w:r>
+        <w:rPr>
+          <w:rFonts w:hint="eastAsia"/>
+        </w:rPr>
+        <w:lastRenderedPageBreak/>
+        <w:t>G</w:t>
+      </w:r>
+      <w:r>
+        <w:t>itHub Actions</w:t>
+      </w:r>
+    </w:p>
+    <w:p>
+      <w:pPr>
+        <w:rPr>
+          <w:rFonts w:eastAsiaTheme="minorEastAsia"/>
+        </w:rPr>
+      </w:pPr>
+      <w:r>
+        <w:rPr>
+          <w:rFonts w:eastAsiaTheme="minorEastAsia"/>
+        </w:rPr>
+        <w:t xml:space="preserve">Chat2DB uses GitHub Actions for CI/CD service. By creating a YAML configuration file in path </w:t>
+      </w:r>
+      <w:r>
+        <w:rPr>
+          <w:rFonts w:eastAsiaTheme="minorEastAsia" w:hint="eastAsia"/>
+        </w:rPr>
+        <w:t>.</w:t>
+      </w:r>
+      <w:r>
+        <w:rPr>
+          <w:rFonts w:eastAsiaTheme="minorEastAsia"/>
+        </w:rPr>
+        <w:t xml:space="preserve">github/workflows, and </w:t>
+      </w:r>
+      <w:r>
+        <w:rPr>
+          <w:rFonts w:eastAsiaTheme="minorEastAsia"/>
+        </w:rPr>
+        <w:t>specifying</w:t>
+      </w:r>
+      <w:r>
+        <w:rPr>
+          <w:rFonts w:eastAsiaTheme="minorEastAsia"/>
+        </w:rPr>
+        <w:t xml:space="preserve"> the event triggers, the build, test</w:t>
+      </w:r>
+      <w:r>
+        <w:rPr>
+          <w:rFonts w:eastAsiaTheme="minorEastAsia"/>
+        </w:rPr>
+        <w:t>,</w:t>
+      </w:r>
+      <w:r>
+        <w:rPr>
+          <w:rFonts w:eastAsiaTheme="minorEastAsia"/>
+        </w:rPr>
+        <w:t xml:space="preserve"> and deployment tasks can be directly finished within the GitHub repository.</w:t>
+      </w:r>
+    </w:p>
+    <w:p>
+      <w:pPr>
+        <w:rPr>
+          <w:rFonts w:eastAsiaTheme="minorEastAsia"/>
+        </w:rPr>
+      </w:pPr>
+      <w:r>
+        <w:rPr>
+          <w:rFonts w:eastAsiaTheme="minorEastAsia" w:hint="eastAsia"/>
+        </w:rPr>
+        <w:t>F</w:t>
+      </w:r>
+      <w:r>
+        <w:rPr>
+          <w:rFonts w:eastAsiaTheme="minorEastAsia"/>
+        </w:rPr>
+        <w:t xml:space="preserve">or example, in </w:t>
+      </w:r>
+      <w:r>
+        <w:rPr>
+          <w:rFonts w:eastAsiaTheme="minorEastAsia"/>
+        </w:rPr>
+        <w:t xml:space="preserve">the </w:t>
+      </w:r>
+      <w:r>
+        <w:rPr>
+          <w:rFonts w:eastAsiaTheme="minorEastAsia"/>
+        </w:rPr>
+        <w:t>file “release_test.yml”, event triggers are specified as bellows:</w:t>
+      </w:r>
+    </w:p>
+    <w:p>
+      <w:pPr>
+        <w:jc w:val="center"/>
+        <w:rPr>
+          <w:rFonts w:eastAsiaTheme="minorEastAsia"/>
+        </w:rPr>
+      </w:pPr>
+      <w:r>
+        <w:rPr>
+          <w:noProof/>
+        </w:rPr>
+        <w:drawing>
+          <wp:inline distT="0" distB="0" distL="0" distR="0" wp14:anchorId="28E5FFD7" wp14:editId="1A94AD61">
+            <wp:extent cx="2453853" cy="1524132"/>
+            <wp:effectExtent l="0" t="0" r="3810" b="0"/>
+            <wp:docPr id="1342853248" name="图片 1"/>
+            <wp:cNvGraphicFramePr>
+              <a:graphicFrameLocks xmlns:a="http://schemas.openxmlformats.org/drawingml/2006/main" noChangeAspect="1"/>
+            </wp:cNvGraphicFramePr>
+            <a:graphic xmlns:a="http://schemas.openxmlformats.org/drawingml/2006/main">
+              <a:graphicData uri="http://schemas.openxmlformats.org/drawingml/2006/picture">
+                <pic:pic xmlns:pic="http://schemas.openxmlformats.org/drawingml/2006/picture">
+                  <pic:nvPicPr>
+                    <pic:cNvPr id="1342853248" name=""/>
+                    <pic:cNvPicPr/>
+                  </pic:nvPicPr>
+                  <pic:blipFill>
+                    <a:blip r:embed="rId36"/>
+                    <a:stretch>
+                      <a:fillRect/>
+                    </a:stretch>
+                  </pic:blipFill>
+                  <pic:spPr>
+                    <a:xfrm>
+                      <a:off x="0" y="0"/>
+                      <a:ext cx="2453853" cy="1524132"/>
+                    </a:xfrm>
+                    <a:prstGeom prst="rect">
+                      <a:avLst/>
+                    </a:prstGeom>
+                  </pic:spPr>
+                </pic:pic>
+              </a:graphicData>
+            </a:graphic>
+          </wp:inline>
+        </w:drawing>
+      </w:r>
+    </w:p>
+    <w:p>
+      <w:pPr>
+        <w:jc w:val="center"/>
+        <w:rPr>
+          <w:rFonts w:eastAsiaTheme="minorEastAsia" w:hint="eastAsia"/>
+        </w:rPr>
+      </w:pPr>
+      <w:r>
+        <w:rPr>
+          <w:rFonts w:eastAsiaTheme="minorEastAsia" w:hint="eastAsia"/>
+        </w:rPr>
+        <w:t>S</w:t>
+      </w:r>
+      <w:r>
+        <w:rPr>
+          <w:rFonts w:eastAsiaTheme="minorEastAsia"/>
+        </w:rPr>
+        <w:t>pecify Event Triggers</w:t>
+      </w:r>
+    </w:p>
+    <w:p>
+      <w:pPr>
+        <w:rPr>
+          <w:rFonts w:eastAsiaTheme="minorEastAsia"/>
+        </w:rPr>
+      </w:pPr>
+      <w:r>
+        <w:rPr>
+          <w:rFonts w:eastAsiaTheme="minorEastAsia" w:hint="eastAsia"/>
+        </w:rPr>
+        <w:t>T</w:t>
+      </w:r>
+      <w:r>
+        <w:rPr>
+          <w:rFonts w:eastAsiaTheme="minorEastAsia"/>
+        </w:rPr>
+        <w:t xml:space="preserve">his suggests when the changes are pushed to </w:t>
+      </w:r>
+      <w:r>
+        <w:rPr>
+          <w:rFonts w:eastAsiaTheme="minorEastAsia"/>
+        </w:rPr>
+        <w:t xml:space="preserve">the </w:t>
+      </w:r>
+      <w:r>
+        <w:rPr>
+          <w:rFonts w:eastAsiaTheme="minorEastAsia"/>
+        </w:rPr>
+        <w:t xml:space="preserve">branch “release_test”, the job will be executed automatically on GitHub. Also, the job will run on various operating systems such as </w:t>
+      </w:r>
+      <w:r>
+        <w:rPr>
+          <w:rFonts w:eastAsiaTheme="minorEastAsia"/>
+        </w:rPr>
+        <w:t>Windows</w:t>
+      </w:r>
+      <w:r>
+        <w:rPr>
+          <w:rFonts w:eastAsiaTheme="minorEastAsia"/>
+        </w:rPr>
+        <w:t xml:space="preserve"> and ubuntu:</w:t>
+      </w:r>
+    </w:p>
+    <w:p>
+      <w:pPr>
+        <w:jc w:val="center"/>
+        <w:rPr>
+          <w:rFonts w:eastAsiaTheme="minorEastAsia"/>
+        </w:rPr>
+      </w:pPr>
+      <w:r>
+        <w:rPr>
+          <w:noProof/>
+        </w:rPr>
+        <w:drawing>
+          <wp:inline distT="0" distB="0" distL="0" distR="0" wp14:anchorId="0C8C3561" wp14:editId="4AE9F7A8">
+            <wp:extent cx="5274310" cy="2606040"/>
+            <wp:effectExtent l="0" t="0" r="2540" b="3810"/>
+            <wp:docPr id="1040486793" name="图片 1"/>
+            <wp:cNvGraphicFramePr>
+              <a:graphicFrameLocks xmlns:a="http://schemas.openxmlformats.org/drawingml/2006/main" noChangeAspect="1"/>
+            </wp:cNvGraphicFramePr>
+            <a:graphic xmlns:a="http://schemas.openxmlformats.org/drawingml/2006/main">
+              <a:graphicData uri="http://schemas.openxmlformats.org/drawingml/2006/picture">
+                <pic:pic xmlns:pic="http://schemas.openxmlformats.org/drawingml/2006/picture">
+                  <pic:nvPicPr>
+                    <pic:cNvPr id="1040486793" name=""/>
+                    <pic:cNvPicPr/>
+                  </pic:nvPicPr>
+                  <pic:blipFill>
+                    <a:blip r:embed="rId37"/>
+                    <a:stretch>
+                      <a:fillRect/>
+                    </a:stretch>
+                  </pic:blipFill>
+                  <pic:spPr>
+                    <a:xfrm>
+                      <a:off x="0" y="0"/>
+                      <a:ext cx="5274310" cy="2606040"/>
+                    </a:xfrm>
+                    <a:prstGeom prst="rect">
+                      <a:avLst/>
+                    </a:prstGeom>
+                  </pic:spPr>
+                </pic:pic>
+              </a:graphicData>
+            </a:graphic>
+          </wp:inline>
+        </w:drawing>
+      </w:r>
+    </w:p>
+    <w:p>
+      <w:pPr>
+        <w:jc w:val="center"/>
+        <w:rPr>
+          <w:rFonts w:eastAsiaTheme="minorEastAsia" w:hint="eastAsia"/>
+        </w:rPr>
+      </w:pPr>
+      <w:r>
+        <w:rPr>
+          <w:rFonts w:eastAsiaTheme="minorEastAsia"/>
+        </w:rPr>
+        <w:t>Specify Operating Systems</w:t>
+      </w:r>
+    </w:p>
+    <w:p>
+      <w:pPr>
+        <w:rPr>
+          <w:rFonts w:eastAsiaTheme="minorEastAsia"/>
+        </w:rPr>
+      </w:pPr>
+      <w:r>
+        <w:rPr>
+          <w:rFonts w:eastAsiaTheme="minorEastAsia" w:hint="eastAsia"/>
+        </w:rPr>
+        <w:t>T</w:t>
+      </w:r>
+      <w:r>
+        <w:rPr>
+          <w:rFonts w:eastAsiaTheme="minorEastAsia"/>
+        </w:rPr>
+        <w:t>he job includes multiple steps:</w:t>
+      </w:r>
+    </w:p>
+    <w:p>
+      <w:pPr>
+        <w:pStyle w:val="a3"/>
+        <w:numPr>
+          <w:ilvl w:val="0"/>
+          <w:numId w:val="21"/>
+        </w:numPr>
+        <w:ind w:firstLineChars="0"/>
+        <w:rPr>
+          <w:rFonts w:eastAsiaTheme="minorEastAsia" w:hint="eastAsia"/>
+        </w:rPr>
+      </w:pPr>
+      <w:r>
+        <w:rPr>
+          <w:rFonts w:eastAsiaTheme="minorEastAsia"/>
+        </w:rPr>
+        <w:t xml:space="preserve">Check out Repository: Checks out the code in the git repository to the </w:t>
+      </w:r>
+      <w:r>
+        <w:rPr>
+          <w:rFonts w:eastAsiaTheme="minorEastAsia"/>
+        </w:rPr>
+        <w:lastRenderedPageBreak/>
+        <w:t>runner.</w:t>
+      </w:r>
+      <w:r>
+        <w:rPr>
+          <w:rFonts w:eastAsiaTheme="minorEastAsia"/>
+        </w:rPr>
+        <w:t xml:space="preserve"> It allows the workflow to get access to the code in the repository.</w:t>
+      </w:r>
+    </w:p>
+    <w:p>
+      <w:pPr>
+        <w:pStyle w:val="a3"/>
+        <w:numPr>
+          <w:ilvl w:val="0"/>
+          <w:numId w:val="21"/>
+        </w:numPr>
+        <w:ind w:firstLineChars="0"/>
+        <w:rPr>
+          <w:rFonts w:eastAsiaTheme="minorEastAsia" w:hint="eastAsia"/>
+        </w:rPr>
+      </w:pPr>
+      <w:r>
+        <w:rPr>
+          <w:rFonts w:eastAsiaTheme="minorEastAsia"/>
+        </w:rPr>
+        <w:t xml:space="preserve">Install JRE: Installs Java Runtime Environment (JRE) version 17 </w:t>
+      </w:r>
+      <w:r>
+        <w:rPr>
+          <w:rFonts w:eastAsiaTheme="minorEastAsia"/>
+        </w:rPr>
+        <w:t>and “temurin” distribution.</w:t>
+      </w:r>
+    </w:p>
+    <w:p>
+      <w:pPr>
+        <w:pStyle w:val="a3"/>
+        <w:numPr>
+          <w:ilvl w:val="0"/>
+          <w:numId w:val="21"/>
+        </w:numPr>
+        <w:ind w:firstLineChars="0"/>
+        <w:rPr>
+          <w:rFonts w:eastAsiaTheme="minorEastAsia" w:hint="eastAsia"/>
+        </w:rPr>
+      </w:pPr>
+      <w:r>
+        <w:rPr>
+          <w:rFonts w:eastAsiaTheme="minorEastAsia"/>
+        </w:rPr>
+        <w:t>Enable TLS 1.0 and 1.1 in java.security: Modifies the java.security file to enable TLS 1.0 and 1.1</w:t>
+      </w:r>
+      <w:r>
+        <w:rPr>
+          <w:rFonts w:eastAsiaTheme="minorEastAsia"/>
+        </w:rPr>
+        <w:t>.</w:t>
+      </w:r>
+    </w:p>
+    <w:p>
+      <w:pPr>
+        <w:pStyle w:val="a3"/>
+        <w:numPr>
+          <w:ilvl w:val="0"/>
+          <w:numId w:val="21"/>
+        </w:numPr>
+        <w:ind w:firstLineChars="0"/>
+        <w:rPr>
+          <w:rFonts w:eastAsiaTheme="minorEastAsia" w:hint="eastAsia"/>
+        </w:rPr>
+      </w:pPr>
+      <w:r>
+        <w:rPr>
+          <w:rFonts w:eastAsiaTheme="minorEastAsia"/>
+        </w:rPr>
+        <w:t>Copy JRE to Static Directory: Creates a directory named chat2db-client/static and copies the JRE to this location. Changes permissions if the OS is not Windows.</w:t>
+      </w:r>
+    </w:p>
+    <w:p>
+      <w:pPr>
+        <w:pStyle w:val="a3"/>
+        <w:numPr>
+          <w:ilvl w:val="0"/>
+          <w:numId w:val="21"/>
+        </w:numPr>
+        <w:ind w:firstLineChars="0"/>
+        <w:rPr>
+          <w:rFonts w:eastAsiaTheme="minorEastAsia"/>
+        </w:rPr>
+      </w:pPr>
+      <w:r>
+        <w:rPr>
+          <w:rFonts w:eastAsiaTheme="minorEastAsia"/>
+        </w:rPr>
+        <w:t>Delete File on Linux: If the runner is Linux, this step deletes the legal directory from the JRE in chat2db-client/static/jre/.</w:t>
+      </w:r>
+    </w:p>
+    <w:p>
+      <w:pPr>
+        <w:pStyle w:val="a3"/>
+        <w:numPr>
+          <w:ilvl w:val="0"/>
+          <w:numId w:val="21"/>
+        </w:numPr>
+        <w:ind w:firstLineChars="0"/>
+        <w:rPr>
+          <w:rFonts w:eastAsiaTheme="minorEastAsia" w:hint="eastAsia"/>
+        </w:rPr>
+      </w:pPr>
+      <w:r>
+        <w:rPr>
+          <w:rFonts w:eastAsiaTheme="minorEastAsia"/>
+        </w:rPr>
+        <w:t xml:space="preserve">Install Node.js: </w:t>
+      </w:r>
+      <w:r>
+        <w:rPr>
+          <w:rFonts w:eastAsiaTheme="minorEastAsia"/>
+        </w:rPr>
+        <w:t>Installs</w:t>
+      </w:r>
+      <w:r>
+        <w:rPr>
+          <w:rFonts w:eastAsiaTheme="minorEastAsia"/>
+        </w:rPr>
+        <w:t xml:space="preserve"> Node.js version 16 using the actions/setup-node action. It also caches dependencies based on the yarn.lock file.</w:t>
+      </w:r>
+    </w:p>
+    <w:p>
+      <w:pPr>
+        <w:pStyle w:val="a3"/>
+        <w:numPr>
+          <w:ilvl w:val="0"/>
+          <w:numId w:val="21"/>
+        </w:numPr>
+        <w:ind w:firstLineChars="0"/>
+        <w:rPr>
+          <w:rFonts w:eastAsiaTheme="minorEastAsia" w:hint="eastAsia"/>
+        </w:rPr>
+      </w:pPr>
+      <w:r>
+        <w:rPr>
+          <w:rFonts w:eastAsiaTheme="minorEastAsia"/>
+        </w:rPr>
+        <w:t>Install Java and Maven: Installs Java and Maven for building Java applications.</w:t>
+      </w:r>
+    </w:p>
+    <w:p>
+      <w:pPr>
+        <w:pStyle w:val="a3"/>
+        <w:numPr>
+          <w:ilvl w:val="0"/>
+          <w:numId w:val="21"/>
+        </w:numPr>
+        <w:ind w:firstLineChars="0"/>
+        <w:rPr>
+          <w:rFonts w:eastAsiaTheme="minorEastAsia" w:hint="eastAsia"/>
+        </w:rPr>
+      </w:pPr>
+      <w:r>
+        <w:rPr>
+          <w:rFonts w:eastAsiaTheme="minorEastAsia"/>
+        </w:rPr>
+        <w:t>Build FE Static: Executes commands to build the front-end static resources for the web and copy them to the server’s static and thymeleaf directories.</w:t>
+      </w:r>
+    </w:p>
+    <w:p>
+      <w:pPr>
+        <w:pStyle w:val="a3"/>
+        <w:numPr>
+          <w:ilvl w:val="0"/>
+          <w:numId w:val="21"/>
+        </w:numPr>
+        <w:ind w:firstLineChars="0"/>
+        <w:rPr>
+          <w:rFonts w:eastAsiaTheme="minorEastAsia" w:hint="eastAsia"/>
+        </w:rPr>
+      </w:pPr>
+      <w:r>
+        <w:rPr>
+          <w:rFonts w:eastAsiaTheme="minorEastAsia"/>
+        </w:rPr>
+        <w:t>Build BE Static: Builds the backend project using Maven and copies the jar file and version to specific directories.</w:t>
+      </w:r>
+    </w:p>
+    <w:p>
+      <w:pPr>
+        <w:pStyle w:val="a3"/>
+        <w:numPr>
+          <w:ilvl w:val="0"/>
+          <w:numId w:val="21"/>
+        </w:numPr>
+        <w:ind w:firstLineChars="0"/>
+        <w:rPr>
+          <w:rFonts w:eastAsiaTheme="minorEastAsia" w:hint="eastAsia"/>
+        </w:rPr>
+      </w:pPr>
+      <w:r>
+        <w:rPr>
+          <w:rFonts w:eastAsiaTheme="minorEastAsia"/>
+        </w:rPr>
+        <w:t xml:space="preserve">Prepare Build Electron: </w:t>
+      </w:r>
+      <w:r>
+        <w:rPr>
+          <w:rFonts w:eastAsiaTheme="minorEastAsia"/>
+        </w:rPr>
+        <w:t>Prepares</w:t>
+      </w:r>
+      <w:r>
+        <w:rPr>
+          <w:rFonts w:eastAsiaTheme="minorEastAsia"/>
+        </w:rPr>
+        <w:t xml:space="preserve"> the build for Electron</w:t>
+      </w:r>
+      <w:r>
+        <w:rPr>
+          <w:rFonts w:eastAsiaTheme="minorEastAsia"/>
+        </w:rPr>
+        <w:t>.</w:t>
+      </w:r>
+    </w:p>
+    <w:p>
+      <w:pPr>
+        <w:pStyle w:val="a3"/>
+        <w:numPr>
+          <w:ilvl w:val="0"/>
+          <w:numId w:val="21"/>
+        </w:numPr>
+        <w:ind w:firstLineChars="0"/>
+        <w:rPr>
+          <w:rFonts w:eastAsiaTheme="minorEastAsia" w:hint="eastAsia"/>
+        </w:rPr>
+      </w:pPr>
+      <w:r>
+        <w:rPr>
+          <w:rFonts w:eastAsiaTheme="minorEastAsia"/>
+        </w:rPr>
+        <w:t>Build/Release Electron App: Use</w:t>
+      </w:r>
+      <w:r>
+        <w:rPr>
+          <w:rFonts w:eastAsiaTheme="minorEastAsia"/>
+        </w:rPr>
+        <w:t>s</w:t>
+      </w:r>
+      <w:r>
+        <w:rPr>
+          <w:rFonts w:eastAsiaTheme="minorEastAsia"/>
+        </w:rPr>
+        <w:t xml:space="preserve"> the samuelmeuli/action-electron-builder action to build the Electron application</w:t>
+      </w:r>
+      <w:r>
+        <w:rPr>
+          <w:rFonts w:eastAsiaTheme="minorEastAsia"/>
+        </w:rPr>
+        <w:t>.</w:t>
+      </w:r>
+    </w:p>
+    <w:p>
+      <w:pPr>
+        <w:pStyle w:val="a3"/>
+        <w:numPr>
+          <w:ilvl w:val="0"/>
+          <w:numId w:val="21"/>
+        </w:numPr>
+        <w:ind w:firstLineChars="0"/>
+        <w:rPr>
+          <w:rFonts w:eastAsiaTheme="minorEastAsia"/>
+        </w:rPr>
+      </w:pPr>
+      <w:r>
+        <w:rPr>
+          <w:rFonts w:eastAsiaTheme="minorEastAsia"/>
+        </w:rPr>
+        <w:t xml:space="preserve">Prepare Upload for Jar: </w:t>
+      </w:r>
+      <w:r>
+        <w:rPr>
+          <w:rFonts w:eastAsiaTheme="minorEastAsia"/>
+        </w:rPr>
+        <w:t>Prepares for uploading jar file</w:t>
+      </w:r>
+      <w:r>
+        <w:rPr>
+          <w:rFonts w:eastAsiaTheme="minorEastAsia"/>
+        </w:rPr>
+        <w:t>, including zipping and copying</w:t>
+      </w:r>
+      <w:r>
+        <w:rPr>
+          <w:rFonts w:eastAsiaTheme="minorEastAsia"/>
+        </w:rPr>
+        <w:t xml:space="preserve"> related</w:t>
+      </w:r>
+      <w:r>
+        <w:rPr>
+          <w:rFonts w:eastAsiaTheme="minorEastAsia"/>
+        </w:rPr>
+        <w:t xml:space="preserve"> files to a temporary directory.</w:t>
+      </w:r>
+    </w:p>
+    <w:p>
+      <w:pPr>
+        <w:pStyle w:val="2"/>
+      </w:pPr>
+      <w:r>
+        <w:rPr>
+          <w:rFonts w:hint="eastAsia"/>
+        </w:rPr>
+        <w:t>P</w:t>
+      </w:r>
+      <w:r>
+        <w:t>ractices</w:t>
+      </w:r>
+    </w:p>
+    <w:p>
+      <w:pPr>
+        <w:pStyle w:val="3"/>
+      </w:pPr>
+      <w:r>
+        <w:t>test "release_test" action </w:t>
+      </w:r>
+      <w:r>
+        <w:t>#1</w:t>
+      </w:r>
+    </w:p>
+    <w:p>
+      <w:pPr>
+        <w:rPr>
+          <w:rFonts w:eastAsiaTheme="minorEastAsia"/>
+        </w:rPr>
+      </w:pPr>
+      <w:r>
+        <w:rPr>
+          <w:rFonts w:eastAsiaTheme="minorEastAsia"/>
+        </w:rPr>
+        <w:t>All f</w:t>
+      </w:r>
+      <w:r>
+        <w:rPr>
+          <w:rFonts w:eastAsiaTheme="minorEastAsia"/>
+        </w:rPr>
+        <w:t>o</w:t>
+      </w:r>
+      <w:r>
+        <w:rPr>
+          <w:rFonts w:eastAsiaTheme="minorEastAsia"/>
+        </w:rPr>
+        <w:t>u</w:t>
+      </w:r>
+      <w:r>
+        <w:rPr>
+          <w:rFonts w:eastAsiaTheme="minorEastAsia"/>
+        </w:rPr>
+        <w:t>r Job</w:t>
+      </w:r>
+      <w:r>
+        <w:rPr>
+          <w:rFonts w:eastAsiaTheme="minorEastAsia"/>
+        </w:rPr>
+        <w:t>s of</w:t>
+      </w:r>
+      <w:r>
+        <w:rPr>
+          <w:rFonts w:eastAsiaTheme="minorEastAsia"/>
+        </w:rPr>
+        <w:t xml:space="preserve"> the </w:t>
+      </w:r>
+      <w:r>
+        <w:rPr>
+          <w:rFonts w:eastAsiaTheme="minorEastAsia"/>
+        </w:rPr>
+        <w:t>test "release_test" action #1</w:t>
+      </w:r>
+      <w:r>
+        <w:rPr>
+          <w:rFonts w:eastAsiaTheme="minorEastAsia"/>
+        </w:rPr>
+        <w:t xml:space="preserve"> faile</w:t>
+      </w:r>
+      <w:r>
+        <w:rPr>
+          <w:rFonts w:eastAsiaTheme="minorEastAsia"/>
+        </w:rPr>
+        <w:t>d</w:t>
+      </w:r>
+      <w:r>
+        <w:rPr>
+          <w:rFonts w:eastAsiaTheme="minorEastAsia"/>
+        </w:rPr>
+        <w:t xml:space="preserve"> </w:t>
+      </w:r>
+      <w:r>
+        <w:rPr>
+          <w:rFonts w:eastAsiaTheme="minorEastAsia"/>
+        </w:rPr>
+        <w:t>different operating systems or architectures.</w:t>
+      </w:r>
+      <w:r>
+        <w:rPr>
+          <w:rFonts w:eastAsiaTheme="minorEastAsia"/>
+        </w:rPr>
+        <w:t xml:space="preserve"> </w:t>
+      </w:r>
+    </w:p>
+    <w:p>
+      <w:pPr>
+        <w:pStyle w:val="a3"/>
+        <w:numPr>
+          <w:ilvl w:val="0"/>
+          <w:numId w:val="24"/>
+        </w:numPr>
+        <w:ind w:firstLineChars="0"/>
+        <w:rPr>
+          <w:rFonts w:eastAsiaTheme="minorEastAsia"/>
+        </w:rPr>
+      </w:pPr>
+      <w:r>
+        <w:rPr>
+          <w:rFonts w:eastAsiaTheme="minorEastAsia"/>
+        </w:rPr>
+        <w:lastRenderedPageBreak/>
+        <w:t>Windows-latest</w:t>
+      </w:r>
+    </w:p>
+    <w:p>
+      <w:pPr>
+        <w:pStyle w:val="a3"/>
+        <w:numPr>
+          <w:ilvl w:val="0"/>
+          <w:numId w:val="24"/>
+        </w:numPr>
+        <w:ind w:firstLineChars="0"/>
+        <w:rPr>
+          <w:rFonts w:eastAsiaTheme="minorEastAsia"/>
+        </w:rPr>
+      </w:pPr>
+      <w:r>
+        <w:rPr>
+          <w:rFonts w:eastAsiaTheme="minorEastAsia"/>
+        </w:rPr>
+        <w:t>Macos-latest, x86_64</w:t>
+      </w:r>
+    </w:p>
+    <w:p>
+      <w:pPr>
+        <w:pStyle w:val="a3"/>
+        <w:numPr>
+          <w:ilvl w:val="0"/>
+          <w:numId w:val="24"/>
+        </w:numPr>
+        <w:ind w:firstLineChars="0"/>
+        <w:rPr>
+          <w:rFonts w:eastAsiaTheme="minorEastAsia"/>
+        </w:rPr>
+      </w:pPr>
+      <w:r>
+        <w:rPr>
+          <w:rFonts w:eastAsiaTheme="minorEastAsia"/>
+        </w:rPr>
+        <w:t>Macos-latest, arm64</w:t>
+      </w:r>
+    </w:p>
+    <w:p>
+      <w:pPr>
+        <w:pStyle w:val="a3"/>
+        <w:numPr>
+          <w:ilvl w:val="0"/>
+          <w:numId w:val="24"/>
+        </w:numPr>
+        <w:ind w:firstLineChars="0"/>
+        <w:rPr>
+          <w:rFonts w:eastAsiaTheme="minorEastAsia" w:hint="eastAsia"/>
+        </w:rPr>
+      </w:pPr>
+      <w:r>
+        <w:rPr>
+          <w:rFonts w:eastAsiaTheme="minorEastAsia"/>
+        </w:rPr>
+        <w:t>Ubuntu-latest</w:t>
+      </w:r>
+    </w:p>
+    <w:p>
+      <w:pPr>
+        <w:jc w:val="center"/>
+        <w:rPr>
+          <w:rFonts w:eastAsiaTheme="minorEastAsia"/>
+        </w:rPr>
+      </w:pPr>
+      <w:r>
+        <w:rPr>
+          <w:noProof/>
+        </w:rPr>
+        <w:drawing>
+          <wp:inline distT="0" distB="0" distL="0" distR="0" wp14:anchorId="7777C620" wp14:editId="48F8A346">
+            <wp:extent cx="2568163" cy="2507197"/>
+            <wp:effectExtent l="0" t="0" r="3810" b="7620"/>
+            <wp:docPr id="1559016260" name="图片 1"/>
+            <wp:cNvGraphicFramePr>
+              <a:graphicFrameLocks xmlns:a="http://schemas.openxmlformats.org/drawingml/2006/main" noChangeAspect="1"/>
+            </wp:cNvGraphicFramePr>
+            <a:graphic xmlns:a="http://schemas.openxmlformats.org/drawingml/2006/main">
+              <a:graphicData uri="http://schemas.openxmlformats.org/drawingml/2006/picture">
+                <pic:pic xmlns:pic="http://schemas.openxmlformats.org/drawingml/2006/picture">
+                  <pic:nvPicPr>
+                    <pic:cNvPr id="1559016260" name=""/>
+                    <pic:cNvPicPr/>
+                  </pic:nvPicPr>
+                  <pic:blipFill>
+                    <a:blip r:embed="rId38"/>
+                    <a:stretch>
+                      <a:fillRect/>
+                    </a:stretch>
+                  </pic:blipFill>
+                  <pic:spPr>
+                    <a:xfrm>
+                      <a:off x="0" y="0"/>
+                      <a:ext cx="2568163" cy="2507197"/>
+                    </a:xfrm>
+                    <a:prstGeom prst="rect">
+                      <a:avLst/>
+                    </a:prstGeom>
+                  </pic:spPr>
+                </pic:pic>
+              </a:graphicData>
+            </a:graphic>
+          </wp:inline>
+        </w:drawing>
+      </w:r>
+    </w:p>
+    <w:p>
+      <w:pPr>
+        <w:jc w:val="center"/>
+        <w:rPr>
+          <w:rFonts w:eastAsiaTheme="minorEastAsia" w:hint="eastAsia"/>
+        </w:rPr>
+      </w:pPr>
+      <w:r>
+        <w:rPr>
+          <w:rFonts w:eastAsiaTheme="minorEastAsia"/>
+        </w:rPr>
+        <w:t>Jobs List</w:t>
+      </w:r>
+    </w:p>
+    <w:p>
+      <w:pPr>
+        <w:jc w:val="center"/>
+        <w:rPr>
+          <w:rFonts w:eastAsiaTheme="minorEastAsia"/>
+        </w:rPr>
+      </w:pPr>
+      <w:r>
+        <w:rPr>
+          <w:noProof/>
+        </w:rPr>
+        <w:drawing>
+          <wp:inline distT="0" distB="0" distL="0" distR="0" wp14:anchorId="4CE4A2B8" wp14:editId="51165AFF">
+            <wp:extent cx="5274310" cy="3187065"/>
+            <wp:effectExtent l="0" t="0" r="2540" b="0"/>
+            <wp:docPr id="1242824784" name="图片 1"/>
+            <wp:cNvGraphicFramePr>
+              <a:graphicFrameLocks xmlns:a="http://schemas.openxmlformats.org/drawingml/2006/main" noChangeAspect="1"/>
+            </wp:cNvGraphicFramePr>
+            <a:graphic xmlns:a="http://schemas.openxmlformats.org/drawingml/2006/main">
+              <a:graphicData uri="http://schemas.openxmlformats.org/drawingml/2006/picture">
+                <pic:pic xmlns:pic="http://schemas.openxmlformats.org/drawingml/2006/picture">
+                  <pic:nvPicPr>
+                    <pic:cNvPr id="1242824784" name=""/>
+                    <pic:cNvPicPr/>
+                  </pic:nvPicPr>
+                  <pic:blipFill>
+                    <a:blip r:embed="rId39"/>
+                    <a:stretch>
+                      <a:fillRect/>
+                    </a:stretch>
+                  </pic:blipFill>
+                  <pic:spPr>
+                    <a:xfrm>
+                      <a:off x="0" y="0"/>
+                      <a:ext cx="5274310" cy="3187065"/>
+                    </a:xfrm>
+                    <a:prstGeom prst="rect">
+                      <a:avLst/>
+                    </a:prstGeom>
+                  </pic:spPr>
+                </pic:pic>
+              </a:graphicData>
+            </a:graphic>
+          </wp:inline>
+        </w:drawing>
+      </w:r>
+    </w:p>
+    <w:p>
+      <w:pPr>
+        <w:jc w:val="center"/>
+        <w:rPr>
+          <w:rFonts w:eastAsiaTheme="minorEastAsia" w:hint="eastAsia"/>
+        </w:rPr>
+      </w:pPr>
+      <w:r>
+        <w:rPr>
+          <w:rFonts w:eastAsiaTheme="minorEastAsia"/>
+        </w:rPr>
+        <w:t>Failed Job on windows</w:t>
+      </w:r>
+    </w:p>
+    <w:p>
+      <w:pPr>
+        <w:rPr>
+          <w:rFonts w:eastAsiaTheme="minorEastAsia"/>
+        </w:rPr>
+      </w:pPr>
+      <w:r>
+        <w:rPr>
+          <w:rFonts w:eastAsiaTheme="minorEastAsia" w:hint="eastAsia"/>
+        </w:rPr>
+        <w:t>F</w:t>
+      </w:r>
+      <w:r>
+        <w:rPr>
+          <w:rFonts w:eastAsiaTheme="minorEastAsia"/>
+        </w:rPr>
+        <w:t xml:space="preserve">rom the error, we know it requires a “github_token” variable. In order to add the token, a GitHub token of the repository owner is generated and added to the Secrets of Chat2DB repository, with the name of </w:t>
+      </w:r>
+      <w:r>
+        <w:rPr>
+          <w:rFonts w:eastAsiaTheme="minorEastAsia"/>
+        </w:rPr>
+        <w:t>ACCESS_TOKEN</w:t>
+      </w:r>
+      <w:r>
+        <w:rPr>
+          <w:rFonts w:eastAsiaTheme="minorEastAsia"/>
+        </w:rPr>
+        <w:t>.</w:t>
+      </w:r>
+    </w:p>
+    <w:p>
+      <w:pPr>
+        <w:rPr>
+          <w:rFonts w:eastAsiaTheme="minorEastAsia"/>
+        </w:rPr>
+      </w:pPr>
+    </w:p>
+    <w:p>
+      <w:pPr>
+        <w:pStyle w:val="3"/>
+      </w:pPr>
+      <w:r>
+        <w:lastRenderedPageBreak/>
+        <w:t>test "release_test" action #</w:t>
+      </w:r>
+      <w:r>
+        <w:t>2</w:t>
+      </w:r>
+    </w:p>
+    <w:p>
+      <w:pPr>
+        <w:rPr>
+          <w:rFonts w:eastAsiaTheme="minorEastAsia"/>
+        </w:rPr>
+      </w:pPr>
+      <w:r>
+        <w:rPr>
+          <w:rFonts w:eastAsiaTheme="minorEastAsia" w:hint="eastAsia"/>
+        </w:rPr>
+        <w:t>F</w:t>
+      </w:r>
+      <w:r>
+        <w:rPr>
+          <w:rFonts w:eastAsiaTheme="minorEastAsia"/>
+        </w:rPr>
+        <w:t xml:space="preserve">or the second practice, two operating systems of </w:t>
+      </w:r>
+      <w:r>
+        <w:rPr>
+          <w:rFonts w:eastAsiaTheme="minorEastAsia"/>
+        </w:rPr>
+        <w:t>m</w:t>
+      </w:r>
+      <w:r>
+        <w:rPr>
+          <w:rFonts w:eastAsiaTheme="minorEastAsia"/>
+        </w:rPr>
+        <w:t xml:space="preserve">acOS are removed from the configuration file, since they require extra Secrets </w:t>
+      </w:r>
+      <w:r>
+        <w:rPr>
+          <w:rFonts w:eastAsiaTheme="minorEastAsia"/>
+        </w:rPr>
+        <w:t>for certification used to distribute applications for macOS.</w:t>
+      </w:r>
+    </w:p>
+    <w:p>
+      <w:pPr>
+        <w:jc w:val="center"/>
+        <w:rPr>
+          <w:rFonts w:eastAsiaTheme="minorEastAsia"/>
+        </w:rPr>
+      </w:pPr>
+      <w:r>
+        <w:rPr>
+          <w:noProof/>
+        </w:rPr>
+        <w:drawing>
+          <wp:inline distT="0" distB="0" distL="0" distR="0" wp14:anchorId="7F8F5A3F" wp14:editId="3986318D">
+            <wp:extent cx="5090601" cy="1478408"/>
+            <wp:effectExtent l="0" t="0" r="0" b="7620"/>
+            <wp:docPr id="1317234970" name="图片 1"/>
+            <wp:cNvGraphicFramePr>
+              <a:graphicFrameLocks xmlns:a="http://schemas.openxmlformats.org/drawingml/2006/main" noChangeAspect="1"/>
+            </wp:cNvGraphicFramePr>
+            <a:graphic xmlns:a="http://schemas.openxmlformats.org/drawingml/2006/main">
+              <a:graphicData uri="http://schemas.openxmlformats.org/drawingml/2006/picture">
+                <pic:pic xmlns:pic="http://schemas.openxmlformats.org/drawingml/2006/picture">
+                  <pic:nvPicPr>
+                    <pic:cNvPr id="1317234970" name=""/>
+                    <pic:cNvPicPr/>
+                  </pic:nvPicPr>
+                  <pic:blipFill>
+                    <a:blip r:embed="rId40"/>
+                    <a:stretch>
+                      <a:fillRect/>
+                    </a:stretch>
+                  </pic:blipFill>
+                  <pic:spPr>
+                    <a:xfrm>
+                      <a:off x="0" y="0"/>
+                      <a:ext cx="5090601" cy="1478408"/>
+                    </a:xfrm>
+                    <a:prstGeom prst="rect">
+                      <a:avLst/>
+                    </a:prstGeom>
+                  </pic:spPr>
+                </pic:pic>
+              </a:graphicData>
+            </a:graphic>
+          </wp:inline>
+        </w:drawing>
+      </w:r>
+    </w:p>
+    <w:p>
+      <w:pPr>
+        <w:jc w:val="center"/>
+        <w:rPr>
+          <w:rFonts w:eastAsiaTheme="minorEastAsia"/>
+        </w:rPr>
+      </w:pPr>
+      <w:r>
+        <w:rPr>
+          <w:rFonts w:eastAsiaTheme="minorEastAsia" w:hint="eastAsia"/>
+        </w:rPr>
+        <w:t>R</w:t>
+      </w:r>
+      <w:r>
+        <w:rPr>
+          <w:rFonts w:eastAsiaTheme="minorEastAsia"/>
+        </w:rPr>
+        <w:t>emove Secrets Used by macOS</w:t>
+      </w:r>
+    </w:p>
+    <w:p>
+      <w:pPr>
+        <w:rPr>
+          <w:rFonts w:eastAsiaTheme="minorEastAsia" w:hint="eastAsia"/>
+        </w:rPr>
+      </w:pPr>
+      <w:r>
+        <w:rPr>
+          <w:rFonts w:eastAsiaTheme="minorEastAsia" w:hint="eastAsia"/>
+        </w:rPr>
+        <w:t>S</w:t>
+      </w:r>
+      <w:r>
+        <w:rPr>
+          <w:rFonts w:eastAsiaTheme="minorEastAsia"/>
+        </w:rPr>
+        <w:t xml:space="preserve">ome unnecessary steps such as uploading project file to OSS and server, as well as sending messages to </w:t>
+      </w:r>
+      <w:r>
+        <w:rPr>
+          <w:rFonts w:eastAsiaTheme="minorEastAsia"/>
+        </w:rPr>
+        <w:t>office tool</w:t>
+      </w:r>
+      <w:r>
+        <w:rPr>
+          <w:rFonts w:eastAsiaTheme="minorEastAsia"/>
+        </w:rPr>
+        <w:t xml:space="preserve"> are also removed from the </w:t>
+      </w:r>
+      <w:r>
+        <w:rPr>
+          <w:rFonts w:eastAsiaTheme="minorEastAsia"/>
+        </w:rPr>
+        <w:t>configuration file</w:t>
+      </w:r>
+      <w:r>
+        <w:rPr>
+          <w:rFonts w:eastAsiaTheme="minorEastAsia"/>
+        </w:rPr>
+        <w:t>.</w:t>
+      </w:r>
+    </w:p>
+    <w:p>
+      <w:pPr>
+        <w:rPr>
+          <w:rFonts w:eastAsiaTheme="minorEastAsia"/>
+        </w:rPr>
+      </w:pPr>
+      <w:r>
+        <w:rPr>
+          <w:rFonts w:eastAsiaTheme="minorEastAsia" w:hint="eastAsia"/>
+        </w:rPr>
+        <w:t>T</w:t>
+      </w:r>
+      <w:r>
+        <w:rPr>
+          <w:rFonts w:eastAsiaTheme="minorEastAsia"/>
+        </w:rPr>
+        <w:t>hen the changes are pushed to “release_test” branch and all two jobs passed.</w:t>
+      </w:r>
+    </w:p>
+    <w:p>
+      <w:pPr>
+        <w:jc w:val="center"/>
+        <w:rPr>
+          <w:rFonts w:eastAsiaTheme="minorEastAsia"/>
+        </w:rPr>
+      </w:pPr>
+      <w:r>
+        <w:rPr>
+          <w:noProof/>
+        </w:rPr>
+        <w:drawing>
+          <wp:inline distT="0" distB="0" distL="0" distR="0" wp14:anchorId="6F8E9614" wp14:editId="4C206B69">
+            <wp:extent cx="2088061" cy="1600339"/>
+            <wp:effectExtent l="0" t="0" r="7620" b="0"/>
+            <wp:docPr id="2005549283" name="图片 1"/>
+            <wp:cNvGraphicFramePr>
+              <a:graphicFrameLocks xmlns:a="http://schemas.openxmlformats.org/drawingml/2006/main" noChangeAspect="1"/>
+            </wp:cNvGraphicFramePr>
+            <a:graphic xmlns:a="http://schemas.openxmlformats.org/drawingml/2006/main">
+              <a:graphicData uri="http://schemas.openxmlformats.org/drawingml/2006/picture">
+                <pic:pic xmlns:pic="http://schemas.openxmlformats.org/drawingml/2006/picture">
+                  <pic:nvPicPr>
+                    <pic:cNvPr id="2005549283" name=""/>
+                    <pic:cNvPicPr/>
+                  </pic:nvPicPr>
+                  <pic:blipFill>
+                    <a:blip r:embed="rId41"/>
+                    <a:stretch>
+                      <a:fillRect/>
+                    </a:stretch>
+                  </pic:blipFill>
+                  <pic:spPr>
+                    <a:xfrm>
+                      <a:off x="0" y="0"/>
+                      <a:ext cx="2088061" cy="1600339"/>
+                    </a:xfrm>
+                    <a:prstGeom prst="rect">
+                      <a:avLst/>
+                    </a:prstGeom>
+                  </pic:spPr>
+                </pic:pic>
+              </a:graphicData>
+            </a:graphic>
+          </wp:inline>
+        </w:drawing>
+      </w:r>
+    </w:p>
+    <w:p>
+      <w:pPr>
+        <w:jc w:val="center"/>
+        <w:rPr>
+          <w:rFonts w:eastAsiaTheme="minorEastAsia"/>
+        </w:rPr>
+      </w:pPr>
+      <w:r>
+        <w:rPr>
+          <w:rFonts w:eastAsiaTheme="minorEastAsia" w:hint="eastAsia"/>
+        </w:rPr>
+        <w:t>J</w:t>
+      </w:r>
+      <w:r>
+        <w:rPr>
+          <w:rFonts w:eastAsiaTheme="minorEastAsia"/>
+        </w:rPr>
+        <w:t>obs List</w:t>
+      </w:r>
+    </w:p>
+    <w:p>
+      <w:pPr>
+        <w:jc w:val="center"/>
+        <w:rPr>
+          <w:rFonts w:eastAsiaTheme="minorEastAsia"/>
+        </w:rPr>
+      </w:pPr>
+      <w:r>
+        <w:rPr>
+          <w:noProof/>
+        </w:rPr>
+        <w:lastRenderedPageBreak/>
+        <w:drawing>
+          <wp:inline distT="0" distB="0" distL="0" distR="0" wp14:anchorId="69EFC818" wp14:editId="55CCED21">
+            <wp:extent cx="5274310" cy="2795270"/>
+            <wp:effectExtent l="0" t="0" r="2540" b="5080"/>
+            <wp:docPr id="1833243421" name="图片 1"/>
+            <wp:cNvGraphicFramePr>
+              <a:graphicFrameLocks xmlns:a="http://schemas.openxmlformats.org/drawingml/2006/main" noChangeAspect="1"/>
+            </wp:cNvGraphicFramePr>
+            <a:graphic xmlns:a="http://schemas.openxmlformats.org/drawingml/2006/main">
+              <a:graphicData uri="http://schemas.openxmlformats.org/drawingml/2006/picture">
+                <pic:pic xmlns:pic="http://schemas.openxmlformats.org/drawingml/2006/picture">
+                  <pic:nvPicPr>
+                    <pic:cNvPr id="1833243421" name=""/>
+                    <pic:cNvPicPr/>
+                  </pic:nvPicPr>
+                  <pic:blipFill>
+                    <a:blip r:embed="rId42"/>
+                    <a:stretch>
+                      <a:fillRect/>
+                    </a:stretch>
+                  </pic:blipFill>
+                  <pic:spPr>
+                    <a:xfrm>
+                      <a:off x="0" y="0"/>
+                      <a:ext cx="5274310" cy="2795270"/>
+                    </a:xfrm>
+                    <a:prstGeom prst="rect">
+                      <a:avLst/>
+                    </a:prstGeom>
+                  </pic:spPr>
+                </pic:pic>
+              </a:graphicData>
+            </a:graphic>
+          </wp:inline>
+        </w:drawing>
+      </w:r>
+    </w:p>
+    <w:p>
+      <w:pPr>
+        <w:jc w:val="center"/>
+        <w:rPr>
+          <w:rFonts w:eastAsiaTheme="minorEastAsia" w:hint="eastAsia"/>
+        </w:rPr>
+      </w:pPr>
+      <w:r>
+        <w:rPr>
+          <w:rFonts w:eastAsiaTheme="minorEastAsia" w:hint="eastAsia"/>
+        </w:rPr>
+        <w:t>A</w:t>
+      </w:r>
+      <w:r>
+        <w:rPr>
+          <w:rFonts w:eastAsiaTheme="minorEastAsia"/>
+        </w:rPr>
+        <w:t>ll Steps Passed</w:t>
+      </w:r>
+    </w:p>
     <w:sectPr>
-      <w:headerReference w:type="default" r:id="rId36"/>
-      <w:footerReference w:type="default" r:id="rId37"/>
+      <w:headerReference w:type="default" r:id="rId43"/>
+      <w:footerReference w:type="default" r:id="rId44"/>
       <w:pgSz w:w="11906" w:h="16838"/>
       <w:pgMar w:top="1440" w:right="1800" w:bottom="1440" w:left="1800" w:header="851" w:footer="992" w:gutter="0"/>
       <w:cols w:space="425"/>
@@ -10592,6 +11489,178 @@
     </w:lvl>
   </w:abstractNum>
   <w:abstractNum w:abstractNumId="1" w15:restartNumberingAfterBreak="0">
+    <w:nsid w:val="02E671C8"/>
+    <w:multiLevelType w:val="hybridMultilevel"/>
+    <w:tmpl w:val="FBA22142"/>
+    <w:lvl w:ilvl="0" w:tplc="0409000F">
+      <w:start w:val="1"/>
+      <w:numFmt w:val="decimal"/>
+      <w:lvlText w:val="%1."/>
+      <w:lvlJc w:val="left"/>
+      <w:pPr>
+        <w:ind w:left="440" w:hanging="440"/>
+      </w:pPr>
+    </w:lvl>
+    <w:lvl w:ilvl="1" w:tplc="04090019" w:tentative="1">
+      <w:start w:val="1"/>
+      <w:numFmt w:val="lowerLetter"/>
+      <w:lvlText w:val="%2)"/>
+      <w:lvlJc w:val="left"/>
+      <w:pPr>
+        <w:ind w:left="880" w:hanging="440"/>
+      </w:pPr>
+    </w:lvl>
+    <w:lvl w:ilvl="2" w:tplc="0409001B" w:tentative="1">
+      <w:start w:val="1"/>
+      <w:numFmt w:val="lowerRoman"/>
+      <w:lvlText w:val="%3."/>
+      <w:lvlJc w:val="right"/>
+      <w:pPr>
+        <w:ind w:left="1320" w:hanging="440"/>
+      </w:pPr>
+    </w:lvl>
+    <w:lvl w:ilvl="3" w:tplc="0409000F" w:tentative="1">
+      <w:start w:val="1"/>
+      <w:numFmt w:val="decimal"/>
+      <w:lvlText w:val="%4."/>
+      <w:lvlJc w:val="left"/>
+      <w:pPr>
+        <w:ind w:left="1760" w:hanging="440"/>
+      </w:pPr>
+    </w:lvl>
+    <w:lvl w:ilvl="4" w:tplc="04090019" w:tentative="1">
+      <w:start w:val="1"/>
+      <w:numFmt w:val="lowerLetter"/>
+      <w:lvlText w:val="%5)"/>
+      <w:lvlJc w:val="left"/>
+      <w:pPr>
+        <w:ind w:left="2200" w:hanging="440"/>
+      </w:pPr>
+    </w:lvl>
+    <w:lvl w:ilvl="5" w:tplc="0409001B" w:tentative="1">
+      <w:start w:val="1"/>
+      <w:numFmt w:val="lowerRoman"/>
+      <w:lvlText w:val="%6."/>
+      <w:lvlJc w:val="right"/>
+      <w:pPr>
+        <w:ind w:left="2640" w:hanging="440"/>
+      </w:pPr>
+    </w:lvl>
+    <w:lvl w:ilvl="6" w:tplc="0409000F" w:tentative="1">
+      <w:start w:val="1"/>
+      <w:numFmt w:val="decimal"/>
+      <w:lvlText w:val="%7."/>
+      <w:lvlJc w:val="left"/>
+      <w:pPr>
+        <w:ind w:left="3080" w:hanging="440"/>
+      </w:pPr>
+    </w:lvl>
+    <w:lvl w:ilvl="7" w:tplc="04090019" w:tentative="1">
+      <w:start w:val="1"/>
+      <w:numFmt w:val="lowerLetter"/>
+      <w:lvlText w:val="%8)"/>
+      <w:lvlJc w:val="left"/>
+      <w:pPr>
+        <w:ind w:left="3520" w:hanging="440"/>
+      </w:pPr>
+    </w:lvl>
+    <w:lvl w:ilvl="8" w:tplc="0409001B" w:tentative="1">
+      <w:start w:val="1"/>
+      <w:numFmt w:val="lowerRoman"/>
+      <w:lvlText w:val="%9."/>
+      <w:lvlJc w:val="right"/>
+      <w:pPr>
+        <w:ind w:left="3960" w:hanging="440"/>
+      </w:pPr>
+    </w:lvl>
+  </w:abstractNum>
+  <w:abstractNum w:abstractNumId="2" w15:restartNumberingAfterBreak="0">
+    <w:nsid w:val="0E864D33"/>
+    <w:multiLevelType w:val="hybridMultilevel"/>
+    <w:tmpl w:val="CCBE3A52"/>
+    <w:lvl w:ilvl="0" w:tplc="0409000F">
+      <w:start w:val="1"/>
+      <w:numFmt w:val="decimal"/>
+      <w:lvlText w:val="%1."/>
+      <w:lvlJc w:val="left"/>
+      <w:pPr>
+        <w:ind w:left="440" w:hanging="440"/>
+      </w:pPr>
+    </w:lvl>
+    <w:lvl w:ilvl="1" w:tplc="04090019" w:tentative="1">
+      <w:start w:val="1"/>
+      <w:numFmt w:val="lowerLetter"/>
+      <w:lvlText w:val="%2)"/>
+      <w:lvlJc w:val="left"/>
+      <w:pPr>
+        <w:ind w:left="880" w:hanging="440"/>
+      </w:pPr>
+    </w:lvl>
+    <w:lvl w:ilvl="2" w:tplc="0409001B" w:tentative="1">
+      <w:start w:val="1"/>
+      <w:numFmt w:val="lowerRoman"/>
+      <w:lvlText w:val="%3."/>
+      <w:lvlJc w:val="right"/>
+      <w:pPr>
+        <w:ind w:left="1320" w:hanging="440"/>
+      </w:pPr>
+    </w:lvl>
+    <w:lvl w:ilvl="3" w:tplc="0409000F" w:tentative="1">
+      <w:start w:val="1"/>
+      <w:numFmt w:val="decimal"/>
+      <w:lvlText w:val="%4."/>
+      <w:lvlJc w:val="left"/>
+      <w:pPr>
+        <w:ind w:left="1760" w:hanging="440"/>
+      </w:pPr>
+    </w:lvl>
+    <w:lvl w:ilvl="4" w:tplc="04090019" w:tentative="1">
+      <w:start w:val="1"/>
+      <w:numFmt w:val="lowerLetter"/>
+      <w:lvlText w:val="%5)"/>
+      <w:lvlJc w:val="left"/>
+      <w:pPr>
+        <w:ind w:left="2200" w:hanging="440"/>
+      </w:pPr>
+    </w:lvl>
+    <w:lvl w:ilvl="5" w:tplc="0409001B" w:tentative="1">
+      <w:start w:val="1"/>
+      <w:numFmt w:val="lowerRoman"/>
+      <w:lvlText w:val="%6."/>
+      <w:lvlJc w:val="right"/>
+      <w:pPr>
+        <w:ind w:left="2640" w:hanging="440"/>
+      </w:pPr>
+    </w:lvl>
+    <w:lvl w:ilvl="6" w:tplc="0409000F" w:tentative="1">
+      <w:start w:val="1"/>
+      <w:numFmt w:val="decimal"/>
+      <w:lvlText w:val="%7."/>
+      <w:lvlJc w:val="left"/>
+      <w:pPr>
+        <w:ind w:left="3080" w:hanging="440"/>
+      </w:pPr>
+    </w:lvl>
+    <w:lvl w:ilvl="7" w:tplc="04090019" w:tentative="1">
+      <w:start w:val="1"/>
+      <w:numFmt w:val="lowerLetter"/>
+      <w:lvlText w:val="%8)"/>
+      <w:lvlJc w:val="left"/>
+      <w:pPr>
+        <w:ind w:left="3520" w:hanging="440"/>
+      </w:pPr>
+    </w:lvl>
+    <w:lvl w:ilvl="8" w:tplc="0409001B" w:tentative="1">
+      <w:start w:val="1"/>
+      <w:numFmt w:val="lowerRoman"/>
+      <w:lvlText w:val="%9."/>
+      <w:lvlJc w:val="right"/>
+      <w:pPr>
+        <w:ind w:left="3960" w:hanging="440"/>
+      </w:pPr>
+    </w:lvl>
+  </w:abstractNum>
+  <w:abstractNum w:abstractNumId="3" w15:restartNumberingAfterBreak="0">
     <w:nsid w:val="1D4523FA"/>
     <w:multiLevelType w:val="multilevel"/>
     <w:tmpl w:val="AA3C4E2E"/>
@@ -10740,7 +11809,7 @@
       </w:rPr>
     </w:lvl>
   </w:abstractNum>
-  <w:abstractNum w:abstractNumId="2" w15:restartNumberingAfterBreak="0">
+  <w:abstractNum w:abstractNumId="4" w15:restartNumberingAfterBreak="0">
     <w:nsid w:val="1F220098"/>
     <w:multiLevelType w:val="multilevel"/>
     <w:tmpl w:val="D350463A"/>
@@ -10889,7 +11958,7 @@
       </w:rPr>
     </w:lvl>
   </w:abstractNum>
-  <w:abstractNum w:abstractNumId="3" w15:restartNumberingAfterBreak="0">
+  <w:abstractNum w:abstractNumId="5" w15:restartNumberingAfterBreak="0">
     <w:nsid w:val="209A609E"/>
     <w:multiLevelType w:val="multilevel"/>
     <w:tmpl w:val="9E28CD42"/>
@@ -11038,7 +12107,93 @@
       </w:rPr>
     </w:lvl>
   </w:abstractNum>
-  <w:abstractNum w:abstractNumId="4" w15:restartNumberingAfterBreak="0">
+  <w:abstractNum w:abstractNumId="6" w15:restartNumberingAfterBreak="0">
+    <w:nsid w:val="25FE46DF"/>
+    <w:multiLevelType w:val="hybridMultilevel"/>
+    <w:tmpl w:val="416413C4"/>
+    <w:lvl w:ilvl="0" w:tplc="0409000F">
+      <w:start w:val="1"/>
+      <w:numFmt w:val="decimal"/>
+      <w:lvlText w:val="%1."/>
+      <w:lvlJc w:val="left"/>
+      <w:pPr>
+        <w:ind w:left="440" w:hanging="440"/>
+      </w:pPr>
+    </w:lvl>
+    <w:lvl w:ilvl="1" w:tplc="04090019" w:tentative="1">
+      <w:start w:val="1"/>
+      <w:numFmt w:val="lowerLetter"/>
+      <w:lvlText w:val="%2)"/>
+      <w:lvlJc w:val="left"/>
+      <w:pPr>
+        <w:ind w:left="880" w:hanging="440"/>
+      </w:pPr>
+    </w:lvl>
+    <w:lvl w:ilvl="2" w:tplc="0409001B" w:tentative="1">
+      <w:start w:val="1"/>
+      <w:numFmt w:val="lowerRoman"/>
+      <w:lvlText w:val="%3."/>
+      <w:lvlJc w:val="right"/>
+      <w:pPr>
+        <w:ind w:left="1320" w:hanging="440"/>
+      </w:pPr>
+    </w:lvl>
+    <w:lvl w:ilvl="3" w:tplc="0409000F" w:tentative="1">
+      <w:start w:val="1"/>
+      <w:numFmt w:val="decimal"/>
+      <w:lvlText w:val="%4."/>
+      <w:lvlJc w:val="left"/>
+      <w:pPr>
+        <w:ind w:left="1760" w:hanging="440"/>
+      </w:pPr>
+    </w:lvl>
+    <w:lvl w:ilvl="4" w:tplc="04090019" w:tentative="1">
+      <w:start w:val="1"/>
+      <w:numFmt w:val="lowerLetter"/>
+      <w:lvlText w:val="%5)"/>
+      <w:lvlJc w:val="left"/>
+      <w:pPr>
+        <w:ind w:left="2200" w:hanging="440"/>
+      </w:pPr>
+    </w:lvl>
+    <w:lvl w:ilvl="5" w:tplc="0409001B" w:tentative="1">
+      <w:start w:val="1"/>
+      <w:numFmt w:val="lowerRoman"/>
+      <w:lvlText w:val="%6."/>
+      <w:lvlJc w:val="right"/>
+      <w:pPr>
+        <w:ind w:left="2640" w:hanging="440"/>
+      </w:pPr>
+    </w:lvl>
+    <w:lvl w:ilvl="6" w:tplc="0409000F" w:tentative="1">
+      <w:start w:val="1"/>
+      <w:numFmt w:val="decimal"/>
+      <w:lvlText w:val="%7."/>
+      <w:lvlJc w:val="left"/>
+      <w:pPr>
+        <w:ind w:left="3080" w:hanging="440"/>
+      </w:pPr>
+    </w:lvl>
+    <w:lvl w:ilvl="7" w:tplc="04090019" w:tentative="1">
+      <w:start w:val="1"/>
+      <w:numFmt w:val="lowerLetter"/>
+      <w:lvlText w:val="%8)"/>
+      <w:lvlJc w:val="left"/>
+      <w:pPr>
+        <w:ind w:left="3520" w:hanging="440"/>
+      </w:pPr>
+    </w:lvl>
+    <w:lvl w:ilvl="8" w:tplc="0409001B" w:tentative="1">
+      <w:start w:val="1"/>
+      <w:numFmt w:val="lowerRoman"/>
+      <w:lvlText w:val="%9."/>
+      <w:lvlJc w:val="right"/>
+      <w:pPr>
+        <w:ind w:left="3960" w:hanging="440"/>
+      </w:pPr>
+    </w:lvl>
+  </w:abstractNum>
+  <w:abstractNum w:abstractNumId="7" w15:restartNumberingAfterBreak="0">
     <w:nsid w:val="2647201D"/>
     <w:multiLevelType w:val="hybridMultilevel"/>
     <w:tmpl w:val="EB4C6C5A"/>
@@ -11124,7 +12279,7 @@
       </w:pPr>
     </w:lvl>
   </w:abstractNum>
-  <w:abstractNum w:abstractNumId="5" w15:restartNumberingAfterBreak="0">
+  <w:abstractNum w:abstractNumId="8" w15:restartNumberingAfterBreak="0">
     <w:nsid w:val="2DCF2A15"/>
     <w:multiLevelType w:val="multilevel"/>
     <w:tmpl w:val="47FAB6F6"/>
@@ -11273,7 +12428,7 @@
       </w:rPr>
     </w:lvl>
   </w:abstractNum>
-  <w:abstractNum w:abstractNumId="6" w15:restartNumberingAfterBreak="0">
+  <w:abstractNum w:abstractNumId="9" w15:restartNumberingAfterBreak="0">
     <w:nsid w:val="30D05DE3"/>
     <w:multiLevelType w:val="multilevel"/>
     <w:tmpl w:val="2A60238E"/>
@@ -11386,7 +12541,7 @@
       </w:pPr>
     </w:lvl>
   </w:abstractNum>
-  <w:abstractNum w:abstractNumId="7" w15:restartNumberingAfterBreak="0">
+  <w:abstractNum w:abstractNumId="10" w15:restartNumberingAfterBreak="0">
     <w:nsid w:val="31BE7285"/>
     <w:multiLevelType w:val="multilevel"/>
     <w:tmpl w:val="515EE2FA"/>
@@ -11535,7 +12690,7 @@
       </w:rPr>
     </w:lvl>
   </w:abstractNum>
-  <w:abstractNum w:abstractNumId="8" w15:restartNumberingAfterBreak="0">
+  <w:abstractNum w:abstractNumId="11" w15:restartNumberingAfterBreak="0">
     <w:nsid w:val="34502412"/>
     <w:multiLevelType w:val="multilevel"/>
     <w:tmpl w:val="1CD6C1B2"/>
@@ -11684,7 +12839,7 @@
       </w:rPr>
     </w:lvl>
   </w:abstractNum>
-  <w:abstractNum w:abstractNumId="9" w15:restartNumberingAfterBreak="0">
+  <w:abstractNum w:abstractNumId="12" w15:restartNumberingAfterBreak="0">
     <w:nsid w:val="3D0F35D4"/>
     <w:multiLevelType w:val="hybridMultilevel"/>
     <w:tmpl w:val="7F4CE414"/>
@@ -11770,7 +12925,7 @@
       </w:pPr>
     </w:lvl>
   </w:abstractNum>
-  <w:abstractNum w:abstractNumId="10" w15:restartNumberingAfterBreak="0">
+  <w:abstractNum w:abstractNumId="13" w15:restartNumberingAfterBreak="0">
     <w:nsid w:val="423D4D1C"/>
     <w:multiLevelType w:val="hybridMultilevel"/>
     <w:tmpl w:val="97286D08"/>
@@ -11860,7 +13015,7 @@
       </w:pPr>
     </w:lvl>
   </w:abstractNum>
-  <w:abstractNum w:abstractNumId="11" w15:restartNumberingAfterBreak="0">
+  <w:abstractNum w:abstractNumId="14" w15:restartNumberingAfterBreak="0">
     <w:nsid w:val="440531D6"/>
     <w:multiLevelType w:val="hybridMultilevel"/>
     <w:tmpl w:val="4D76160C"/>
@@ -11946,7 +13101,7 @@
       </w:pPr>
     </w:lvl>
   </w:abstractNum>
-  <w:abstractNum w:abstractNumId="12" w15:restartNumberingAfterBreak="0">
+  <w:abstractNum w:abstractNumId="15" w15:restartNumberingAfterBreak="0">
     <w:nsid w:val="47623C6D"/>
     <w:multiLevelType w:val="multilevel"/>
     <w:tmpl w:val="3D40458C"/>
@@ -12064,7 +13219,7 @@
       </w:pPr>
     </w:lvl>
   </w:abstractNum>
-  <w:abstractNum w:abstractNumId="13" w15:restartNumberingAfterBreak="0">
+  <w:abstractNum w:abstractNumId="16" w15:restartNumberingAfterBreak="0">
     <w:nsid w:val="483145FF"/>
     <w:multiLevelType w:val="multilevel"/>
     <w:tmpl w:val="4120EBAC"/>
@@ -12182,7 +13337,93 @@
       </w:pPr>
     </w:lvl>
   </w:abstractNum>
-  <w:abstractNum w:abstractNumId="14" w15:restartNumberingAfterBreak="0">
+  <w:abstractNum w:abstractNumId="17" w15:restartNumberingAfterBreak="0">
+    <w:nsid w:val="4C0512C7"/>
+    <w:multiLevelType w:val="hybridMultilevel"/>
+    <w:tmpl w:val="33E669EC"/>
+    <w:lvl w:ilvl="0" w:tplc="0409000F">
+      <w:start w:val="1"/>
+      <w:numFmt w:val="decimal"/>
+      <w:lvlText w:val="%1."/>
+      <w:lvlJc w:val="left"/>
+      <w:pPr>
+        <w:ind w:left="440" w:hanging="440"/>
+      </w:pPr>
+    </w:lvl>
+    <w:lvl w:ilvl="1" w:tplc="04090019" w:tentative="1">
+      <w:start w:val="1"/>
+      <w:numFmt w:val="lowerLetter"/>
+      <w:lvlText w:val="%2)"/>
+      <w:lvlJc w:val="left"/>
+      <w:pPr>
+        <w:ind w:left="880" w:hanging="440"/>
+      </w:pPr>
+    </w:lvl>
+    <w:lvl w:ilvl="2" w:tplc="0409001B" w:tentative="1">
+      <w:start w:val="1"/>
+      <w:numFmt w:val="lowerRoman"/>
+      <w:lvlText w:val="%3."/>
+      <w:lvlJc w:val="right"/>
+      <w:pPr>
+        <w:ind w:left="1320" w:hanging="440"/>
+      </w:pPr>
+    </w:lvl>
+    <w:lvl w:ilvl="3" w:tplc="0409000F" w:tentative="1">
+      <w:start w:val="1"/>
+      <w:numFmt w:val="decimal"/>
+      <w:lvlText w:val="%4."/>
+      <w:lvlJc w:val="left"/>
+      <w:pPr>
+        <w:ind w:left="1760" w:hanging="440"/>
+      </w:pPr>
+    </w:lvl>
+    <w:lvl w:ilvl="4" w:tplc="04090019" w:tentative="1">
+      <w:start w:val="1"/>
+      <w:numFmt w:val="lowerLetter"/>
+      <w:lvlText w:val="%5)"/>
+      <w:lvlJc w:val="left"/>
+      <w:pPr>
+        <w:ind w:left="2200" w:hanging="440"/>
+      </w:pPr>
+    </w:lvl>
+    <w:lvl w:ilvl="5" w:tplc="0409001B" w:tentative="1">
+      <w:start w:val="1"/>
+      <w:numFmt w:val="lowerRoman"/>
+      <w:lvlText w:val="%6."/>
+      <w:lvlJc w:val="right"/>
+      <w:pPr>
+        <w:ind w:left="2640" w:hanging="440"/>
+      </w:pPr>
+    </w:lvl>
+    <w:lvl w:ilvl="6" w:tplc="0409000F" w:tentative="1">
+      <w:start w:val="1"/>
+      <w:numFmt w:val="decimal"/>
+      <w:lvlText w:val="%7."/>
+      <w:lvlJc w:val="left"/>
+      <w:pPr>
+        <w:ind w:left="3080" w:hanging="440"/>
+      </w:pPr>
+    </w:lvl>
+    <w:lvl w:ilvl="7" w:tplc="04090019" w:tentative="1">
+      <w:start w:val="1"/>
+      <w:numFmt w:val="lowerLetter"/>
+      <w:lvlText w:val="%8)"/>
+      <w:lvlJc w:val="left"/>
+      <w:pPr>
+        <w:ind w:left="3520" w:hanging="440"/>
+      </w:pPr>
+    </w:lvl>
+    <w:lvl w:ilvl="8" w:tplc="0409001B" w:tentative="1">
+      <w:start w:val="1"/>
+      <w:numFmt w:val="lowerRoman"/>
+      <w:lvlText w:val="%9."/>
+      <w:lvlJc w:val="right"/>
+      <w:pPr>
+        <w:ind w:left="3960" w:hanging="440"/>
+      </w:pPr>
+    </w:lvl>
+  </w:abstractNum>
+  <w:abstractNum w:abstractNumId="18" w15:restartNumberingAfterBreak="0">
     <w:nsid w:val="54A9179B"/>
     <w:multiLevelType w:val="hybridMultilevel"/>
     <w:tmpl w:val="989E7878"/>
@@ -12268,7 +13509,93 @@
       </w:pPr>
     </w:lvl>
   </w:abstractNum>
-  <w:abstractNum w:abstractNumId="15" w15:restartNumberingAfterBreak="0">
+  <w:abstractNum w:abstractNumId="19" w15:restartNumberingAfterBreak="0">
+    <w:nsid w:val="5F615B73"/>
+    <w:multiLevelType w:val="hybridMultilevel"/>
+    <w:tmpl w:val="20BAC798"/>
+    <w:lvl w:ilvl="0" w:tplc="0409000F">
+      <w:start w:val="1"/>
+      <w:numFmt w:val="decimal"/>
+      <w:lvlText w:val="%1."/>
+      <w:lvlJc w:val="left"/>
+      <w:pPr>
+        <w:ind w:left="440" w:hanging="440"/>
+      </w:pPr>
+    </w:lvl>
+    <w:lvl w:ilvl="1" w:tplc="04090019" w:tentative="1">
+      <w:start w:val="1"/>
+      <w:numFmt w:val="lowerLetter"/>
+      <w:lvlText w:val="%2)"/>
+      <w:lvlJc w:val="left"/>
+      <w:pPr>
+        <w:ind w:left="880" w:hanging="440"/>
+      </w:pPr>
+    </w:lvl>
+    <w:lvl w:ilvl="2" w:tplc="0409001B" w:tentative="1">
+      <w:start w:val="1"/>
+      <w:numFmt w:val="lowerRoman"/>
+      <w:lvlText w:val="%3."/>
+      <w:lvlJc w:val="right"/>
+      <w:pPr>
+        <w:ind w:left="1320" w:hanging="440"/>
+      </w:pPr>
+    </w:lvl>
+    <w:lvl w:ilvl="3" w:tplc="0409000F" w:tentative="1">
+      <w:start w:val="1"/>
+      <w:numFmt w:val="decimal"/>
+      <w:lvlText w:val="%4."/>
+      <w:lvlJc w:val="left"/>
+      <w:pPr>
+        <w:ind w:left="1760" w:hanging="440"/>
+      </w:pPr>
+    </w:lvl>
+    <w:lvl w:ilvl="4" w:tplc="04090019" w:tentative="1">
+      <w:start w:val="1"/>
+      <w:numFmt w:val="lowerLetter"/>
+      <w:lvlText w:val="%5)"/>
+      <w:lvlJc w:val="left"/>
+      <w:pPr>
+        <w:ind w:left="2200" w:hanging="440"/>
+      </w:pPr>
+    </w:lvl>
+    <w:lvl w:ilvl="5" w:tplc="0409001B" w:tentative="1">
+      <w:start w:val="1"/>
+      <w:numFmt w:val="lowerRoman"/>
+      <w:lvlText w:val="%6."/>
+      <w:lvlJc w:val="right"/>
+      <w:pPr>
+        <w:ind w:left="2640" w:hanging="440"/>
+      </w:pPr>
+    </w:lvl>
+    <w:lvl w:ilvl="6" w:tplc="0409000F" w:tentative="1">
+      <w:start w:val="1"/>
+      <w:numFmt w:val="decimal"/>
+      <w:lvlText w:val="%7."/>
+      <w:lvlJc w:val="left"/>
+      <w:pPr>
+        <w:ind w:left="3080" w:hanging="440"/>
+      </w:pPr>
+    </w:lvl>
+    <w:lvl w:ilvl="7" w:tplc="04090019" w:tentative="1">
+      <w:start w:val="1"/>
+      <w:numFmt w:val="lowerLetter"/>
+      <w:lvlText w:val="%8)"/>
+      <w:lvlJc w:val="left"/>
+      <w:pPr>
+        <w:ind w:left="3520" w:hanging="440"/>
+      </w:pPr>
+    </w:lvl>
+    <w:lvl w:ilvl="8" w:tplc="0409001B" w:tentative="1">
+      <w:start w:val="1"/>
+      <w:numFmt w:val="lowerRoman"/>
+      <w:lvlText w:val="%9."/>
+      <w:lvlJc w:val="right"/>
+      <w:pPr>
+        <w:ind w:left="3960" w:hanging="440"/>
+      </w:pPr>
+    </w:lvl>
+  </w:abstractNum>
+  <w:abstractNum w:abstractNumId="20" w15:restartNumberingAfterBreak="0">
     <w:nsid w:val="676C795D"/>
     <w:multiLevelType w:val="multilevel"/>
     <w:tmpl w:val="7728A1C4"/>
@@ -12381,7 +13708,7 @@
       </w:pPr>
     </w:lvl>
   </w:abstractNum>
-  <w:abstractNum w:abstractNumId="16" w15:restartNumberingAfterBreak="0">
+  <w:abstractNum w:abstractNumId="21" w15:restartNumberingAfterBreak="0">
     <w:nsid w:val="69007900"/>
     <w:multiLevelType w:val="multilevel"/>
     <w:tmpl w:val="908A8E34"/>
@@ -12494,7 +13821,7 @@
       </w:pPr>
     </w:lvl>
   </w:abstractNum>
-  <w:abstractNum w:abstractNumId="17" w15:restartNumberingAfterBreak="0">
+  <w:abstractNum w:abstractNumId="22" w15:restartNumberingAfterBreak="0">
     <w:nsid w:val="706700B7"/>
     <w:multiLevelType w:val="hybridMultilevel"/>
     <w:tmpl w:val="2A4C312C"/>
@@ -12580,7 +13907,7 @@
       </w:pPr>
     </w:lvl>
   </w:abstractNum>
-  <w:abstractNum w:abstractNumId="18" w15:restartNumberingAfterBreak="0">
+  <w:abstractNum w:abstractNumId="23" w15:restartNumberingAfterBreak="0">
     <w:nsid w:val="79837617"/>
     <w:multiLevelType w:val="multilevel"/>
     <w:tmpl w:val="473E95E2"/>
@@ -12730,61 +14057,76 @@
     </w:lvl>
   </w:abstractNum>
   <w:num w:numId="1" w16cid:durableId="283000890">
+    <w:abstractNumId w:val="14"/>
+  </w:num>
+  <w:num w:numId="2" w16cid:durableId="823930775">
+    <w:abstractNumId w:val="22"/>
+  </w:num>
+  <w:num w:numId="3" w16cid:durableId="1143885733">
+    <w:abstractNumId w:val="8"/>
+  </w:num>
+  <w:num w:numId="4" w16cid:durableId="367031767">
+    <w:abstractNumId w:val="10"/>
+  </w:num>
+  <w:num w:numId="5" w16cid:durableId="1182544719">
+    <w:abstractNumId w:val="23"/>
+  </w:num>
+  <w:num w:numId="6" w16cid:durableId="1754934915">
+    <w:abstractNumId w:val="3"/>
+  </w:num>
+  <w:num w:numId="7" w16cid:durableId="1486513443">
+    <w:abstractNumId w:val="4"/>
+  </w:num>
+  <w:num w:numId="8" w16cid:durableId="1889603147">
+    <w:abstractNumId w:val="13"/>
+  </w:num>
+  <w:num w:numId="9" w16cid:durableId="699010936">
     <w:abstractNumId w:val="11"/>
   </w:num>
-  <w:num w:numId="2" w16cid:durableId="823930775">
-    <w:abstractNumId w:val="17"/>
+  <w:num w:numId="10" w16cid:durableId="1629968769">
+    <w:abstractNumId w:val="21"/>
   </w:num>
-  <w:num w:numId="3" w16cid:durableId="1143885733">
-    <w:abstractNumId w:val="5"/>
-  </w:num>
-  <w:num w:numId="4" w16cid:durableId="367031767">
-    <w:abstractNumId w:val="7"/>
-  </w:num>
-  <w:num w:numId="5" w16cid:durableId="1182544719">
+  <w:num w:numId="11" w16cid:durableId="1747529058">
     <w:abstractNumId w:val="18"/>
   </w:num>
-  <w:num w:numId="6" w16cid:durableId="1754934915">
-    <w:abstractNumId w:val="1"/>
-  </w:num>
-  <w:num w:numId="7" w16cid:durableId="1486513443">
-    <w:abstractNumId w:val="2"/>
-  </w:num>
-  <w:num w:numId="8" w16cid:durableId="1889603147">
-    <w:abstractNumId w:val="10"/>
-  </w:num>
-  <w:num w:numId="9" w16cid:durableId="699010936">
-    <w:abstractNumId w:val="8"/>
-  </w:num>
-  <w:num w:numId="10" w16cid:durableId="1629968769">
+  <w:num w:numId="12" w16cid:durableId="48918238">
     <w:abstractNumId w:val="16"/>
   </w:num>
-  <w:num w:numId="11" w16cid:durableId="1747529058">
-    <w:abstractNumId w:val="14"/>
-  </w:num>
-  <w:num w:numId="12" w16cid:durableId="48918238">
-    <w:abstractNumId w:val="13"/>
-  </w:num>
   <w:num w:numId="13" w16cid:durableId="1191530682">
-    <w:abstractNumId w:val="15"/>
+    <w:abstractNumId w:val="20"/>
   </w:num>
   <w:num w:numId="14" w16cid:durableId="842672044">
-    <w:abstractNumId w:val="6"/>
+    <w:abstractNumId w:val="9"/>
   </w:num>
   <w:num w:numId="15" w16cid:durableId="39592593">
-    <w:abstractNumId w:val="3"/>
+    <w:abstractNumId w:val="5"/>
   </w:num>
   <w:num w:numId="16" w16cid:durableId="589046714">
     <w:abstractNumId w:val="0"/>
   </w:num>
   <w:num w:numId="17" w16cid:durableId="1209688916">
+    <w:abstractNumId w:val="15"/>
+  </w:num>
+  <w:num w:numId="18" w16cid:durableId="185868394">
     <w:abstractNumId w:val="12"/>
   </w:num>
-  <w:num w:numId="18" w16cid:durableId="185868394">
-    <w:abstractNumId w:val="9"/>
+  <w:num w:numId="19" w16cid:durableId="1069033548">
+    <w:abstractNumId w:val="7"/>
   </w:num>
-  <w:num w:numId="19" w16cid:durableId="1069033548">
-    <w:abstractNumId w:val="4"/>
+  <w:num w:numId="20" w16cid:durableId="874541433">
+    <w:abstractNumId w:val="2"/>
+  </w:num>
+  <w:num w:numId="21" w16cid:durableId="1619482662">
+    <w:abstractNumId w:val="1"/>
+  </w:num>
+  <w:num w:numId="22" w16cid:durableId="85924424">
+    <w:abstractNumId w:val="19"/>
+  </w:num>
+  <w:num w:numId="23" w16cid:durableId="1772891460">
+    <w:abstractNumId w:val="17"/>
+  </w:num>
+  <w:num w:numId="24" w16cid:durableId="1333027710">
+    <w:abstractNumId w:val="6"/>
   </w:num>
 </w:numbering>
 </file>
@@ -13783,6 +15125,63 @@
     <w:semiHidden/>
     <w:rsid w:val="00AB0BC4"/>
   </w:style>
+  <w:style w:type="paragraph" w:styleId="HTML0">
+    <w:name w:val="HTML Preformatted"/>
+    <w:basedOn w:val="a"/>
+    <w:link w:val="HTML1"/>
+    <w:uiPriority w:val="99"/>
+    <w:semiHidden/>
+    <w:unhideWhenUsed/>
+    <w:rsid w:val="00920952"/>
+    <w:pPr>
+      <w:widowControl/>
+      <w:tabs>
+        <w:tab w:val="left" w:pos="916"/>
+        <w:tab w:val="left" w:pos="1832"/>
+        <w:tab w:val="left" w:pos="2748"/>
+        <w:tab w:val="left" w:pos="3664"/>
+        <w:tab w:val="left" w:pos="4580"/>
+        <w:tab w:val="left" w:pos="5496"/>
+        <w:tab w:val="left" w:pos="6412"/>
+        <w:tab w:val="left" w:pos="7328"/>
+        <w:tab w:val="left" w:pos="8244"/>
+        <w:tab w:val="left" w:pos="9160"/>
+        <w:tab w:val="left" w:pos="10076"/>
+        <w:tab w:val="left" w:pos="10992"/>
+        <w:tab w:val="left" w:pos="11908"/>
+        <w:tab w:val="left" w:pos="12824"/>
+        <w:tab w:val="left" w:pos="13740"/>
+        <w:tab w:val="left" w:pos="14656"/>
+      </w:tabs>
+      <w:spacing w:line="240" w:lineRule="auto"/>
+      <w:jc w:val="left"/>
+    </w:pPr>
+    <w:rPr>
+      <w:rFonts w:ascii="宋体" w:eastAsia="宋体" w:hAnsi="宋体" w:cs="宋体"/>
+      <w:kern w:val="0"/>
+      <w14:ligatures w14:val="none"/>
+    </w:rPr>
+  </w:style>
+  <w:style w:type="character" w:customStyle="1" w:styleId="HTML1">
+    <w:name w:val="HTML 预设格式 字符"/>
+    <w:basedOn w:val="a0"/>
+    <w:link w:val="HTML0"/>
+    <w:uiPriority w:val="99"/>
+    <w:semiHidden/>
+    <w:rsid w:val="00920952"/>
+    <w:rPr>
+      <w:rFonts w:ascii="宋体" w:eastAsia="宋体" w:hAnsi="宋体" w:cs="宋体"/>
+      <w:kern w:val="0"/>
+      <w:sz w:val="24"/>
+      <w:szCs w:val="24"/>
+      <w14:ligatures w14:val="none"/>
+    </w:rPr>
+  </w:style>
+  <w:style w:type="character" w:customStyle="1" w:styleId="color-fg-muted">
+    <w:name w:val="color-fg-muted"/>
+    <w:basedOn w:val="a0"/>
+    <w:rsid w:val="009D259F"/>
+  </w:style>
 </w:styles>
 </file>
 

</xml_diff>

<commit_message>
update Testing Document.docx, add analysis of Testable Design
</commit_message>
<xml_diff>
--- a/Testing Document.docx
+++ b/Testing Document.docx
@@ -10173,7 +10173,7 @@
       <w:pPr>
         <w:jc w:val="center"/>
         <w:rPr>
-          <w:rFonts w:eastAsiaTheme="minorEastAsia" w:hint="eastAsia"/>
+          <w:rFonts w:eastAsiaTheme="minorEastAsia"/>
         </w:rPr>
       </w:pPr>
       <w:r>
@@ -10284,7 +10284,7 @@
       <w:pPr>
         <w:jc w:val="center"/>
         <w:rPr>
-          <w:rFonts w:eastAsiaTheme="minorEastAsia" w:hint="eastAsia"/>
+          <w:rFonts w:eastAsiaTheme="minorEastAsia"/>
         </w:rPr>
       </w:pPr>
       <w:r>
@@ -10322,7 +10322,7 @@
         </w:numPr>
         <w:ind w:firstLineChars="0"/>
         <w:rPr>
-          <w:rFonts w:eastAsiaTheme="minorEastAsia" w:hint="eastAsia"/>
+          <w:rFonts w:eastAsiaTheme="minorEastAsia"/>
         </w:rPr>
       </w:pPr>
       <w:r>
@@ -10354,7 +10354,7 @@
         </w:numPr>
         <w:ind w:firstLineChars="0"/>
         <w:rPr>
-          <w:rFonts w:eastAsiaTheme="minorEastAsia" w:hint="eastAsia"/>
+          <w:rFonts w:eastAsiaTheme="minorEastAsia"/>
         </w:rPr>
       </w:pPr>
       <w:r>
@@ -10379,7 +10379,7 @@
         </w:numPr>
         <w:ind w:firstLineChars="0"/>
         <w:rPr>
-          <w:rFonts w:eastAsiaTheme="minorEastAsia" w:hint="eastAsia"/>
+          <w:rFonts w:eastAsiaTheme="minorEastAsia"/>
         </w:rPr>
       </w:pPr>
       <w:r>
@@ -10404,7 +10404,7 @@
         </w:numPr>
         <w:ind w:firstLineChars="0"/>
         <w:rPr>
-          <w:rFonts w:eastAsiaTheme="minorEastAsia" w:hint="eastAsia"/>
+          <w:rFonts w:eastAsiaTheme="minorEastAsia"/>
         </w:rPr>
       </w:pPr>
       <w:r>
@@ -10442,7 +10442,7 @@
         </w:numPr>
         <w:ind w:firstLineChars="0"/>
         <w:rPr>
-          <w:rFonts w:eastAsiaTheme="minorEastAsia" w:hint="eastAsia"/>
+          <w:rFonts w:eastAsiaTheme="minorEastAsia"/>
         </w:rPr>
       </w:pPr>
       <w:r>
@@ -10473,7 +10473,7 @@
         </w:numPr>
         <w:ind w:firstLineChars="0"/>
         <w:rPr>
-          <w:rFonts w:eastAsiaTheme="minorEastAsia" w:hint="eastAsia"/>
+          <w:rFonts w:eastAsiaTheme="minorEastAsia"/>
         </w:rPr>
       </w:pPr>
       <w:r>
@@ -10492,7 +10492,7 @@
         </w:numPr>
         <w:ind w:firstLineChars="0"/>
         <w:rPr>
-          <w:rFonts w:eastAsiaTheme="minorEastAsia" w:hint="eastAsia"/>
+          <w:rFonts w:eastAsiaTheme="minorEastAsia"/>
         </w:rPr>
       </w:pPr>
       <w:r>
@@ -10511,7 +10511,7 @@
         </w:numPr>
         <w:ind w:firstLineChars="0"/>
         <w:rPr>
-          <w:rFonts w:eastAsiaTheme="minorEastAsia" w:hint="eastAsia"/>
+          <w:rFonts w:eastAsiaTheme="minorEastAsia"/>
         </w:rPr>
       </w:pPr>
       <w:r>
@@ -10530,7 +10530,7 @@
         </w:numPr>
         <w:ind w:firstLineChars="0"/>
         <w:rPr>
-          <w:rFonts w:eastAsiaTheme="minorEastAsia" w:hint="eastAsia"/>
+          <w:rFonts w:eastAsiaTheme="minorEastAsia"/>
         </w:rPr>
       </w:pPr>
       <w:r>
@@ -10567,7 +10567,7 @@
         </w:numPr>
         <w:ind w:firstLineChars="0"/>
         <w:rPr>
-          <w:rFonts w:eastAsiaTheme="minorEastAsia" w:hint="eastAsia"/>
+          <w:rFonts w:eastAsiaTheme="minorEastAsia"/>
         </w:rPr>
       </w:pPr>
       <w:r>
@@ -10657,10 +10657,7 @@
         <w:pStyle w:val="3"/>
       </w:pPr>
       <w:r>
-        <w:t>test "release_test" action </w:t>
-      </w:r>
-      <w:r>
-        <w:t>#1</w:t>
+        <w:t>test "release_test" action #1</w:t>
       </w:r>
     </w:p>
     <w:p>
@@ -10727,13 +10724,7 @@
         <w:rPr>
           <w:rFonts w:eastAsiaTheme="minorEastAsia"/>
         </w:rPr>
-        <w:t xml:space="preserve"> </w:t>
-      </w:r>
-      <w:r>
-        <w:rPr>
-          <w:rFonts w:eastAsiaTheme="minorEastAsia"/>
-        </w:rPr>
-        <w:t>different operating systems or architectures.</w:t>
+        <w:t xml:space="preserve"> different operating systems or architectures.</w:t>
       </w:r>
       <w:r>
         <w:rPr>
@@ -10809,7 +10800,7 @@
         </w:numPr>
         <w:ind w:firstLineChars="0"/>
         <w:rPr>
-          <w:rFonts w:eastAsiaTheme="minorEastAsia" w:hint="eastAsia"/>
+          <w:rFonts w:eastAsiaTheme="minorEastAsia"/>
         </w:rPr>
       </w:pPr>
       <w:r>
@@ -10871,7 +10862,7 @@
       <w:pPr>
         <w:jc w:val="center"/>
         <w:rPr>
-          <w:rFonts w:eastAsiaTheme="minorEastAsia" w:hint="eastAsia"/>
+          <w:rFonts w:eastAsiaTheme="minorEastAsia"/>
         </w:rPr>
       </w:pPr>
       <w:r>
@@ -10933,7 +10924,7 @@
       <w:pPr>
         <w:jc w:val="center"/>
         <w:rPr>
-          <w:rFonts w:eastAsiaTheme="minorEastAsia" w:hint="eastAsia"/>
+          <w:rFonts w:eastAsiaTheme="minorEastAsia"/>
         </w:rPr>
       </w:pPr>
       <w:r>
@@ -11101,13 +11092,13 @@
     <w:p>
       <w:pPr>
         <w:rPr>
+          <w:rFonts w:eastAsiaTheme="minorEastAsia"/>
+        </w:rPr>
+      </w:pPr>
+      <w:r>
+        <w:rPr>
           <w:rFonts w:eastAsiaTheme="minorEastAsia" w:hint="eastAsia"/>
         </w:rPr>
-      </w:pPr>
-      <w:r>
-        <w:rPr>
-          <w:rFonts w:eastAsiaTheme="minorEastAsia" w:hint="eastAsia"/>
-        </w:rPr>
         <w:t>S</w:t>
       </w:r>
       <w:r>
@@ -11126,19 +11117,7 @@
         <w:rPr>
           <w:rFonts w:eastAsiaTheme="minorEastAsia"/>
         </w:rPr>
-        <w:t xml:space="preserve"> are also removed from the </w:t>
-      </w:r>
-      <w:r>
-        <w:rPr>
-          <w:rFonts w:eastAsiaTheme="minorEastAsia"/>
-        </w:rPr>
-        <w:t>configuration file</w:t>
-      </w:r>
-      <w:r>
-        <w:rPr>
-          <w:rFonts w:eastAsiaTheme="minorEastAsia"/>
-        </w:rPr>
-        <w:t>.</w:t>
+        <w:t xml:space="preserve"> are also removed from the configuration file.</w:t>
       </w:r>
     </w:p>
     <w:p>
@@ -11281,8 +11260,61 @@
       <w:pPr>
         <w:jc w:val="center"/>
         <w:rPr>
+          <w:rFonts w:eastAsiaTheme="minorEastAsia"/>
+        </w:rPr>
+      </w:pPr>
+      <w:r>
+        <w:rPr>
           <w:rFonts w:eastAsiaTheme="minorEastAsia" w:hint="eastAsia"/>
         </w:rPr>
+        <w:t>A</w:t>
+      </w:r>
+      <w:r>
+        <w:rPr>
+          <w:rFonts w:eastAsiaTheme="minorEastAsia"/>
+        </w:rPr>
+        <w:t>ll Steps Passed</w:t>
+      </w:r>
+    </w:p>
+    <w:p>
+      <w:pPr>
+        <w:pStyle w:val="1"/>
+        <w:shd w:val="clear" w:color="auto" w:fill="FFFFFF"/>
+        <w:spacing w:before="0" w:after="0"/>
+        <w:jc w:val="center"/>
+      </w:pPr>
+      <w:r>
+        <w:t xml:space="preserve">Part </w:t>
+      </w:r>
+      <w:r>
+        <w:t>5</w:t>
+      </w:r>
+      <w:r>
+        <w:t xml:space="preserve">: </w:t>
+      </w:r>
+      <w:r>
+        <w:t>Testable Design</w:t>
+      </w:r>
+      <w:r>
+        <w:t xml:space="preserve"> &amp;</w:t>
+      </w:r>
+      <w:r>
+        <w:t xml:space="preserve"> Mocking</w:t>
+      </w:r>
+    </w:p>
+    <w:p>
+      <w:pPr>
+        <w:pStyle w:val="2"/>
+      </w:pPr>
+      <w:r>
+        <w:t>Testable Design</w:t>
+      </w:r>
+    </w:p>
+    <w:p>
+      <w:pPr>
+        <w:rPr>
+          <w:rFonts w:eastAsiaTheme="minorEastAsia"/>
+        </w:rPr>
       </w:pPr>
       <w:r>
         <w:rPr>
@@ -11294,12 +11326,527 @@
         <w:rPr>
           <w:rFonts w:eastAsiaTheme="minorEastAsia"/>
         </w:rPr>
-        <w:t>ll Steps Passed</w:t>
+        <w:t xml:space="preserve"> testable design refers to the way a system or component is structured and implemented to make it easier and more efficient to test. A testable design ensures early bug detection, thus improves software quality. It also facilitates change and maintenance and improves development efficiency with its modular and loosely coupled structure.</w:t>
+      </w:r>
+    </w:p>
+    <w:p>
+      <w:pPr>
+        <w:rPr>
+          <w:rFonts w:eastAsiaTheme="minorEastAsia"/>
+        </w:rPr>
+      </w:pPr>
+      <w:r>
+        <w:rPr>
+          <w:rFonts w:eastAsiaTheme="minorEastAsia"/>
+        </w:rPr>
+        <w:t>There are some methods to improve testability of codes:</w:t>
+      </w:r>
+    </w:p>
+    <w:p>
+      <w:pPr>
+        <w:pStyle w:val="a3"/>
+        <w:numPr>
+          <w:ilvl w:val="0"/>
+          <w:numId w:val="25"/>
+        </w:numPr>
+        <w:ind w:firstLineChars="0"/>
+        <w:rPr>
+          <w:rFonts w:eastAsiaTheme="minorEastAsia"/>
+        </w:rPr>
+      </w:pPr>
+      <w:r>
+        <w:rPr>
+          <w:rFonts w:eastAsiaTheme="minorEastAsia"/>
+          <w:b/>
+          <w:bCs/>
+        </w:rPr>
+        <w:t>Avoid Complex private</w:t>
+      </w:r>
+      <w:r>
+        <w:rPr>
+          <w:rFonts w:eastAsiaTheme="minorEastAsia"/>
+          <w:b/>
+          <w:bCs/>
+        </w:rPr>
+        <w:t xml:space="preserve"> </w:t>
+      </w:r>
+      <w:r>
+        <w:rPr>
+          <w:rFonts w:eastAsiaTheme="minorEastAsia"/>
+          <w:b/>
+          <w:bCs/>
+        </w:rPr>
+        <w:t>Methods</w:t>
+      </w:r>
+      <w:r>
+        <w:rPr>
+          <w:rFonts w:eastAsiaTheme="minorEastAsia"/>
+        </w:rPr>
+        <w:t>:</w:t>
+      </w:r>
+      <w:r>
+        <w:rPr>
+          <w:rFonts w:eastAsiaTheme="minorEastAsia"/>
+        </w:rPr>
+        <w:t xml:space="preserve"> </w:t>
+      </w:r>
+      <w:r>
+        <w:rPr>
+          <w:rFonts w:eastAsiaTheme="minorEastAsia"/>
+        </w:rPr>
+        <w:t>Private methods are inaccessible to tests outside the class, so complex logic within them can be a source of undetected bugs.</w:t>
+      </w:r>
+      <w:r>
+        <w:rPr>
+          <w:rFonts w:eastAsiaTheme="minorEastAsia"/>
+        </w:rPr>
+        <w:t xml:space="preserve"> Only use private methods for simple functions when necessary.</w:t>
+      </w:r>
+    </w:p>
+    <w:p>
+      <w:pPr>
+        <w:pStyle w:val="a3"/>
+        <w:numPr>
+          <w:ilvl w:val="0"/>
+          <w:numId w:val="25"/>
+        </w:numPr>
+        <w:ind w:firstLineChars="0"/>
+        <w:rPr>
+          <w:rFonts w:eastAsiaTheme="minorEastAsia"/>
+        </w:rPr>
+      </w:pPr>
+      <w:r>
+        <w:rPr>
+          <w:rFonts w:eastAsiaTheme="minorEastAsia"/>
+          <w:b/>
+          <w:bCs/>
+        </w:rPr>
+        <w:t>Avoid Static Methods</w:t>
+      </w:r>
+      <w:r>
+        <w:rPr>
+          <w:rFonts w:eastAsiaTheme="minorEastAsia"/>
+        </w:rPr>
+        <w:t xml:space="preserve">: </w:t>
+      </w:r>
+      <w:r>
+        <w:rPr>
+          <w:rFonts w:eastAsiaTheme="minorEastAsia"/>
+        </w:rPr>
+        <w:t>Static methods belong to the class, not instances of the class, and can't be easily overridden or mocked during testing.</w:t>
+      </w:r>
+      <w:r>
+        <w:rPr>
+          <w:rFonts w:eastAsiaTheme="minorEastAsia"/>
+        </w:rPr>
+        <w:t xml:space="preserve"> Use non-static instead, especially when there’s a need to use mock or stub.</w:t>
+      </w:r>
+    </w:p>
+    <w:p>
+      <w:pPr>
+        <w:pStyle w:val="a3"/>
+        <w:numPr>
+          <w:ilvl w:val="0"/>
+          <w:numId w:val="25"/>
+        </w:numPr>
+        <w:ind w:firstLineChars="0"/>
+        <w:rPr>
+          <w:rFonts w:eastAsiaTheme="minorEastAsia"/>
+        </w:rPr>
+      </w:pPr>
+      <w:r>
+        <w:rPr>
+          <w:rFonts w:eastAsiaTheme="minorEastAsia"/>
+          <w:b/>
+          <w:bCs/>
+        </w:rPr>
+        <w:t>Be Careful Hardcoding new</w:t>
+      </w:r>
+      <w:r>
+        <w:rPr>
+          <w:rFonts w:eastAsiaTheme="minorEastAsia"/>
+        </w:rPr>
+        <w:t xml:space="preserve">: </w:t>
+      </w:r>
+      <w:r>
+        <w:rPr>
+          <w:rFonts w:eastAsiaTheme="minorEastAsia"/>
+        </w:rPr>
+        <w:t xml:space="preserve">Hardcoding object creation with new makes </w:t>
+      </w:r>
+      <w:r>
+        <w:rPr>
+          <w:rFonts w:eastAsiaTheme="minorEastAsia"/>
+        </w:rPr>
+        <w:lastRenderedPageBreak/>
+        <w:t>it difficult to replace these objects with mocks or stubs in tests.</w:t>
+      </w:r>
+      <w:r>
+        <w:rPr>
+          <w:rFonts w:eastAsiaTheme="minorEastAsia"/>
+        </w:rPr>
+        <w:t xml:space="preserve"> Use dependency injection, where objects are created outside and passed in.</w:t>
+      </w:r>
+    </w:p>
+    <w:p>
+      <w:pPr>
+        <w:pStyle w:val="a3"/>
+        <w:numPr>
+          <w:ilvl w:val="0"/>
+          <w:numId w:val="25"/>
+        </w:numPr>
+        <w:ind w:firstLineChars="0"/>
+        <w:rPr>
+          <w:rFonts w:eastAsiaTheme="minorEastAsia"/>
+        </w:rPr>
+      </w:pPr>
+      <w:r>
+        <w:rPr>
+          <w:rFonts w:eastAsiaTheme="minorEastAsia"/>
+          <w:b/>
+          <w:bCs/>
+        </w:rPr>
+        <w:t>Avoid Logic in Constructors</w:t>
+      </w:r>
+      <w:r>
+        <w:rPr>
+          <w:rFonts w:eastAsiaTheme="minorEastAsia"/>
+        </w:rPr>
+        <w:t xml:space="preserve">: </w:t>
+      </w:r>
+      <w:r>
+        <w:rPr>
+          <w:rFonts w:eastAsiaTheme="minorEastAsia"/>
+        </w:rPr>
+        <w:t>Constructors can't be bypassed, and their logic will always execute, making it hard to isolate for testing.</w:t>
+      </w:r>
+      <w:r>
+        <w:rPr>
+          <w:rFonts w:eastAsiaTheme="minorEastAsia"/>
+        </w:rPr>
+        <w:t xml:space="preserve"> Move complex logic out of constructors and into methods.</w:t>
+      </w:r>
+    </w:p>
+    <w:p>
+      <w:pPr>
+        <w:pStyle w:val="a3"/>
+        <w:numPr>
+          <w:ilvl w:val="0"/>
+          <w:numId w:val="25"/>
+        </w:numPr>
+        <w:ind w:firstLineChars="0"/>
+        <w:rPr>
+          <w:rFonts w:eastAsiaTheme="minorEastAsia"/>
+        </w:rPr>
+      </w:pPr>
+      <w:r>
+        <w:rPr>
+          <w:rFonts w:eastAsiaTheme="minorEastAsia"/>
+          <w:b/>
+          <w:bCs/>
+        </w:rPr>
+        <w:t>Avoid Singleton Pattern</w:t>
+      </w:r>
+      <w:r>
+        <w:rPr>
+          <w:rFonts w:eastAsiaTheme="minorEastAsia"/>
+        </w:rPr>
+        <w:t xml:space="preserve">: </w:t>
+      </w:r>
+      <w:r>
+        <w:rPr>
+          <w:rFonts w:eastAsiaTheme="minorEastAsia"/>
+        </w:rPr>
+        <w:t>The Singleton pattern, which restricts a class to a single instance, can make testing difficult because it introduces global state into an application.</w:t>
+      </w:r>
+      <w:r>
+        <w:rPr>
+          <w:rFonts w:eastAsiaTheme="minorEastAsia"/>
+        </w:rPr>
+        <w:t xml:space="preserve"> </w:t>
+      </w:r>
+      <w:r>
+        <w:rPr>
+          <w:rFonts w:eastAsiaTheme="minorEastAsia"/>
+        </w:rPr>
+        <w:t>Avoid or cautiously us</w:t>
+      </w:r>
+      <w:r>
+        <w:rPr>
+          <w:rFonts w:eastAsiaTheme="minorEastAsia"/>
+        </w:rPr>
+        <w:t>e</w:t>
+      </w:r>
+      <w:r>
+        <w:rPr>
+          <w:rFonts w:eastAsiaTheme="minorEastAsia"/>
+        </w:rPr>
+        <w:t xml:space="preserve"> Singleton patterns</w:t>
+      </w:r>
+      <w:r>
+        <w:rPr>
+          <w:rFonts w:eastAsiaTheme="minorEastAsia"/>
+        </w:rPr>
+        <w:t>.</w:t>
+      </w:r>
+    </w:p>
+    <w:p>
+      <w:pPr>
+        <w:pStyle w:val="2"/>
+      </w:pPr>
+      <w:r>
+        <w:rPr>
+          <w:rFonts w:hint="eastAsia"/>
+        </w:rPr>
+        <w:t>E</w:t>
+      </w:r>
+      <w:r>
+        <w:t xml:space="preserve">xample of </w:t>
+      </w:r>
+      <w:r>
+        <w:t>Less Testable Code</w:t>
+      </w:r>
+    </w:p>
+    <w:p>
+      <w:pPr>
+        <w:rPr>
+          <w:rFonts w:eastAsiaTheme="minorEastAsia"/>
+        </w:rPr>
+      </w:pPr>
+      <w:r>
+        <w:rPr>
+          <w:rFonts w:eastAsiaTheme="minorEastAsia" w:hint="eastAsia"/>
+        </w:rPr>
+        <w:t>I</w:t>
+      </w:r>
+      <w:r>
+        <w:rPr>
+          <w:rFonts w:eastAsiaTheme="minorEastAsia"/>
+        </w:rPr>
+        <w:t xml:space="preserve">n </w:t>
+      </w:r>
+      <w:r>
+        <w:rPr>
+          <w:rFonts w:eastAsiaTheme="minorEastAsia"/>
+          <w:b/>
+          <w:bCs/>
+        </w:rPr>
+        <w:t>OpenAIClient</w:t>
+      </w:r>
+      <w:r>
+        <w:rPr>
+          <w:rFonts w:eastAsiaTheme="minorEastAsia"/>
+        </w:rPr>
+        <w:t xml:space="preserve"> Class of path chat2db-server-web-api/src/main/java/ai.chat2db.server.we.api/controller/ai/openai/client, there are some implementations that make it less testable.</w:t>
+      </w:r>
+    </w:p>
+    <w:p>
+      <w:pPr>
+        <w:pStyle w:val="a3"/>
+        <w:numPr>
+          <w:ilvl w:val="0"/>
+          <w:numId w:val="26"/>
+        </w:numPr>
+        <w:ind w:firstLineChars="0"/>
+        <w:rPr>
+          <w:rFonts w:eastAsiaTheme="minorEastAsia"/>
+        </w:rPr>
+      </w:pPr>
+      <w:r>
+        <w:rPr>
+          <w:rFonts w:eastAsiaTheme="minorEastAsia" w:hint="eastAsia"/>
+        </w:rPr>
+        <w:t>F</w:t>
+      </w:r>
+      <w:r>
+        <w:rPr>
+          <w:rFonts w:eastAsiaTheme="minorEastAsia"/>
+        </w:rPr>
+        <w:t>requent use of static methods:</w:t>
+      </w:r>
+    </w:p>
+    <w:p>
+      <w:pPr>
+        <w:pStyle w:val="a3"/>
+        <w:ind w:left="440" w:firstLineChars="0" w:firstLine="0"/>
+        <w:jc w:val="center"/>
+        <w:rPr>
+          <w:rFonts w:eastAsiaTheme="minorEastAsia"/>
+        </w:rPr>
+      </w:pPr>
+      <w:r>
+        <w:rPr>
+          <w:noProof/>
+        </w:rPr>
+        <w:drawing>
+          <wp:inline distT="0" distB="0" distL="0" distR="0" wp14:anchorId="10DDD4D5" wp14:editId="5E4F57D4">
+            <wp:extent cx="5274310" cy="3596005"/>
+            <wp:effectExtent l="0" t="0" r="2540" b="4445"/>
+            <wp:docPr id="415942404" name="图片 1"/>
+            <wp:cNvGraphicFramePr>
+              <a:graphicFrameLocks xmlns:a="http://schemas.openxmlformats.org/drawingml/2006/main" noChangeAspect="1"/>
+            </wp:cNvGraphicFramePr>
+            <a:graphic xmlns:a="http://schemas.openxmlformats.org/drawingml/2006/main">
+              <a:graphicData uri="http://schemas.openxmlformats.org/drawingml/2006/picture">
+                <pic:pic xmlns:pic="http://schemas.openxmlformats.org/drawingml/2006/picture">
+                  <pic:nvPicPr>
+                    <pic:cNvPr id="415942404" name=""/>
+                    <pic:cNvPicPr/>
+                  </pic:nvPicPr>
+                  <pic:blipFill>
+                    <a:blip r:embed="rId43"/>
+                    <a:stretch>
+                      <a:fillRect/>
+                    </a:stretch>
+                  </pic:blipFill>
+                  <pic:spPr>
+                    <a:xfrm>
+                      <a:off x="0" y="0"/>
+                      <a:ext cx="5274310" cy="3596005"/>
+                    </a:xfrm>
+                    <a:prstGeom prst="rect">
+                      <a:avLst/>
+                    </a:prstGeom>
+                  </pic:spPr>
+                </pic:pic>
+              </a:graphicData>
+            </a:graphic>
+          </wp:inline>
+        </w:drawing>
+      </w:r>
+    </w:p>
+    <w:p>
+      <w:pPr>
+        <w:pStyle w:val="a3"/>
+        <w:ind w:left="440" w:firstLineChars="0" w:firstLine="0"/>
+        <w:rPr>
+          <w:rFonts w:eastAsiaTheme="minorEastAsia" w:hint="eastAsia"/>
+        </w:rPr>
+      </w:pPr>
+      <w:r>
+        <w:rPr>
+          <w:rFonts w:eastAsiaTheme="minorEastAsia" w:hint="eastAsia"/>
+        </w:rPr>
+        <w:t>A</w:t>
+      </w:r>
+      <w:r>
+        <w:rPr>
+          <w:rFonts w:eastAsiaTheme="minorEastAsia"/>
+        </w:rPr>
+        <w:t>ll methods in the class are static methods.</w:t>
+      </w:r>
+    </w:p>
+    <w:p>
+      <w:pPr>
+        <w:pStyle w:val="a3"/>
+        <w:numPr>
+          <w:ilvl w:val="0"/>
+          <w:numId w:val="26"/>
+        </w:numPr>
+        <w:ind w:firstLineChars="0"/>
+        <w:rPr>
+          <w:rFonts w:eastAsiaTheme="minorEastAsia"/>
+        </w:rPr>
+      </w:pPr>
+      <w:r>
+        <w:rPr>
+          <w:rFonts w:eastAsiaTheme="minorEastAsia" w:hint="eastAsia"/>
+        </w:rPr>
+        <w:t>U</w:t>
+      </w:r>
+      <w:r>
+        <w:rPr>
+          <w:rFonts w:eastAsiaTheme="minorEastAsia"/>
+        </w:rPr>
+        <w:t>se of private method and Singleton pattern:</w:t>
+      </w:r>
+    </w:p>
+    <w:p>
+      <w:pPr>
+        <w:pStyle w:val="a3"/>
+        <w:ind w:left="440" w:firstLineChars="0" w:firstLine="0"/>
+        <w:rPr>
+          <w:rFonts w:eastAsiaTheme="minorEastAsia"/>
+        </w:rPr>
+      </w:pPr>
+      <w:r>
+        <w:rPr>
+          <w:noProof/>
+        </w:rPr>
+        <w:lastRenderedPageBreak/>
+        <w:drawing>
+          <wp:inline distT="0" distB="0" distL="0" distR="0" wp14:anchorId="6AD2C788" wp14:editId="333DA86A">
+            <wp:extent cx="4519052" cy="2065199"/>
+            <wp:effectExtent l="0" t="0" r="0" b="0"/>
+            <wp:docPr id="83160374" name="图片 1"/>
+            <wp:cNvGraphicFramePr>
+              <a:graphicFrameLocks xmlns:a="http://schemas.openxmlformats.org/drawingml/2006/main" noChangeAspect="1"/>
+            </wp:cNvGraphicFramePr>
+            <a:graphic xmlns:a="http://schemas.openxmlformats.org/drawingml/2006/main">
+              <a:graphicData uri="http://schemas.openxmlformats.org/drawingml/2006/picture">
+                <pic:pic xmlns:pic="http://schemas.openxmlformats.org/drawingml/2006/picture">
+                  <pic:nvPicPr>
+                    <pic:cNvPr id="83160374" name=""/>
+                    <pic:cNvPicPr/>
+                  </pic:nvPicPr>
+                  <pic:blipFill>
+                    <a:blip r:embed="rId44"/>
+                    <a:stretch>
+                      <a:fillRect/>
+                    </a:stretch>
+                  </pic:blipFill>
+                  <pic:spPr>
+                    <a:xfrm>
+                      <a:off x="0" y="0"/>
+                      <a:ext cx="4519052" cy="2065199"/>
+                    </a:xfrm>
+                    <a:prstGeom prst="rect">
+                      <a:avLst/>
+                    </a:prstGeom>
+                  </pic:spPr>
+                </pic:pic>
+              </a:graphicData>
+            </a:graphic>
+          </wp:inline>
+        </w:drawing>
+      </w:r>
+    </w:p>
+    <w:p>
+      <w:pPr>
+        <w:pStyle w:val="a3"/>
+        <w:ind w:left="440" w:firstLineChars="0" w:firstLine="0"/>
+        <w:rPr>
+          <w:rFonts w:eastAsiaTheme="minorEastAsia" w:hint="eastAsia"/>
+        </w:rPr>
+      </w:pPr>
+      <w:r>
+        <w:rPr>
+          <w:rFonts w:eastAsiaTheme="minorEastAsia" w:hint="eastAsia"/>
+        </w:rPr>
+        <w:t>T</w:t>
+      </w:r>
+      <w:r>
+        <w:rPr>
+          <w:rFonts w:eastAsiaTheme="minorEastAsia"/>
+        </w:rPr>
+        <w:t xml:space="preserve">he </w:t>
+      </w:r>
+      <w:r>
+        <w:rPr>
+          <w:rFonts w:eastAsiaTheme="minorEastAsia"/>
+        </w:rPr>
+        <w:t>singleton</w:t>
+      </w:r>
+      <w:r>
+        <w:rPr>
+          <w:rFonts w:eastAsiaTheme="minorEastAsia"/>
+        </w:rPr>
+        <w:t>() method is a private method, and implements the Singleton pattern.</w:t>
       </w:r>
     </w:p>
     <w:sectPr>
-      <w:headerReference w:type="default" r:id="rId43"/>
-      <w:footerReference w:type="default" r:id="rId44"/>
+      <w:headerReference w:type="default" r:id="rId45"/>
+      <w:footerReference w:type="default" r:id="rId46"/>
       <w:pgSz w:w="11906" w:h="16838"/>
       <w:pgMar w:top="1440" w:right="1800" w:bottom="1440" w:left="1800" w:header="851" w:footer="992" w:gutter="0"/>
       <w:cols w:space="425"/>
@@ -11661,6 +12208,92 @@
     </w:lvl>
   </w:abstractNum>
   <w:abstractNum w:abstractNumId="3" w15:restartNumberingAfterBreak="0">
+    <w:nsid w:val="0EF16D39"/>
+    <w:multiLevelType w:val="hybridMultilevel"/>
+    <w:tmpl w:val="C79A07A8"/>
+    <w:lvl w:ilvl="0" w:tplc="0409000F">
+      <w:start w:val="1"/>
+      <w:numFmt w:val="decimal"/>
+      <w:lvlText w:val="%1."/>
+      <w:lvlJc w:val="left"/>
+      <w:pPr>
+        <w:ind w:left="440" w:hanging="440"/>
+      </w:pPr>
+    </w:lvl>
+    <w:lvl w:ilvl="1" w:tplc="04090019" w:tentative="1">
+      <w:start w:val="1"/>
+      <w:numFmt w:val="lowerLetter"/>
+      <w:lvlText w:val="%2)"/>
+      <w:lvlJc w:val="left"/>
+      <w:pPr>
+        <w:ind w:left="880" w:hanging="440"/>
+      </w:pPr>
+    </w:lvl>
+    <w:lvl w:ilvl="2" w:tplc="0409001B" w:tentative="1">
+      <w:start w:val="1"/>
+      <w:numFmt w:val="lowerRoman"/>
+      <w:lvlText w:val="%3."/>
+      <w:lvlJc w:val="right"/>
+      <w:pPr>
+        <w:ind w:left="1320" w:hanging="440"/>
+      </w:pPr>
+    </w:lvl>
+    <w:lvl w:ilvl="3" w:tplc="0409000F" w:tentative="1">
+      <w:start w:val="1"/>
+      <w:numFmt w:val="decimal"/>
+      <w:lvlText w:val="%4."/>
+      <w:lvlJc w:val="left"/>
+      <w:pPr>
+        <w:ind w:left="1760" w:hanging="440"/>
+      </w:pPr>
+    </w:lvl>
+    <w:lvl w:ilvl="4" w:tplc="04090019" w:tentative="1">
+      <w:start w:val="1"/>
+      <w:numFmt w:val="lowerLetter"/>
+      <w:lvlText w:val="%5)"/>
+      <w:lvlJc w:val="left"/>
+      <w:pPr>
+        <w:ind w:left="2200" w:hanging="440"/>
+      </w:pPr>
+    </w:lvl>
+    <w:lvl w:ilvl="5" w:tplc="0409001B" w:tentative="1">
+      <w:start w:val="1"/>
+      <w:numFmt w:val="lowerRoman"/>
+      <w:lvlText w:val="%6."/>
+      <w:lvlJc w:val="right"/>
+      <w:pPr>
+        <w:ind w:left="2640" w:hanging="440"/>
+      </w:pPr>
+    </w:lvl>
+    <w:lvl w:ilvl="6" w:tplc="0409000F" w:tentative="1">
+      <w:start w:val="1"/>
+      <w:numFmt w:val="decimal"/>
+      <w:lvlText w:val="%7."/>
+      <w:lvlJc w:val="left"/>
+      <w:pPr>
+        <w:ind w:left="3080" w:hanging="440"/>
+      </w:pPr>
+    </w:lvl>
+    <w:lvl w:ilvl="7" w:tplc="04090019" w:tentative="1">
+      <w:start w:val="1"/>
+      <w:numFmt w:val="lowerLetter"/>
+      <w:lvlText w:val="%8)"/>
+      <w:lvlJc w:val="left"/>
+      <w:pPr>
+        <w:ind w:left="3520" w:hanging="440"/>
+      </w:pPr>
+    </w:lvl>
+    <w:lvl w:ilvl="8" w:tplc="0409001B" w:tentative="1">
+      <w:start w:val="1"/>
+      <w:numFmt w:val="lowerRoman"/>
+      <w:lvlText w:val="%9."/>
+      <w:lvlJc w:val="right"/>
+      <w:pPr>
+        <w:ind w:left="3960" w:hanging="440"/>
+      </w:pPr>
+    </w:lvl>
+  </w:abstractNum>
+  <w:abstractNum w:abstractNumId="4" w15:restartNumberingAfterBreak="0">
     <w:nsid w:val="1D4523FA"/>
     <w:multiLevelType w:val="multilevel"/>
     <w:tmpl w:val="AA3C4E2E"/>
@@ -11809,7 +12442,7 @@
       </w:rPr>
     </w:lvl>
   </w:abstractNum>
-  <w:abstractNum w:abstractNumId="4" w15:restartNumberingAfterBreak="0">
+  <w:abstractNum w:abstractNumId="5" w15:restartNumberingAfterBreak="0">
     <w:nsid w:val="1F220098"/>
     <w:multiLevelType w:val="multilevel"/>
     <w:tmpl w:val="D350463A"/>
@@ -11958,7 +12591,7 @@
       </w:rPr>
     </w:lvl>
   </w:abstractNum>
-  <w:abstractNum w:abstractNumId="5" w15:restartNumberingAfterBreak="0">
+  <w:abstractNum w:abstractNumId="6" w15:restartNumberingAfterBreak="0">
     <w:nsid w:val="209A609E"/>
     <w:multiLevelType w:val="multilevel"/>
     <w:tmpl w:val="9E28CD42"/>
@@ -12107,7 +12740,7 @@
       </w:rPr>
     </w:lvl>
   </w:abstractNum>
-  <w:abstractNum w:abstractNumId="6" w15:restartNumberingAfterBreak="0">
+  <w:abstractNum w:abstractNumId="7" w15:restartNumberingAfterBreak="0">
     <w:nsid w:val="25FE46DF"/>
     <w:multiLevelType w:val="hybridMultilevel"/>
     <w:tmpl w:val="416413C4"/>
@@ -12193,7 +12826,7 @@
       </w:pPr>
     </w:lvl>
   </w:abstractNum>
-  <w:abstractNum w:abstractNumId="7" w15:restartNumberingAfterBreak="0">
+  <w:abstractNum w:abstractNumId="8" w15:restartNumberingAfterBreak="0">
     <w:nsid w:val="2647201D"/>
     <w:multiLevelType w:val="hybridMultilevel"/>
     <w:tmpl w:val="EB4C6C5A"/>
@@ -12279,7 +12912,7 @@
       </w:pPr>
     </w:lvl>
   </w:abstractNum>
-  <w:abstractNum w:abstractNumId="8" w15:restartNumberingAfterBreak="0">
+  <w:abstractNum w:abstractNumId="9" w15:restartNumberingAfterBreak="0">
     <w:nsid w:val="2DCF2A15"/>
     <w:multiLevelType w:val="multilevel"/>
     <w:tmpl w:val="47FAB6F6"/>
@@ -12428,7 +13061,7 @@
       </w:rPr>
     </w:lvl>
   </w:abstractNum>
-  <w:abstractNum w:abstractNumId="9" w15:restartNumberingAfterBreak="0">
+  <w:abstractNum w:abstractNumId="10" w15:restartNumberingAfterBreak="0">
     <w:nsid w:val="30D05DE3"/>
     <w:multiLevelType w:val="multilevel"/>
     <w:tmpl w:val="2A60238E"/>
@@ -12541,7 +13174,7 @@
       </w:pPr>
     </w:lvl>
   </w:abstractNum>
-  <w:abstractNum w:abstractNumId="10" w15:restartNumberingAfterBreak="0">
+  <w:abstractNum w:abstractNumId="11" w15:restartNumberingAfterBreak="0">
     <w:nsid w:val="31BE7285"/>
     <w:multiLevelType w:val="multilevel"/>
     <w:tmpl w:val="515EE2FA"/>
@@ -12690,7 +13323,7 @@
       </w:rPr>
     </w:lvl>
   </w:abstractNum>
-  <w:abstractNum w:abstractNumId="11" w15:restartNumberingAfterBreak="0">
+  <w:abstractNum w:abstractNumId="12" w15:restartNumberingAfterBreak="0">
     <w:nsid w:val="34502412"/>
     <w:multiLevelType w:val="multilevel"/>
     <w:tmpl w:val="1CD6C1B2"/>
@@ -12839,7 +13472,7 @@
       </w:rPr>
     </w:lvl>
   </w:abstractNum>
-  <w:abstractNum w:abstractNumId="12" w15:restartNumberingAfterBreak="0">
+  <w:abstractNum w:abstractNumId="13" w15:restartNumberingAfterBreak="0">
     <w:nsid w:val="3D0F35D4"/>
     <w:multiLevelType w:val="hybridMultilevel"/>
     <w:tmpl w:val="7F4CE414"/>
@@ -12925,7 +13558,7 @@
       </w:pPr>
     </w:lvl>
   </w:abstractNum>
-  <w:abstractNum w:abstractNumId="13" w15:restartNumberingAfterBreak="0">
+  <w:abstractNum w:abstractNumId="14" w15:restartNumberingAfterBreak="0">
     <w:nsid w:val="423D4D1C"/>
     <w:multiLevelType w:val="hybridMultilevel"/>
     <w:tmpl w:val="97286D08"/>
@@ -13015,7 +13648,7 @@
       </w:pPr>
     </w:lvl>
   </w:abstractNum>
-  <w:abstractNum w:abstractNumId="14" w15:restartNumberingAfterBreak="0">
+  <w:abstractNum w:abstractNumId="15" w15:restartNumberingAfterBreak="0">
     <w:nsid w:val="440531D6"/>
     <w:multiLevelType w:val="hybridMultilevel"/>
     <w:tmpl w:val="4D76160C"/>
@@ -13101,7 +13734,7 @@
       </w:pPr>
     </w:lvl>
   </w:abstractNum>
-  <w:abstractNum w:abstractNumId="15" w15:restartNumberingAfterBreak="0">
+  <w:abstractNum w:abstractNumId="16" w15:restartNumberingAfterBreak="0">
     <w:nsid w:val="47623C6D"/>
     <w:multiLevelType w:val="multilevel"/>
     <w:tmpl w:val="3D40458C"/>
@@ -13219,7 +13852,7 @@
       </w:pPr>
     </w:lvl>
   </w:abstractNum>
-  <w:abstractNum w:abstractNumId="16" w15:restartNumberingAfterBreak="0">
+  <w:abstractNum w:abstractNumId="17" w15:restartNumberingAfterBreak="0">
     <w:nsid w:val="483145FF"/>
     <w:multiLevelType w:val="multilevel"/>
     <w:tmpl w:val="4120EBAC"/>
@@ -13337,7 +13970,7 @@
       </w:pPr>
     </w:lvl>
   </w:abstractNum>
-  <w:abstractNum w:abstractNumId="17" w15:restartNumberingAfterBreak="0">
+  <w:abstractNum w:abstractNumId="18" w15:restartNumberingAfterBreak="0">
     <w:nsid w:val="4C0512C7"/>
     <w:multiLevelType w:val="hybridMultilevel"/>
     <w:tmpl w:val="33E669EC"/>
@@ -13423,7 +14056,7 @@
       </w:pPr>
     </w:lvl>
   </w:abstractNum>
-  <w:abstractNum w:abstractNumId="18" w15:restartNumberingAfterBreak="0">
+  <w:abstractNum w:abstractNumId="19" w15:restartNumberingAfterBreak="0">
     <w:nsid w:val="54A9179B"/>
     <w:multiLevelType w:val="hybridMultilevel"/>
     <w:tmpl w:val="989E7878"/>
@@ -13509,7 +14142,93 @@
       </w:pPr>
     </w:lvl>
   </w:abstractNum>
-  <w:abstractNum w:abstractNumId="19" w15:restartNumberingAfterBreak="0">
+  <w:abstractNum w:abstractNumId="20" w15:restartNumberingAfterBreak="0">
+    <w:nsid w:val="5AC33849"/>
+    <w:multiLevelType w:val="hybridMultilevel"/>
+    <w:tmpl w:val="E9D097D4"/>
+    <w:lvl w:ilvl="0" w:tplc="0409000F">
+      <w:start w:val="1"/>
+      <w:numFmt w:val="decimal"/>
+      <w:lvlText w:val="%1."/>
+      <w:lvlJc w:val="left"/>
+      <w:pPr>
+        <w:ind w:left="440" w:hanging="440"/>
+      </w:pPr>
+    </w:lvl>
+    <w:lvl w:ilvl="1" w:tplc="04090019" w:tentative="1">
+      <w:start w:val="1"/>
+      <w:numFmt w:val="lowerLetter"/>
+      <w:lvlText w:val="%2)"/>
+      <w:lvlJc w:val="left"/>
+      <w:pPr>
+        <w:ind w:left="880" w:hanging="440"/>
+      </w:pPr>
+    </w:lvl>
+    <w:lvl w:ilvl="2" w:tplc="0409001B" w:tentative="1">
+      <w:start w:val="1"/>
+      <w:numFmt w:val="lowerRoman"/>
+      <w:lvlText w:val="%3."/>
+      <w:lvlJc w:val="right"/>
+      <w:pPr>
+        <w:ind w:left="1320" w:hanging="440"/>
+      </w:pPr>
+    </w:lvl>
+    <w:lvl w:ilvl="3" w:tplc="0409000F" w:tentative="1">
+      <w:start w:val="1"/>
+      <w:numFmt w:val="decimal"/>
+      <w:lvlText w:val="%4."/>
+      <w:lvlJc w:val="left"/>
+      <w:pPr>
+        <w:ind w:left="1760" w:hanging="440"/>
+      </w:pPr>
+    </w:lvl>
+    <w:lvl w:ilvl="4" w:tplc="04090019" w:tentative="1">
+      <w:start w:val="1"/>
+      <w:numFmt w:val="lowerLetter"/>
+      <w:lvlText w:val="%5)"/>
+      <w:lvlJc w:val="left"/>
+      <w:pPr>
+        <w:ind w:left="2200" w:hanging="440"/>
+      </w:pPr>
+    </w:lvl>
+    <w:lvl w:ilvl="5" w:tplc="0409001B" w:tentative="1">
+      <w:start w:val="1"/>
+      <w:numFmt w:val="lowerRoman"/>
+      <w:lvlText w:val="%6."/>
+      <w:lvlJc w:val="right"/>
+      <w:pPr>
+        <w:ind w:left="2640" w:hanging="440"/>
+      </w:pPr>
+    </w:lvl>
+    <w:lvl w:ilvl="6" w:tplc="0409000F" w:tentative="1">
+      <w:start w:val="1"/>
+      <w:numFmt w:val="decimal"/>
+      <w:lvlText w:val="%7."/>
+      <w:lvlJc w:val="left"/>
+      <w:pPr>
+        <w:ind w:left="3080" w:hanging="440"/>
+      </w:pPr>
+    </w:lvl>
+    <w:lvl w:ilvl="7" w:tplc="04090019" w:tentative="1">
+      <w:start w:val="1"/>
+      <w:numFmt w:val="lowerLetter"/>
+      <w:lvlText w:val="%8)"/>
+      <w:lvlJc w:val="left"/>
+      <w:pPr>
+        <w:ind w:left="3520" w:hanging="440"/>
+      </w:pPr>
+    </w:lvl>
+    <w:lvl w:ilvl="8" w:tplc="0409001B" w:tentative="1">
+      <w:start w:val="1"/>
+      <w:numFmt w:val="lowerRoman"/>
+      <w:lvlText w:val="%9."/>
+      <w:lvlJc w:val="right"/>
+      <w:pPr>
+        <w:ind w:left="3960" w:hanging="440"/>
+      </w:pPr>
+    </w:lvl>
+  </w:abstractNum>
+  <w:abstractNum w:abstractNumId="21" w15:restartNumberingAfterBreak="0">
     <w:nsid w:val="5F615B73"/>
     <w:multiLevelType w:val="hybridMultilevel"/>
     <w:tmpl w:val="20BAC798"/>
@@ -13595,7 +14314,7 @@
       </w:pPr>
     </w:lvl>
   </w:abstractNum>
-  <w:abstractNum w:abstractNumId="20" w15:restartNumberingAfterBreak="0">
+  <w:abstractNum w:abstractNumId="22" w15:restartNumberingAfterBreak="0">
     <w:nsid w:val="676C795D"/>
     <w:multiLevelType w:val="multilevel"/>
     <w:tmpl w:val="7728A1C4"/>
@@ -13708,7 +14427,7 @@
       </w:pPr>
     </w:lvl>
   </w:abstractNum>
-  <w:abstractNum w:abstractNumId="21" w15:restartNumberingAfterBreak="0">
+  <w:abstractNum w:abstractNumId="23" w15:restartNumberingAfterBreak="0">
     <w:nsid w:val="69007900"/>
     <w:multiLevelType w:val="multilevel"/>
     <w:tmpl w:val="908A8E34"/>
@@ -13821,7 +14540,7 @@
       </w:pPr>
     </w:lvl>
   </w:abstractNum>
-  <w:abstractNum w:abstractNumId="22" w15:restartNumberingAfterBreak="0">
+  <w:abstractNum w:abstractNumId="24" w15:restartNumberingAfterBreak="0">
     <w:nsid w:val="706700B7"/>
     <w:multiLevelType w:val="hybridMultilevel"/>
     <w:tmpl w:val="2A4C312C"/>
@@ -13907,7 +14626,7 @@
       </w:pPr>
     </w:lvl>
   </w:abstractNum>
-  <w:abstractNum w:abstractNumId="23" w15:restartNumberingAfterBreak="0">
+  <w:abstractNum w:abstractNumId="25" w15:restartNumberingAfterBreak="0">
     <w:nsid w:val="79837617"/>
     <w:multiLevelType w:val="multilevel"/>
     <w:tmpl w:val="473E95E2"/>
@@ -14057,61 +14776,61 @@
     </w:lvl>
   </w:abstractNum>
   <w:num w:numId="1" w16cid:durableId="283000890">
+    <w:abstractNumId w:val="15"/>
+  </w:num>
+  <w:num w:numId="2" w16cid:durableId="823930775">
+    <w:abstractNumId w:val="24"/>
+  </w:num>
+  <w:num w:numId="3" w16cid:durableId="1143885733">
+    <w:abstractNumId w:val="9"/>
+  </w:num>
+  <w:num w:numId="4" w16cid:durableId="367031767">
+    <w:abstractNumId w:val="11"/>
+  </w:num>
+  <w:num w:numId="5" w16cid:durableId="1182544719">
+    <w:abstractNumId w:val="25"/>
+  </w:num>
+  <w:num w:numId="6" w16cid:durableId="1754934915">
+    <w:abstractNumId w:val="4"/>
+  </w:num>
+  <w:num w:numId="7" w16cid:durableId="1486513443">
+    <w:abstractNumId w:val="5"/>
+  </w:num>
+  <w:num w:numId="8" w16cid:durableId="1889603147">
     <w:abstractNumId w:val="14"/>
   </w:num>
-  <w:num w:numId="2" w16cid:durableId="823930775">
+  <w:num w:numId="9" w16cid:durableId="699010936">
+    <w:abstractNumId w:val="12"/>
+  </w:num>
+  <w:num w:numId="10" w16cid:durableId="1629968769">
+    <w:abstractNumId w:val="23"/>
+  </w:num>
+  <w:num w:numId="11" w16cid:durableId="1747529058">
+    <w:abstractNumId w:val="19"/>
+  </w:num>
+  <w:num w:numId="12" w16cid:durableId="48918238">
+    <w:abstractNumId w:val="17"/>
+  </w:num>
+  <w:num w:numId="13" w16cid:durableId="1191530682">
     <w:abstractNumId w:val="22"/>
   </w:num>
-  <w:num w:numId="3" w16cid:durableId="1143885733">
-    <w:abstractNumId w:val="8"/>
-  </w:num>
-  <w:num w:numId="4" w16cid:durableId="367031767">
+  <w:num w:numId="14" w16cid:durableId="842672044">
     <w:abstractNumId w:val="10"/>
   </w:num>
-  <w:num w:numId="5" w16cid:durableId="1182544719">
-    <w:abstractNumId w:val="23"/>
-  </w:num>
-  <w:num w:numId="6" w16cid:durableId="1754934915">
-    <w:abstractNumId w:val="3"/>
-  </w:num>
-  <w:num w:numId="7" w16cid:durableId="1486513443">
-    <w:abstractNumId w:val="4"/>
-  </w:num>
-  <w:num w:numId="8" w16cid:durableId="1889603147">
-    <w:abstractNumId w:val="13"/>
-  </w:num>
-  <w:num w:numId="9" w16cid:durableId="699010936">
-    <w:abstractNumId w:val="11"/>
-  </w:num>
-  <w:num w:numId="10" w16cid:durableId="1629968769">
-    <w:abstractNumId w:val="21"/>
-  </w:num>
-  <w:num w:numId="11" w16cid:durableId="1747529058">
-    <w:abstractNumId w:val="18"/>
-  </w:num>
-  <w:num w:numId="12" w16cid:durableId="48918238">
-    <w:abstractNumId w:val="16"/>
-  </w:num>
-  <w:num w:numId="13" w16cid:durableId="1191530682">
-    <w:abstractNumId w:val="20"/>
-  </w:num>
-  <w:num w:numId="14" w16cid:durableId="842672044">
-    <w:abstractNumId w:val="9"/>
-  </w:num>
   <w:num w:numId="15" w16cid:durableId="39592593">
-    <w:abstractNumId w:val="5"/>
+    <w:abstractNumId w:val="6"/>
   </w:num>
   <w:num w:numId="16" w16cid:durableId="589046714">
     <w:abstractNumId w:val="0"/>
   </w:num>
   <w:num w:numId="17" w16cid:durableId="1209688916">
-    <w:abstractNumId w:val="15"/>
+    <w:abstractNumId w:val="16"/>
   </w:num>
   <w:num w:numId="18" w16cid:durableId="185868394">
-    <w:abstractNumId w:val="12"/>
+    <w:abstractNumId w:val="13"/>
   </w:num>
   <w:num w:numId="19" w16cid:durableId="1069033548">
-    <w:abstractNumId w:val="7"/>
+    <w:abstractNumId w:val="8"/>
   </w:num>
   <w:num w:numId="20" w16cid:durableId="874541433">
     <w:abstractNumId w:val="2"/>
@@ -14120,13 +14839,19 @@
     <w:abstractNumId w:val="1"/>
   </w:num>
   <w:num w:numId="22" w16cid:durableId="85924424">
-    <w:abstractNumId w:val="19"/>
+    <w:abstractNumId w:val="21"/>
   </w:num>
   <w:num w:numId="23" w16cid:durableId="1772891460">
-    <w:abstractNumId w:val="17"/>
+    <w:abstractNumId w:val="18"/>
   </w:num>
   <w:num w:numId="24" w16cid:durableId="1333027710">
-    <w:abstractNumId w:val="6"/>
+    <w:abstractNumId w:val="7"/>
+  </w:num>
+  <w:num w:numId="25" w16cid:durableId="2051412287">
+    <w:abstractNumId w:val="20"/>
+  </w:num>
+  <w:num w:numId="26" w16cid:durableId="1952475546">
+    <w:abstractNumId w:val="3"/>
   </w:num>
 </w:numbering>
 </file>

</xml_diff>

<commit_message>
create a testable version of OpenAIClient.java, update Testing Document.docx
</commit_message>
<xml_diff>
--- a/Testing Document.docx
+++ b/Testing Document.docx
@@ -11360,23 +11360,7 @@
           <w:b/>
           <w:bCs/>
         </w:rPr>
-        <w:t>Avoid Complex private</w:t>
-      </w:r>
-      <w:r>
-        <w:rPr>
-          <w:rFonts w:eastAsiaTheme="minorEastAsia"/>
-          <w:b/>
-          <w:bCs/>
-        </w:rPr>
-        <w:t xml:space="preserve"> </w:t>
-      </w:r>
-      <w:r>
-        <w:rPr>
-          <w:rFonts w:eastAsiaTheme="minorEastAsia"/>
-          <w:b/>
-          <w:bCs/>
-        </w:rPr>
-        <w:t>Methods</w:t>
+        <w:t>Avoid Complex private Methods</w:t>
       </w:r>
       <w:r>
         <w:rPr>
@@ -11388,13 +11372,7 @@
         <w:rPr>
           <w:rFonts w:eastAsiaTheme="minorEastAsia"/>
         </w:rPr>
-        <w:t xml:space="preserve"> </w:t>
-      </w:r>
-      <w:r>
-        <w:rPr>
-          <w:rFonts w:eastAsiaTheme="minorEastAsia"/>
-        </w:rPr>
-        <w:t>Private methods are inaccessible to tests outside the class, so complex logic within them can be a source of undetected bugs.</w:t>
+        <w:t xml:space="preserve"> Private methods are inaccessible to tests outside the class, so complex logic within them can be a source of undetected bugs.</w:t>
       </w:r>
       <w:r>
         <w:rPr>
@@ -11557,7 +11535,31 @@
         <w:rPr>
           <w:rFonts w:eastAsiaTheme="minorEastAsia"/>
         </w:rPr>
-        <w:t>The Singleton pattern, which restricts a class to a single instance, can make testing difficult because it introduces global state into an application.</w:t>
+        <w:t xml:space="preserve">The Singleton </w:t>
+      </w:r>
+      <w:r>
+        <w:rPr>
+          <w:rFonts w:eastAsiaTheme="minorEastAsia"/>
+        </w:rPr>
+        <w:t>P</w:t>
+      </w:r>
+      <w:r>
+        <w:rPr>
+          <w:rFonts w:eastAsiaTheme="minorEastAsia"/>
+        </w:rPr>
+        <w:t xml:space="preserve">attern, which restricts a class to a single instance, can make testing difficult because it introduces </w:t>
+      </w:r>
+      <w:r>
+        <w:rPr>
+          <w:rFonts w:eastAsiaTheme="minorEastAsia"/>
+        </w:rPr>
+        <w:t xml:space="preserve">a </w:t>
+      </w:r>
+      <w:r>
+        <w:rPr>
+          <w:rFonts w:eastAsiaTheme="minorEastAsia"/>
+        </w:rPr>
+        <w:t>global state into an application.</w:t>
       </w:r>
       <w:r>
         <w:rPr>
@@ -11720,13 +11722,13 @@
         <w:pStyle w:val="a3"/>
         <w:ind w:left="440" w:firstLineChars="0" w:firstLine="0"/>
         <w:rPr>
+          <w:rFonts w:eastAsiaTheme="minorEastAsia"/>
+        </w:rPr>
+      </w:pPr>
+      <w:r>
+        <w:rPr>
           <w:rFonts w:eastAsiaTheme="minorEastAsia" w:hint="eastAsia"/>
         </w:rPr>
-      </w:pPr>
-      <w:r>
-        <w:rPr>
-          <w:rFonts w:eastAsiaTheme="minorEastAsia" w:hint="eastAsia"/>
-        </w:rPr>
         <w:t>A</w:t>
       </w:r>
       <w:r>
@@ -11734,6 +11736,12 @@
           <w:rFonts w:eastAsiaTheme="minorEastAsia"/>
         </w:rPr>
         <w:t>ll methods in the class are static methods.</w:t>
+      </w:r>
+      <w:r>
+        <w:rPr>
+          <w:rFonts w:eastAsiaTheme="minorEastAsia"/>
+        </w:rPr>
+        <w:t xml:space="preserve"> They should be created as non-static methods to make the code more testable.</w:t>
       </w:r>
     </w:p>
     <w:p>
@@ -11752,19 +11760,53 @@
         <w:rPr>
           <w:rFonts w:eastAsiaTheme="minorEastAsia" w:hint="eastAsia"/>
         </w:rPr>
+        <w:lastRenderedPageBreak/>
         <w:t>U</w:t>
       </w:r>
       <w:r>
         <w:rPr>
           <w:rFonts w:eastAsiaTheme="minorEastAsia"/>
         </w:rPr>
-        <w:t>se of private method and Singleton pattern:</w:t>
+        <w:t xml:space="preserve">se of private method </w:t>
+      </w:r>
+      <w:r>
+        <w:rPr>
+          <w:rFonts w:eastAsiaTheme="minorEastAsia"/>
+          <w:b/>
+          <w:bCs/>
+        </w:rPr>
+        <w:t>singleton()</w:t>
+      </w:r>
+      <w:r>
+        <w:rPr>
+          <w:rFonts w:eastAsiaTheme="minorEastAsia"/>
+        </w:rPr>
+        <w:t xml:space="preserve"> </w:t>
+      </w:r>
+      <w:r>
+        <w:rPr>
+          <w:rFonts w:eastAsiaTheme="minorEastAsia"/>
+        </w:rPr>
+        <w:t xml:space="preserve">and Singleton </w:t>
+      </w:r>
+      <w:r>
+        <w:rPr>
+          <w:rFonts w:eastAsiaTheme="minorEastAsia"/>
+        </w:rPr>
+        <w:t>P</w:t>
+      </w:r>
+      <w:r>
+        <w:rPr>
+          <w:rFonts w:eastAsiaTheme="minorEastAsia"/>
+        </w:rPr>
+        <w:t>attern:</w:t>
       </w:r>
     </w:p>
     <w:p>
       <w:pPr>
         <w:pStyle w:val="a3"/>
         <w:ind w:left="440" w:firstLineChars="0" w:firstLine="0"/>
+        <w:jc w:val="center"/>
         <w:rPr>
           <w:rFonts w:eastAsiaTheme="minorEastAsia"/>
         </w:rPr>
@@ -11773,7 +11815,6 @@
         <w:rPr>
           <w:noProof/>
         </w:rPr>
-        <w:lastRenderedPageBreak/>
         <w:drawing>
           <wp:inline distT="0" distB="0" distL="0" distR="0" wp14:anchorId="6AD2C788" wp14:editId="333DA86A">
             <wp:extent cx="4519052" cy="2065199"/>
@@ -11816,13 +11857,174 @@
         <w:pStyle w:val="a3"/>
         <w:ind w:left="440" w:firstLineChars="0" w:firstLine="0"/>
         <w:rPr>
+          <w:rFonts w:eastAsiaTheme="minorEastAsia"/>
+        </w:rPr>
+      </w:pPr>
+      <w:r>
+        <w:rPr>
           <w:rFonts w:eastAsiaTheme="minorEastAsia" w:hint="eastAsia"/>
         </w:rPr>
+        <w:t>T</w:t>
+      </w:r>
+      <w:r>
+        <w:rPr>
+          <w:rFonts w:eastAsiaTheme="minorEastAsia"/>
+        </w:rPr>
+        <w:t xml:space="preserve">he </w:t>
+      </w:r>
+      <w:r>
+        <w:rPr>
+          <w:rFonts w:eastAsiaTheme="minorEastAsia"/>
+          <w:b/>
+          <w:bCs/>
+        </w:rPr>
+        <w:t>singleton()</w:t>
+      </w:r>
+      <w:r>
+        <w:rPr>
+          <w:rFonts w:eastAsiaTheme="minorEastAsia"/>
+        </w:rPr>
+        <w:t xml:space="preserve"> method is a private method, and implements the Singleton </w:t>
+      </w:r>
+      <w:r>
+        <w:rPr>
+          <w:rFonts w:eastAsiaTheme="minorEastAsia"/>
+        </w:rPr>
+        <w:t>P</w:t>
+      </w:r>
+      <w:r>
+        <w:rPr>
+          <w:rFonts w:eastAsiaTheme="minorEastAsia"/>
+        </w:rPr>
+        <w:t>attern.</w:t>
+      </w:r>
+      <w:r>
+        <w:rPr>
+          <w:rFonts w:eastAsiaTheme="minorEastAsia"/>
+        </w:rPr>
+        <w:t xml:space="preserve"> The </w:t>
+      </w:r>
+      <w:r>
+        <w:rPr>
+          <w:rFonts w:eastAsiaTheme="minorEastAsia"/>
+        </w:rPr>
+        <w:t>OpenAiStreamClient</w:t>
+      </w:r>
+      <w:r>
+        <w:rPr>
+          <w:rFonts w:eastAsiaTheme="minorEastAsia"/>
+        </w:rPr>
+        <w:t xml:space="preserve"> instance could be created somewhere else.</w:t>
+      </w:r>
+    </w:p>
+    <w:p>
+      <w:pPr>
+        <w:pStyle w:val="a3"/>
+        <w:numPr>
+          <w:ilvl w:val="0"/>
+          <w:numId w:val="26"/>
+        </w:numPr>
+        <w:ind w:firstLineChars="0" w:firstLine="0"/>
+        <w:jc w:val="center"/>
+        <w:rPr>
+          <w:rFonts w:eastAsiaTheme="minorEastAsia"/>
+        </w:rPr>
       </w:pPr>
       <w:r>
         <w:rPr>
           <w:rFonts w:eastAsiaTheme="minorEastAsia" w:hint="eastAsia"/>
         </w:rPr>
+        <w:t>Use</w:t>
+      </w:r>
+      <w:r>
+        <w:rPr>
+          <w:rFonts w:eastAsiaTheme="minorEastAsia"/>
+        </w:rPr>
+        <w:t xml:space="preserve"> of static </w:t>
+      </w:r>
+      <w:r>
+        <w:rPr>
+          <w:rFonts w:eastAsiaTheme="minorEastAsia"/>
+          <w:b/>
+          <w:bCs/>
+        </w:rPr>
+        <w:t>getInstance()</w:t>
+      </w:r>
+      <w:r>
+        <w:rPr>
+          <w:rFonts w:eastAsiaTheme="minorEastAsia"/>
+          <w:b/>
+          <w:bCs/>
+        </w:rPr>
+        <w:t xml:space="preserve"> </w:t>
+      </w:r>
+      <w:r>
+        <w:rPr>
+          <w:rFonts w:eastAsiaTheme="minorEastAsia"/>
+        </w:rPr>
+        <w:t>method to get a instance of singleton object.</w:t>
+      </w:r>
+    </w:p>
+    <w:p>
+      <w:pPr>
+        <w:pStyle w:val="a3"/>
+        <w:ind w:left="440" w:firstLineChars="0" w:firstLine="0"/>
+        <w:jc w:val="center"/>
+        <w:rPr>
+          <w:rFonts w:eastAsiaTheme="minorEastAsia"/>
+        </w:rPr>
+      </w:pPr>
+      <w:r>
+        <w:rPr>
+          <w:noProof/>
+        </w:rPr>
+        <w:drawing>
+          <wp:inline distT="0" distB="0" distL="0" distR="0" wp14:anchorId="3DB106F8" wp14:editId="4B653082">
+            <wp:extent cx="3856054" cy="1463167"/>
+            <wp:effectExtent l="0" t="0" r="0" b="3810"/>
+            <wp:docPr id="136587949" name="图片 1"/>
+            <wp:cNvGraphicFramePr>
+              <a:graphicFrameLocks xmlns:a="http://schemas.openxmlformats.org/drawingml/2006/main" noChangeAspect="1"/>
+            </wp:cNvGraphicFramePr>
+            <a:graphic xmlns:a="http://schemas.openxmlformats.org/drawingml/2006/main">
+              <a:graphicData uri="http://schemas.openxmlformats.org/drawingml/2006/picture">
+                <pic:pic xmlns:pic="http://schemas.openxmlformats.org/drawingml/2006/picture">
+                  <pic:nvPicPr>
+                    <pic:cNvPr id="136587949" name=""/>
+                    <pic:cNvPicPr/>
+                  </pic:nvPicPr>
+                  <pic:blipFill>
+                    <a:blip r:embed="rId45"/>
+                    <a:stretch>
+                      <a:fillRect/>
+                    </a:stretch>
+                  </pic:blipFill>
+                  <pic:spPr>
+                    <a:xfrm>
+                      <a:off x="0" y="0"/>
+                      <a:ext cx="3856054" cy="1463167"/>
+                    </a:xfrm>
+                    <a:prstGeom prst="rect">
+                      <a:avLst/>
+                    </a:prstGeom>
+                  </pic:spPr>
+                </pic:pic>
+              </a:graphicData>
+            </a:graphic>
+          </wp:inline>
+        </w:drawing>
+      </w:r>
+    </w:p>
+    <w:p>
+      <w:pPr>
+        <w:rPr>
+          <w:rFonts w:eastAsiaTheme="minorEastAsia"/>
+        </w:rPr>
+      </w:pPr>
+      <w:r>
+        <w:rPr>
+          <w:rFonts w:eastAsiaTheme="minorEastAsia" w:hint="eastAsia"/>
+        </w:rPr>
         <w:t>T</w:t>
       </w:r>
       <w:r>
@@ -11834,19 +12036,450 @@
       <w:r>
         <w:rPr>
           <w:rFonts w:eastAsiaTheme="minorEastAsia"/>
-        </w:rPr>
-        <w:t>singleton</w:t>
-      </w:r>
-      <w:r>
-        <w:rPr>
-          <w:rFonts w:eastAsiaTheme="minorEastAsia"/>
-        </w:rPr>
-        <w:t>() method is a private method, and implements the Singleton pattern.</w:t>
+          <w:b/>
+          <w:bCs/>
+        </w:rPr>
+        <w:t>getInstance()</w:t>
+      </w:r>
+      <w:r>
+        <w:rPr>
+          <w:rFonts w:eastAsiaTheme="minorEastAsia"/>
+        </w:rPr>
+        <w:t xml:space="preserve"> method is </w:t>
+      </w:r>
+      <w:r>
+        <w:rPr>
+          <w:rFonts w:eastAsiaTheme="minorEastAsia"/>
+        </w:rPr>
+        <w:t>also part of the Single Pattern.</w:t>
+      </w:r>
+      <w:r>
+        <w:rPr>
+          <w:rFonts w:eastAsiaTheme="minorEastAsia"/>
+        </w:rPr>
+        <w:t xml:space="preserve"> It should be replace with dependency injection to improve testability.</w:t>
+      </w:r>
+    </w:p>
+    <w:p>
+      <w:pPr>
+        <w:pStyle w:val="2"/>
+      </w:pPr>
+      <w:r>
+        <w:rPr>
+          <w:rFonts w:hint="eastAsia"/>
+        </w:rPr>
+        <w:lastRenderedPageBreak/>
+        <w:t>P</w:t>
+      </w:r>
+      <w:r>
+        <w:t>ractice to Improve Testability</w:t>
+      </w:r>
+    </w:p>
+    <w:p>
+      <w:pPr>
+        <w:pStyle w:val="3"/>
+        <w:rPr>
+          <w:rFonts w:hint="eastAsia"/>
+        </w:rPr>
+      </w:pPr>
+      <w:r>
+        <w:rPr>
+          <w:rFonts w:hint="eastAsia"/>
+        </w:rPr>
+        <w:t>M</w:t>
+      </w:r>
+      <w:r>
+        <w:t>odification 1</w:t>
+      </w:r>
+    </w:p>
+    <w:p>
+      <w:pPr>
+        <w:jc w:val="right"/>
+        <w:rPr>
+          <w:rFonts w:eastAsiaTheme="minorEastAsia"/>
+        </w:rPr>
+      </w:pPr>
+      <w:r>
+        <w:rPr>
+          <w:noProof/>
+        </w:rPr>
+        <w:drawing>
+          <wp:inline distT="0" distB="0" distL="0" distR="0" wp14:anchorId="24D62701" wp14:editId="0666F2B3">
+            <wp:extent cx="5274310" cy="3425825"/>
+            <wp:effectExtent l="0" t="0" r="2540" b="3175"/>
+            <wp:docPr id="2091426482" name="图片 1"/>
+            <wp:cNvGraphicFramePr>
+              <a:graphicFrameLocks xmlns:a="http://schemas.openxmlformats.org/drawingml/2006/main" noChangeAspect="1"/>
+            </wp:cNvGraphicFramePr>
+            <a:graphic xmlns:a="http://schemas.openxmlformats.org/drawingml/2006/main">
+              <a:graphicData uri="http://schemas.openxmlformats.org/drawingml/2006/picture">
+                <pic:pic xmlns:pic="http://schemas.openxmlformats.org/drawingml/2006/picture">
+                  <pic:nvPicPr>
+                    <pic:cNvPr id="2091426482" name=""/>
+                    <pic:cNvPicPr/>
+                  </pic:nvPicPr>
+                  <pic:blipFill>
+                    <a:blip r:embed="rId46"/>
+                    <a:stretch>
+                      <a:fillRect/>
+                    </a:stretch>
+                  </pic:blipFill>
+                  <pic:spPr>
+                    <a:xfrm>
+                      <a:off x="0" y="0"/>
+                      <a:ext cx="5274310" cy="3425825"/>
+                    </a:xfrm>
+                    <a:prstGeom prst="rect">
+                      <a:avLst/>
+                    </a:prstGeom>
+                  </pic:spPr>
+                </pic:pic>
+              </a:graphicData>
+            </a:graphic>
+          </wp:inline>
+        </w:drawing>
+      </w:r>
+    </w:p>
+    <w:p>
+      <w:pPr>
+        <w:rPr>
+          <w:rFonts w:eastAsiaTheme="minorEastAsia"/>
+        </w:rPr>
+      </w:pPr>
+      <w:r>
+        <w:rPr>
+          <w:rFonts w:eastAsiaTheme="minorEastAsia" w:hint="eastAsia"/>
+        </w:rPr>
+        <w:t>T</w:t>
+      </w:r>
+      <w:r>
+        <w:rPr>
+          <w:rFonts w:eastAsiaTheme="minorEastAsia"/>
+        </w:rPr>
+        <w:t xml:space="preserve">he </w:t>
+      </w:r>
+      <w:r>
+        <w:rPr>
+          <w:rFonts w:eastAsiaTheme="minorEastAsia"/>
+          <w:b/>
+          <w:bCs/>
+        </w:rPr>
+        <w:t>OpenAiStreamClient</w:t>
+      </w:r>
+      <w:r>
+        <w:rPr>
+          <w:rFonts w:eastAsiaTheme="minorEastAsia"/>
+        </w:rPr>
+        <w:t xml:space="preserve"> used to be created using static method </w:t>
+      </w:r>
+      <w:r>
+        <w:rPr>
+          <w:rFonts w:eastAsiaTheme="minorEastAsia"/>
+          <w:b/>
+          <w:bCs/>
+        </w:rPr>
+        <w:t>getInstance()</w:t>
+      </w:r>
+      <w:r>
+        <w:rPr>
+          <w:rFonts w:eastAsiaTheme="minorEastAsia"/>
+        </w:rPr>
+        <w:t xml:space="preserve"> calling </w:t>
+      </w:r>
+      <w:r>
+        <w:rPr>
+          <w:rFonts w:eastAsiaTheme="minorEastAsia"/>
+        </w:rPr>
+        <w:t>private static</w:t>
+      </w:r>
+      <w:r>
+        <w:rPr>
+          <w:rFonts w:eastAsiaTheme="minorEastAsia"/>
+        </w:rPr>
+        <w:t xml:space="preserve"> method </w:t>
+      </w:r>
+      <w:r>
+        <w:rPr>
+          <w:rFonts w:eastAsiaTheme="minorEastAsia"/>
+          <w:b/>
+          <w:bCs/>
+        </w:rPr>
+        <w:t>singleton()</w:t>
+      </w:r>
+      <w:r>
+        <w:rPr>
+          <w:rFonts w:eastAsiaTheme="minorEastAsia"/>
+        </w:rPr>
+        <w:t xml:space="preserve"> with Singleton Pattern, and is now created using public non-static method </w:t>
+      </w:r>
+      <w:r>
+        <w:rPr>
+          <w:rFonts w:eastAsiaTheme="minorEastAsia"/>
+          <w:b/>
+          <w:bCs/>
+        </w:rPr>
+        <w:t>getClient()</w:t>
+      </w:r>
+      <w:r>
+        <w:rPr>
+          <w:rFonts w:eastAsiaTheme="minorEastAsia"/>
+        </w:rPr>
+        <w:t xml:space="preserve"> calling public non-static method </w:t>
+      </w:r>
+      <w:r>
+        <w:rPr>
+          <w:rFonts w:eastAsiaTheme="minorEastAsia"/>
+          <w:b/>
+          <w:bCs/>
+        </w:rPr>
+        <w:t>refreshClient()</w:t>
+      </w:r>
+      <w:r>
+        <w:rPr>
+          <w:rFonts w:eastAsiaTheme="minorEastAsia"/>
+          <w:b/>
+          <w:bCs/>
+        </w:rPr>
+        <w:t xml:space="preserve"> </w:t>
+      </w:r>
+      <w:r>
+        <w:rPr>
+          <w:rFonts w:eastAsiaTheme="minorEastAsia"/>
+        </w:rPr>
+        <w:t>without</w:t>
+      </w:r>
+      <w:r>
+        <w:rPr>
+          <w:rFonts w:eastAsiaTheme="minorEastAsia"/>
+        </w:rPr>
+        <w:t xml:space="preserve"> Singleton Pattern.</w:t>
+      </w:r>
+    </w:p>
+    <w:p>
+      <w:pPr>
+        <w:pStyle w:val="3"/>
+      </w:pPr>
+      <w:r>
+        <w:rPr>
+          <w:rFonts w:hint="eastAsia"/>
+        </w:rPr>
+        <w:lastRenderedPageBreak/>
+        <w:t>M</w:t>
+      </w:r>
+      <w:r>
+        <w:t>odification 2</w:t>
+      </w:r>
+    </w:p>
+    <w:p>
+      <w:pPr>
+        <w:jc w:val="center"/>
+        <w:rPr>
+          <w:rFonts w:eastAsiaTheme="minorEastAsia"/>
+        </w:rPr>
+      </w:pPr>
+      <w:r>
+        <w:rPr>
+          <w:noProof/>
+        </w:rPr>
+        <w:drawing>
+          <wp:inline distT="0" distB="0" distL="0" distR="0" wp14:anchorId="7930A8B6" wp14:editId="6B86F0F3">
+            <wp:extent cx="5274310" cy="3246755"/>
+            <wp:effectExtent l="0" t="0" r="2540" b="0"/>
+            <wp:docPr id="251880973" name="图片 1"/>
+            <wp:cNvGraphicFramePr>
+              <a:graphicFrameLocks xmlns:a="http://schemas.openxmlformats.org/drawingml/2006/main" noChangeAspect="1"/>
+            </wp:cNvGraphicFramePr>
+            <a:graphic xmlns:a="http://schemas.openxmlformats.org/drawingml/2006/main">
+              <a:graphicData uri="http://schemas.openxmlformats.org/drawingml/2006/picture">
+                <pic:pic xmlns:pic="http://schemas.openxmlformats.org/drawingml/2006/picture">
+                  <pic:nvPicPr>
+                    <pic:cNvPr id="251880973" name=""/>
+                    <pic:cNvPicPr/>
+                  </pic:nvPicPr>
+                  <pic:blipFill>
+                    <a:blip r:embed="rId47"/>
+                    <a:stretch>
+                      <a:fillRect/>
+                    </a:stretch>
+                  </pic:blipFill>
+                  <pic:spPr>
+                    <a:xfrm>
+                      <a:off x="0" y="0"/>
+                      <a:ext cx="5274310" cy="3246755"/>
+                    </a:xfrm>
+                    <a:prstGeom prst="rect">
+                      <a:avLst/>
+                    </a:prstGeom>
+                  </pic:spPr>
+                </pic:pic>
+              </a:graphicData>
+            </a:graphic>
+          </wp:inline>
+        </w:drawing>
+      </w:r>
+    </w:p>
+    <w:p>
+      <w:r>
+        <w:rPr>
+          <w:b/>
+          <w:bCs/>
+        </w:rPr>
+        <w:t>ConfigService</w:t>
+      </w:r>
+      <w:r>
+        <w:t xml:space="preserve"> used to be created in the </w:t>
+      </w:r>
+      <w:r>
+        <w:t xml:space="preserve">public static </w:t>
+      </w:r>
+      <w:r>
+        <w:t>method</w:t>
+      </w:r>
+      <w:r>
+        <w:t xml:space="preserve"> </w:t>
+      </w:r>
+      <w:r>
+        <w:rPr>
+          <w:b/>
+          <w:bCs/>
+        </w:rPr>
+        <w:t>refresh()</w:t>
+      </w:r>
+      <w:r>
+        <w:t xml:space="preserve">, but is now created using dependency injection in public non-static method </w:t>
+      </w:r>
+      <w:r>
+        <w:rPr>
+          <w:b/>
+          <w:bCs/>
+        </w:rPr>
+        <w:t>initializeConfigService</w:t>
+      </w:r>
+      <w:r>
+        <w:rPr>
+          <w:b/>
+          <w:bCs/>
+        </w:rPr>
+        <w:t>()</w:t>
+      </w:r>
+      <w:r>
+        <w:t xml:space="preserve">. </w:t>
+      </w:r>
+      <w:r>
+        <w:t>Codes</w:t>
+      </w:r>
+      <w:r>
+        <w:t xml:space="preserve"> to set apiKey and </w:t>
+      </w:r>
+      <w:r>
+        <w:t>ho</w:t>
+      </w:r>
+      <w:r>
+        <w:t>st value are also encapsulated and decoupled from original method.</w:t>
+      </w:r>
+    </w:p>
+    <w:p>
+      <w:pPr>
+        <w:rPr>
+          <w:rFonts w:eastAsiaTheme="minorEastAsia"/>
+        </w:rPr>
+      </w:pPr>
+    </w:p>
+    <w:p>
+      <w:pPr>
+        <w:pStyle w:val="3"/>
+      </w:pPr>
+      <w:r>
+        <w:rPr>
+          <w:rFonts w:hint="eastAsia"/>
+        </w:rPr>
+        <w:t>M</w:t>
+      </w:r>
+      <w:r>
+        <w:t>odification 3</w:t>
+      </w:r>
+    </w:p>
+    <w:p>
+      <w:pPr>
+        <w:rPr>
+          <w:rFonts w:eastAsiaTheme="minorEastAsia"/>
+        </w:rPr>
+      </w:pPr>
+      <w:r>
+        <w:rPr>
+          <w:noProof/>
+        </w:rPr>
+        <w:drawing>
+          <wp:inline distT="0" distB="0" distL="0" distR="0" wp14:anchorId="72458FF5" wp14:editId="2444B7FE">
+            <wp:extent cx="5274310" cy="1623060"/>
+            <wp:effectExtent l="0" t="0" r="2540" b="0"/>
+            <wp:docPr id="1300944204" name="图片 1"/>
+            <wp:cNvGraphicFramePr>
+              <a:graphicFrameLocks xmlns:a="http://schemas.openxmlformats.org/drawingml/2006/main" noChangeAspect="1"/>
+            </wp:cNvGraphicFramePr>
+            <a:graphic xmlns:a="http://schemas.openxmlformats.org/drawingml/2006/main">
+              <a:graphicData uri="http://schemas.openxmlformats.org/drawingml/2006/picture">
+                <pic:pic xmlns:pic="http://schemas.openxmlformats.org/drawingml/2006/picture">
+                  <pic:nvPicPr>
+                    <pic:cNvPr id="1300944204" name=""/>
+                    <pic:cNvPicPr/>
+                  </pic:nvPicPr>
+                  <pic:blipFill>
+                    <a:blip r:embed="rId48"/>
+                    <a:stretch>
+                      <a:fillRect/>
+                    </a:stretch>
+                  </pic:blipFill>
+                  <pic:spPr>
+                    <a:xfrm>
+                      <a:off x="0" y="0"/>
+                      <a:ext cx="5274310" cy="1623060"/>
+                    </a:xfrm>
+                    <a:prstGeom prst="rect">
+                      <a:avLst/>
+                    </a:prstGeom>
+                  </pic:spPr>
+                </pic:pic>
+              </a:graphicData>
+            </a:graphic>
+          </wp:inline>
+        </w:drawing>
+      </w:r>
+    </w:p>
+    <w:p>
+      <w:pPr>
+        <w:rPr>
+          <w:rFonts w:eastAsiaTheme="minorEastAsia" w:hint="eastAsia"/>
+        </w:rPr>
+      </w:pPr>
+      <w:r>
+        <w:rPr>
+          <w:rFonts w:eastAsiaTheme="minorEastAsia" w:hint="eastAsia"/>
+        </w:rPr>
+        <w:t>S</w:t>
+      </w:r>
+      <w:r>
+        <w:rPr>
+          <w:rFonts w:eastAsiaTheme="minorEastAsia"/>
+        </w:rPr>
+        <w:t xml:space="preserve">tatic method </w:t>
+      </w:r>
+      <w:r>
+        <w:rPr>
+          <w:rFonts w:eastAsiaTheme="minorEastAsia"/>
+        </w:rPr>
+        <w:t>maskApiKey</w:t>
+      </w:r>
+      <w:r>
+        <w:rPr>
+          <w:rFonts w:eastAsiaTheme="minorEastAsia"/>
+        </w:rPr>
+        <w:t>() is also converted into non-static method.</w:t>
       </w:r>
     </w:p>
     <w:sectPr>
-      <w:headerReference w:type="default" r:id="rId45"/>
-      <w:footerReference w:type="default" r:id="rId46"/>
+      <w:headerReference w:type="default" r:id="rId49"/>
+      <w:footerReference w:type="default" r:id="rId50"/>
       <w:pgSz w:w="11906" w:h="16838"/>
       <w:pgMar w:top="1440" w:right="1800" w:bottom="1440" w:left="1800" w:header="851" w:footer="992" w:gutter="0"/>
       <w:cols w:space="425"/>
@@ -12210,7 +12843,7 @@
   <w:abstractNum w:abstractNumId="3" w15:restartNumberingAfterBreak="0">
     <w:nsid w:val="0EF16D39"/>
     <w:multiLevelType w:val="hybridMultilevel"/>
-    <w:tmpl w:val="C79A07A8"/>
+    <w:tmpl w:val="54D86420"/>
     <w:lvl w:ilvl="0" w:tplc="0409000F">
       <w:start w:val="1"/>
       <w:numFmt w:val="decimal"/>

</xml_diff>

<commit_message>
create testcases for TestableOpenAIClient class
</commit_message>
<xml_diff>
--- a/Testing Document.docx
+++ b/Testing Document.docx
@@ -696,13 +696,23 @@
         </w:rPr>
         <w:t xml:space="preserve">Maven to clean and install the project: </w:t>
       </w:r>
+      <w:proofErr w:type="spellStart"/>
       <w:r>
         <w:rPr>
           <w:rFonts w:cs="Arial"/>
           <w:highlight w:val="darkGray"/>
           <w:shd w:val="clear" w:color="auto" w:fill="000000"/>
         </w:rPr>
-        <w:t>mvn clean install</w:t>
+        <w:t>mvn</w:t>
+      </w:r>
+      <w:proofErr w:type="spellEnd"/>
+      <w:r>
+        <w:rPr>
+          <w:rFonts w:cs="Arial"/>
+          <w:highlight w:val="darkGray"/>
+          <w:shd w:val="clear" w:color="auto" w:fill="000000"/>
+        </w:rPr>
+        <w:t xml:space="preserve"> clean install</w:t>
       </w:r>
     </w:p>
     <w:p>
@@ -750,6 +760,7 @@
         </w:rPr>
         <w:t xml:space="preserve">Run the application with </w:t>
       </w:r>
+      <w:proofErr w:type="spellStart"/>
       <w:r>
         <w:rPr>
           <w:rFonts w:cs="Arial"/>
@@ -758,6 +769,7 @@
         </w:rPr>
         <w:t>APIkey</w:t>
       </w:r>
+      <w:proofErr w:type="spellEnd"/>
       <w:r>
         <w:rPr>
           <w:rFonts w:cs="Arial"/>
@@ -770,7 +782,71 @@
           <w:highlight w:val="darkGray"/>
           <w:shd w:val="clear" w:color="auto" w:fill="000000"/>
         </w:rPr>
-        <w:t>java -jar  -Dloader.path=./lib -Dchatgpt.apiKey=xxxxx chat2db-server-start.jar</w:t>
+        <w:t>java -</w:t>
+      </w:r>
+      <w:proofErr w:type="gramStart"/>
+      <w:r>
+        <w:rPr>
+          <w:rFonts w:cs="Arial"/>
+          <w:highlight w:val="darkGray"/>
+          <w:shd w:val="clear" w:color="auto" w:fill="000000"/>
+        </w:rPr>
+        <w:t>jar  -</w:t>
+      </w:r>
+      <w:proofErr w:type="spellStart"/>
+      <w:proofErr w:type="gramEnd"/>
+      <w:r>
+        <w:rPr>
+          <w:rFonts w:cs="Arial"/>
+          <w:highlight w:val="darkGray"/>
+          <w:shd w:val="clear" w:color="auto" w:fill="000000"/>
+        </w:rPr>
+        <w:t>Dloader.path</w:t>
+      </w:r>
+      <w:proofErr w:type="spellEnd"/>
+      <w:r>
+        <w:rPr>
+          <w:rFonts w:cs="Arial"/>
+          <w:highlight w:val="darkGray"/>
+          <w:shd w:val="clear" w:color="auto" w:fill="000000"/>
+        </w:rPr>
+        <w:t>=./lib -</w:t>
+      </w:r>
+      <w:proofErr w:type="spellStart"/>
+      <w:r>
+        <w:rPr>
+          <w:rFonts w:cs="Arial"/>
+          <w:highlight w:val="darkGray"/>
+          <w:shd w:val="clear" w:color="auto" w:fill="000000"/>
+        </w:rPr>
+        <w:t>Dchatgpt.apiKey</w:t>
+      </w:r>
+      <w:proofErr w:type="spellEnd"/>
+      <w:r>
+        <w:rPr>
+          <w:rFonts w:cs="Arial"/>
+          <w:highlight w:val="darkGray"/>
+          <w:shd w:val="clear" w:color="auto" w:fill="000000"/>
+        </w:rPr>
+        <w:t>=</w:t>
+      </w:r>
+      <w:proofErr w:type="spellStart"/>
+      <w:r>
+        <w:rPr>
+          <w:rFonts w:cs="Arial"/>
+          <w:highlight w:val="darkGray"/>
+          <w:shd w:val="clear" w:color="auto" w:fill="000000"/>
+        </w:rPr>
+        <w:t>xxxxx</w:t>
+      </w:r>
+      <w:proofErr w:type="spellEnd"/>
+      <w:r>
+        <w:rPr>
+          <w:rFonts w:cs="Arial"/>
+          <w:highlight w:val="darkGray"/>
+          <w:shd w:val="clear" w:color="auto" w:fill="000000"/>
+        </w:rPr>
+        <w:t xml:space="preserve"> chat2db-server-start.jar</w:t>
       </w:r>
     </w:p>
     <w:p>
@@ -851,6 +927,7 @@
         </w:rPr>
         <w:t xml:space="preserve">Install Node.js (including </w:t>
       </w:r>
+      <w:proofErr w:type="spellStart"/>
       <w:r>
         <w:rPr>
           <w:rFonts w:cs="Arial"/>
@@ -859,6 +936,7 @@
         </w:rPr>
         <w:t>npm</w:t>
       </w:r>
+      <w:proofErr w:type="spellEnd"/>
       <w:r>
         <w:rPr>
           <w:rFonts w:cs="Arial"/>
@@ -884,6 +962,7 @@
         </w:rPr>
         <w:t xml:space="preserve">Use </w:t>
       </w:r>
+      <w:proofErr w:type="spellStart"/>
       <w:r>
         <w:rPr>
           <w:rFonts w:cs="Arial"/>
@@ -892,19 +971,30 @@
         </w:rPr>
         <w:t>npm</w:t>
       </w:r>
+      <w:proofErr w:type="spellEnd"/>
       <w:r>
         <w:rPr>
           <w:rFonts w:cs="Arial"/>
         </w:rPr>
         <w:t xml:space="preserve"> to install Yarn: </w:t>
       </w:r>
+      <w:proofErr w:type="spellStart"/>
       <w:r>
         <w:rPr>
           <w:rFonts w:cs="Arial"/>
           <w:highlight w:val="darkGray"/>
           <w:shd w:val="clear" w:color="auto" w:fill="000000"/>
         </w:rPr>
-        <w:t>npm install -g yarn</w:t>
+        <w:t>npm</w:t>
+      </w:r>
+      <w:proofErr w:type="spellEnd"/>
+      <w:r>
+        <w:rPr>
+          <w:rFonts w:cs="Arial"/>
+          <w:highlight w:val="darkGray"/>
+          <w:shd w:val="clear" w:color="auto" w:fill="000000"/>
+        </w:rPr>
+        <w:t xml:space="preserve"> install -g yarn</w:t>
       </w:r>
     </w:p>
     <w:p>
@@ -958,161 +1048,245 @@
           <w:highlight w:val="darkGray"/>
           <w:shd w:val="clear" w:color="auto" w:fill="000000"/>
         </w:rPr>
-        <w:t>yarn run start:web</w:t>
-      </w:r>
-    </w:p>
-    <w:p>
-      <w:pPr>
-        <w:rPr>
-          <w:rFonts w:cs="Arial"/>
-        </w:rPr>
-      </w:pPr>
-    </w:p>
-    <w:p>
-      <w:pPr>
-        <w:pStyle w:val="3"/>
-      </w:pPr>
-      <w:r>
-        <w:t xml:space="preserve">Original </w:t>
-      </w:r>
-      <w:r>
-        <w:t>Testcases</w:t>
-      </w:r>
-    </w:p>
-    <w:p>
-      <w:pPr>
-        <w:rPr>
-          <w:rFonts w:cs="Arial"/>
-        </w:rPr>
-      </w:pPr>
-      <w:r>
-        <w:rPr>
-          <w:rFonts w:cs="Arial"/>
-        </w:rPr>
-        <w:t xml:space="preserve">Most test cases exist in the chat2db-server-start module and chat2db-server-start module. Among them, the Junit framework and </w:t>
-      </w:r>
-      <w:r>
-        <w:rPr>
-          <w:rFonts w:cs="Arial"/>
-        </w:rPr>
-        <w:t>S</w:t>
-      </w:r>
-      <w:r>
-        <w:rPr>
-          <w:rFonts w:cs="Arial"/>
-        </w:rPr>
-        <w:t xml:space="preserve">pring </w:t>
-      </w:r>
-      <w:r>
-        <w:rPr>
-          <w:rFonts w:cs="Arial"/>
-        </w:rPr>
-        <w:t>B</w:t>
-      </w:r>
-      <w:r>
-        <w:rPr>
-          <w:rFonts w:cs="Arial"/>
-        </w:rPr>
-        <w:t xml:space="preserve">oot test framework are used. As </w:t>
-      </w:r>
-      <w:r>
-        <w:rPr>
-          <w:rFonts w:cs="Arial"/>
-        </w:rPr>
-        <w:t>an</w:t>
-      </w:r>
-      <w:r>
-        <w:rPr>
-          <w:rFonts w:cs="Arial"/>
-        </w:rPr>
-        <w:t xml:space="preserve"> abstract class, BaseTest.java has used </w:t>
-      </w:r>
-      <w:r>
-        <w:rPr>
-          <w:rFonts w:cs="Arial"/>
-        </w:rPr>
-        <w:t xml:space="preserve">the </w:t>
-      </w:r>
-      <w:r>
-        <w:rPr>
-          <w:rFonts w:cs="Arial"/>
-        </w:rPr>
-        <w:t>“</w:t>
-      </w:r>
-      <w:r>
-        <w:rPr>
-          <w:rFonts w:cs="Arial"/>
-          <w:b/>
-          <w:bCs/>
-        </w:rPr>
-        <w:t>@SpringBootTest</w:t>
-      </w:r>
-      <w:r>
-        <w:rPr>
-          <w:rFonts w:cs="Arial"/>
-        </w:rPr>
-        <w:t>” annotation</w:t>
-      </w:r>
-      <w:r>
-        <w:rPr>
-          <w:rFonts w:cs="Arial"/>
-        </w:rPr>
-        <w:t xml:space="preserve"> from the Spring Boot test framework</w:t>
-      </w:r>
-      <w:r>
-        <w:rPr>
-          <w:rFonts w:cs="Arial"/>
-        </w:rPr>
-        <w:t xml:space="preserve">, and </w:t>
-      </w:r>
-      <w:r>
-        <w:rPr>
-          <w:rFonts w:cs="Arial"/>
-        </w:rPr>
-        <w:t xml:space="preserve">some other classes extend the </w:t>
-      </w:r>
-      <w:r>
-        <w:rPr>
-          <w:rFonts w:cs="Arial"/>
-          <w:b/>
-          <w:bCs/>
-        </w:rPr>
-        <w:t>BaseTest</w:t>
-      </w:r>
-      <w:r>
-        <w:rPr>
-          <w:rFonts w:cs="Arial"/>
-        </w:rPr>
-        <w:t xml:space="preserve"> class and also use the “@Test” annotation from the Junit framework.</w:t>
-      </w:r>
-    </w:p>
-    <w:p>
-      <w:pPr>
-        <w:rPr>
-          <w:rFonts w:cs="Arial"/>
-        </w:rPr>
-      </w:pPr>
-    </w:p>
-    <w:p>
-      <w:pPr>
-        <w:rPr>
-          <w:rFonts w:cs="Arial"/>
-        </w:rPr>
-      </w:pPr>
-      <w:r>
-        <w:rPr>
-          <w:rFonts w:cs="Arial"/>
-        </w:rPr>
-        <w:lastRenderedPageBreak/>
-        <w:t>To test the whole project, since the project uses Maven for management, we can either use “mvn test” command in the terminal or run the “test” lifecycle in our IDE. In order to run a specific test case, we can either use the “</w:t>
-      </w:r>
+        <w:t xml:space="preserve">yarn run </w:t>
+      </w:r>
+      <w:proofErr w:type="spellStart"/>
+      <w:proofErr w:type="gramStart"/>
       <w:r>
         <w:rPr>
           <w:rFonts w:cs="Arial"/>
           <w:highlight w:val="darkGray"/>
           <w:shd w:val="clear" w:color="auto" w:fill="000000"/>
         </w:rPr>
-        <w:t>mvn -Dtest=ClassName test</w:t>
+        <w:t>start:web</w:t>
+      </w:r>
+      <w:proofErr w:type="spellEnd"/>
+      <w:proofErr w:type="gramEnd"/>
+    </w:p>
+    <w:p>
+      <w:pPr>
+        <w:rPr>
+          <w:rFonts w:cs="Arial"/>
+        </w:rPr>
+      </w:pPr>
+    </w:p>
+    <w:p>
+      <w:pPr>
+        <w:pStyle w:val="3"/>
+      </w:pPr>
+      <w:r>
+        <w:t xml:space="preserve">Original </w:t>
+      </w:r>
+      <w:r>
+        <w:t>Testcases</w:t>
+      </w:r>
+    </w:p>
+    <w:p>
+      <w:pPr>
+        <w:rPr>
+          <w:rFonts w:cs="Arial"/>
+        </w:rPr>
+      </w:pPr>
+      <w:r>
+        <w:rPr>
+          <w:rFonts w:cs="Arial"/>
+        </w:rPr>
+        <w:t xml:space="preserve">Most test cases exist in the chat2db-server-start module and chat2db-server-start module. Among them, the Junit framework and </w:t>
+      </w:r>
+      <w:r>
+        <w:rPr>
+          <w:rFonts w:cs="Arial"/>
+        </w:rPr>
+        <w:t>S</w:t>
+      </w:r>
+      <w:r>
+        <w:rPr>
+          <w:rFonts w:cs="Arial"/>
+        </w:rPr>
+        <w:t xml:space="preserve">pring </w:t>
+      </w:r>
+      <w:r>
+        <w:rPr>
+          <w:rFonts w:cs="Arial"/>
+        </w:rPr>
+        <w:t>B</w:t>
+      </w:r>
+      <w:r>
+        <w:rPr>
+          <w:rFonts w:cs="Arial"/>
+        </w:rPr>
+        <w:t xml:space="preserve">oot test framework are used. As </w:t>
+      </w:r>
+      <w:r>
+        <w:rPr>
+          <w:rFonts w:cs="Arial"/>
+        </w:rPr>
+        <w:t>an</w:t>
+      </w:r>
+      <w:r>
+        <w:rPr>
+          <w:rFonts w:cs="Arial"/>
+        </w:rPr>
+        <w:t xml:space="preserve"> abstract class, BaseTest.java has used </w:t>
+      </w:r>
+      <w:r>
+        <w:rPr>
+          <w:rFonts w:cs="Arial"/>
+        </w:rPr>
+        <w:t xml:space="preserve">the </w:t>
+      </w:r>
+      <w:r>
+        <w:rPr>
+          <w:rFonts w:cs="Arial"/>
+        </w:rPr>
+        <w:t>“</w:t>
+      </w:r>
+      <w:r>
+        <w:rPr>
+          <w:rFonts w:cs="Arial"/>
+          <w:b/>
+          <w:bCs/>
+        </w:rPr>
+        <w:t>@</w:t>
+      </w:r>
+      <w:proofErr w:type="spellStart"/>
+      <w:r>
+        <w:rPr>
+          <w:rFonts w:cs="Arial"/>
+          <w:b/>
+          <w:bCs/>
+        </w:rPr>
+        <w:t>SpringBootTest</w:t>
+      </w:r>
+      <w:proofErr w:type="spellEnd"/>
+      <w:r>
+        <w:rPr>
+          <w:rFonts w:cs="Arial"/>
+        </w:rPr>
+        <w:t>” annotation</w:t>
+      </w:r>
+      <w:r>
+        <w:rPr>
+          <w:rFonts w:cs="Arial"/>
+        </w:rPr>
+        <w:t xml:space="preserve"> from the Spring Boot test framework</w:t>
+      </w:r>
+      <w:r>
+        <w:rPr>
+          <w:rFonts w:cs="Arial"/>
+        </w:rPr>
+        <w:t xml:space="preserve">, and </w:t>
+      </w:r>
+      <w:r>
+        <w:rPr>
+          <w:rFonts w:cs="Arial"/>
+        </w:rPr>
+        <w:t xml:space="preserve">some other classes extend the </w:t>
+      </w:r>
+      <w:proofErr w:type="spellStart"/>
+      <w:r>
+        <w:rPr>
+          <w:rFonts w:cs="Arial"/>
+          <w:b/>
+          <w:bCs/>
+        </w:rPr>
+        <w:t>BaseTest</w:t>
+      </w:r>
+      <w:proofErr w:type="spellEnd"/>
+      <w:r>
+        <w:rPr>
+          <w:rFonts w:cs="Arial"/>
+        </w:rPr>
+        <w:t xml:space="preserve"> class and also use the “@Test” annotation from the Junit framework.</w:t>
+      </w:r>
+    </w:p>
+    <w:p>
+      <w:pPr>
+        <w:rPr>
+          <w:rFonts w:cs="Arial"/>
+        </w:rPr>
+      </w:pPr>
+    </w:p>
+    <w:p>
+      <w:pPr>
+        <w:rPr>
+          <w:rFonts w:cs="Arial"/>
+        </w:rPr>
+      </w:pPr>
+      <w:r>
+        <w:rPr>
+          <w:rFonts w:cs="Arial"/>
+        </w:rPr>
+        <w:lastRenderedPageBreak/>
+        <w:t>To test the whole project, since the project uses Maven for management, we can either use “</w:t>
+      </w:r>
+      <w:proofErr w:type="spellStart"/>
+      <w:r>
+        <w:rPr>
+          <w:rFonts w:cs="Arial"/>
+        </w:rPr>
+        <w:t>mvn</w:t>
+      </w:r>
+      <w:proofErr w:type="spellEnd"/>
+      <w:r>
+        <w:rPr>
+          <w:rFonts w:cs="Arial"/>
+        </w:rPr>
+        <w:t xml:space="preserve"> test” command in the terminal or run the “test” lifecycle in our IDE. In order to run a specific test case, we can either use the “</w:t>
+      </w:r>
+      <w:proofErr w:type="spellStart"/>
+      <w:r>
+        <w:rPr>
+          <w:rFonts w:cs="Arial"/>
+          <w:highlight w:val="darkGray"/>
+          <w:shd w:val="clear" w:color="auto" w:fill="000000"/>
+        </w:rPr>
+        <w:t>mvn</w:t>
+      </w:r>
+      <w:proofErr w:type="spellEnd"/>
+      <w:r>
+        <w:rPr>
+          <w:rFonts w:cs="Arial"/>
+          <w:highlight w:val="darkGray"/>
+          <w:shd w:val="clear" w:color="auto" w:fill="000000"/>
+        </w:rPr>
+        <w:t xml:space="preserve"> -</w:t>
+      </w:r>
+      <w:proofErr w:type="spellStart"/>
+      <w:r>
+        <w:rPr>
+          <w:rFonts w:cs="Arial"/>
+          <w:highlight w:val="darkGray"/>
+          <w:shd w:val="clear" w:color="auto" w:fill="000000"/>
+        </w:rPr>
+        <w:t>Dtest</w:t>
+      </w:r>
+      <w:proofErr w:type="spellEnd"/>
+      <w:r>
+        <w:rPr>
+          <w:rFonts w:cs="Arial"/>
+          <w:highlight w:val="darkGray"/>
+          <w:shd w:val="clear" w:color="auto" w:fill="000000"/>
+        </w:rPr>
+        <w:t>=</w:t>
+      </w:r>
+      <w:proofErr w:type="spellStart"/>
+      <w:r>
+        <w:rPr>
+          <w:rFonts w:cs="Arial"/>
+          <w:highlight w:val="darkGray"/>
+          <w:shd w:val="clear" w:color="auto" w:fill="000000"/>
+        </w:rPr>
+        <w:t>ClassName</w:t>
+      </w:r>
+      <w:proofErr w:type="spellEnd"/>
+      <w:r>
+        <w:rPr>
+          <w:rFonts w:cs="Arial"/>
+          <w:highlight w:val="darkGray"/>
+          <w:shd w:val="clear" w:color="auto" w:fill="000000"/>
+        </w:rPr>
+        <w:t xml:space="preserve"> test</w:t>
       </w:r>
       <w:r>
         <w:rPr>
@@ -1238,6 +1412,7 @@
         </w:rPr>
         <w:t xml:space="preserve"> </w:t>
       </w:r>
+      <w:proofErr w:type="spellStart"/>
       <w:r>
         <w:rPr>
           <w:b/>
@@ -1247,6 +1422,7 @@
         </w:rPr>
         <w:t>ConfigServiceTest</w:t>
       </w:r>
+      <w:proofErr w:type="spellEnd"/>
     </w:p>
     <w:p>
       <w:pPr>
@@ -1286,6 +1462,7 @@
         </w:rPr>
         <w:t xml:space="preserve"> </w:t>
       </w:r>
+      <w:proofErr w:type="spellStart"/>
       <w:r>
         <w:rPr>
           <w:rFonts w:eastAsia="宋体" w:cs="Arial"/>
@@ -1296,6 +1473,7 @@
         </w:rPr>
         <w:t>ConfigService</w:t>
       </w:r>
+      <w:proofErr w:type="spellEnd"/>
       <w:r>
         <w:rPr>
           <w:rFonts w:eastAsia="宋体" w:cs="Arial"/>
@@ -1325,6 +1503,7 @@
         </w:rPr>
         <w:t xml:space="preserve">Test Case: </w:t>
       </w:r>
+      <w:proofErr w:type="spellStart"/>
       <w:r>
         <w:rPr>
           <w:rFonts w:eastAsia="宋体" w:cs="Arial"/>
@@ -1335,6 +1514,7 @@
         </w:rPr>
         <w:t>testCreate</w:t>
       </w:r>
+      <w:proofErr w:type="spellEnd"/>
     </w:p>
     <w:p>
       <w:pPr>
@@ -1369,6 +1549,7 @@
         </w:rPr>
         <w:t xml:space="preserve"> Validates that the </w:t>
       </w:r>
+      <w:proofErr w:type="spellStart"/>
       <w:r>
         <w:rPr>
           <w:rFonts w:eastAsia="宋体" w:cs="Arial"/>
@@ -1379,6 +1560,7 @@
         </w:rPr>
         <w:t>ConfigService</w:t>
       </w:r>
+      <w:proofErr w:type="spellEnd"/>
       <w:r>
         <w:rPr>
           <w:rFonts w:eastAsia="宋体" w:cs="Arial"/>
@@ -1440,6 +1622,7 @@
         </w:rPr>
         <w:t xml:space="preserve">A </w:t>
       </w:r>
+      <w:proofErr w:type="spellStart"/>
       <w:r>
         <w:rPr>
           <w:rFonts w:eastAsia="宋体" w:cs="Arial"/>
@@ -1450,6 +1633,7 @@
         </w:rPr>
         <w:t>SystemConfigParam</w:t>
       </w:r>
+      <w:proofErr w:type="spellEnd"/>
       <w:r>
         <w:rPr>
           <w:rFonts w:eastAsia="宋体" w:cs="Arial"/>
@@ -1482,6 +1666,7 @@
         </w:rPr>
         <w:t xml:space="preserve">The </w:t>
       </w:r>
+      <w:proofErr w:type="spellStart"/>
       <w:r>
         <w:rPr>
           <w:rFonts w:eastAsia="宋体" w:cs="Arial"/>
@@ -1492,6 +1677,7 @@
         </w:rPr>
         <w:t>createOrUpdate</w:t>
       </w:r>
+      <w:proofErr w:type="spellEnd"/>
       <w:r>
         <w:rPr>
           <w:rFonts w:eastAsia="宋体" w:cs="Arial"/>
@@ -1500,6 +1686,7 @@
         </w:rPr>
         <w:t xml:space="preserve"> method of the </w:t>
       </w:r>
+      <w:proofErr w:type="spellStart"/>
       <w:r>
         <w:rPr>
           <w:rFonts w:eastAsia="宋体" w:cs="Arial"/>
@@ -1510,6 +1697,7 @@
         </w:rPr>
         <w:t>ConfigService</w:t>
       </w:r>
+      <w:proofErr w:type="spellEnd"/>
       <w:r>
         <w:rPr>
           <w:rFonts w:eastAsia="宋体" w:cs="Arial"/>
@@ -1601,6 +1789,7 @@
         </w:rPr>
         <w:t xml:space="preserve">For this project, we selected the database connection functionality provided by the </w:t>
       </w:r>
+      <w:proofErr w:type="spellStart"/>
       <w:r>
         <w:rPr>
           <w:rFonts w:ascii="Arial" w:hAnsi="Arial" w:cs="Arial"/>
@@ -1609,6 +1798,7 @@
         </w:rPr>
         <w:t>IDriverManager</w:t>
       </w:r>
+      <w:proofErr w:type="spellEnd"/>
       <w:r>
         <w:rPr>
           <w:rFonts w:ascii="Arial" w:hAnsi="Arial" w:cs="Arial"/>
@@ -1880,6 +2070,7 @@
         </w:rPr>
         <w:t xml:space="preserve">: Utilize the </w:t>
       </w:r>
+      <w:proofErr w:type="spellStart"/>
       <w:r>
         <w:rPr>
           <w:rFonts w:cs="Arial"/>
@@ -1888,6 +2079,7 @@
         </w:rPr>
         <w:t>DriverConfig</w:t>
       </w:r>
+      <w:proofErr w:type="spellEnd"/>
       <w:r>
         <w:rPr>
           <w:rFonts w:cs="Arial"/>
@@ -2088,6 +2280,7 @@
         </w:rPr>
         <w:t xml:space="preserve">: Configure </w:t>
       </w:r>
+      <w:proofErr w:type="spellStart"/>
       <w:r>
         <w:rPr>
           <w:rFonts w:cs="Arial"/>
@@ -2096,6 +2289,7 @@
         </w:rPr>
         <w:t>DriverConfig</w:t>
       </w:r>
+      <w:proofErr w:type="spellEnd"/>
       <w:r>
         <w:rPr>
           <w:rFonts w:cs="Arial"/>
@@ -2130,6 +2324,7 @@
         </w:rPr>
         <w:t xml:space="preserve">: The test should throw an </w:t>
       </w:r>
+      <w:proofErr w:type="spellStart"/>
       <w:r>
         <w:rPr>
           <w:rFonts w:cs="Arial"/>
@@ -2138,6 +2333,7 @@
         </w:rPr>
         <w:t>SQLException</w:t>
       </w:r>
+      <w:proofErr w:type="spellEnd"/>
       <w:r>
         <w:rPr>
           <w:rFonts w:cs="Arial"/>
@@ -2322,6 +2518,7 @@
         </w:rPr>
         <w:t xml:space="preserve">: Configure </w:t>
       </w:r>
+      <w:proofErr w:type="spellStart"/>
       <w:r>
         <w:rPr>
           <w:rFonts w:cs="Arial"/>
@@ -2330,6 +2527,7 @@
         </w:rPr>
         <w:t>DriverConfig</w:t>
       </w:r>
+      <w:proofErr w:type="spellEnd"/>
       <w:r>
         <w:rPr>
           <w:rFonts w:cs="Arial"/>
@@ -2364,6 +2562,7 @@
         </w:rPr>
         <w:t xml:space="preserve">: The test should throw an </w:t>
       </w:r>
+      <w:proofErr w:type="spellStart"/>
       <w:r>
         <w:rPr>
           <w:rFonts w:cs="Arial"/>
@@ -2372,6 +2571,7 @@
         </w:rPr>
         <w:t>SQLException</w:t>
       </w:r>
+      <w:proofErr w:type="spellEnd"/>
       <w:r>
         <w:rPr>
           <w:rFonts w:cs="Arial"/>
@@ -2589,6 +2789,7 @@
         </w:rPr>
         <w:t xml:space="preserve">: Configure </w:t>
       </w:r>
+      <w:proofErr w:type="spellStart"/>
       <w:r>
         <w:rPr>
           <w:rFonts w:cs="Arial"/>
@@ -2597,6 +2798,7 @@
         </w:rPr>
         <w:t>DriverConfig</w:t>
       </w:r>
+      <w:proofErr w:type="spellEnd"/>
       <w:r>
         <w:rPr>
           <w:rFonts w:cs="Arial"/>
@@ -2631,6 +2833,7 @@
         </w:rPr>
         <w:t xml:space="preserve">: The test should throw an </w:t>
       </w:r>
+      <w:proofErr w:type="spellStart"/>
       <w:r>
         <w:rPr>
           <w:rFonts w:cs="Arial"/>
@@ -2639,6 +2842,7 @@
         </w:rPr>
         <w:t>SQLException</w:t>
       </w:r>
+      <w:proofErr w:type="spellEnd"/>
       <w:r>
         <w:rPr>
           <w:rFonts w:cs="Arial"/>
@@ -2855,6 +3059,7 @@
         </w:rPr>
         <w:t xml:space="preserve">: Configure </w:t>
       </w:r>
+      <w:proofErr w:type="spellStart"/>
       <w:r>
         <w:rPr>
           <w:rFonts w:cs="Arial"/>
@@ -2863,6 +3068,7 @@
         </w:rPr>
         <w:t>DriverConfig</w:t>
       </w:r>
+      <w:proofErr w:type="spellEnd"/>
       <w:r>
         <w:rPr>
           <w:rFonts w:cs="Arial"/>
@@ -2897,6 +3103,7 @@
         </w:rPr>
         <w:t xml:space="preserve">: The test should throw an </w:t>
       </w:r>
+      <w:proofErr w:type="spellStart"/>
       <w:r>
         <w:rPr>
           <w:rFonts w:cs="Arial"/>
@@ -2905,6 +3112,7 @@
         </w:rPr>
         <w:t>SQLException</w:t>
       </w:r>
+      <w:proofErr w:type="spellEnd"/>
       <w:r>
         <w:rPr>
           <w:rFonts w:cs="Arial"/>
@@ -3142,6 +3350,7 @@
         </w:rPr>
         <w:t xml:space="preserve">: Omit the port information in the </w:t>
       </w:r>
+      <w:proofErr w:type="spellStart"/>
       <w:r>
         <w:rPr>
           <w:rFonts w:cs="Arial"/>
@@ -3150,6 +3359,7 @@
         </w:rPr>
         <w:t>DriverConfig</w:t>
       </w:r>
+      <w:proofErr w:type="spellEnd"/>
       <w:r>
         <w:rPr>
           <w:rFonts w:cs="Arial"/>
@@ -3394,6 +3604,7 @@
         </w:rPr>
         <w:t xml:space="preserve">: Omit the port information in the </w:t>
       </w:r>
+      <w:proofErr w:type="spellStart"/>
       <w:r>
         <w:rPr>
           <w:rFonts w:cs="Arial"/>
@@ -3402,6 +3613,7 @@
         </w:rPr>
         <w:t>DriverConfig</w:t>
       </w:r>
+      <w:proofErr w:type="spellEnd"/>
       <w:r>
         <w:rPr>
           <w:rFonts w:cs="Arial"/>
@@ -5440,6 +5652,7 @@
         </w:rPr>
         <w:t xml:space="preserve">Test Case 1: </w:t>
       </w:r>
+      <w:proofErr w:type="spellStart"/>
       <w:r>
         <w:rPr>
           <w:rFonts w:cs="Arial"/>
@@ -5450,6 +5663,7 @@
         </w:rPr>
         <w:t>testExecuteQuery</w:t>
       </w:r>
+      <w:proofErr w:type="spellEnd"/>
     </w:p>
     <w:p>
       <w:pPr>
@@ -5484,13 +5698,23 @@
         </w:rPr>
         <w:t xml:space="preserve"> the </w:t>
       </w:r>
-      <w:r>
-        <w:rPr>
-          <w:rFonts w:cs="Arial"/>
-          <w:b/>
-          <w:bCs/>
-        </w:rPr>
-        <w:t>SQLExecutor.execute()</w:t>
+      <w:proofErr w:type="spellStart"/>
+      <w:r>
+        <w:rPr>
+          <w:rFonts w:cs="Arial"/>
+          <w:b/>
+          <w:bCs/>
+        </w:rPr>
+        <w:t>SQLExecutor.execute</w:t>
+      </w:r>
+      <w:proofErr w:type="spellEnd"/>
+      <w:r>
+        <w:rPr>
+          <w:rFonts w:cs="Arial"/>
+          <w:b/>
+          <w:bCs/>
+        </w:rPr>
+        <w:t>()</w:t>
       </w:r>
       <w:r>
         <w:rPr>
@@ -5498,6 +5722,7 @@
         </w:rPr>
         <w:t xml:space="preserve"> correctly executes a SQL query and processes the </w:t>
       </w:r>
+      <w:proofErr w:type="spellStart"/>
       <w:r>
         <w:rPr>
           <w:rFonts w:cs="Arial"/>
@@ -5506,6 +5731,7 @@
         </w:rPr>
         <w:t>ResultSet</w:t>
       </w:r>
+      <w:proofErr w:type="spellEnd"/>
       <w:r>
         <w:rPr>
           <w:rFonts w:cs="Arial"/>
@@ -5546,6 +5772,7 @@
         </w:rPr>
         <w:t xml:space="preserve">The test mocks a </w:t>
       </w:r>
+      <w:proofErr w:type="spellStart"/>
       <w:r>
         <w:rPr>
           <w:rFonts w:cs="Arial"/>
@@ -5554,6 +5781,7 @@
         </w:rPr>
         <w:t>ResultSet</w:t>
       </w:r>
+      <w:proofErr w:type="spellEnd"/>
       <w:r>
         <w:rPr>
           <w:rFonts w:cs="Arial"/>
@@ -5574,6 +5802,7 @@
         </w:rPr>
         <w:t xml:space="preserve"> method to return "test result" when it processes this </w:t>
       </w:r>
+      <w:proofErr w:type="spellStart"/>
       <w:r>
         <w:rPr>
           <w:rFonts w:cs="Arial"/>
@@ -5582,6 +5811,7 @@
         </w:rPr>
         <w:t>ResultSet</w:t>
       </w:r>
+      <w:proofErr w:type="spellEnd"/>
       <w:r>
         <w:rPr>
           <w:rFonts w:cs="Arial"/>
@@ -5707,6 +5937,7 @@
         </w:rPr>
         <w:t xml:space="preserve">Test Case 2: </w:t>
       </w:r>
+      <w:proofErr w:type="spellStart"/>
       <w:r>
         <w:rPr>
           <w:rFonts w:cs="Arial"/>
@@ -5717,6 +5948,7 @@
         </w:rPr>
         <w:t>testExecuteQueryThrowsException</w:t>
       </w:r>
+      <w:proofErr w:type="spellEnd"/>
     </w:p>
     <w:p>
       <w:pPr>
@@ -5751,13 +5983,23 @@
         </w:rPr>
         <w:t xml:space="preserve">This test checks the behavior of </w:t>
       </w:r>
-      <w:r>
-        <w:rPr>
-          <w:rFonts w:cs="Arial"/>
-          <w:b/>
-          <w:bCs/>
-        </w:rPr>
-        <w:t>SQLExecutor.execute()</w:t>
+      <w:proofErr w:type="spellStart"/>
+      <w:r>
+        <w:rPr>
+          <w:rFonts w:cs="Arial"/>
+          <w:b/>
+          <w:bCs/>
+        </w:rPr>
+        <w:t>SQLExecutor.execute</w:t>
+      </w:r>
+      <w:proofErr w:type="spellEnd"/>
+      <w:r>
+        <w:rPr>
+          <w:rFonts w:cs="Arial"/>
+          <w:b/>
+          <w:bCs/>
+        </w:rPr>
+        <w:t>()</w:t>
       </w:r>
       <w:r>
         <w:rPr>
@@ -5765,6 +6007,7 @@
         </w:rPr>
         <w:t xml:space="preserve"> when a </w:t>
       </w:r>
+      <w:proofErr w:type="spellStart"/>
       <w:r>
         <w:rPr>
           <w:rFonts w:cs="Arial"/>
@@ -5773,6 +6016,7 @@
         </w:rPr>
         <w:t>SQLException</w:t>
       </w:r>
+      <w:proofErr w:type="spellEnd"/>
       <w:r>
         <w:rPr>
           <w:rFonts w:cs="Arial"/>
@@ -5814,6 +6058,7 @@
         </w:rPr>
         <w:t xml:space="preserve">The test configures the mock Statement to throw a </w:t>
       </w:r>
+      <w:proofErr w:type="spellStart"/>
       <w:r>
         <w:rPr>
           <w:rFonts w:cs="Arial"/>
@@ -5822,19 +6067,30 @@
         </w:rPr>
         <w:t>SQLException</w:t>
       </w:r>
+      <w:proofErr w:type="spellEnd"/>
       <w:r>
         <w:rPr>
           <w:rFonts w:cs="Arial"/>
         </w:rPr>
         <w:t xml:space="preserve"> when execute is called. The test then expects that </w:t>
       </w:r>
-      <w:r>
-        <w:rPr>
-          <w:rFonts w:cs="Arial"/>
-          <w:b/>
-          <w:bCs/>
-        </w:rPr>
-        <w:t>SQLExecutor.execute()</w:t>
+      <w:proofErr w:type="spellStart"/>
+      <w:r>
+        <w:rPr>
+          <w:rFonts w:cs="Arial"/>
+          <w:b/>
+          <w:bCs/>
+        </w:rPr>
+        <w:t>SQLExecutor.execute</w:t>
+      </w:r>
+      <w:proofErr w:type="spellEnd"/>
+      <w:r>
+        <w:rPr>
+          <w:rFonts w:cs="Arial"/>
+          <w:b/>
+          <w:bCs/>
+        </w:rPr>
+        <w:t>()</w:t>
       </w:r>
       <w:r>
         <w:rPr>
@@ -5842,6 +6098,7 @@
         </w:rPr>
         <w:t xml:space="preserve"> will throw a </w:t>
       </w:r>
+      <w:proofErr w:type="spellStart"/>
       <w:r>
         <w:rPr>
           <w:rFonts w:cs="Arial"/>
@@ -5850,12 +6107,14 @@
         </w:rPr>
         <w:t>RuntimeException</w:t>
       </w:r>
+      <w:proofErr w:type="spellEnd"/>
       <w:r>
         <w:rPr>
           <w:rFonts w:cs="Arial"/>
         </w:rPr>
         <w:t xml:space="preserve"> in response to this </w:t>
       </w:r>
+      <w:proofErr w:type="spellStart"/>
       <w:r>
         <w:rPr>
           <w:rFonts w:cs="Arial"/>
@@ -5864,6 +6123,7 @@
         </w:rPr>
         <w:t>SQLException</w:t>
       </w:r>
+      <w:proofErr w:type="spellEnd"/>
       <w:r>
         <w:rPr>
           <w:rFonts w:cs="Arial"/>
@@ -6003,6 +6263,7 @@
         </w:rPr>
         <w:t xml:space="preserve">: </w:t>
       </w:r>
+      <w:proofErr w:type="spellStart"/>
       <w:r>
         <w:rPr>
           <w:rFonts w:cs="Arial"/>
@@ -6013,6 +6274,7 @@
         </w:rPr>
         <w:t>testExecuteQueryWithEmptyResultSet</w:t>
       </w:r>
+      <w:proofErr w:type="spellEnd"/>
     </w:p>
     <w:p>
       <w:pPr>
@@ -6047,13 +6309,23 @@
         </w:rPr>
         <w:t xml:space="preserve">This test is designed to verify the behavior of </w:t>
       </w:r>
-      <w:r>
-        <w:rPr>
-          <w:rFonts w:cs="Arial"/>
-          <w:b/>
-          <w:bCs/>
-        </w:rPr>
-        <w:t>SQLExecutor.execute()</w:t>
+      <w:proofErr w:type="spellStart"/>
+      <w:r>
+        <w:rPr>
+          <w:rFonts w:cs="Arial"/>
+          <w:b/>
+          <w:bCs/>
+        </w:rPr>
+        <w:t>SQLExecutor.execute</w:t>
+      </w:r>
+      <w:proofErr w:type="spellEnd"/>
+      <w:r>
+        <w:rPr>
+          <w:rFonts w:cs="Arial"/>
+          <w:b/>
+          <w:bCs/>
+        </w:rPr>
+        <w:t>()</w:t>
       </w:r>
       <w:r>
         <w:rPr>
@@ -6061,6 +6333,7 @@
         </w:rPr>
         <w:t xml:space="preserve"> when the executed SQL query returns an empty </w:t>
       </w:r>
+      <w:proofErr w:type="spellStart"/>
       <w:r>
         <w:rPr>
           <w:rFonts w:cs="Arial"/>
@@ -6069,6 +6342,7 @@
         </w:rPr>
         <w:t>ResultSet</w:t>
       </w:r>
+      <w:proofErr w:type="spellEnd"/>
       <w:r>
         <w:rPr>
           <w:rFonts w:cs="Arial"/>
@@ -6109,6 +6383,7 @@
         </w:rPr>
         <w:t xml:space="preserve">The </w:t>
       </w:r>
+      <w:proofErr w:type="spellStart"/>
       <w:r>
         <w:rPr>
           <w:rFonts w:cs="Arial"/>
@@ -6117,6 +6392,7 @@
         </w:rPr>
         <w:t>ResultSet</w:t>
       </w:r>
+      <w:proofErr w:type="spellEnd"/>
       <w:r>
         <w:rPr>
           <w:rFonts w:cs="Arial"/>
@@ -6137,13 +6413,23 @@
         </w:rPr>
         <w:t xml:space="preserve"> for its </w:t>
       </w:r>
-      <w:r>
-        <w:rPr>
-          <w:rFonts w:cs="Arial"/>
-          <w:b/>
-          <w:bCs/>
-        </w:rPr>
-        <w:t>next()</w:t>
+      <w:proofErr w:type="gramStart"/>
+      <w:r>
+        <w:rPr>
+          <w:rFonts w:cs="Arial"/>
+          <w:b/>
+          <w:bCs/>
+        </w:rPr>
+        <w:t>next(</w:t>
+      </w:r>
+      <w:proofErr w:type="gramEnd"/>
+      <w:r>
+        <w:rPr>
+          <w:rFonts w:cs="Arial"/>
+          <w:b/>
+          <w:bCs/>
+        </w:rPr>
+        <w:t>)</w:t>
       </w:r>
       <w:r>
         <w:rPr>
@@ -6151,6 +6437,7 @@
         </w:rPr>
         <w:t xml:space="preserve"> method, indicating that there are no rows in the </w:t>
       </w:r>
+      <w:proofErr w:type="spellStart"/>
       <w:r>
         <w:rPr>
           <w:rFonts w:cs="Arial"/>
@@ -6159,6 +6446,7 @@
         </w:rPr>
         <w:t>ResultSet</w:t>
       </w:r>
+      <w:proofErr w:type="spellEnd"/>
       <w:r>
         <w:rPr>
           <w:rFonts w:cs="Arial"/>
@@ -6193,6 +6481,7 @@
         </w:rPr>
         <w:t xml:space="preserve">, as there is no data to process from the </w:t>
       </w:r>
+      <w:proofErr w:type="spellStart"/>
       <w:r>
         <w:rPr>
           <w:rFonts w:cs="Arial"/>
@@ -6201,6 +6490,7 @@
         </w:rPr>
         <w:t>ResultSet</w:t>
       </w:r>
+      <w:proofErr w:type="spellEnd"/>
       <w:r>
         <w:rPr>
           <w:rFonts w:cs="Arial"/>
@@ -6370,6 +6660,7 @@
         <w:lastRenderedPageBreak/>
         <w:t xml:space="preserve">Test Case 1: </w:t>
       </w:r>
+      <w:proofErr w:type="spellStart"/>
       <w:r>
         <w:rPr>
           <w:rFonts w:cs="Arial"/>
@@ -6380,6 +6671,7 @@
         </w:rPr>
         <w:t>testExecuteQuery</w:t>
       </w:r>
+      <w:proofErr w:type="spellEnd"/>
     </w:p>
     <w:p>
       <w:pPr>
@@ -6408,13 +6700,23 @@
         </w:rPr>
         <w:t xml:space="preserve">: Verify that the </w:t>
       </w:r>
-      <w:r>
-        <w:rPr>
-          <w:rFonts w:cs="Arial"/>
-          <w:b/>
-          <w:bCs/>
-        </w:rPr>
-        <w:t>OperationSavedController.create()</w:t>
+      <w:proofErr w:type="spellStart"/>
+      <w:r>
+        <w:rPr>
+          <w:rFonts w:cs="Arial"/>
+          <w:b/>
+          <w:bCs/>
+        </w:rPr>
+        <w:t>OperationSavedController.create</w:t>
+      </w:r>
+      <w:proofErr w:type="spellEnd"/>
+      <w:r>
+        <w:rPr>
+          <w:rFonts w:cs="Arial"/>
+          <w:b/>
+          <w:bCs/>
+        </w:rPr>
+        <w:t>()</w:t>
       </w:r>
       <w:r>
         <w:rPr>
@@ -6462,6 +6764,7 @@
         </w:rPr>
         <w:t xml:space="preserve"> The test expects the create method in </w:t>
       </w:r>
+      <w:proofErr w:type="spellStart"/>
       <w:r>
         <w:rPr>
           <w:rFonts w:cs="Arial"/>
@@ -6470,6 +6773,7 @@
         </w:rPr>
         <w:t>OperationSavedController</w:t>
       </w:r>
+      <w:proofErr w:type="spellEnd"/>
       <w:r>
         <w:rPr>
           <w:rFonts w:cs="Arial"/>
@@ -6482,13 +6786,23 @@
         </w:rPr>
         <w:t xml:space="preserve"> a </w:t>
       </w:r>
-      <w:r>
-        <w:rPr>
-          <w:rFonts w:cs="Arial"/>
-          <w:b/>
-          <w:bCs/>
-        </w:rPr>
-        <w:t>DataResult&lt;Long&gt;</w:t>
+      <w:proofErr w:type="spellStart"/>
+      <w:r>
+        <w:rPr>
+          <w:rFonts w:cs="Arial"/>
+          <w:b/>
+          <w:bCs/>
+        </w:rPr>
+        <w:t>DataResult</w:t>
+      </w:r>
+      <w:proofErr w:type="spellEnd"/>
+      <w:r>
+        <w:rPr>
+          <w:rFonts w:cs="Arial"/>
+          <w:b/>
+          <w:bCs/>
+        </w:rPr>
+        <w:t>&lt;Long&gt;</w:t>
       </w:r>
       <w:r>
         <w:rPr>
@@ -6639,6 +6953,7 @@
         </w:rPr>
         <w:t xml:space="preserve">Test Case 1: </w:t>
       </w:r>
+      <w:proofErr w:type="spellStart"/>
       <w:r>
         <w:rPr>
           <w:rFonts w:cs="Arial"/>
@@ -6649,6 +6964,7 @@
         </w:rPr>
         <w:t>testSqlFormat</w:t>
       </w:r>
+      <w:proofErr w:type="spellEnd"/>
     </w:p>
     <w:p>
       <w:pPr>
@@ -6683,13 +6999,23 @@
         </w:rPr>
         <w:t xml:space="preserve"> the </w:t>
       </w:r>
-      <w:r>
-        <w:rPr>
-          <w:rFonts w:cs="Arial"/>
-          <w:b/>
-          <w:bCs/>
-        </w:rPr>
-        <w:t>SQLExecutor.execute()</w:t>
+      <w:proofErr w:type="spellStart"/>
+      <w:r>
+        <w:rPr>
+          <w:rFonts w:cs="Arial"/>
+          <w:b/>
+          <w:bCs/>
+        </w:rPr>
+        <w:t>SQLExecutor.execute</w:t>
+      </w:r>
+      <w:proofErr w:type="spellEnd"/>
+      <w:r>
+        <w:rPr>
+          <w:rFonts w:cs="Arial"/>
+          <w:b/>
+          <w:bCs/>
+        </w:rPr>
+        <w:t>()</w:t>
       </w:r>
       <w:r>
         <w:rPr>
@@ -6697,6 +7023,7 @@
         </w:rPr>
         <w:t xml:space="preserve"> correctly executes a SQL query and processes the </w:t>
       </w:r>
+      <w:proofErr w:type="spellStart"/>
       <w:r>
         <w:rPr>
           <w:rFonts w:cs="Arial"/>
@@ -6705,6 +7032,7 @@
         </w:rPr>
         <w:t>ResultSet</w:t>
       </w:r>
+      <w:proofErr w:type="spellEnd"/>
       <w:r>
         <w:rPr>
           <w:rFonts w:cs="Arial"/>
@@ -6740,6 +7068,7 @@
         </w:rPr>
         <w:t xml:space="preserve"> The test mocks a </w:t>
       </w:r>
+      <w:proofErr w:type="spellStart"/>
       <w:r>
         <w:rPr>
           <w:rFonts w:cs="Arial"/>
@@ -6748,6 +7077,7 @@
         </w:rPr>
         <w:t>ResultSet</w:t>
       </w:r>
+      <w:proofErr w:type="spellEnd"/>
       <w:r>
         <w:rPr>
           <w:rFonts w:cs="Arial"/>
@@ -6768,6 +7098,7 @@
         </w:rPr>
         <w:t xml:space="preserve"> method to return "test result" when it processes this </w:t>
       </w:r>
+      <w:proofErr w:type="spellStart"/>
       <w:r>
         <w:rPr>
           <w:rFonts w:cs="Arial"/>
@@ -6776,6 +7107,7 @@
         </w:rPr>
         <w:t>ResultSet</w:t>
       </w:r>
+      <w:proofErr w:type="spellEnd"/>
       <w:r>
         <w:rPr>
           <w:rFonts w:cs="Arial"/>
@@ -6912,6 +7244,7 @@
         </w:rPr>
         <w:t xml:space="preserve">: </w:t>
       </w:r>
+      <w:proofErr w:type="spellStart"/>
       <w:r>
         <w:rPr>
           <w:rFonts w:cs="Arial"/>
@@ -6922,6 +7255,7 @@
         </w:rPr>
         <w:t>testSqlWithRightFormat</w:t>
       </w:r>
+      <w:proofErr w:type="spellEnd"/>
     </w:p>
     <w:p>
       <w:pPr>
@@ -6996,7 +7330,25 @@
           <w:b/>
           <w:bCs/>
         </w:rPr>
-        <w:t>SELECT * FROM terms ORDER BY terms_due_days DESC;</w:t>
+        <w:t xml:space="preserve">SELECT * FROM terms ORDER BY </w:t>
+      </w:r>
+      <w:proofErr w:type="spellStart"/>
+      <w:r>
+        <w:rPr>
+          <w:rFonts w:cs="Arial"/>
+          <w:b/>
+          <w:bCs/>
+        </w:rPr>
+        <w:t>terms_due_days</w:t>
+      </w:r>
+      <w:proofErr w:type="spellEnd"/>
+      <w:r>
+        <w:rPr>
+          <w:rFonts w:cs="Arial"/>
+          <w:b/>
+          <w:bCs/>
+        </w:rPr>
+        <w:t xml:space="preserve"> DESC;</w:t>
       </w:r>
       <w:r>
         <w:rPr>
@@ -7143,6 +7495,7 @@
         </w:rPr>
         <w:t xml:space="preserve">: </w:t>
       </w:r>
+      <w:proofErr w:type="spellStart"/>
       <w:r>
         <w:rPr>
           <w:rFonts w:cs="Arial"/>
@@ -7153,6 +7506,7 @@
         </w:rPr>
         <w:t>testSqlFormatWithEmptySql</w:t>
       </w:r>
+      <w:proofErr w:type="spellEnd"/>
     </w:p>
     <w:p>
       <w:pPr>
@@ -7347,6 +7701,7 @@
         </w:rPr>
         <w:t xml:space="preserve">: </w:t>
       </w:r>
+      <w:proofErr w:type="spellStart"/>
       <w:r>
         <w:rPr>
           <w:rFonts w:cs="Arial"/>
@@ -7357,6 +7712,7 @@
         </w:rPr>
         <w:t>testSqlFormatWithIncorrectSql</w:t>
       </w:r>
+      <w:proofErr w:type="spellEnd"/>
     </w:p>
     <w:p>
       <w:pPr>
@@ -7566,6 +7922,7 @@
         </w:rPr>
         <w:t xml:space="preserve">: </w:t>
       </w:r>
+      <w:proofErr w:type="spellStart"/>
       <w:r>
         <w:rPr>
           <w:rFonts w:cs="Arial"/>
@@ -7576,6 +7933,7 @@
         </w:rPr>
         <w:t>testSqlFormatWithSpecialCharacters</w:t>
       </w:r>
+      <w:proofErr w:type="spellEnd"/>
     </w:p>
     <w:p>
       <w:pPr>
@@ -7900,13 +8258,43 @@
         <w:rPr>
           <w:shd w:val="clear" w:color="auto" w:fill="FFFFFF"/>
         </w:rPr>
-        <w:t>he coverage tool, JaCoCo (short for Java Code Coverage), is used for the test suite of this project.</w:t>
-      </w:r>
-      <w:r>
-        <w:t xml:space="preserve"> JaCoCo describes the degree to which the source code of a program is executed when a particular test suite runs. </w:t>
-      </w:r>
-      <w:r>
-        <w:t xml:space="preserve">In order to use JaCoCo and test with Coverage, </w:t>
+        <w:t xml:space="preserve">he coverage tool, </w:t>
+      </w:r>
+      <w:proofErr w:type="spellStart"/>
+      <w:r>
+        <w:rPr>
+          <w:shd w:val="clear" w:color="auto" w:fill="FFFFFF"/>
+        </w:rPr>
+        <w:t>JaCoCo</w:t>
+      </w:r>
+      <w:proofErr w:type="spellEnd"/>
+      <w:r>
+        <w:rPr>
+          <w:shd w:val="clear" w:color="auto" w:fill="FFFFFF"/>
+        </w:rPr>
+        <w:t xml:space="preserve"> (short for Java Code Coverage), is used for the test suite of this project.</w:t>
+      </w:r>
+      <w:r>
+        <w:t xml:space="preserve"> </w:t>
+      </w:r>
+      <w:proofErr w:type="spellStart"/>
+      <w:r>
+        <w:t>JaCoCo</w:t>
+      </w:r>
+      <w:proofErr w:type="spellEnd"/>
+      <w:r>
+        <w:t xml:space="preserve"> describes the degree to which the source code of a program is executed when a particular test suite runs. </w:t>
+      </w:r>
+      <w:r>
+        <w:t xml:space="preserve">In order to use </w:t>
+      </w:r>
+      <w:proofErr w:type="spellStart"/>
+      <w:r>
+        <w:t>JaCoCo</w:t>
+      </w:r>
+      <w:proofErr w:type="spellEnd"/>
+      <w:r>
+        <w:t xml:space="preserve"> and test with Coverage, </w:t>
       </w:r>
       <w:r>
         <w:t xml:space="preserve">go to </w:t>
@@ -7981,6 +8369,7 @@
       <w:r>
         <w:t xml:space="preserve">select </w:t>
       </w:r>
+      <w:proofErr w:type="spellStart"/>
       <w:r>
         <w:rPr>
           <w:b/>
@@ -7988,6 +8377,7 @@
         </w:rPr>
         <w:t>JaCoCo</w:t>
       </w:r>
+      <w:proofErr w:type="spellEnd"/>
       <w:r>
         <w:t xml:space="preserve"> from the </w:t>
       </w:r>
@@ -8523,7 +8913,55 @@
           <w:kern w:val="0"/>
           <w14:ligatures w14:val="none"/>
         </w:rPr>
-        <w:t>AI Controllers (e.g., AiConfigController, ChatController)</w:t>
+        <w:t xml:space="preserve">AI Controllers (e.g., </w:t>
+      </w:r>
+      <w:proofErr w:type="spellStart"/>
+      <w:r>
+        <w:rPr>
+          <w:rFonts w:eastAsia="宋体" w:cs="Arial"/>
+          <w:b/>
+          <w:bCs/>
+          <w:color w:val="0D0D0D"/>
+          <w:kern w:val="0"/>
+          <w14:ligatures w14:val="none"/>
+        </w:rPr>
+        <w:t>AiConfigController</w:t>
+      </w:r>
+      <w:proofErr w:type="spellEnd"/>
+      <w:r>
+        <w:rPr>
+          <w:rFonts w:eastAsia="宋体" w:cs="Arial"/>
+          <w:b/>
+          <w:bCs/>
+          <w:color w:val="0D0D0D"/>
+          <w:kern w:val="0"/>
+          <w14:ligatures w14:val="none"/>
+        </w:rPr>
+        <w:t xml:space="preserve">, </w:t>
+      </w:r>
+      <w:proofErr w:type="spellStart"/>
+      <w:r>
+        <w:rPr>
+          <w:rFonts w:eastAsia="宋体" w:cs="Arial"/>
+          <w:b/>
+          <w:bCs/>
+          <w:color w:val="0D0D0D"/>
+          <w:kern w:val="0"/>
+          <w14:ligatures w14:val="none"/>
+        </w:rPr>
+        <w:t>ChatController</w:t>
+      </w:r>
+      <w:proofErr w:type="spellEnd"/>
+      <w:r>
+        <w:rPr>
+          <w:rFonts w:eastAsia="宋体" w:cs="Arial"/>
+          <w:b/>
+          <w:bCs/>
+          <w:color w:val="0D0D0D"/>
+          <w:kern w:val="0"/>
+          <w14:ligatures w14:val="none"/>
+        </w:rPr>
+        <w:t>)</w:t>
       </w:r>
       <w:r>
         <w:rPr>
@@ -8563,7 +9001,31 @@
           <w:kern w:val="0"/>
           <w14:ligatures w14:val="none"/>
         </w:rPr>
-        <w:t>Utility Classes (e.g., enums, config, converter)</w:t>
+        <w:t xml:space="preserve">Utility Classes (e.g., </w:t>
+      </w:r>
+      <w:proofErr w:type="spellStart"/>
+      <w:r>
+        <w:rPr>
+          <w:rFonts w:eastAsia="宋体" w:cs="Arial"/>
+          <w:b/>
+          <w:bCs/>
+          <w:color w:val="0D0D0D"/>
+          <w:kern w:val="0"/>
+          <w14:ligatures w14:val="none"/>
+        </w:rPr>
+        <w:t>enums</w:t>
+      </w:r>
+      <w:proofErr w:type="spellEnd"/>
+      <w:r>
+        <w:rPr>
+          <w:rFonts w:eastAsia="宋体" w:cs="Arial"/>
+          <w:b/>
+          <w:bCs/>
+          <w:color w:val="0D0D0D"/>
+          <w:kern w:val="0"/>
+          <w14:ligatures w14:val="none"/>
+        </w:rPr>
+        <w:t>, config, converter)</w:t>
       </w:r>
       <w:r>
         <w:rPr>
@@ -8812,6 +9274,7 @@
         </w:rPr>
         <w:t xml:space="preserve">The newly added test cases cover critical functionalities of the </w:t>
       </w:r>
+      <w:proofErr w:type="spellStart"/>
       <w:r>
         <w:rPr>
           <w:rStyle w:val="HTML"/>
@@ -8822,6 +9285,7 @@
         </w:rPr>
         <w:t>AzureOpenAiStreamClient</w:t>
       </w:r>
+      <w:proofErr w:type="spellEnd"/>
       <w:r>
         <w:rPr>
           <w:rFonts w:ascii="Arial" w:hAnsi="Arial" w:cs="Arial"/>
@@ -8838,6 +9302,7 @@
         </w:rPr>
         <w:t xml:space="preserve">and </w:t>
       </w:r>
+      <w:proofErr w:type="spellStart"/>
       <w:r>
         <w:rPr>
           <w:rStyle w:val="HTML"/>
@@ -8848,6 +9313,7 @@
         </w:rPr>
         <w:t>BaichuanAIStreamClient</w:t>
       </w:r>
+      <w:proofErr w:type="spellEnd"/>
       <w:r>
         <w:rPr>
           <w:rFonts w:ascii="Arial" w:hAnsi="Arial" w:cs="Arial"/>
@@ -8867,13 +9333,23 @@
           <w:szCs w:val="30"/>
         </w:rPr>
       </w:pPr>
+      <w:proofErr w:type="spellStart"/>
       <w:r>
         <w:rPr>
           <w:rFonts w:cs="Arial"/>
           <w:color w:val="0D0D0D"/>
           <w:szCs w:val="30"/>
         </w:rPr>
-        <w:t>AzureOpenAiStreamClient Test Cases</w:t>
+        <w:t>AzureOpenAiStreamClient</w:t>
+      </w:r>
+      <w:proofErr w:type="spellEnd"/>
+      <w:r>
+        <w:rPr>
+          <w:rFonts w:cs="Arial"/>
+          <w:color w:val="0D0D0D"/>
+          <w:szCs w:val="30"/>
+        </w:rPr>
+        <w:t xml:space="preserve"> Test Cases</w:t>
       </w:r>
     </w:p>
     <w:p>
@@ -8905,6 +9381,7 @@
         </w:rPr>
         <w:t xml:space="preserve">: Tests verify that the builder pattern implemented for </w:t>
       </w:r>
+      <w:proofErr w:type="spellStart"/>
       <w:r>
         <w:rPr>
           <w:rStyle w:val="HTML"/>
@@ -8915,6 +9392,7 @@
         </w:rPr>
         <w:t>AzureOpenAiStreamClient</w:t>
       </w:r>
+      <w:proofErr w:type="spellEnd"/>
       <w:r>
         <w:rPr>
           <w:rFonts w:ascii="Arial" w:hAnsi="Arial" w:cs="Arial"/>
@@ -8922,6 +9400,7 @@
         </w:rPr>
         <w:t xml:space="preserve"> correctly sets up the API key, endpoint, deploy ID, and custom </w:t>
       </w:r>
+      <w:proofErr w:type="spellStart"/>
       <w:r>
         <w:rPr>
           <w:rFonts w:ascii="Arial" w:hAnsi="Arial" w:cs="Arial"/>
@@ -8931,6 +9410,7 @@
         </w:rPr>
         <w:t>OkHttpClient</w:t>
       </w:r>
+      <w:proofErr w:type="spellEnd"/>
       <w:r>
         <w:rPr>
           <w:rFonts w:ascii="Arial" w:hAnsi="Arial" w:cs="Arial"/>
@@ -8976,6 +9456,7 @@
         </w:rPr>
         <w:t xml:space="preserve">: A test case checks the client's behavior when provided with an empty list of chat messages for the </w:t>
       </w:r>
+      <w:proofErr w:type="spellStart"/>
       <w:r>
         <w:rPr>
           <w:rStyle w:val="HTML"/>
@@ -8986,6 +9467,7 @@
         </w:rPr>
         <w:t>streamCompletions</w:t>
       </w:r>
+      <w:proofErr w:type="spellEnd"/>
       <w:r>
         <w:rPr>
           <w:rFonts w:ascii="Arial" w:hAnsi="Arial" w:cs="Arial"/>
@@ -8993,6 +9475,7 @@
         </w:rPr>
         <w:t xml:space="preserve"> method. This method is crucial for sending user inputs to Azure AI and receiving AI-generated responses. The test ensures that the client robustly handles invalid inputs by throwing a </w:t>
       </w:r>
+      <w:proofErr w:type="spellStart"/>
       <w:r>
         <w:rPr>
           <w:rStyle w:val="HTML"/>
@@ -9003,6 +9486,7 @@
         </w:rPr>
         <w:t>ParamBusinessException</w:t>
       </w:r>
+      <w:proofErr w:type="spellEnd"/>
       <w:r>
         <w:rPr>
           <w:rFonts w:ascii="Arial" w:hAnsi="Arial" w:cs="Arial"/>
@@ -9072,12 +9556,21 @@
           <w:shd w:val="clear" w:color="auto" w:fill="FFFFFF"/>
         </w:rPr>
       </w:pPr>
+      <w:proofErr w:type="spellStart"/>
       <w:r>
         <w:rPr>
           <w:rFonts w:cs="Arial"/>
           <w:shd w:val="clear" w:color="auto" w:fill="FFFFFF"/>
         </w:rPr>
-        <w:t>AzureOpenAiStreamClient Test Cases</w:t>
+        <w:t>AzureOpenAiStreamClient</w:t>
+      </w:r>
+      <w:proofErr w:type="spellEnd"/>
+      <w:r>
+        <w:rPr>
+          <w:rFonts w:cs="Arial"/>
+          <w:shd w:val="clear" w:color="auto" w:fill="FFFFFF"/>
+        </w:rPr>
+        <w:t xml:space="preserve"> Test Cases</w:t>
       </w:r>
     </w:p>
     <w:p>
@@ -9091,13 +9584,23 @@
           <w:szCs w:val="30"/>
         </w:rPr>
       </w:pPr>
+      <w:proofErr w:type="spellStart"/>
       <w:r>
         <w:rPr>
           <w:rFonts w:cs="Arial"/>
           <w:color w:val="0D0D0D"/>
           <w:szCs w:val="30"/>
         </w:rPr>
-        <w:t>BaichuanAIStreamClient Test Cases</w:t>
+        <w:t>BaichuanAIStreamClient</w:t>
+      </w:r>
+      <w:proofErr w:type="spellEnd"/>
+      <w:r>
+        <w:rPr>
+          <w:rFonts w:cs="Arial"/>
+          <w:color w:val="0D0D0D"/>
+          <w:szCs w:val="30"/>
+        </w:rPr>
+        <w:t xml:space="preserve"> Test Cases</w:t>
       </w:r>
     </w:p>
     <w:p>
@@ -9129,6 +9632,7 @@
         </w:rPr>
         <w:t xml:space="preserve">: Similar to the Azure client, these tests confirm that the builder pattern for </w:t>
       </w:r>
+      <w:proofErr w:type="spellStart"/>
       <w:r>
         <w:rPr>
           <w:rStyle w:val="HTML"/>
@@ -9139,6 +9643,7 @@
         </w:rPr>
         <w:t>BaichuanAIStreamClient</w:t>
       </w:r>
+      <w:proofErr w:type="spellEnd"/>
       <w:r>
         <w:rPr>
           <w:rFonts w:ascii="Arial" w:hAnsi="Arial" w:cs="Arial"/>
@@ -9154,6 +9659,7 @@
         <w:lastRenderedPageBreak/>
         <w:t xml:space="preserve">accurately sets API keys, secret keys, API hosts, models, and embedding models. This setup is crucial for integrating with </w:t>
       </w:r>
+      <w:proofErr w:type="spellStart"/>
       <w:r>
         <w:rPr>
           <w:rFonts w:ascii="Arial" w:hAnsi="Arial" w:cs="Arial"/>
@@ -9163,6 +9669,7 @@
         </w:rPr>
         <w:t>Baichuan's</w:t>
       </w:r>
+      <w:proofErr w:type="spellEnd"/>
       <w:r>
         <w:rPr>
           <w:rFonts w:ascii="Arial" w:hAnsi="Arial" w:cs="Arial"/>
@@ -9200,6 +9707,7 @@
         </w:rPr>
         <w:t xml:space="preserve">: The test for </w:t>
       </w:r>
+      <w:proofErr w:type="spellStart"/>
       <w:r>
         <w:rPr>
           <w:rStyle w:val="HTML"/>
@@ -9210,6 +9718,7 @@
         </w:rPr>
         <w:t>streamCompletions</w:t>
       </w:r>
+      <w:proofErr w:type="spellEnd"/>
       <w:r>
         <w:rPr>
           <w:rFonts w:ascii="Arial" w:hAnsi="Arial" w:cs="Arial"/>
@@ -9217,6 +9726,7 @@
         </w:rPr>
         <w:t xml:space="preserve"> method functionality with empty chat messages ensures that the </w:t>
       </w:r>
+      <w:proofErr w:type="spellStart"/>
       <w:r>
         <w:rPr>
           <w:rFonts w:ascii="Arial" w:hAnsi="Arial" w:cs="Arial"/>
@@ -9226,6 +9736,7 @@
         </w:rPr>
         <w:t>Baichuan</w:t>
       </w:r>
+      <w:proofErr w:type="spellEnd"/>
       <w:r>
         <w:rPr>
           <w:rFonts w:ascii="Arial" w:hAnsi="Arial" w:cs="Arial"/>
@@ -9297,9 +9808,11 @@
       <w:pPr>
         <w:jc w:val="center"/>
       </w:pPr>
+      <w:proofErr w:type="spellStart"/>
       <w:r>
         <w:t>BaichuanAIStreamClient</w:t>
       </w:r>
+      <w:proofErr w:type="spellEnd"/>
       <w:r>
         <w:t xml:space="preserve"> Test Cases</w:t>
       </w:r>
@@ -9308,6 +9821,7 @@
       <w:pPr>
         <w:pStyle w:val="3"/>
       </w:pPr>
+      <w:proofErr w:type="spellStart"/>
       <w:r>
         <w:rPr>
           <w:rFonts w:hint="eastAsia"/>
@@ -9316,7 +9830,11 @@
         <w:t>OpenAI</w:t>
       </w:r>
       <w:r>
-        <w:t>Client Test Cases</w:t>
+        <w:t>Client</w:t>
+      </w:r>
+      <w:proofErr w:type="spellEnd"/>
+      <w:r>
+        <w:t xml:space="preserve"> Test Cases</w:t>
       </w:r>
     </w:p>
     <w:p>
@@ -9349,6 +9867,7 @@
         </w:rPr>
         <w:t xml:space="preserve"> These tests validate the behavior of the </w:t>
       </w:r>
+      <w:proofErr w:type="spellStart"/>
       <w:r>
         <w:rPr>
           <w:rFonts w:ascii="Arial" w:hAnsi="Arial" w:cs="Arial"/>
@@ -9358,6 +9877,7 @@
         </w:rPr>
         <w:t>maskApiKey</w:t>
       </w:r>
+      <w:proofErr w:type="spellEnd"/>
       <w:r>
         <w:rPr>
           <w:rFonts w:ascii="Arial" w:hAnsi="Arial" w:cs="Arial"/>
@@ -9365,6 +9885,7 @@
         </w:rPr>
         <w:t xml:space="preserve"> method in the </w:t>
       </w:r>
+      <w:proofErr w:type="spellStart"/>
       <w:r>
         <w:rPr>
           <w:rFonts w:ascii="Arial" w:hAnsi="Arial" w:cs="Arial"/>
@@ -9374,6 +9895,7 @@
         </w:rPr>
         <w:t>OpenAIClient</w:t>
       </w:r>
+      <w:proofErr w:type="spellEnd"/>
       <w:r>
         <w:rPr>
           <w:rFonts w:ascii="Arial" w:hAnsi="Arial" w:cs="Arial"/>
@@ -9429,6 +9951,7 @@
         </w:rPr>
         <w:t xml:space="preserve">This test ensures that the </w:t>
       </w:r>
+      <w:proofErr w:type="spellStart"/>
       <w:r>
         <w:rPr>
           <w:rStyle w:val="HTML"/>
@@ -9440,6 +9963,7 @@
         </w:rPr>
         <w:t>getInstance</w:t>
       </w:r>
+      <w:proofErr w:type="spellEnd"/>
       <w:r>
         <w:rPr>
           <w:rFonts w:cs="Arial"/>
@@ -9448,6 +9972,7 @@
         </w:rPr>
         <w:t xml:space="preserve"> method in the </w:t>
       </w:r>
+      <w:proofErr w:type="spellStart"/>
       <w:r>
         <w:rPr>
           <w:rStyle w:val="HTML"/>
@@ -9459,6 +9984,7 @@
         </w:rPr>
         <w:t>OpenAIClient</w:t>
       </w:r>
+      <w:proofErr w:type="spellEnd"/>
       <w:r>
         <w:rPr>
           <w:rFonts w:cs="Arial"/>
@@ -9467,6 +9993,7 @@
         </w:rPr>
         <w:t xml:space="preserve"> class behaves correctly when provided with a null </w:t>
       </w:r>
+      <w:proofErr w:type="spellStart"/>
       <w:r>
         <w:rPr>
           <w:rFonts w:cs="Arial"/>
@@ -9476,6 +10003,7 @@
         </w:rPr>
         <w:t>ApplicationContext</w:t>
       </w:r>
+      <w:proofErr w:type="spellEnd"/>
       <w:r>
         <w:rPr>
           <w:rFonts w:cs="Arial"/>
@@ -9549,6 +10077,7 @@
           <w14:ligatures w14:val="none"/>
         </w:rPr>
       </w:pPr>
+      <w:proofErr w:type="spellStart"/>
       <w:r>
         <w:rPr>
           <w:rFonts w:hint="eastAsia"/>
@@ -9558,6 +10087,7 @@
       <w:r>
         <w:t>Client</w:t>
       </w:r>
+      <w:proofErr w:type="spellEnd"/>
       <w:r>
         <w:t xml:space="preserve"> Test Cases</w:t>
       </w:r>
@@ -9690,6 +10220,7 @@
         </w:rPr>
         <w:t xml:space="preserve">: These tests are a foundational step towards more comprehensive integration testing with Azure and </w:t>
       </w:r>
+      <w:proofErr w:type="spellStart"/>
       <w:r>
         <w:rPr>
           <w:rFonts w:cs="Arial"/>
@@ -9697,6 +10228,7 @@
         </w:rPr>
         <w:t>Baichuan</w:t>
       </w:r>
+      <w:proofErr w:type="spellEnd"/>
       <w:r>
         <w:rPr>
           <w:rFonts w:cs="Arial"/>
@@ -9939,7 +10471,21 @@
         <w:rPr>
           <w:rFonts w:eastAsiaTheme="minorEastAsia"/>
         </w:rPr>
-        <w:t xml:space="preserve">commit their code frequently, even with small changes. Also CI is an automated process, each integration is </w:t>
+        <w:t xml:space="preserve">commit their code frequently, even with small changes. </w:t>
+      </w:r>
+      <w:proofErr w:type="gramStart"/>
+      <w:r>
+        <w:rPr>
+          <w:rFonts w:eastAsiaTheme="minorEastAsia"/>
+        </w:rPr>
+        <w:t>Also</w:t>
+      </w:r>
+      <w:proofErr w:type="gramEnd"/>
+      <w:r>
+        <w:rPr>
+          <w:rFonts w:eastAsiaTheme="minorEastAsia"/>
+        </w:rPr>
+        <w:t xml:space="preserve"> CI is an automated process, each integration is </w:t>
       </w:r>
       <w:r>
         <w:rPr>
@@ -10016,7 +10562,21 @@
         <w:rPr>
           <w:rFonts w:eastAsiaTheme="minorEastAsia"/>
         </w:rPr>
-        <w:t>, Jenkins, Travis CI, CircleCI and so on. Most modern CI systems require a YAML file to define the configuration for the CI/CD pipeline.</w:t>
+        <w:t xml:space="preserve">, Jenkins, Travis CI, </w:t>
+      </w:r>
+      <w:proofErr w:type="spellStart"/>
+      <w:r>
+        <w:rPr>
+          <w:rFonts w:eastAsiaTheme="minorEastAsia"/>
+        </w:rPr>
+        <w:t>CircleCI</w:t>
+      </w:r>
+      <w:proofErr w:type="spellEnd"/>
+      <w:r>
+        <w:rPr>
+          <w:rFonts w:eastAsiaTheme="minorEastAsia"/>
+        </w:rPr>
+        <w:t xml:space="preserve"> and so on. Most modern CI systems require a YAML file to define the configuration for the CI/CD pipeline.</w:t>
       </w:r>
     </w:p>
     <w:p>
@@ -10051,7 +10611,14 @@
         <w:rPr>
           <w:rFonts w:eastAsiaTheme="minorEastAsia"/>
         </w:rPr>
-        <w:t xml:space="preserve">Chat2DB uses GitHub Actions for CI/CD service. By creating a YAML configuration file in path </w:t>
+        <w:t xml:space="preserve">Chat2DB uses GitHub Actions for CI/CD service. By creating a YAML configuration file in </w:t>
+      </w:r>
+      <w:proofErr w:type="gramStart"/>
+      <w:r>
+        <w:rPr>
+          <w:rFonts w:eastAsiaTheme="minorEastAsia"/>
+        </w:rPr>
+        <w:t xml:space="preserve">path </w:t>
       </w:r>
       <w:r>
         <w:rPr>
@@ -10059,11 +10626,20 @@
         </w:rPr>
         <w:t>.</w:t>
       </w:r>
-      <w:r>
-        <w:rPr>
-          <w:rFonts w:eastAsiaTheme="minorEastAsia"/>
-        </w:rPr>
-        <w:t xml:space="preserve">github/workflows, and </w:t>
+      <w:proofErr w:type="spellStart"/>
+      <w:r>
+        <w:rPr>
+          <w:rFonts w:eastAsiaTheme="minorEastAsia"/>
+        </w:rPr>
+        <w:t>github</w:t>
+      </w:r>
+      <w:proofErr w:type="spellEnd"/>
+      <w:proofErr w:type="gramEnd"/>
+      <w:r>
+        <w:rPr>
+          <w:rFonts w:eastAsiaTheme="minorEastAsia"/>
+        </w:rPr>
+        <w:t xml:space="preserve">/workflows, and </w:t>
       </w:r>
       <w:r>
         <w:rPr>
@@ -10118,7 +10694,21 @@
         <w:rPr>
           <w:rFonts w:eastAsiaTheme="minorEastAsia"/>
         </w:rPr>
-        <w:t>file “release_test.yml”, event triggers are specified as bellows:</w:t>
+        <w:t>file “</w:t>
+      </w:r>
+      <w:proofErr w:type="spellStart"/>
+      <w:r>
+        <w:rPr>
+          <w:rFonts w:eastAsiaTheme="minorEastAsia"/>
+        </w:rPr>
+        <w:t>release_test.yml</w:t>
+      </w:r>
+      <w:proofErr w:type="spellEnd"/>
+      <w:r>
+        <w:rPr>
+          <w:rFonts w:eastAsiaTheme="minorEastAsia"/>
+        </w:rPr>
+        <w:t>”, event triggers are specified as bellows:</w:t>
       </w:r>
     </w:p>
     <w:p>
@@ -10217,7 +10807,21 @@
         <w:rPr>
           <w:rFonts w:eastAsiaTheme="minorEastAsia"/>
         </w:rPr>
-        <w:t xml:space="preserve">branch “release_test”, the job will be executed automatically on GitHub. Also, the job will run on various operating systems such as </w:t>
+        <w:t>branch “</w:t>
+      </w:r>
+      <w:proofErr w:type="spellStart"/>
+      <w:r>
+        <w:rPr>
+          <w:rFonts w:eastAsiaTheme="minorEastAsia"/>
+        </w:rPr>
+        <w:t>release_test</w:t>
+      </w:r>
+      <w:proofErr w:type="spellEnd"/>
+      <w:r>
+        <w:rPr>
+          <w:rFonts w:eastAsiaTheme="minorEastAsia"/>
+        </w:rPr>
+        <w:t xml:space="preserve">”, the job will be executed automatically on GitHub. Also, the job will run on various operating systems such as </w:t>
       </w:r>
       <w:r>
         <w:rPr>
@@ -10367,7 +10971,21 @@
         <w:rPr>
           <w:rFonts w:eastAsiaTheme="minorEastAsia"/>
         </w:rPr>
-        <w:t>and “temurin” distribution.</w:t>
+        <w:t>and “</w:t>
+      </w:r>
+      <w:proofErr w:type="spellStart"/>
+      <w:r>
+        <w:rPr>
+          <w:rFonts w:eastAsiaTheme="minorEastAsia"/>
+        </w:rPr>
+        <w:t>temurin</w:t>
+      </w:r>
+      <w:proofErr w:type="spellEnd"/>
+      <w:r>
+        <w:rPr>
+          <w:rFonts w:eastAsiaTheme="minorEastAsia"/>
+        </w:rPr>
+        <w:t>” distribution.</w:t>
       </w:r>
     </w:p>
     <w:p>
@@ -10386,7 +11004,37 @@
         <w:rPr>
           <w:rFonts w:eastAsiaTheme="minorEastAsia"/>
         </w:rPr>
-        <w:t>Enable TLS 1.0 and 1.1 in java.security: Modifies the java.security file to enable TLS 1.0 and 1.1</w:t>
+        <w:t xml:space="preserve">Enable TLS 1.0 and 1.1 in </w:t>
+      </w:r>
+      <w:proofErr w:type="spellStart"/>
+      <w:proofErr w:type="gramStart"/>
+      <w:r>
+        <w:rPr>
+          <w:rFonts w:eastAsiaTheme="minorEastAsia"/>
+        </w:rPr>
+        <w:t>java.security</w:t>
+      </w:r>
+      <w:proofErr w:type="spellEnd"/>
+      <w:proofErr w:type="gramEnd"/>
+      <w:r>
+        <w:rPr>
+          <w:rFonts w:eastAsiaTheme="minorEastAsia"/>
+        </w:rPr>
+        <w:t xml:space="preserve">: Modifies the </w:t>
+      </w:r>
+      <w:proofErr w:type="spellStart"/>
+      <w:r>
+        <w:rPr>
+          <w:rFonts w:eastAsiaTheme="minorEastAsia"/>
+        </w:rPr>
+        <w:t>java.security</w:t>
+      </w:r>
+      <w:proofErr w:type="spellEnd"/>
+      <w:r>
+        <w:rPr>
+          <w:rFonts w:eastAsiaTheme="minorEastAsia"/>
+        </w:rPr>
+        <w:t xml:space="preserve"> file to enable TLS 1.0 and 1.1</w:t>
       </w:r>
       <w:r>
         <w:rPr>
@@ -10430,7 +11078,21 @@
         <w:rPr>
           <w:rFonts w:eastAsiaTheme="minorEastAsia"/>
         </w:rPr>
-        <w:t>Delete File on Linux: If the runner is Linux, this step deletes the legal directory from the JRE in chat2db-client/static/jre/.</w:t>
+        <w:t>Delete File on Linux: If the runner is Linux, this step deletes the legal directory from the JRE in chat2db-client/static/</w:t>
+      </w:r>
+      <w:proofErr w:type="spellStart"/>
+      <w:r>
+        <w:rPr>
+          <w:rFonts w:eastAsiaTheme="minorEastAsia"/>
+        </w:rPr>
+        <w:t>jre</w:t>
+      </w:r>
+      <w:proofErr w:type="spellEnd"/>
+      <w:r>
+        <w:rPr>
+          <w:rFonts w:eastAsiaTheme="minorEastAsia"/>
+        </w:rPr>
+        <w:t>/.</w:t>
       </w:r>
     </w:p>
     <w:p>
@@ -10461,7 +11123,21 @@
         <w:rPr>
           <w:rFonts w:eastAsiaTheme="minorEastAsia"/>
         </w:rPr>
-        <w:t xml:space="preserve"> Node.js version 16 using the actions/setup-node action. It also caches dependencies based on the yarn.lock file.</w:t>
+        <w:t xml:space="preserve"> Node.js version 16 using the actions/setup-node action. It also caches dependencies based on the </w:t>
+      </w:r>
+      <w:proofErr w:type="spellStart"/>
+      <w:r>
+        <w:rPr>
+          <w:rFonts w:eastAsiaTheme="minorEastAsia"/>
+        </w:rPr>
+        <w:t>yarn.lock</w:t>
+      </w:r>
+      <w:proofErr w:type="spellEnd"/>
+      <w:r>
+        <w:rPr>
+          <w:rFonts w:eastAsiaTheme="minorEastAsia"/>
+        </w:rPr>
+        <w:t xml:space="preserve"> file.</w:t>
       </w:r>
     </w:p>
     <w:p>
@@ -10499,7 +11175,21 @@
         <w:rPr>
           <w:rFonts w:eastAsiaTheme="minorEastAsia"/>
         </w:rPr>
-        <w:t>Build FE Static: Executes commands to build the front-end static resources for the web and copy them to the server’s static and thymeleaf directories.</w:t>
+        <w:t xml:space="preserve">Build FE Static: Executes commands to build the front-end static resources for the web and copy them to the server’s static and </w:t>
+      </w:r>
+      <w:proofErr w:type="spellStart"/>
+      <w:r>
+        <w:rPr>
+          <w:rFonts w:eastAsiaTheme="minorEastAsia"/>
+        </w:rPr>
+        <w:t>thymeleaf</w:t>
+      </w:r>
+      <w:proofErr w:type="spellEnd"/>
+      <w:r>
+        <w:rPr>
+          <w:rFonts w:eastAsiaTheme="minorEastAsia"/>
+        </w:rPr>
+        <w:t xml:space="preserve"> directories.</w:t>
       </w:r>
     </w:p>
     <w:p>
@@ -10586,7 +11276,21 @@
         <w:rPr>
           <w:rFonts w:eastAsiaTheme="minorEastAsia"/>
         </w:rPr>
-        <w:t xml:space="preserve"> the samuelmeuli/action-electron-builder action to build the Electron application</w:t>
+        <w:t xml:space="preserve"> the </w:t>
+      </w:r>
+      <w:proofErr w:type="spellStart"/>
+      <w:r>
+        <w:rPr>
+          <w:rFonts w:eastAsiaTheme="minorEastAsia"/>
+        </w:rPr>
+        <w:t>samuelmeuli</w:t>
+      </w:r>
+      <w:proofErr w:type="spellEnd"/>
+      <w:r>
+        <w:rPr>
+          <w:rFonts w:eastAsiaTheme="minorEastAsia"/>
+        </w:rPr>
+        <w:t>/action-electron-builder action to build the Electron application</w:t>
       </w:r>
       <w:r>
         <w:rPr>
@@ -10657,7 +11361,15 @@
         <w:pStyle w:val="3"/>
       </w:pPr>
       <w:r>
-        <w:t>test "release_test" action #1</w:t>
+        <w:t>test "</w:t>
+      </w:r>
+      <w:proofErr w:type="spellStart"/>
+      <w:r>
+        <w:t>release_test</w:t>
+      </w:r>
+      <w:proofErr w:type="spellEnd"/>
+      <w:r>
+        <w:t>" action #1</w:t>
       </w:r>
     </w:p>
     <w:p>
@@ -10706,7 +11418,21 @@
         <w:rPr>
           <w:rFonts w:eastAsiaTheme="minorEastAsia"/>
         </w:rPr>
-        <w:t>test "release_test" action #1</w:t>
+        <w:t>test "</w:t>
+      </w:r>
+      <w:proofErr w:type="spellStart"/>
+      <w:r>
+        <w:rPr>
+          <w:rFonts w:eastAsiaTheme="minorEastAsia"/>
+        </w:rPr>
+        <w:t>release_test</w:t>
+      </w:r>
+      <w:proofErr w:type="spellEnd"/>
+      <w:r>
+        <w:rPr>
+          <w:rFonts w:eastAsiaTheme="minorEastAsia"/>
+        </w:rPr>
+        <w:t>" action #1</w:t>
       </w:r>
       <w:r>
         <w:rPr>
@@ -10765,11 +11491,19 @@
           <w:rFonts w:eastAsiaTheme="minorEastAsia"/>
         </w:rPr>
       </w:pPr>
-      <w:r>
-        <w:rPr>
-          <w:rFonts w:eastAsiaTheme="minorEastAsia"/>
-        </w:rPr>
-        <w:t>Macos-latest, x86_64</w:t>
+      <w:proofErr w:type="spellStart"/>
+      <w:r>
+        <w:rPr>
+          <w:rFonts w:eastAsiaTheme="minorEastAsia"/>
+        </w:rPr>
+        <w:t>Macos</w:t>
+      </w:r>
+      <w:proofErr w:type="spellEnd"/>
+      <w:r>
+        <w:rPr>
+          <w:rFonts w:eastAsiaTheme="minorEastAsia"/>
+        </w:rPr>
+        <w:t>-latest, x86_64</w:t>
       </w:r>
     </w:p>
     <w:p>
@@ -10784,11 +11518,19 @@
           <w:rFonts w:eastAsiaTheme="minorEastAsia"/>
         </w:rPr>
       </w:pPr>
-      <w:r>
-        <w:rPr>
-          <w:rFonts w:eastAsiaTheme="minorEastAsia"/>
-        </w:rPr>
-        <w:t>Macos-latest, arm64</w:t>
+      <w:proofErr w:type="spellStart"/>
+      <w:r>
+        <w:rPr>
+          <w:rFonts w:eastAsiaTheme="minorEastAsia"/>
+        </w:rPr>
+        <w:t>Macos</w:t>
+      </w:r>
+      <w:proofErr w:type="spellEnd"/>
+      <w:r>
+        <w:rPr>
+          <w:rFonts w:eastAsiaTheme="minorEastAsia"/>
+        </w:rPr>
+        <w:t>-latest, arm64</w:t>
       </w:r>
     </w:p>
     <w:p>
@@ -10950,7 +11692,21 @@
         <w:rPr>
           <w:rFonts w:eastAsiaTheme="minorEastAsia"/>
         </w:rPr>
-        <w:t xml:space="preserve">rom the error, we know it requires a “github_token” variable. In order to add the token, a GitHub token of the repository owner is generated and added to the Secrets of Chat2DB repository, with the name of </w:t>
+        <w:t>rom the error, we know it requires a “</w:t>
+      </w:r>
+      <w:proofErr w:type="spellStart"/>
+      <w:r>
+        <w:rPr>
+          <w:rFonts w:eastAsiaTheme="minorEastAsia"/>
+        </w:rPr>
+        <w:t>github_token</w:t>
+      </w:r>
+      <w:proofErr w:type="spellEnd"/>
+      <w:r>
+        <w:rPr>
+          <w:rFonts w:eastAsiaTheme="minorEastAsia"/>
+        </w:rPr>
+        <w:t xml:space="preserve">” variable. In order to add the token, a GitHub token of the repository owner is generated and added to the Secrets of Chat2DB repository, with the name of </w:t>
       </w:r>
       <w:r>
         <w:rPr>
@@ -10978,7 +11734,15 @@
       </w:pPr>
       <w:r>
         <w:lastRenderedPageBreak/>
-        <w:t>test "release_test" action #</w:t>
+        <w:t>test "</w:t>
+      </w:r>
+      <w:proofErr w:type="spellStart"/>
+      <w:r>
+        <w:t>release_test</w:t>
+      </w:r>
+      <w:proofErr w:type="spellEnd"/>
+      <w:r>
+        <w:t>" action #</w:t>
       </w:r>
       <w:r>
         <w:t>2</w:t>
@@ -11136,7 +11900,21 @@
         <w:rPr>
           <w:rFonts w:eastAsiaTheme="minorEastAsia"/>
         </w:rPr>
-        <w:t>hen the changes are pushed to “release_test” branch and all two jobs passed.</w:t>
+        <w:t>hen the changes are pushed to “</w:t>
+      </w:r>
+      <w:proofErr w:type="spellStart"/>
+      <w:r>
+        <w:rPr>
+          <w:rFonts w:eastAsiaTheme="minorEastAsia"/>
+        </w:rPr>
+        <w:t>release_test</w:t>
+      </w:r>
+      <w:proofErr w:type="spellEnd"/>
+      <w:r>
+        <w:rPr>
+          <w:rFonts w:eastAsiaTheme="minorEastAsia"/>
+        </w:rPr>
+        <w:t>” branch and all two jobs passed.</w:t>
       </w:r>
     </w:p>
     <w:p>
@@ -11627,6 +12405,7 @@
         </w:rPr>
         <w:t xml:space="preserve">n </w:t>
       </w:r>
+      <w:proofErr w:type="spellStart"/>
       <w:r>
         <w:rPr>
           <w:rFonts w:eastAsiaTheme="minorEastAsia"/>
@@ -11635,6 +12414,7 @@
         </w:rPr>
         <w:t>OpenAIClient</w:t>
       </w:r>
+      <w:proofErr w:type="spellEnd"/>
       <w:r>
         <w:rPr>
           <w:rFonts w:eastAsiaTheme="minorEastAsia"/>
@@ -11769,13 +12549,23 @@
         </w:rPr>
         <w:t xml:space="preserve">se of private method </w:t>
       </w:r>
-      <w:r>
-        <w:rPr>
-          <w:rFonts w:eastAsiaTheme="minorEastAsia"/>
-          <w:b/>
-          <w:bCs/>
-        </w:rPr>
-        <w:t>singleton()</w:t>
+      <w:proofErr w:type="gramStart"/>
+      <w:r>
+        <w:rPr>
+          <w:rFonts w:eastAsiaTheme="minorEastAsia"/>
+          <w:b/>
+          <w:bCs/>
+        </w:rPr>
+        <w:t>singleton(</w:t>
+      </w:r>
+      <w:proofErr w:type="gramEnd"/>
+      <w:r>
+        <w:rPr>
+          <w:rFonts w:eastAsiaTheme="minorEastAsia"/>
+          <w:b/>
+          <w:bCs/>
+        </w:rPr>
+        <w:t>)</w:t>
       </w:r>
       <w:r>
         <w:rPr>
@@ -11872,13 +12662,23 @@
         </w:rPr>
         <w:t xml:space="preserve">he </w:t>
       </w:r>
-      <w:r>
-        <w:rPr>
-          <w:rFonts w:eastAsiaTheme="minorEastAsia"/>
-          <w:b/>
-          <w:bCs/>
-        </w:rPr>
-        <w:t>singleton()</w:t>
+      <w:proofErr w:type="gramStart"/>
+      <w:r>
+        <w:rPr>
+          <w:rFonts w:eastAsiaTheme="minorEastAsia"/>
+          <w:b/>
+          <w:bCs/>
+        </w:rPr>
+        <w:t>singleton(</w:t>
+      </w:r>
+      <w:proofErr w:type="gramEnd"/>
+      <w:r>
+        <w:rPr>
+          <w:rFonts w:eastAsiaTheme="minorEastAsia"/>
+          <w:b/>
+          <w:bCs/>
+        </w:rPr>
+        <w:t>)</w:t>
       </w:r>
       <w:r>
         <w:rPr>
@@ -11904,12 +12704,14 @@
         </w:rPr>
         <w:t xml:space="preserve"> The </w:t>
       </w:r>
+      <w:proofErr w:type="spellStart"/>
       <w:r>
         <w:rPr>
           <w:rFonts w:eastAsiaTheme="minorEastAsia"/>
         </w:rPr>
         <w:t>OpenAiStreamClient</w:t>
       </w:r>
+      <w:proofErr w:type="spellEnd"/>
       <w:r>
         <w:rPr>
           <w:rFonts w:eastAsiaTheme="minorEastAsia"/>
@@ -11942,21 +12744,33 @@
         </w:rPr>
         <w:t xml:space="preserve"> of static </w:t>
       </w:r>
-      <w:r>
-        <w:rPr>
-          <w:rFonts w:eastAsiaTheme="minorEastAsia"/>
-          <w:b/>
-          <w:bCs/>
-        </w:rPr>
-        <w:t>getInstance()</w:t>
-      </w:r>
-      <w:r>
-        <w:rPr>
-          <w:rFonts w:eastAsiaTheme="minorEastAsia"/>
-          <w:b/>
-          <w:bCs/>
-        </w:rPr>
-        <w:t xml:space="preserve"> </w:t>
+      <w:proofErr w:type="spellStart"/>
+      <w:proofErr w:type="gramStart"/>
+      <w:r>
+        <w:rPr>
+          <w:rFonts w:eastAsiaTheme="minorEastAsia"/>
+          <w:b/>
+          <w:bCs/>
+        </w:rPr>
+        <w:t>getInstance</w:t>
+      </w:r>
+      <w:proofErr w:type="spellEnd"/>
+      <w:r>
+        <w:rPr>
+          <w:rFonts w:eastAsiaTheme="minorEastAsia"/>
+          <w:b/>
+          <w:bCs/>
+        </w:rPr>
+        <w:t>(</w:t>
+      </w:r>
+      <w:proofErr w:type="gramEnd"/>
+      <w:r>
+        <w:rPr>
+          <w:rFonts w:eastAsiaTheme="minorEastAsia"/>
+          <w:b/>
+          <w:bCs/>
+        </w:rPr>
+        <w:t xml:space="preserve">) </w:t>
       </w:r>
       <w:r>
         <w:rPr>
@@ -12033,31 +12847,59 @@
         </w:rPr>
         <w:t xml:space="preserve">he </w:t>
       </w:r>
-      <w:r>
-        <w:rPr>
-          <w:rFonts w:eastAsiaTheme="minorEastAsia"/>
-          <w:b/>
-          <w:bCs/>
-        </w:rPr>
-        <w:t>getInstance()</w:t>
-      </w:r>
-      <w:r>
-        <w:rPr>
-          <w:rFonts w:eastAsiaTheme="minorEastAsia"/>
-        </w:rPr>
-        <w:t xml:space="preserve"> method is </w:t>
-      </w:r>
-      <w:r>
-        <w:rPr>
-          <w:rFonts w:eastAsiaTheme="minorEastAsia"/>
-        </w:rPr>
-        <w:t>also part of the Single Pattern.</w:t>
-      </w:r>
-      <w:r>
-        <w:rPr>
-          <w:rFonts w:eastAsiaTheme="minorEastAsia"/>
-        </w:rPr>
-        <w:t xml:space="preserve"> It should be replace with dependency injection to improve testability.</w:t>
+      <w:proofErr w:type="spellStart"/>
+      <w:proofErr w:type="gramStart"/>
+      <w:r>
+        <w:rPr>
+          <w:rFonts w:eastAsiaTheme="minorEastAsia"/>
+          <w:b/>
+          <w:bCs/>
+        </w:rPr>
+        <w:t>getInstance</w:t>
+      </w:r>
+      <w:proofErr w:type="spellEnd"/>
+      <w:r>
+        <w:rPr>
+          <w:rFonts w:eastAsiaTheme="minorEastAsia"/>
+          <w:b/>
+          <w:bCs/>
+        </w:rPr>
+        <w:t>(</w:t>
+      </w:r>
+      <w:proofErr w:type="gramEnd"/>
+      <w:r>
+        <w:rPr>
+          <w:rFonts w:eastAsiaTheme="minorEastAsia"/>
+          <w:b/>
+          <w:bCs/>
+        </w:rPr>
+        <w:t>)</w:t>
+      </w:r>
+      <w:r>
+        <w:rPr>
+          <w:rFonts w:eastAsiaTheme="minorEastAsia"/>
+        </w:rPr>
+        <w:t xml:space="preserve"> method is also part of the Single Pattern.</w:t>
+      </w:r>
+      <w:r>
+        <w:rPr>
+          <w:rFonts w:eastAsiaTheme="minorEastAsia"/>
+        </w:rPr>
+        <w:t xml:space="preserve"> It should be </w:t>
+      </w:r>
+      <w:proofErr w:type="gramStart"/>
+      <w:r>
+        <w:rPr>
+          <w:rFonts w:eastAsiaTheme="minorEastAsia"/>
+        </w:rPr>
+        <w:t>replace</w:t>
+      </w:r>
+      <w:proofErr w:type="gramEnd"/>
+      <w:r>
+        <w:rPr>
+          <w:rFonts w:eastAsiaTheme="minorEastAsia"/>
+        </w:rPr>
+        <w:t xml:space="preserve"> with dependency injection to improve testability.</w:t>
       </w:r>
     </w:p>
     <w:p>
@@ -12078,9 +12920,6 @@
     <w:p>
       <w:pPr>
         <w:pStyle w:val="3"/>
-        <w:rPr>
-          <w:rFonts w:hint="eastAsia"/>
-        </w:rPr>
       </w:pPr>
       <w:r>
         <w:rPr>
@@ -12158,6 +12997,7 @@
         </w:rPr>
         <w:t xml:space="preserve">he </w:t>
       </w:r>
+      <w:proofErr w:type="spellStart"/>
       <w:r>
         <w:rPr>
           <w:rFonts w:eastAsiaTheme="minorEastAsia"/>
@@ -12166,19 +13006,40 @@
         </w:rPr>
         <w:t>OpenAiStreamClient</w:t>
       </w:r>
+      <w:proofErr w:type="spellEnd"/>
       <w:r>
         <w:rPr>
           <w:rFonts w:eastAsiaTheme="minorEastAsia"/>
         </w:rPr>
         <w:t xml:space="preserve"> used to be created using static method </w:t>
       </w:r>
-      <w:r>
-        <w:rPr>
-          <w:rFonts w:eastAsiaTheme="minorEastAsia"/>
-          <w:b/>
-          <w:bCs/>
-        </w:rPr>
-        <w:t>getInstance()</w:t>
+      <w:proofErr w:type="spellStart"/>
+      <w:proofErr w:type="gramStart"/>
+      <w:r>
+        <w:rPr>
+          <w:rFonts w:eastAsiaTheme="minorEastAsia"/>
+          <w:b/>
+          <w:bCs/>
+        </w:rPr>
+        <w:t>getInstance</w:t>
+      </w:r>
+      <w:proofErr w:type="spellEnd"/>
+      <w:r>
+        <w:rPr>
+          <w:rFonts w:eastAsiaTheme="minorEastAsia"/>
+          <w:b/>
+          <w:bCs/>
+        </w:rPr>
+        <w:t>(</w:t>
+      </w:r>
+      <w:proofErr w:type="gramEnd"/>
+      <w:r>
+        <w:rPr>
+          <w:rFonts w:eastAsiaTheme="minorEastAsia"/>
+          <w:b/>
+          <w:bCs/>
+        </w:rPr>
+        <w:t>)</w:t>
       </w:r>
       <w:r>
         <w:rPr>
@@ -12212,13 +13073,23 @@
         </w:rPr>
         <w:t xml:space="preserve"> with Singleton Pattern, and is now created using public non-static method </w:t>
       </w:r>
-      <w:r>
-        <w:rPr>
-          <w:rFonts w:eastAsiaTheme="minorEastAsia"/>
-          <w:b/>
-          <w:bCs/>
-        </w:rPr>
-        <w:t>getClient()</w:t>
+      <w:proofErr w:type="spellStart"/>
+      <w:r>
+        <w:rPr>
+          <w:rFonts w:eastAsiaTheme="minorEastAsia"/>
+          <w:b/>
+          <w:bCs/>
+        </w:rPr>
+        <w:t>getClient</w:t>
+      </w:r>
+      <w:proofErr w:type="spellEnd"/>
+      <w:r>
+        <w:rPr>
+          <w:rFonts w:eastAsiaTheme="minorEastAsia"/>
+          <w:b/>
+          <w:bCs/>
+        </w:rPr>
+        <w:t>()</w:t>
       </w:r>
       <w:r>
         <w:rPr>
@@ -12226,13 +13097,23 @@
         </w:rPr>
         <w:t xml:space="preserve"> calling public non-static method </w:t>
       </w:r>
-      <w:r>
-        <w:rPr>
-          <w:rFonts w:eastAsiaTheme="minorEastAsia"/>
-          <w:b/>
-          <w:bCs/>
-        </w:rPr>
-        <w:t>refreshClient()</w:t>
+      <w:proofErr w:type="spellStart"/>
+      <w:r>
+        <w:rPr>
+          <w:rFonts w:eastAsiaTheme="minorEastAsia"/>
+          <w:b/>
+          <w:bCs/>
+        </w:rPr>
+        <w:t>refreshClient</w:t>
+      </w:r>
+      <w:proofErr w:type="spellEnd"/>
+      <w:r>
+        <w:rPr>
+          <w:rFonts w:eastAsiaTheme="minorEastAsia"/>
+          <w:b/>
+          <w:bCs/>
+        </w:rPr>
+        <w:t>()</w:t>
       </w:r>
       <w:r>
         <w:rPr>
@@ -12319,6 +13200,7 @@
       </w:r>
     </w:p>
     <w:p>
+      <w:proofErr w:type="spellStart"/>
       <w:r>
         <w:rPr>
           <w:b/>
@@ -12326,6 +13208,7 @@
         </w:rPr>
         <w:t>ConfigService</w:t>
       </w:r>
+      <w:proofErr w:type="spellEnd"/>
       <w:r>
         <w:t xml:space="preserve"> used to be created in the </w:t>
       </w:r>
@@ -12338,16 +13221,26 @@
       <w:r>
         <w:t xml:space="preserve"> </w:t>
       </w:r>
-      <w:r>
-        <w:rPr>
-          <w:b/>
-          <w:bCs/>
-        </w:rPr>
-        <w:t>refresh()</w:t>
+      <w:proofErr w:type="gramStart"/>
+      <w:r>
+        <w:rPr>
+          <w:b/>
+          <w:bCs/>
+        </w:rPr>
+        <w:t>refresh(</w:t>
+      </w:r>
+      <w:proofErr w:type="gramEnd"/>
+      <w:r>
+        <w:rPr>
+          <w:b/>
+          <w:bCs/>
+        </w:rPr>
+        <w:t>)</w:t>
       </w:r>
       <w:r>
         <w:t xml:space="preserve">, but is now created using dependency injection in public non-static method </w:t>
       </w:r>
+      <w:proofErr w:type="spellStart"/>
       <w:r>
         <w:rPr>
           <w:b/>
@@ -12355,6 +13248,7 @@
         </w:rPr>
         <w:t>initializeConfigService</w:t>
       </w:r>
+      <w:proofErr w:type="spellEnd"/>
       <w:r>
         <w:rPr>
           <w:b/>
@@ -12369,7 +13263,15 @@
         <w:t>Codes</w:t>
       </w:r>
       <w:r>
-        <w:t xml:space="preserve"> to set apiKey and </w:t>
+        <w:t xml:space="preserve"> to set </w:t>
+      </w:r>
+      <w:proofErr w:type="spellStart"/>
+      <w:r>
+        <w:t>apiKey</w:t>
+      </w:r>
+      <w:proofErr w:type="spellEnd"/>
+      <w:r>
+        <w:t xml:space="preserve"> and </w:t>
       </w:r>
       <w:r>
         <w:t>ho</w:t>
@@ -12449,33 +13351,72 @@
     <w:p>
       <w:pPr>
         <w:rPr>
+          <w:rFonts w:eastAsiaTheme="minorEastAsia"/>
+        </w:rPr>
+      </w:pPr>
+      <w:r>
+        <w:rPr>
           <w:rFonts w:eastAsiaTheme="minorEastAsia" w:hint="eastAsia"/>
         </w:rPr>
-      </w:pPr>
-      <w:r>
+        <w:t>S</w:t>
+      </w:r>
+      <w:r>
+        <w:rPr>
+          <w:rFonts w:eastAsiaTheme="minorEastAsia"/>
+        </w:rPr>
+        <w:t xml:space="preserve">tatic method </w:t>
+      </w:r>
+      <w:proofErr w:type="spellStart"/>
+      <w:proofErr w:type="gramStart"/>
+      <w:r>
+        <w:rPr>
+          <w:rFonts w:eastAsiaTheme="minorEastAsia"/>
+        </w:rPr>
+        <w:t>maskApiKey</w:t>
+      </w:r>
+      <w:proofErr w:type="spellEnd"/>
+      <w:r>
+        <w:rPr>
+          <w:rFonts w:eastAsiaTheme="minorEastAsia"/>
+        </w:rPr>
+        <w:t>(</w:t>
+      </w:r>
+      <w:proofErr w:type="gramEnd"/>
+      <w:r>
+        <w:rPr>
+          <w:rFonts w:eastAsiaTheme="minorEastAsia"/>
+        </w:rPr>
+        <w:t>) is also converted into non-static method.</w:t>
+      </w:r>
+    </w:p>
+    <w:p>
+      <w:pPr>
+        <w:rPr>
+          <w:rFonts w:eastAsiaTheme="minorEastAsia"/>
+        </w:rPr>
+      </w:pPr>
+    </w:p>
+    <w:p>
+      <w:pPr>
+        <w:pStyle w:val="2"/>
+      </w:pPr>
+      <w:r>
+        <w:rPr>
+          <w:rFonts w:hint="eastAsia"/>
+        </w:rPr>
+        <w:lastRenderedPageBreak/>
+        <w:t>Test</w:t>
+      </w:r>
+      <w:r>
+        <w:t xml:space="preserve"> Cases for Modified Testable Class</w:t>
+      </w:r>
+    </w:p>
+    <w:p>
+      <w:pPr>
         <w:rPr>
           <w:rFonts w:eastAsiaTheme="minorEastAsia" w:hint="eastAsia"/>
         </w:rPr>
-        <w:t>S</w:t>
-      </w:r>
-      <w:r>
-        <w:rPr>
-          <w:rFonts w:eastAsiaTheme="minorEastAsia"/>
-        </w:rPr>
-        <w:t xml:space="preserve">tatic method </w:t>
-      </w:r>
-      <w:r>
-        <w:rPr>
-          <w:rFonts w:eastAsiaTheme="minorEastAsia"/>
-        </w:rPr>
-        <w:t>maskApiKey</w:t>
-      </w:r>
-      <w:r>
-        <w:rPr>
-          <w:rFonts w:eastAsiaTheme="minorEastAsia"/>
-        </w:rPr>
-        <w:t>() is also converted into non-static method.</w:t>
-      </w:r>
+      </w:pPr>
     </w:p>
     <w:sectPr>
       <w:headerReference w:type="default" r:id="rId49"/>

</xml_diff>

<commit_message>
update Testing Document.docx format
</commit_message>
<xml_diff>
--- a/Testing Document.docx
+++ b/Testing Document.docx
@@ -402,7 +402,7 @@
     </w:p>
     <w:p>
       <w:pPr>
-        <w:pStyle w:val="1"/>
+        <w:pStyle w:val="Heading1"/>
         <w:jc w:val="center"/>
         <w:rPr>
           <w:rFonts w:cs="Arial"/>
@@ -470,7 +470,7 @@
     </w:p>
     <w:p>
       <w:pPr>
-        <w:pStyle w:val="2"/>
+        <w:pStyle w:val="Heading2"/>
       </w:pPr>
       <w:r>
         <w:t>Introduction</w:t>
@@ -478,7 +478,7 @@
     </w:p>
     <w:p>
       <w:pPr>
-        <w:pStyle w:val="3"/>
+        <w:pStyle w:val="Heading3"/>
       </w:pPr>
       <w:r>
         <w:t>Purpose:</w:t>
@@ -499,7 +499,7 @@
     </w:p>
     <w:p>
       <w:pPr>
-        <w:pStyle w:val="3"/>
+        <w:pStyle w:val="Heading3"/>
       </w:pPr>
       <w:r>
         <w:t>Framework:</w:t>
@@ -539,63 +539,63 @@
       </w:r>
       <w:r>
         <w:rPr>
-          <w:rStyle w:val="a4"/>
+          <w:rStyle w:val="Strong"/>
           <w:rFonts w:cs="Arial"/>
         </w:rPr>
         <w:t>Electron</w:t>
       </w:r>
       <w:r>
         <w:rPr>
-          <w:rStyle w:val="a4"/>
+          <w:rStyle w:val="Strong"/>
           <w:rFonts w:cs="Arial"/>
         </w:rPr>
         <w:t xml:space="preserve"> </w:t>
       </w:r>
       <w:r>
         <w:rPr>
-          <w:rStyle w:val="a4"/>
+          <w:rStyle w:val="Strong"/>
           <w:rFonts w:cs="Arial"/>
         </w:rPr>
         <w:t>+</w:t>
       </w:r>
       <w:r>
         <w:rPr>
-          <w:rStyle w:val="a4"/>
+          <w:rStyle w:val="Strong"/>
           <w:rFonts w:cs="Arial"/>
         </w:rPr>
         <w:t xml:space="preserve"> JavaScript</w:t>
       </w:r>
       <w:r>
         <w:rPr>
-          <w:rStyle w:val="a4"/>
+          <w:rStyle w:val="Strong"/>
           <w:rFonts w:cs="Arial"/>
         </w:rPr>
         <w:t xml:space="preserve"> </w:t>
       </w:r>
       <w:r>
         <w:rPr>
-          <w:rStyle w:val="a4"/>
+          <w:rStyle w:val="Strong"/>
           <w:rFonts w:cs="Arial"/>
         </w:rPr>
         <w:t>+</w:t>
       </w:r>
       <w:r>
         <w:rPr>
-          <w:rStyle w:val="a4"/>
+          <w:rStyle w:val="Strong"/>
           <w:rFonts w:cs="Arial"/>
         </w:rPr>
         <w:t xml:space="preserve"> </w:t>
       </w:r>
       <w:r>
         <w:rPr>
-          <w:rStyle w:val="a4"/>
+          <w:rStyle w:val="Strong"/>
           <w:rFonts w:cs="Arial"/>
         </w:rPr>
         <w:t xml:space="preserve">Java </w:t>
       </w:r>
       <w:r>
         <w:rPr>
-          <w:rStyle w:val="a4"/>
+          <w:rStyle w:val="Strong"/>
           <w:rFonts w:cs="Arial"/>
           <w:b w:val="0"/>
           <w:bCs w:val="0"/>
@@ -611,7 +611,7 @@
     </w:p>
     <w:p>
       <w:pPr>
-        <w:pStyle w:val="2"/>
+        <w:pStyle w:val="Heading2"/>
       </w:pPr>
       <w:r>
         <w:lastRenderedPageBreak/>
@@ -620,7 +620,7 @@
     </w:p>
     <w:p>
       <w:pPr>
-        <w:pStyle w:val="3"/>
+        <w:pStyle w:val="Heading3"/>
       </w:pPr>
       <w:r>
         <w:t>Run the Server</w:t>
@@ -628,7 +628,7 @@
     </w:p>
     <w:p>
       <w:pPr>
-        <w:pStyle w:val="a3"/>
+        <w:pStyle w:val="ListParagraph"/>
         <w:numPr>
           <w:ilvl w:val="0"/>
           <w:numId w:val="2"/>
@@ -647,7 +647,7 @@
     </w:p>
     <w:p>
       <w:pPr>
-        <w:pStyle w:val="a3"/>
+        <w:pStyle w:val="ListParagraph"/>
         <w:numPr>
           <w:ilvl w:val="0"/>
           <w:numId w:val="1"/>
@@ -674,7 +674,7 @@
     </w:p>
     <w:p>
       <w:pPr>
-        <w:pStyle w:val="a3"/>
+        <w:pStyle w:val="ListParagraph"/>
         <w:numPr>
           <w:ilvl w:val="0"/>
           <w:numId w:val="1"/>
@@ -717,7 +717,7 @@
     </w:p>
     <w:p>
       <w:pPr>
-        <w:pStyle w:val="a3"/>
+        <w:pStyle w:val="ListParagraph"/>
         <w:numPr>
           <w:ilvl w:val="0"/>
           <w:numId w:val="1"/>
@@ -744,7 +744,7 @@
     </w:p>
     <w:p>
       <w:pPr>
-        <w:pStyle w:val="a3"/>
+        <w:pStyle w:val="ListParagraph"/>
         <w:numPr>
           <w:ilvl w:val="0"/>
           <w:numId w:val="1"/>
@@ -851,7 +851,7 @@
     </w:p>
     <w:p>
       <w:pPr>
-        <w:pStyle w:val="a3"/>
+        <w:pStyle w:val="ListParagraph"/>
         <w:numPr>
           <w:ilvl w:val="0"/>
           <w:numId w:val="1"/>
@@ -876,7 +876,7 @@
     </w:p>
     <w:p>
       <w:pPr>
-        <w:pStyle w:val="3"/>
+        <w:pStyle w:val="Heading3"/>
       </w:pPr>
       <w:r>
         <w:t>Run the Client:</w:t>
@@ -884,7 +884,7 @@
     </w:p>
     <w:p>
       <w:pPr>
-        <w:pStyle w:val="a3"/>
+        <w:pStyle w:val="ListParagraph"/>
         <w:numPr>
           <w:ilvl w:val="0"/>
           <w:numId w:val="1"/>
@@ -911,7 +911,7 @@
     </w:p>
     <w:p>
       <w:pPr>
-        <w:pStyle w:val="a3"/>
+        <w:pStyle w:val="ListParagraph"/>
         <w:numPr>
           <w:ilvl w:val="0"/>
           <w:numId w:val="1"/>
@@ -946,7 +946,7 @@
     </w:p>
     <w:p>
       <w:pPr>
-        <w:pStyle w:val="a3"/>
+        <w:pStyle w:val="ListParagraph"/>
         <w:numPr>
           <w:ilvl w:val="0"/>
           <w:numId w:val="1"/>
@@ -999,7 +999,7 @@
     </w:p>
     <w:p>
       <w:pPr>
-        <w:pStyle w:val="a3"/>
+        <w:pStyle w:val="ListParagraph"/>
         <w:numPr>
           <w:ilvl w:val="0"/>
           <w:numId w:val="1"/>
@@ -1026,7 +1026,7 @@
     </w:p>
     <w:p>
       <w:pPr>
-        <w:pStyle w:val="a3"/>
+        <w:pStyle w:val="ListParagraph"/>
         <w:numPr>
           <w:ilvl w:val="0"/>
           <w:numId w:val="1"/>
@@ -1072,7 +1072,7 @@
     </w:p>
     <w:p>
       <w:pPr>
-        <w:pStyle w:val="3"/>
+        <w:pStyle w:val="Heading3"/>
       </w:pPr>
       <w:r>
         <w:t xml:space="preserve">Original </w:t>
@@ -1297,7 +1297,7 @@
     </w:p>
     <w:p>
       <w:pPr>
-        <w:pStyle w:val="2"/>
+        <w:pStyle w:val="Heading2"/>
       </w:pPr>
       <w:r>
         <w:t>Test Partitioning and Cases</w:t>
@@ -1305,7 +1305,7 @@
     </w:p>
     <w:p>
       <w:pPr>
-        <w:pStyle w:val="3"/>
+        <w:pStyle w:val="Heading3"/>
       </w:pPr>
       <w:r>
         <w:t>Existing Test Cases</w:t>
@@ -1744,7 +1744,7 @@
     <w:p/>
     <w:p>
       <w:pPr>
-        <w:pStyle w:val="3"/>
+        <w:pStyle w:val="Heading3"/>
       </w:pPr>
       <w:r>
         <w:t>Partition Testing Concept</w:t>
@@ -1752,7 +1752,7 @@
     </w:p>
     <w:p>
       <w:pPr>
-        <w:pStyle w:val="a7"/>
+        <w:pStyle w:val="NormalWeb"/>
         <w:shd w:val="clear" w:color="auto" w:fill="FFFFFF"/>
         <w:spacing w:before="0" w:beforeAutospacing="0" w:after="300" w:afterAutospacing="0"/>
         <w:rPr>
@@ -1768,7 +1768,7 @@
     </w:p>
     <w:p>
       <w:pPr>
-        <w:pStyle w:val="3"/>
+        <w:pStyle w:val="Heading3"/>
       </w:pPr>
       <w:r>
         <w:t>Feature Selection for Partitioning</w:t>
@@ -1776,7 +1776,7 @@
     </w:p>
     <w:p>
       <w:pPr>
-        <w:pStyle w:val="a7"/>
+        <w:pStyle w:val="NormalWeb"/>
         <w:shd w:val="clear" w:color="auto" w:fill="FFFFFF"/>
         <w:spacing w:before="0" w:beforeAutospacing="0" w:after="300" w:afterAutospacing="0"/>
         <w:rPr>
@@ -1808,7 +1808,7 @@
     </w:p>
     <w:p>
       <w:pPr>
-        <w:pStyle w:val="3"/>
+        <w:pStyle w:val="Heading3"/>
       </w:pPr>
       <w:r>
         <w:lastRenderedPageBreak/>
@@ -1817,7 +1817,7 @@
     </w:p>
     <w:p>
       <w:pPr>
-        <w:pStyle w:val="a7"/>
+        <w:pStyle w:val="NormalWeb"/>
         <w:shd w:val="clear" w:color="auto" w:fill="FFFFFF"/>
         <w:spacing w:before="0" w:beforeAutospacing="0" w:after="300" w:afterAutospacing="0"/>
         <w:rPr>
@@ -1969,7 +1969,7 @@
     </w:p>
     <w:p>
       <w:pPr>
-        <w:pStyle w:val="a7"/>
+        <w:pStyle w:val="NormalWeb"/>
         <w:shd w:val="clear" w:color="auto" w:fill="FFFFFF"/>
         <w:spacing w:before="300" w:beforeAutospacing="0" w:after="300" w:afterAutospacing="0"/>
         <w:rPr>
@@ -1985,7 +1985,7 @@
     </w:p>
     <w:p>
       <w:pPr>
-        <w:pStyle w:val="3"/>
+        <w:pStyle w:val="Heading3"/>
       </w:pPr>
       <w:r>
         <w:t>New JUnit Test Cases</w:t>
@@ -3759,7 +3759,7 @@
     </w:p>
     <w:p>
       <w:pPr>
-        <w:pStyle w:val="2"/>
+        <w:pStyle w:val="Heading2"/>
       </w:pPr>
       <w:r>
         <w:t>Conclusion</w:t>
@@ -3843,7 +3843,7 @@
     <w:p/>
     <w:p>
       <w:pPr>
-        <w:pStyle w:val="1"/>
+        <w:pStyle w:val="Heading1"/>
         <w:shd w:val="clear" w:color="auto" w:fill="FFFFFF"/>
         <w:spacing w:before="0" w:after="0"/>
         <w:jc w:val="center"/>
@@ -3893,7 +3893,7 @@
     </w:p>
     <w:p>
       <w:pPr>
-        <w:pStyle w:val="2"/>
+        <w:pStyle w:val="Heading2"/>
         <w:shd w:val="clear" w:color="auto" w:fill="FFFFFF"/>
       </w:pPr>
       <w:r>
@@ -3967,7 +3967,7 @@
     <w:p/>
     <w:p>
       <w:pPr>
-        <w:pStyle w:val="2"/>
+        <w:pStyle w:val="Heading2"/>
         <w:shd w:val="clear" w:color="auto" w:fill="FFFFFF"/>
       </w:pPr>
       <w:r>
@@ -4304,7 +4304,7 @@
     </w:p>
     <w:tbl>
       <w:tblPr>
-        <w:tblStyle w:val="5-3"/>
+        <w:tblStyle w:val="GridTable5Dark-Accent3"/>
         <w:tblW w:w="0" w:type="auto"/>
         <w:tblLook w:val="04A0" w:firstRow="1" w:lastRow="0" w:firstColumn="1" w:lastColumn="0" w:noHBand="0" w:noVBand="1"/>
       </w:tblPr>
@@ -5564,7 +5564,7 @@
     </w:p>
     <w:p>
       <w:pPr>
-        <w:pStyle w:val="2"/>
+        <w:pStyle w:val="Heading2"/>
         <w:shd w:val="clear" w:color="auto" w:fill="FFFFFF"/>
         <w:rPr>
           <w:rFonts w:eastAsiaTheme="minorEastAsia"/>
@@ -5586,7 +5586,7 @@
     </w:p>
     <w:p>
       <w:pPr>
-        <w:pStyle w:val="3"/>
+        <w:pStyle w:val="Heading3"/>
       </w:pPr>
       <w:r>
         <w:t>Test</w:t>
@@ -5609,7 +5609,7 @@
     </w:p>
     <w:p>
       <w:pPr>
-        <w:pStyle w:val="a7"/>
+        <w:pStyle w:val="NormalWeb"/>
         <w:shd w:val="clear" w:color="auto" w:fill="FFFFFF"/>
         <w:spacing w:before="300" w:beforeAutospacing="0" w:after="300" w:afterAutospacing="0"/>
         <w:rPr>
@@ -6589,7 +6589,7 @@
     <w:p/>
     <w:p>
       <w:pPr>
-        <w:pStyle w:val="3"/>
+        <w:pStyle w:val="Heading3"/>
       </w:pPr>
       <w:r>
         <w:t>Test</w:t>
@@ -6606,7 +6606,7 @@
     </w:p>
     <w:p>
       <w:pPr>
-        <w:pStyle w:val="a7"/>
+        <w:pStyle w:val="NormalWeb"/>
         <w:shd w:val="clear" w:color="auto" w:fill="FFFFFF"/>
         <w:spacing w:before="300" w:beforeAutospacing="0" w:after="300" w:afterAutospacing="0"/>
         <w:rPr>
@@ -6899,7 +6899,7 @@
     <w:p/>
     <w:p>
       <w:pPr>
-        <w:pStyle w:val="3"/>
+        <w:pStyle w:val="Heading3"/>
       </w:pPr>
       <w:r>
         <w:t>Test</w:t>
@@ -6916,7 +6916,7 @@
     </w:p>
     <w:p>
       <w:pPr>
-        <w:pStyle w:val="a7"/>
+        <w:pStyle w:val="NormalWeb"/>
         <w:shd w:val="clear" w:color="auto" w:fill="FFFFFF"/>
         <w:spacing w:before="300" w:beforeAutospacing="0" w:after="300" w:afterAutospacing="0"/>
         <w:rPr>
@@ -8086,7 +8086,7 @@
     </w:p>
     <w:p>
       <w:pPr>
-        <w:pStyle w:val="1"/>
+        <w:pStyle w:val="Heading1"/>
         <w:shd w:val="clear" w:color="auto" w:fill="FFFFFF"/>
         <w:spacing w:before="0" w:after="0"/>
         <w:jc w:val="center"/>
@@ -8101,7 +8101,7 @@
     </w:p>
     <w:p>
       <w:pPr>
-        <w:pStyle w:val="2"/>
+        <w:pStyle w:val="Heading2"/>
         <w:shd w:val="clear" w:color="auto" w:fill="FFFFFF"/>
       </w:pPr>
       <w:r>
@@ -8187,7 +8187,7 @@
     </w:p>
     <w:p>
       <w:pPr>
-        <w:pStyle w:val="2"/>
+        <w:pStyle w:val="Heading2"/>
         <w:rPr>
           <w:shd w:val="clear" w:color="auto" w:fill="FFFFFF"/>
         </w:rPr>
@@ -8421,7 +8421,7 @@
     </w:p>
     <w:p>
       <w:pPr>
-        <w:pStyle w:val="a3"/>
+        <w:pStyle w:val="ListParagraph"/>
         <w:numPr>
           <w:ilvl w:val="0"/>
           <w:numId w:val="11"/>
@@ -8446,7 +8446,7 @@
     </w:p>
     <w:p>
       <w:pPr>
-        <w:pStyle w:val="a3"/>
+        <w:pStyle w:val="ListParagraph"/>
         <w:numPr>
           <w:ilvl w:val="0"/>
           <w:numId w:val="11"/>
@@ -8471,7 +8471,7 @@
     </w:p>
     <w:p>
       <w:pPr>
-        <w:pStyle w:val="a3"/>
+        <w:pStyle w:val="ListParagraph"/>
         <w:numPr>
           <w:ilvl w:val="0"/>
           <w:numId w:val="11"/>
@@ -8496,7 +8496,7 @@
     </w:p>
     <w:p>
       <w:pPr>
-        <w:pStyle w:val="a3"/>
+        <w:pStyle w:val="ListParagraph"/>
         <w:numPr>
           <w:ilvl w:val="0"/>
           <w:numId w:val="11"/>
@@ -8682,7 +8682,7 @@
     </w:p>
     <w:p>
       <w:pPr>
-        <w:pStyle w:val="2"/>
+        <w:pStyle w:val="Heading2"/>
         <w:spacing w:line="360" w:lineRule="auto"/>
         <w:rPr>
           <w:shd w:val="clear" w:color="auto" w:fill="FFFFFF"/>
@@ -9220,7 +9220,7 @@
     </w:p>
     <w:p>
       <w:pPr>
-        <w:pStyle w:val="2"/>
+        <w:pStyle w:val="Heading2"/>
         <w:spacing w:line="360" w:lineRule="auto"/>
         <w:rPr>
           <w:shd w:val="clear" w:color="auto" w:fill="FFFFFF"/>
@@ -9259,7 +9259,7 @@
     </w:p>
     <w:p>
       <w:pPr>
-        <w:pStyle w:val="a7"/>
+        <w:pStyle w:val="NormalWeb"/>
         <w:shd w:val="clear" w:color="auto" w:fill="FFFFFF"/>
         <w:spacing w:before="0" w:beforeAutospacing="0" w:after="300" w:afterAutospacing="0"/>
         <w:rPr>
@@ -9277,7 +9277,7 @@
       <w:proofErr w:type="spellStart"/>
       <w:r>
         <w:rPr>
-          <w:rStyle w:val="HTML"/>
+          <w:rStyle w:val="HTMLCode"/>
           <w:rFonts w:ascii="Arial" w:hAnsi="Arial" w:cs="Arial"/>
           <w:b/>
           <w:bCs/>
@@ -9305,7 +9305,7 @@
       <w:proofErr w:type="spellStart"/>
       <w:r>
         <w:rPr>
-          <w:rStyle w:val="HTML"/>
+          <w:rStyle w:val="HTMLCode"/>
           <w:rFonts w:ascii="Arial" w:hAnsi="Arial" w:cs="Arial"/>
           <w:b/>
           <w:bCs/>
@@ -9324,7 +9324,7 @@
     </w:p>
     <w:p>
       <w:pPr>
-        <w:pStyle w:val="3"/>
+        <w:pStyle w:val="Heading3"/>
         <w:shd w:val="clear" w:color="auto" w:fill="FFFFFF"/>
         <w:spacing w:line="360" w:lineRule="auto"/>
         <w:rPr>
@@ -9354,7 +9354,7 @@
     </w:p>
     <w:p>
       <w:pPr>
-        <w:pStyle w:val="a7"/>
+        <w:pStyle w:val="NormalWeb"/>
         <w:numPr>
           <w:ilvl w:val="0"/>
           <w:numId w:val="13"/>
@@ -9368,7 +9368,7 @@
       </w:pPr>
       <w:r>
         <w:rPr>
-          <w:rStyle w:val="a4"/>
+          <w:rStyle w:val="Strong"/>
           <w:rFonts w:ascii="Arial" w:hAnsi="Arial" w:cs="Arial"/>
           <w:color w:val="0D0D0D"/>
         </w:rPr>
@@ -9384,7 +9384,7 @@
       <w:proofErr w:type="spellStart"/>
       <w:r>
         <w:rPr>
-          <w:rStyle w:val="HTML"/>
+          <w:rStyle w:val="HTMLCode"/>
           <w:rFonts w:ascii="Arial" w:hAnsi="Arial" w:cs="Arial"/>
           <w:b/>
           <w:bCs/>
@@ -9429,7 +9429,7 @@
     </w:p>
     <w:p>
       <w:pPr>
-        <w:pStyle w:val="a7"/>
+        <w:pStyle w:val="NormalWeb"/>
         <w:numPr>
           <w:ilvl w:val="0"/>
           <w:numId w:val="13"/>
@@ -9443,7 +9443,7 @@
       </w:pPr>
       <w:r>
         <w:rPr>
-          <w:rStyle w:val="a4"/>
+          <w:rStyle w:val="Strong"/>
           <w:rFonts w:ascii="Arial" w:hAnsi="Arial" w:cs="Arial"/>
           <w:color w:val="0D0D0D"/>
         </w:rPr>
@@ -9459,7 +9459,7 @@
       <w:proofErr w:type="spellStart"/>
       <w:r>
         <w:rPr>
-          <w:rStyle w:val="HTML"/>
+          <w:rStyle w:val="HTMLCode"/>
           <w:rFonts w:ascii="Arial" w:hAnsi="Arial" w:cs="Arial"/>
           <w:b/>
           <w:bCs/>
@@ -9478,7 +9478,7 @@
       <w:proofErr w:type="spellStart"/>
       <w:r>
         <w:rPr>
-          <w:rStyle w:val="HTML"/>
+          <w:rStyle w:val="HTMLCode"/>
           <w:rFonts w:ascii="Arial" w:hAnsi="Arial" w:cs="Arial"/>
           <w:b/>
           <w:bCs/>
@@ -9497,7 +9497,7 @@
     </w:p>
     <w:p>
       <w:pPr>
-        <w:pStyle w:val="a7"/>
+        <w:pStyle w:val="NormalWeb"/>
         <w:shd w:val="clear" w:color="auto" w:fill="FFFFFF"/>
         <w:spacing w:before="0" w:beforeAutospacing="0" w:after="0" w:afterAutospacing="0"/>
         <w:ind w:left="720"/>
@@ -9575,7 +9575,7 @@
     </w:p>
     <w:p>
       <w:pPr>
-        <w:pStyle w:val="3"/>
+        <w:pStyle w:val="Heading3"/>
         <w:shd w:val="clear" w:color="auto" w:fill="FFFFFF"/>
         <w:spacing w:line="360" w:lineRule="auto"/>
         <w:rPr>
@@ -9605,7 +9605,7 @@
     </w:p>
     <w:p>
       <w:pPr>
-        <w:pStyle w:val="a7"/>
+        <w:pStyle w:val="NormalWeb"/>
         <w:numPr>
           <w:ilvl w:val="0"/>
           <w:numId w:val="13"/>
@@ -9619,7 +9619,7 @@
       </w:pPr>
       <w:r>
         <w:rPr>
-          <w:rStyle w:val="a4"/>
+          <w:rStyle w:val="Strong"/>
           <w:rFonts w:ascii="Arial" w:hAnsi="Arial" w:cs="Arial"/>
           <w:color w:val="0D0D0D"/>
         </w:rPr>
@@ -9635,7 +9635,7 @@
       <w:proofErr w:type="spellStart"/>
       <w:r>
         <w:rPr>
-          <w:rStyle w:val="HTML"/>
+          <w:rStyle w:val="HTMLCode"/>
           <w:rFonts w:ascii="Arial" w:hAnsi="Arial" w:cs="Arial"/>
           <w:b/>
           <w:bCs/>
@@ -9680,7 +9680,7 @@
     </w:p>
     <w:p>
       <w:pPr>
-        <w:pStyle w:val="a7"/>
+        <w:pStyle w:val="NormalWeb"/>
         <w:numPr>
           <w:ilvl w:val="0"/>
           <w:numId w:val="13"/>
@@ -9694,7 +9694,7 @@
       </w:pPr>
       <w:r>
         <w:rPr>
-          <w:rStyle w:val="a4"/>
+          <w:rStyle w:val="Strong"/>
           <w:rFonts w:ascii="Arial" w:hAnsi="Arial" w:cs="Arial"/>
           <w:color w:val="0D0D0D"/>
         </w:rPr>
@@ -9710,7 +9710,7 @@
       <w:proofErr w:type="spellStart"/>
       <w:r>
         <w:rPr>
-          <w:rStyle w:val="HTML"/>
+          <w:rStyle w:val="HTMLCode"/>
           <w:rFonts w:ascii="Arial" w:hAnsi="Arial" w:cs="Arial"/>
           <w:b/>
           <w:bCs/>
@@ -9754,7 +9754,7 @@
     </w:p>
     <w:p>
       <w:pPr>
-        <w:pStyle w:val="a7"/>
+        <w:pStyle w:val="NormalWeb"/>
         <w:shd w:val="clear" w:color="auto" w:fill="FFFFFF"/>
         <w:spacing w:before="0" w:beforeAutospacing="0" w:after="0" w:afterAutospacing="0"/>
         <w:ind w:left="360"/>
@@ -9819,7 +9819,7 @@
     </w:p>
     <w:p>
       <w:pPr>
-        <w:pStyle w:val="3"/>
+        <w:pStyle w:val="Heading3"/>
       </w:pPr>
       <w:proofErr w:type="spellStart"/>
       <w:r>
@@ -9839,7 +9839,7 @@
     </w:p>
     <w:p>
       <w:pPr>
-        <w:pStyle w:val="a7"/>
+        <w:pStyle w:val="NormalWeb"/>
         <w:numPr>
           <w:ilvl w:val="0"/>
           <w:numId w:val="19"/>
@@ -9906,7 +9906,7 @@
     </w:p>
     <w:p>
       <w:pPr>
-        <w:pStyle w:val="a3"/>
+        <w:pStyle w:val="ListParagraph"/>
         <w:widowControl/>
         <w:numPr>
           <w:ilvl w:val="0"/>
@@ -9954,7 +9954,7 @@
       <w:proofErr w:type="spellStart"/>
       <w:r>
         <w:rPr>
-          <w:rStyle w:val="HTML"/>
+          <w:rStyle w:val="HTMLCode"/>
           <w:rFonts w:ascii="Arial" w:hAnsi="Arial" w:cs="Arial"/>
           <w:b/>
           <w:bCs/>
@@ -9975,7 +9975,7 @@
       <w:proofErr w:type="spellStart"/>
       <w:r>
         <w:rPr>
-          <w:rStyle w:val="HTML"/>
+          <w:rStyle w:val="HTMLCode"/>
           <w:rFonts w:ascii="Arial" w:hAnsi="Arial" w:cs="Arial"/>
           <w:b/>
           <w:bCs/>
@@ -10094,7 +10094,7 @@
     </w:p>
     <w:p>
       <w:pPr>
-        <w:pStyle w:val="3"/>
+        <w:pStyle w:val="Heading3"/>
         <w:shd w:val="clear" w:color="auto" w:fill="FFFFFF"/>
         <w:spacing w:line="360" w:lineRule="auto"/>
         <w:rPr>
@@ -10115,7 +10115,7 @@
     </w:p>
     <w:p>
       <w:pPr>
-        <w:pStyle w:val="a7"/>
+        <w:pStyle w:val="NormalWeb"/>
         <w:shd w:val="clear" w:color="auto" w:fill="FFFFFF"/>
         <w:spacing w:before="0" w:beforeAutospacing="0" w:after="300" w:afterAutospacing="0"/>
         <w:rPr>
@@ -10147,7 +10147,7 @@
       </w:pPr>
       <w:r>
         <w:rPr>
-          <w:rStyle w:val="a4"/>
+          <w:rStyle w:val="Strong"/>
           <w:rFonts w:cs="Arial"/>
           <w:color w:val="0D0D0D"/>
         </w:rPr>
@@ -10177,7 +10177,7 @@
       </w:pPr>
       <w:r>
         <w:rPr>
-          <w:rStyle w:val="a4"/>
+          <w:rStyle w:val="Strong"/>
           <w:rFonts w:cs="Arial"/>
           <w:color w:val="0D0D0D"/>
         </w:rPr>
@@ -10207,7 +10207,7 @@
       </w:pPr>
       <w:r>
         <w:rPr>
-          <w:rStyle w:val="a4"/>
+          <w:rStyle w:val="Strong"/>
           <w:rFonts w:cs="Arial"/>
           <w:color w:val="0D0D0D"/>
         </w:rPr>
@@ -10253,7 +10253,7 @@
       </w:pPr>
       <w:r>
         <w:rPr>
-          <w:rStyle w:val="a4"/>
+          <w:rStyle w:val="Strong"/>
           <w:rFonts w:cs="Arial"/>
           <w:color w:val="0D0D0D"/>
         </w:rPr>
@@ -10269,7 +10269,7 @@
     </w:p>
     <w:p>
       <w:pPr>
-        <w:pStyle w:val="a7"/>
+        <w:pStyle w:val="NormalWeb"/>
         <w:shd w:val="clear" w:color="auto" w:fill="FFFFFF"/>
         <w:spacing w:before="300" w:beforeAutospacing="0" w:after="0" w:afterAutospacing="0"/>
         <w:rPr>
@@ -10287,7 +10287,7 @@
     </w:p>
     <w:p>
       <w:pPr>
-        <w:pStyle w:val="3"/>
+        <w:pStyle w:val="Heading3"/>
       </w:pPr>
       <w:r>
         <w:rPr>
@@ -10302,7 +10302,7 @@
     </w:p>
     <w:p>
       <w:pPr>
-        <w:pStyle w:val="a7"/>
+        <w:pStyle w:val="NormalWeb"/>
         <w:shd w:val="clear" w:color="auto" w:fill="FFFFFF"/>
         <w:spacing w:before="300" w:beforeAutospacing="0" w:after="0" w:afterAutospacing="0"/>
         <w:rPr>
@@ -10656,7 +10656,7 @@
     </w:p>
     <w:p>
       <w:pPr>
-        <w:pStyle w:val="1"/>
+        <w:pStyle w:val="Heading1"/>
         <w:shd w:val="clear" w:color="auto" w:fill="FFFFFF"/>
         <w:spacing w:before="0" w:after="0"/>
         <w:jc w:val="center"/>
@@ -10677,7 +10677,7 @@
     </w:p>
     <w:p>
       <w:pPr>
-        <w:pStyle w:val="2"/>
+        <w:pStyle w:val="Heading2"/>
         <w:shd w:val="clear" w:color="auto" w:fill="FFFFFF"/>
       </w:pPr>
       <w:r>
@@ -10736,7 +10736,7 @@
     </w:p>
     <w:p>
       <w:pPr>
-        <w:pStyle w:val="2"/>
+        <w:pStyle w:val="Heading2"/>
         <w:shd w:val="clear" w:color="auto" w:fill="FFFFFF"/>
       </w:pPr>
       <w:r>
@@ -10827,7 +10827,7 @@
     </w:p>
     <w:p>
       <w:pPr>
-        <w:pStyle w:val="2"/>
+        <w:pStyle w:val="Heading2"/>
       </w:pPr>
       <w:r>
         <w:rPr>
@@ -11170,7 +11170,7 @@
     </w:p>
     <w:p>
       <w:pPr>
-        <w:pStyle w:val="a3"/>
+        <w:pStyle w:val="ListParagraph"/>
         <w:numPr>
           <w:ilvl w:val="0"/>
           <w:numId w:val="21"/>
@@ -11195,7 +11195,7 @@
     </w:p>
     <w:p>
       <w:pPr>
-        <w:pStyle w:val="a3"/>
+        <w:pStyle w:val="ListParagraph"/>
         <w:numPr>
           <w:ilvl w:val="0"/>
           <w:numId w:val="21"/>
@@ -11234,7 +11234,7 @@
     </w:p>
     <w:p>
       <w:pPr>
-        <w:pStyle w:val="a3"/>
+        <w:pStyle w:val="ListParagraph"/>
         <w:numPr>
           <w:ilvl w:val="0"/>
           <w:numId w:val="21"/>
@@ -11289,7 +11289,7 @@
     </w:p>
     <w:p>
       <w:pPr>
-        <w:pStyle w:val="a3"/>
+        <w:pStyle w:val="ListParagraph"/>
         <w:numPr>
           <w:ilvl w:val="0"/>
           <w:numId w:val="21"/>
@@ -11308,7 +11308,7 @@
     </w:p>
     <w:p>
       <w:pPr>
-        <w:pStyle w:val="a3"/>
+        <w:pStyle w:val="ListParagraph"/>
         <w:numPr>
           <w:ilvl w:val="0"/>
           <w:numId w:val="21"/>
@@ -11342,7 +11342,7 @@
     </w:p>
     <w:p>
       <w:pPr>
-        <w:pStyle w:val="a3"/>
+        <w:pStyle w:val="ListParagraph"/>
         <w:numPr>
           <w:ilvl w:val="0"/>
           <w:numId w:val="21"/>
@@ -11387,7 +11387,7 @@
     </w:p>
     <w:p>
       <w:pPr>
-        <w:pStyle w:val="a3"/>
+        <w:pStyle w:val="ListParagraph"/>
         <w:numPr>
           <w:ilvl w:val="0"/>
           <w:numId w:val="21"/>
@@ -11406,7 +11406,7 @@
     </w:p>
     <w:p>
       <w:pPr>
-        <w:pStyle w:val="a3"/>
+        <w:pStyle w:val="ListParagraph"/>
         <w:numPr>
           <w:ilvl w:val="0"/>
           <w:numId w:val="21"/>
@@ -11439,7 +11439,7 @@
     </w:p>
     <w:p>
       <w:pPr>
-        <w:pStyle w:val="a3"/>
+        <w:pStyle w:val="ListParagraph"/>
         <w:numPr>
           <w:ilvl w:val="0"/>
           <w:numId w:val="21"/>
@@ -11458,7 +11458,7 @@
     </w:p>
     <w:p>
       <w:pPr>
-        <w:pStyle w:val="a3"/>
+        <w:pStyle w:val="ListParagraph"/>
         <w:numPr>
           <w:ilvl w:val="0"/>
           <w:numId w:val="21"/>
@@ -11495,7 +11495,7 @@
     </w:p>
     <w:p>
       <w:pPr>
-        <w:pStyle w:val="a3"/>
+        <w:pStyle w:val="ListParagraph"/>
         <w:numPr>
           <w:ilvl w:val="0"/>
           <w:numId w:val="21"/>
@@ -11546,7 +11546,7 @@
     </w:p>
     <w:p>
       <w:pPr>
-        <w:pStyle w:val="a3"/>
+        <w:pStyle w:val="ListParagraph"/>
         <w:numPr>
           <w:ilvl w:val="0"/>
           <w:numId w:val="21"/>
@@ -11589,7 +11589,7 @@
     </w:p>
     <w:p>
       <w:pPr>
-        <w:pStyle w:val="2"/>
+        <w:pStyle w:val="Heading2"/>
       </w:pPr>
       <w:r>
         <w:rPr>
@@ -11603,7 +11603,7 @@
     </w:p>
     <w:p>
       <w:pPr>
-        <w:pStyle w:val="3"/>
+        <w:pStyle w:val="Heading3"/>
       </w:pPr>
       <w:r>
         <w:t>test "</w:t>
@@ -11706,7 +11706,7 @@
     </w:p>
     <w:p>
       <w:pPr>
-        <w:pStyle w:val="a3"/>
+        <w:pStyle w:val="ListParagraph"/>
         <w:numPr>
           <w:ilvl w:val="0"/>
           <w:numId w:val="24"/>
@@ -11725,7 +11725,7 @@
     </w:p>
     <w:p>
       <w:pPr>
-        <w:pStyle w:val="a3"/>
+        <w:pStyle w:val="ListParagraph"/>
         <w:numPr>
           <w:ilvl w:val="0"/>
           <w:numId w:val="24"/>
@@ -11750,7 +11750,7 @@
     </w:p>
     <w:p>
       <w:pPr>
-        <w:pStyle w:val="a3"/>
+        <w:pStyle w:val="ListParagraph"/>
         <w:numPr>
           <w:ilvl w:val="0"/>
           <w:numId w:val="24"/>
@@ -11775,7 +11775,7 @@
     </w:p>
     <w:p>
       <w:pPr>
-        <w:pStyle w:val="a3"/>
+        <w:pStyle w:val="ListParagraph"/>
         <w:numPr>
           <w:ilvl w:val="0"/>
           <w:numId w:val="24"/>
@@ -11971,7 +11971,7 @@
     </w:p>
     <w:p>
       <w:pPr>
-        <w:pStyle w:val="3"/>
+        <w:pStyle w:val="Heading3"/>
       </w:pPr>
       <w:r>
         <w:t>test "</w:t>
@@ -12303,7 +12303,7 @@
     </w:p>
     <w:p>
       <w:pPr>
-        <w:pStyle w:val="1"/>
+        <w:pStyle w:val="Heading1"/>
         <w:shd w:val="clear" w:color="auto" w:fill="FFFFFF"/>
         <w:spacing w:before="0" w:after="0"/>
         <w:jc w:val="center"/>
@@ -12329,7 +12329,7 @@
     </w:p>
     <w:p>
       <w:pPr>
-        <w:pStyle w:val="2"/>
+        <w:pStyle w:val="Heading2"/>
       </w:pPr>
       <w:r>
         <w:t>Testable Design</w:t>
@@ -12369,7 +12369,7 @@
     </w:p>
     <w:p>
       <w:pPr>
-        <w:pStyle w:val="a3"/>
+        <w:pStyle w:val="ListParagraph"/>
         <w:numPr>
           <w:ilvl w:val="0"/>
           <w:numId w:val="25"/>
@@ -12408,7 +12408,7 @@
     </w:p>
     <w:p>
       <w:pPr>
-        <w:pStyle w:val="a3"/>
+        <w:pStyle w:val="ListParagraph"/>
         <w:numPr>
           <w:ilvl w:val="0"/>
           <w:numId w:val="25"/>
@@ -12447,7 +12447,7 @@
     </w:p>
     <w:p>
       <w:pPr>
-        <w:pStyle w:val="a3"/>
+        <w:pStyle w:val="ListParagraph"/>
         <w:numPr>
           <w:ilvl w:val="0"/>
           <w:numId w:val="25"/>
@@ -12486,7 +12486,7 @@
     </w:p>
     <w:p>
       <w:pPr>
-        <w:pStyle w:val="a3"/>
+        <w:pStyle w:val="ListParagraph"/>
         <w:numPr>
           <w:ilvl w:val="0"/>
           <w:numId w:val="25"/>
@@ -12525,7 +12525,7 @@
     </w:p>
     <w:p>
       <w:pPr>
-        <w:pStyle w:val="a3"/>
+        <w:pStyle w:val="ListParagraph"/>
         <w:numPr>
           <w:ilvl w:val="0"/>
           <w:numId w:val="25"/>
@@ -12612,7 +12612,7 @@
     </w:p>
     <w:p>
       <w:pPr>
-        <w:pStyle w:val="2"/>
+        <w:pStyle w:val="Heading2"/>
       </w:pPr>
       <w:r>
         <w:rPr>
@@ -12680,7 +12680,7 @@
     </w:p>
     <w:p>
       <w:pPr>
-        <w:pStyle w:val="a3"/>
+        <w:pStyle w:val="ListParagraph"/>
         <w:numPr>
           <w:ilvl w:val="0"/>
           <w:numId w:val="26"/>
@@ -12705,7 +12705,7 @@
     </w:p>
     <w:p>
       <w:pPr>
-        <w:pStyle w:val="a3"/>
+        <w:pStyle w:val="ListParagraph"/>
         <w:ind w:left="440" w:firstLineChars="0" w:firstLine="0"/>
         <w:jc w:val="center"/>
         <w:rPr>
@@ -12755,7 +12755,7 @@
     </w:p>
     <w:p>
       <w:pPr>
-        <w:pStyle w:val="a3"/>
+        <w:pStyle w:val="ListParagraph"/>
         <w:ind w:left="440" w:firstLineChars="0" w:firstLine="0"/>
         <w:rPr>
           <w:rFonts w:eastAsiaTheme="minorEastAsia"/>
@@ -12782,7 +12782,7 @@
     </w:p>
     <w:p>
       <w:pPr>
-        <w:pStyle w:val="a3"/>
+        <w:pStyle w:val="ListParagraph"/>
         <w:numPr>
           <w:ilvl w:val="0"/>
           <w:numId w:val="26"/>
@@ -12849,7 +12849,7 @@
     </w:p>
     <w:p>
       <w:pPr>
-        <w:pStyle w:val="a3"/>
+        <w:pStyle w:val="ListParagraph"/>
         <w:ind w:left="440" w:firstLineChars="0" w:firstLine="0"/>
         <w:jc w:val="center"/>
         <w:rPr>
@@ -12899,7 +12899,7 @@
     </w:p>
     <w:p>
       <w:pPr>
-        <w:pStyle w:val="a3"/>
+        <w:pStyle w:val="ListParagraph"/>
         <w:ind w:left="440" w:firstLineChars="0" w:firstLine="0"/>
         <w:rPr>
           <w:rFonts w:eastAsiaTheme="minorEastAsia"/>
@@ -12977,7 +12977,7 @@
     </w:p>
     <w:p>
       <w:pPr>
-        <w:pStyle w:val="a3"/>
+        <w:pStyle w:val="ListParagraph"/>
         <w:numPr>
           <w:ilvl w:val="0"/>
           <w:numId w:val="26"/>
@@ -13037,7 +13037,7 @@
     </w:p>
     <w:p>
       <w:pPr>
-        <w:pStyle w:val="a3"/>
+        <w:pStyle w:val="ListParagraph"/>
         <w:ind w:left="440" w:firstLineChars="0" w:firstLine="0"/>
         <w:jc w:val="center"/>
         <w:rPr>
@@ -13160,7 +13160,7 @@
     </w:p>
     <w:p>
       <w:pPr>
-        <w:pStyle w:val="2"/>
+        <w:pStyle w:val="Heading2"/>
       </w:pPr>
       <w:r>
         <w:rPr>
@@ -13174,7 +13174,7 @@
     </w:p>
     <w:p>
       <w:pPr>
-        <w:pStyle w:val="3"/>
+        <w:pStyle w:val="Heading3"/>
       </w:pPr>
       <w:r>
         <w:rPr>
@@ -13394,7 +13394,7 @@
     </w:p>
     <w:p>
       <w:pPr>
-        <w:pStyle w:val="3"/>
+        <w:pStyle w:val="Heading3"/>
       </w:pPr>
       <w:r>
         <w:rPr>
@@ -13544,7 +13544,7 @@
     </w:p>
     <w:p>
       <w:pPr>
-        <w:pStyle w:val="3"/>
+        <w:pStyle w:val="Heading3"/>
       </w:pPr>
       <w:r>
         <w:rPr>
@@ -13666,7 +13666,7 @@
     </w:p>
     <w:p>
       <w:pPr>
-        <w:pStyle w:val="3"/>
+        <w:pStyle w:val="Heading2"/>
       </w:pPr>
       <w:r>
         <w:rPr>
@@ -13680,45 +13680,29 @@
     </w:p>
     <w:p>
       <w:pPr>
-        <w:widowControl/>
-        <w:shd w:val="clear" w:color="auto" w:fill="FFFFFF"/>
-        <w:spacing w:before="300" w:after="300"/>
-        <w:jc w:val="left"/>
-        <w:rPr>
-          <w:rFonts w:eastAsia="宋体" w:cs="Arial"/>
-          <w:b/>
-          <w:bCs/>
-          <w:color w:val="0D0D0D"/>
-          <w:kern w:val="0"/>
+        <w:rPr>
+          <w:b/>
+          <w:bCs/>
           <w:sz w:val="28"/>
           <w:szCs w:val="28"/>
-          <w14:ligatures w14:val="none"/>
-        </w:rPr>
-      </w:pPr>
-      <w:r>
-        <w:rPr>
-          <w:rFonts w:eastAsia="宋体" w:cs="Arial"/>
-          <w:b/>
-          <w:bCs/>
-          <w:color w:val="0D0D0D"/>
-          <w:kern w:val="0"/>
+        </w:rPr>
+      </w:pPr>
+      <w:r>
+        <w:rPr>
+          <w:b/>
+          <w:bCs/>
           <w:sz w:val="28"/>
           <w:szCs w:val="28"/>
-          <w14:ligatures w14:val="none"/>
         </w:rPr>
         <w:t xml:space="preserve">Test Case 1: </w:t>
       </w:r>
       <w:proofErr w:type="spellStart"/>
       <w:r>
         <w:rPr>
-          <w:rFonts w:eastAsia="宋体" w:cs="Arial"/>
-          <w:b/>
-          <w:bCs/>
-          <w:color w:val="0D0D0D"/>
-          <w:kern w:val="0"/>
+          <w:b/>
+          <w:bCs/>
           <w:sz w:val="28"/>
           <w:szCs w:val="28"/>
-          <w14:ligatures w14:val="none"/>
         </w:rPr>
         <w:t>testRefreshClientWithProxy</w:t>
       </w:r>
@@ -13889,45 +13873,29 @@
     </w:p>
     <w:p>
       <w:pPr>
-        <w:widowControl/>
-        <w:shd w:val="clear" w:color="auto" w:fill="FFFFFF"/>
-        <w:spacing w:before="300" w:after="300"/>
-        <w:jc w:val="left"/>
-        <w:rPr>
-          <w:rFonts w:eastAsia="宋体" w:cs="Arial"/>
-          <w:b/>
-          <w:bCs/>
-          <w:color w:val="0D0D0D"/>
-          <w:kern w:val="0"/>
+        <w:rPr>
+          <w:b/>
+          <w:bCs/>
           <w:sz w:val="28"/>
           <w:szCs w:val="28"/>
-          <w14:ligatures w14:val="none"/>
-        </w:rPr>
-      </w:pPr>
-      <w:r>
-        <w:rPr>
-          <w:rFonts w:eastAsia="宋体" w:cs="Arial"/>
-          <w:b/>
-          <w:bCs/>
-          <w:color w:val="0D0D0D"/>
-          <w:kern w:val="0"/>
+        </w:rPr>
+      </w:pPr>
+      <w:r>
+        <w:rPr>
+          <w:b/>
+          <w:bCs/>
           <w:sz w:val="28"/>
           <w:szCs w:val="28"/>
-          <w14:ligatures w14:val="none"/>
         </w:rPr>
         <w:t xml:space="preserve">Test Case 2: </w:t>
       </w:r>
       <w:proofErr w:type="spellStart"/>
       <w:r>
         <w:rPr>
-          <w:rFonts w:eastAsia="宋体" w:cs="Arial"/>
-          <w:b/>
-          <w:bCs/>
-          <w:color w:val="0D0D0D"/>
-          <w:kern w:val="0"/>
+          <w:b/>
+          <w:bCs/>
           <w:sz w:val="28"/>
           <w:szCs w:val="28"/>
-          <w14:ligatures w14:val="none"/>
         </w:rPr>
         <w:t>testGetConfigReturnsDefaultValue</w:t>
       </w:r>
@@ -14130,45 +14098,29 @@
     </w:p>
     <w:p>
       <w:pPr>
-        <w:widowControl/>
-        <w:shd w:val="clear" w:color="auto" w:fill="FFFFFF"/>
-        <w:spacing w:before="300" w:after="300"/>
-        <w:jc w:val="left"/>
-        <w:rPr>
-          <w:rFonts w:eastAsia="宋体" w:cs="Arial"/>
-          <w:b/>
-          <w:bCs/>
-          <w:color w:val="0D0D0D"/>
-          <w:kern w:val="0"/>
+        <w:rPr>
+          <w:b/>
+          <w:bCs/>
           <w:sz w:val="28"/>
           <w:szCs w:val="28"/>
-          <w14:ligatures w14:val="none"/>
-        </w:rPr>
-      </w:pPr>
-      <w:r>
-        <w:rPr>
-          <w:rFonts w:eastAsia="宋体" w:cs="Arial"/>
-          <w:b/>
-          <w:bCs/>
-          <w:color w:val="0D0D0D"/>
-          <w:kern w:val="0"/>
+        </w:rPr>
+      </w:pPr>
+      <w:r>
+        <w:rPr>
+          <w:b/>
+          <w:bCs/>
           <w:sz w:val="28"/>
           <w:szCs w:val="28"/>
-          <w14:ligatures w14:val="none"/>
         </w:rPr>
         <w:t xml:space="preserve">Test Case 3: </w:t>
       </w:r>
       <w:proofErr w:type="spellStart"/>
       <w:r>
         <w:rPr>
-          <w:rFonts w:eastAsia="宋体" w:cs="Arial"/>
-          <w:b/>
-          <w:bCs/>
-          <w:color w:val="0D0D0D"/>
-          <w:kern w:val="0"/>
+          <w:b/>
+          <w:bCs/>
           <w:sz w:val="28"/>
           <w:szCs w:val="28"/>
-          <w14:ligatures w14:val="none"/>
         </w:rPr>
         <w:t>testGetIntegerConfig</w:t>
       </w:r>
@@ -14371,6 +14323,36 @@
     </w:p>
     <w:p>
       <w:pPr>
+        <w:rPr>
+          <w:b/>
+          <w:bCs/>
+          <w:sz w:val="28"/>
+          <w:szCs w:val="28"/>
+        </w:rPr>
+      </w:pPr>
+      <w:r>
+        <w:rPr>
+          <w:b/>
+          <w:bCs/>
+          <w:sz w:val="28"/>
+          <w:szCs w:val="28"/>
+        </w:rPr>
+        <w:t xml:space="preserve">Test Case 4: </w:t>
+      </w:r>
+      <w:proofErr w:type="spellStart"/>
+      <w:r>
+        <w:rPr>
+          <w:b/>
+          <w:bCs/>
+          <w:sz w:val="28"/>
+          <w:szCs w:val="28"/>
+        </w:rPr>
+        <w:t>testMaskApiKey</w:t>
+      </w:r>
+      <w:proofErr w:type="spellEnd"/>
+    </w:p>
+    <w:p>
+      <w:pPr>
         <w:widowControl/>
         <w:shd w:val="clear" w:color="auto" w:fill="FFFFFF"/>
         <w:spacing w:before="300" w:after="300"/>
@@ -14381,61 +14363,15 @@
           <w:bCs/>
           <w:color w:val="0D0D0D"/>
           <w:kern w:val="0"/>
-          <w:sz w:val="28"/>
-          <w:szCs w:val="28"/>
           <w14:ligatures w14:val="none"/>
         </w:rPr>
       </w:pPr>
       <w:r>
         <w:rPr>
-          <w:rFonts w:eastAsia="宋体" w:cs="Arial"/>
-          <w:b/>
-          <w:bCs/>
-          <w:color w:val="0D0D0D"/>
-          <w:kern w:val="0"/>
-          <w:sz w:val="28"/>
-          <w:szCs w:val="28"/>
-          <w14:ligatures w14:val="none"/>
+          <w:rFonts w:cs="Arial"/>
+          <w:noProof/>
         </w:rPr>
         <w:lastRenderedPageBreak/>
-        <w:t xml:space="preserve">Test Case 4: </w:t>
-      </w:r>
-      <w:proofErr w:type="spellStart"/>
-      <w:r>
-        <w:rPr>
-          <w:rFonts w:eastAsia="宋体" w:cs="Arial"/>
-          <w:b/>
-          <w:bCs/>
-          <w:color w:val="0D0D0D"/>
-          <w:kern w:val="0"/>
-          <w:sz w:val="28"/>
-          <w:szCs w:val="28"/>
-          <w14:ligatures w14:val="none"/>
-        </w:rPr>
-        <w:t>testMaskApiKey</w:t>
-      </w:r>
-      <w:proofErr w:type="spellEnd"/>
-    </w:p>
-    <w:p>
-      <w:pPr>
-        <w:widowControl/>
-        <w:shd w:val="clear" w:color="auto" w:fill="FFFFFF"/>
-        <w:spacing w:before="300" w:after="300"/>
-        <w:jc w:val="left"/>
-        <w:rPr>
-          <w:rFonts w:eastAsia="宋体" w:cs="Arial"/>
-          <w:b/>
-          <w:bCs/>
-          <w:color w:val="0D0D0D"/>
-          <w:kern w:val="0"/>
-          <w14:ligatures w14:val="none"/>
-        </w:rPr>
-      </w:pPr>
-      <w:r>
-        <w:rPr>
-          <w:rFonts w:cs="Arial"/>
-          <w:noProof/>
-        </w:rPr>
         <w:drawing>
           <wp:inline distT="0" distB="0" distL="0" distR="0" wp14:anchorId="2FF4565D" wp14:editId="15D0C28A">
             <wp:extent cx="5274310" cy="716915"/>
@@ -14625,106 +14561,57 @@
     </w:p>
     <w:p>
       <w:pPr>
-        <w:pStyle w:val="3"/>
-        <w:rPr>
-          <w:rStyle w:val="a4"/>
-          <w:rFonts w:cs="Arial"/>
-          <w:b/>
-          <w:bCs/>
+        <w:pStyle w:val="Heading2"/>
+      </w:pPr>
+      <w:r>
+        <w:t>Mocking </w:t>
+      </w:r>
+    </w:p>
+    <w:p>
+      <w:pPr>
+        <w:rPr>
+          <w:rFonts w:cs="Arial"/>
+          <w:color w:val="0D0D0D"/>
           <w:shd w:val="clear" w:color="auto" w:fill="FFFFFF"/>
         </w:rPr>
       </w:pPr>
       <w:r>
         <w:rPr>
-          <w:rStyle w:val="a4"/>
-          <w:rFonts w:cs="Arial"/>
-          <w:b/>
-          <w:bCs/>
+          <w:rFonts w:cs="Arial"/>
+          <w:color w:val="0D0D0D"/>
           <w:shd w:val="clear" w:color="auto" w:fill="FFFFFF"/>
         </w:rPr>
-        <w:t>Mocking </w:t>
-      </w:r>
-    </w:p>
-    <w:p>
-      <w:pPr>
-        <w:rPr>
-          <w:rFonts w:cs="Arial"/>
+        <w:t>Mocking in testing refers to the creation of fake objects that mimic the behavior of real ones, allowing developers to isolate the piece of code they’re testing. This technique simplifies the testing process by providing control over the responses of dependencies, ensuring tests run quickly and deterministically. Ultimately, mocking is invaluable for verifying that a unit of code correctly interacts with its external dependencies, without having to rely on those dependencies being present.</w:t>
+      </w:r>
+    </w:p>
+    <w:p>
+      <w:pPr>
+        <w:rPr>
+          <w:rFonts w:eastAsiaTheme="minorEastAsia" w:cs="Arial"/>
           <w:color w:val="0D0D0D"/>
           <w:shd w:val="clear" w:color="auto" w:fill="FFFFFF"/>
         </w:rPr>
       </w:pPr>
-      <w:r>
-        <w:rPr>
-          <w:rFonts w:cs="Arial"/>
-          <w:color w:val="0D0D0D"/>
-          <w:shd w:val="clear" w:color="auto" w:fill="FFFFFF"/>
-        </w:rPr>
-        <w:t>Mocking in testing refers to the creation of fake objects that mimic the behavior of real ones, allowing developers to isolate the piece of code they’re testing. This technique simplifies the testing process by providing control over the responses of dependencies, ensuring tests run quickly and deterministically. Ultimately, mocking is invaluable for verifying that a unit of code correctly interacts with its external dependencies, without having to rely on those dependencies being present.</w:t>
-      </w:r>
-    </w:p>
-    <w:p>
-      <w:pPr>
-        <w:rPr>
-          <w:rFonts w:eastAsiaTheme="minorEastAsia" w:cs="Arial"/>
-          <w:color w:val="0D0D0D"/>
-          <w:shd w:val="clear" w:color="auto" w:fill="FFFFFF"/>
-        </w:rPr>
-      </w:pPr>
-    </w:p>
-    <w:p>
-      <w:pPr>
-        <w:pStyle w:val="3"/>
-        <w:rPr>
-          <w:rFonts w:cs="Arial"/>
-          <w:shd w:val="clear" w:color="auto" w:fill="FFFFFF"/>
-        </w:rPr>
-      </w:pPr>
-      <w:r>
-        <w:rPr>
-          <w:rFonts w:cs="Arial"/>
-          <w:shd w:val="clear" w:color="auto" w:fill="FFFFFF"/>
-        </w:rPr>
-        <w:lastRenderedPageBreak/>
-        <w:t> Feature for Mocking: `</w:t>
+    </w:p>
+    <w:p>
+      <w:pPr>
+        <w:pStyle w:val="Heading2"/>
+      </w:pPr>
+      <w:r>
+        <w:t>Feature for Mocking: `</w:t>
       </w:r>
       <w:proofErr w:type="spellStart"/>
       <w:r>
-        <w:rPr>
-          <w:rFonts w:eastAsiaTheme="minorEastAsia" w:cs="Arial"/>
-          <w:shd w:val="clear" w:color="auto" w:fill="FFFFFF"/>
-        </w:rPr>
-        <w:t>Web</w:t>
-      </w:r>
-      <w:r>
-        <w:rPr>
-          <w:rFonts w:cs="Arial"/>
-          <w:shd w:val="clear" w:color="auto" w:fill="FFFFFF"/>
-        </w:rPr>
-        <w:t>PageResult.of</w:t>
+        <w:t>WebPageResult.of</w:t>
       </w:r>
       <w:proofErr w:type="spellEnd"/>
       <w:proofErr w:type="gramStart"/>
       <w:r>
-        <w:rPr>
-          <w:rFonts w:cs="Arial"/>
-          <w:shd w:val="clear" w:color="auto" w:fill="FFFFFF"/>
-        </w:rPr>
         <w:t>()`</w:t>
       </w:r>
       <w:proofErr w:type="gramEnd"/>
       <w:r>
-        <w:rPr>
-          <w:rFonts w:cs="Arial"/>
-          <w:shd w:val="clear" w:color="auto" w:fill="FFFFFF"/>
-        </w:rPr>
-        <w:t xml:space="preserve"> </w:t>
-      </w:r>
-      <w:r>
-        <w:rPr>
-          <w:rFonts w:cs="Arial"/>
-          <w:shd w:val="clear" w:color="auto" w:fill="FFFFFF"/>
-        </w:rPr>
-        <w:t>Method </w:t>
+        <w:t xml:space="preserve"> Method </w:t>
       </w:r>
     </w:p>
     <w:p>
@@ -14776,7 +14663,7 @@
     </w:p>
     <w:p>
       <w:pPr>
-        <w:pStyle w:val="a7"/>
+        <w:pStyle w:val="NormalWeb"/>
         <w:shd w:val="clear" w:color="auto" w:fill="FFFFFF"/>
         <w:spacing w:before="0" w:beforeAutospacing="0" w:after="300" w:afterAutospacing="0"/>
         <w:rPr>
@@ -14789,12 +14676,13 @@
           <w:rFonts w:ascii="Arial" w:hAnsi="Arial" w:cs="Arial"/>
           <w:color w:val="0D0D0D"/>
         </w:rPr>
+        <w:lastRenderedPageBreak/>
         <w:t xml:space="preserve">In the </w:t>
       </w:r>
       <w:proofErr w:type="spellStart"/>
       <w:r>
         <w:rPr>
-          <w:rStyle w:val="HTML"/>
+          <w:rStyle w:val="HTMLCode"/>
           <w:rFonts w:ascii="Arial" w:hAnsi="Arial" w:cs="Arial"/>
           <w:b/>
           <w:bCs/>
@@ -14813,7 +14701,7 @@
       <w:proofErr w:type="spellStart"/>
       <w:r>
         <w:rPr>
-          <w:rStyle w:val="HTML"/>
+          <w:rStyle w:val="HTMLCode"/>
           <w:rFonts w:ascii="Arial" w:hAnsi="Arial" w:cs="Arial"/>
           <w:b/>
           <w:bCs/>
@@ -14824,7 +14712,7 @@
       <w:proofErr w:type="spellEnd"/>
       <w:r>
         <w:rPr>
-          <w:rStyle w:val="HTML"/>
+          <w:rStyle w:val="HTMLCode"/>
           <w:rFonts w:ascii="Arial" w:hAnsi="Arial" w:cs="Arial"/>
           <w:b/>
           <w:bCs/>
@@ -14849,7 +14737,7 @@
       <w:proofErr w:type="spellStart"/>
       <w:r>
         <w:rPr>
-          <w:rStyle w:val="HTML"/>
+          <w:rStyle w:val="HTMLCode"/>
           <w:rFonts w:ascii="Arial" w:hAnsi="Arial" w:cs="Arial"/>
           <w:b/>
           <w:bCs/>
@@ -14868,46 +14756,17 @@
     </w:p>
     <w:p>
       <w:pPr>
-        <w:rPr>
-          <w:b/>
-          <w:bCs/>
-          <w:sz w:val="28"/>
-          <w:szCs w:val="28"/>
-        </w:rPr>
-      </w:pPr>
-      <w:r>
-        <w:rPr>
-          <w:b/>
-          <w:bCs/>
-          <w:sz w:val="28"/>
-          <w:szCs w:val="28"/>
-        </w:rPr>
+        <w:pStyle w:val="Heading2"/>
+      </w:pPr>
+      <w:r>
         <w:t xml:space="preserve">Advantages of Mocking </w:t>
       </w:r>
       <w:proofErr w:type="spellStart"/>
       <w:r>
-        <w:rPr>
-          <w:rStyle w:val="HTML"/>
-          <w:rFonts w:ascii="Arial" w:hAnsi="Arial" w:cs="Arial"/>
-          <w:b/>
-          <w:bCs/>
-          <w:color w:val="0D0D0D"/>
-          <w:sz w:val="28"/>
-          <w:szCs w:val="28"/>
-        </w:rPr>
         <w:t>WebPageResult.of</w:t>
       </w:r>
       <w:proofErr w:type="spellEnd"/>
       <w:r>
-        <w:rPr>
-          <w:rStyle w:val="HTML"/>
-          <w:rFonts w:ascii="Arial" w:hAnsi="Arial" w:cs="Arial"/>
-          <w:b/>
-          <w:bCs/>
-          <w:color w:val="0D0D0D"/>
-          <w:sz w:val="28"/>
-          <w:szCs w:val="28"/>
-        </w:rPr>
         <w:t>()</w:t>
       </w:r>
     </w:p>
@@ -14927,7 +14786,7 @@
       </w:pPr>
       <w:r>
         <w:rPr>
-          <w:rStyle w:val="a4"/>
+          <w:rStyle w:val="Strong"/>
           <w:rFonts w:cs="Arial"/>
           <w:color w:val="0D0D0D"/>
         </w:rPr>
@@ -14957,7 +14816,7 @@
       </w:pPr>
       <w:r>
         <w:rPr>
-          <w:rStyle w:val="a4"/>
+          <w:rStyle w:val="Strong"/>
           <w:rFonts w:cs="Arial"/>
           <w:color w:val="0D0D0D"/>
         </w:rPr>
@@ -14973,7 +14832,7 @@
       <w:proofErr w:type="spellStart"/>
       <w:r>
         <w:rPr>
-          <w:rStyle w:val="HTML"/>
+          <w:rStyle w:val="HTMLCode"/>
           <w:rFonts w:ascii="Arial" w:hAnsi="Arial" w:cs="Arial"/>
           <w:b/>
           <w:bCs/>
@@ -14984,7 +14843,7 @@
       <w:proofErr w:type="spellEnd"/>
       <w:r>
         <w:rPr>
-          <w:rStyle w:val="HTML"/>
+          <w:rStyle w:val="HTMLCode"/>
           <w:rFonts w:ascii="Arial" w:hAnsi="Arial" w:cs="Arial"/>
           <w:b/>
           <w:bCs/>
@@ -15014,26 +14873,15 @@
     </w:p>
     <w:p>
       <w:pPr>
-        <w:rPr>
-          <w:b/>
-          <w:bCs/>
-          <w:sz w:val="28"/>
-          <w:szCs w:val="28"/>
-        </w:rPr>
-      </w:pPr>
-      <w:r>
-        <w:rPr>
-          <w:b/>
-          <w:bCs/>
-          <w:sz w:val="28"/>
-          <w:szCs w:val="28"/>
-        </w:rPr>
+        <w:pStyle w:val="Heading2"/>
+      </w:pPr>
+      <w:r>
         <w:t>How Mocking Enables Behavior Checking</w:t>
       </w:r>
     </w:p>
     <w:p>
       <w:pPr>
-        <w:pStyle w:val="a7"/>
+        <w:pStyle w:val="NormalWeb"/>
         <w:shd w:val="clear" w:color="auto" w:fill="FFFFFF"/>
         <w:spacing w:before="0" w:beforeAutospacing="0" w:after="300" w:afterAutospacing="0"/>
         <w:rPr>
@@ -15051,7 +14899,7 @@
       <w:proofErr w:type="spellStart"/>
       <w:r>
         <w:rPr>
-          <w:rStyle w:val="HTML"/>
+          <w:rStyle w:val="HTMLCode"/>
           <w:rFonts w:ascii="Arial" w:hAnsi="Arial" w:cs="Arial"/>
           <w:b/>
           <w:bCs/>
@@ -15062,7 +14910,7 @@
       <w:proofErr w:type="spellEnd"/>
       <w:r>
         <w:rPr>
-          <w:rStyle w:val="HTML"/>
+          <w:rStyle w:val="HTMLCode"/>
           <w:rFonts w:ascii="Arial" w:hAnsi="Arial" w:cs="Arial"/>
           <w:b/>
           <w:bCs/>
@@ -15094,7 +14942,7 @@
       </w:pPr>
       <w:r>
         <w:rPr>
-          <w:rStyle w:val="a4"/>
+          <w:rStyle w:val="Strong"/>
           <w:rFonts w:cs="Arial"/>
           <w:color w:val="0D0D0D"/>
         </w:rPr>
@@ -15124,7 +14972,7 @@
       </w:pPr>
       <w:r>
         <w:rPr>
-          <w:rStyle w:val="a4"/>
+          <w:rStyle w:val="Strong"/>
           <w:rFonts w:cs="Arial"/>
           <w:color w:val="0D0D0D"/>
         </w:rPr>
@@ -15154,11 +15002,10 @@
       </w:pPr>
       <w:r>
         <w:rPr>
-          <w:rStyle w:val="a4"/>
-          <w:rFonts w:cs="Arial"/>
-          <w:color w:val="0D0D0D"/>
-        </w:rPr>
-        <w:lastRenderedPageBreak/>
+          <w:rStyle w:val="Strong"/>
+          <w:rFonts w:cs="Arial"/>
+          <w:color w:val="0D0D0D"/>
+        </w:rPr>
         <w:t>Decoupling from Implementation</w:t>
       </w:r>
       <w:r>
@@ -15171,7 +15018,7 @@
       <w:proofErr w:type="spellStart"/>
       <w:r>
         <w:rPr>
-          <w:rStyle w:val="HTML"/>
+          <w:rStyle w:val="HTMLCode"/>
           <w:rFonts w:ascii="Arial" w:hAnsi="Arial" w:cs="Arial"/>
           <w:b/>
           <w:bCs/>
@@ -15190,7 +15037,7 @@
     </w:p>
     <w:p>
       <w:pPr>
-        <w:pStyle w:val="a7"/>
+        <w:pStyle w:val="NormalWeb"/>
         <w:shd w:val="clear" w:color="auto" w:fill="FFFFFF"/>
         <w:spacing w:before="300" w:beforeAutospacing="0" w:after="0" w:afterAutospacing="0"/>
         <w:rPr>
@@ -15215,76 +15062,42 @@
     </w:p>
     <w:p>
       <w:pPr>
-        <w:pStyle w:val="3"/>
-        <w:rPr>
-          <w:shd w:val="clear" w:color="auto" w:fill="FFFFFF"/>
-        </w:rPr>
-      </w:pPr>
-      <w:r>
-        <w:rPr>
-          <w:rFonts w:cs="Arial"/>
-          <w:shd w:val="clear" w:color="auto" w:fill="FFFFFF"/>
-        </w:rPr>
+        <w:pStyle w:val="Heading2"/>
+      </w:pPr>
+      <w:r>
+        <w:lastRenderedPageBreak/>
         <w:t xml:space="preserve">Mockito </w:t>
       </w:r>
       <w:r>
         <w:rPr>
-          <w:rFonts w:eastAsiaTheme="minorEastAsia" w:hint="eastAsia"/>
+          <w:rFonts w:hint="eastAsia"/>
         </w:rPr>
         <w:t>T</w:t>
       </w:r>
       <w:r>
-        <w:rPr>
-          <w:rFonts w:eastAsiaTheme="minorEastAsia"/>
-        </w:rPr>
-        <w:t>est case</w:t>
-      </w:r>
-      <w:r>
-        <w:rPr>
-          <w:rFonts w:eastAsiaTheme="minorEastAsia"/>
-        </w:rPr>
-        <w:t xml:space="preserve"> for</w:t>
-      </w:r>
-      <w:r>
-        <w:rPr>
-          <w:shd w:val="clear" w:color="auto" w:fill="FFFFFF"/>
-        </w:rPr>
+        <w:t>est case for</w:t>
+      </w:r>
+      <w:r>
         <w:t>: `</w:t>
       </w:r>
       <w:proofErr w:type="spellStart"/>
       <w:r>
-        <w:rPr>
-          <w:rFonts w:eastAsiaTheme="minorEastAsia"/>
-          <w:shd w:val="clear" w:color="auto" w:fill="FFFFFF"/>
-        </w:rPr>
-        <w:t>Web</w:t>
-      </w:r>
-      <w:r>
-        <w:rPr>
-          <w:shd w:val="clear" w:color="auto" w:fill="FFFFFF"/>
-        </w:rPr>
-        <w:t>PageResult.of</w:t>
+        <w:t>WebPageResult.of</w:t>
       </w:r>
       <w:proofErr w:type="spellEnd"/>
       <w:proofErr w:type="gramStart"/>
       <w:r>
-        <w:rPr>
-          <w:shd w:val="clear" w:color="auto" w:fill="FFFFFF"/>
-        </w:rPr>
         <w:t>()`</w:t>
       </w:r>
       <w:proofErr w:type="gramEnd"/>
       <w:r>
-        <w:rPr>
-          <w:shd w:val="clear" w:color="auto" w:fill="FFFFFF"/>
-        </w:rPr>
         <w:t xml:space="preserve"> Method</w:t>
       </w:r>
     </w:p>
     <w:p>
       <w:pPr>
         <w:rPr>
-          <w:rStyle w:val="HTML"/>
+          <w:rStyle w:val="HTMLCode"/>
           <w:rFonts w:ascii="Arial" w:hAnsi="Arial" w:cs="Arial"/>
           <w:b/>
           <w:bCs/>
@@ -15307,7 +15120,7 @@
       <w:proofErr w:type="gramStart"/>
       <w:r>
         <w:rPr>
-          <w:rStyle w:val="HTML"/>
+          <w:rStyle w:val="HTMLCode"/>
           <w:rFonts w:ascii="Arial" w:hAnsi="Arial" w:cs="Arial"/>
           <w:b/>
           <w:bCs/>
@@ -15320,7 +15133,7 @@
       <w:proofErr w:type="spellEnd"/>
       <w:r>
         <w:rPr>
-          <w:rStyle w:val="HTML"/>
+          <w:rStyle w:val="HTMLCode"/>
           <w:rFonts w:ascii="Arial" w:hAnsi="Arial" w:cs="Arial"/>
           <w:b/>
           <w:bCs/>
@@ -15333,7 +15146,7 @@
       <w:proofErr w:type="gramEnd"/>
       <w:r>
         <w:rPr>
-          <w:rStyle w:val="HTML"/>
+          <w:rStyle w:val="HTMLCode"/>
           <w:rFonts w:ascii="Arial" w:hAnsi="Arial" w:cs="Arial"/>
           <w:b/>
           <w:bCs/>
@@ -15411,7 +15224,7 @@
       </w:pPr>
       <w:r>
         <w:rPr>
-          <w:rStyle w:val="a4"/>
+          <w:rStyle w:val="Strong"/>
           <w:rFonts w:cs="Arial"/>
           <w:color w:val="0D0D0D"/>
         </w:rPr>
@@ -15427,7 +15240,7 @@
       <w:proofErr w:type="gramStart"/>
       <w:r>
         <w:rPr>
-          <w:rStyle w:val="HTML"/>
+          <w:rStyle w:val="HTMLCode"/>
           <w:rFonts w:ascii="Arial" w:hAnsi="Arial" w:cs="Arial"/>
           <w:b/>
           <w:bCs/>
@@ -15438,7 +15251,7 @@
       <w:proofErr w:type="gramEnd"/>
       <w:r>
         <w:rPr>
-          <w:rStyle w:val="HTML"/>
+          <w:rStyle w:val="HTMLCode"/>
           <w:rFonts w:ascii="Arial" w:hAnsi="Arial" w:cs="Arial"/>
           <w:b/>
           <w:bCs/>
@@ -15456,7 +15269,7 @@
       <w:proofErr w:type="spellStart"/>
       <w:r>
         <w:rPr>
-          <w:rStyle w:val="HTML"/>
+          <w:rStyle w:val="HTMLCode"/>
           <w:rFonts w:ascii="Arial" w:hAnsi="Arial" w:cs="Arial"/>
           <w:b/>
           <w:bCs/>
@@ -15475,7 +15288,7 @@
       <w:proofErr w:type="spellStart"/>
       <w:r>
         <w:rPr>
-          <w:rStyle w:val="HTML"/>
+          <w:rStyle w:val="HTMLCode"/>
           <w:rFonts w:ascii="Arial" w:hAnsi="Arial" w:cs="Arial"/>
           <w:b/>
           <w:bCs/>
@@ -15494,7 +15307,7 @@
       <w:proofErr w:type="spellStart"/>
       <w:r>
         <w:rPr>
-          <w:rStyle w:val="HTML"/>
+          <w:rStyle w:val="HTMLCode"/>
           <w:rFonts w:ascii="Arial" w:hAnsi="Arial" w:cs="Arial"/>
           <w:b/>
           <w:bCs/>
@@ -15505,7 +15318,7 @@
       <w:proofErr w:type="spellEnd"/>
       <w:r>
         <w:rPr>
-          <w:rStyle w:val="HTML"/>
+          <w:rStyle w:val="HTMLCode"/>
           <w:rFonts w:ascii="Arial" w:hAnsi="Arial" w:cs="Arial"/>
           <w:b/>
           <w:bCs/>
@@ -15523,7 +15336,7 @@
       <w:proofErr w:type="spellStart"/>
       <w:r>
         <w:rPr>
-          <w:rStyle w:val="HTML"/>
+          <w:rStyle w:val="HTMLCode"/>
           <w:rFonts w:ascii="Arial" w:hAnsi="Arial" w:cs="Arial"/>
           <w:b/>
           <w:bCs/>
@@ -15556,7 +15369,7 @@
       </w:pPr>
       <w:r>
         <w:rPr>
-          <w:rStyle w:val="a4"/>
+          <w:rStyle w:val="Strong"/>
           <w:rFonts w:cs="Arial"/>
           <w:color w:val="0D0D0D"/>
         </w:rPr>
@@ -15572,7 +15385,7 @@
       <w:proofErr w:type="spellStart"/>
       <w:r>
         <w:rPr>
-          <w:rStyle w:val="HTML"/>
+          <w:rStyle w:val="HTMLCode"/>
           <w:rFonts w:ascii="Arial" w:hAnsi="Arial" w:cs="Arial"/>
           <w:b/>
           <w:bCs/>
@@ -15583,7 +15396,7 @@
       <w:proofErr w:type="spellEnd"/>
       <w:r>
         <w:rPr>
-          <w:rStyle w:val="HTML"/>
+          <w:rStyle w:val="HTMLCode"/>
           <w:rFonts w:ascii="Arial" w:hAnsi="Arial" w:cs="Arial"/>
           <w:b/>
           <w:bCs/>
@@ -15601,7 +15414,7 @@
       <w:proofErr w:type="spellStart"/>
       <w:r>
         <w:rPr>
-          <w:rStyle w:val="HTML"/>
+          <w:rStyle w:val="HTMLCode"/>
           <w:rFonts w:ascii="Arial" w:hAnsi="Arial" w:cs="Arial"/>
           <w:b/>
           <w:bCs/>
@@ -15620,7 +15433,7 @@
       <w:proofErr w:type="gramStart"/>
       <w:r>
         <w:rPr>
-          <w:rStyle w:val="HTML"/>
+          <w:rStyle w:val="HTMLCode"/>
           <w:rFonts w:ascii="Arial" w:hAnsi="Arial" w:cs="Arial"/>
           <w:b/>
           <w:bCs/>
@@ -15631,7 +15444,7 @@
       <w:proofErr w:type="gramEnd"/>
       <w:r>
         <w:rPr>
-          <w:rStyle w:val="HTML"/>
+          <w:rStyle w:val="HTMLCode"/>
           <w:rFonts w:ascii="Arial" w:hAnsi="Arial" w:cs="Arial"/>
           <w:b/>
           <w:bCs/>
@@ -15649,7 +15462,7 @@
       <w:proofErr w:type="spellStart"/>
       <w:r>
         <w:rPr>
-          <w:rStyle w:val="HTML"/>
+          <w:rStyle w:val="HTMLCode"/>
           <w:rFonts w:ascii="Arial" w:hAnsi="Arial" w:cs="Arial"/>
           <w:b/>
           <w:bCs/>
@@ -15660,7 +15473,7 @@
       <w:proofErr w:type="spellEnd"/>
       <w:r>
         <w:rPr>
-          <w:rStyle w:val="HTML"/>
+          <w:rStyle w:val="HTMLCode"/>
           <w:rFonts w:ascii="Arial" w:hAnsi="Arial" w:cs="Arial"/>
           <w:b/>
           <w:bCs/>
@@ -15679,7 +15492,7 @@
     <w:p>
       <w:pPr>
         <w:rPr>
-          <w:rStyle w:val="HTML"/>
+          <w:rStyle w:val="HTMLCode"/>
           <w:rFonts w:ascii="Arial" w:hAnsi="Arial" w:cs="Arial"/>
           <w:b/>
           <w:bCs/>
@@ -15696,14 +15509,13 @@
           <w:sz w:val="28"/>
           <w:szCs w:val="28"/>
         </w:rPr>
-        <w:lastRenderedPageBreak/>
         <w:t xml:space="preserve">Test Case 2: </w:t>
       </w:r>
       <w:proofErr w:type="spellStart"/>
       <w:proofErr w:type="gramStart"/>
       <w:r>
         <w:rPr>
-          <w:rStyle w:val="HTML"/>
+          <w:rStyle w:val="HTMLCode"/>
           <w:rFonts w:ascii="Arial" w:hAnsi="Arial" w:cs="Arial"/>
           <w:b/>
           <w:bCs/>
@@ -15716,7 +15528,7 @@
       <w:proofErr w:type="spellEnd"/>
       <w:r>
         <w:rPr>
-          <w:rStyle w:val="HTML"/>
+          <w:rStyle w:val="HTMLCode"/>
           <w:rFonts w:ascii="Arial" w:hAnsi="Arial" w:cs="Arial"/>
           <w:b/>
           <w:bCs/>
@@ -15729,7 +15541,7 @@
       <w:proofErr w:type="gramEnd"/>
       <w:r>
         <w:rPr>
-          <w:rStyle w:val="HTML"/>
+          <w:rStyle w:val="HTMLCode"/>
           <w:rFonts w:ascii="Arial" w:hAnsi="Arial" w:cs="Arial"/>
           <w:b/>
           <w:bCs/>
@@ -15754,6 +15566,7 @@
         <w:rPr>
           <w:noProof/>
         </w:rPr>
+        <w:lastRenderedPageBreak/>
         <w:drawing>
           <wp:inline distT="0" distB="0" distL="0" distR="0" wp14:anchorId="233F5FCA" wp14:editId="5D56B6EC">
             <wp:extent cx="5274310" cy="2233930"/>
@@ -15807,7 +15620,7 @@
       </w:pPr>
       <w:r>
         <w:rPr>
-          <w:rStyle w:val="a4"/>
+          <w:rStyle w:val="Strong"/>
           <w:rFonts w:cs="Arial"/>
           <w:color w:val="0D0D0D"/>
         </w:rPr>
@@ -15823,7 +15636,7 @@
       <w:proofErr w:type="gramStart"/>
       <w:r>
         <w:rPr>
-          <w:rStyle w:val="HTML"/>
+          <w:rStyle w:val="HTMLCode"/>
           <w:rFonts w:ascii="Arial" w:hAnsi="Arial" w:cs="Arial"/>
           <w:b/>
           <w:bCs/>
@@ -15834,7 +15647,7 @@
       <w:proofErr w:type="gramEnd"/>
       <w:r>
         <w:rPr>
-          <w:rStyle w:val="HTML"/>
+          <w:rStyle w:val="HTMLCode"/>
           <w:rFonts w:ascii="Arial" w:hAnsi="Arial" w:cs="Arial"/>
           <w:b/>
           <w:bCs/>
@@ -15852,7 +15665,7 @@
       <w:proofErr w:type="spellStart"/>
       <w:r>
         <w:rPr>
-          <w:rStyle w:val="HTML"/>
+          <w:rStyle w:val="HTMLCode"/>
           <w:rFonts w:ascii="Arial" w:hAnsi="Arial" w:cs="Arial"/>
           <w:b/>
           <w:bCs/>
@@ -15885,7 +15698,7 @@
       </w:pPr>
       <w:r>
         <w:rPr>
-          <w:rStyle w:val="a4"/>
+          <w:rStyle w:val="Strong"/>
           <w:rFonts w:cs="Arial"/>
           <w:color w:val="0D0D0D"/>
         </w:rPr>
@@ -15901,7 +15714,7 @@
       <w:proofErr w:type="gramStart"/>
       <w:r>
         <w:rPr>
-          <w:rStyle w:val="HTML"/>
+          <w:rStyle w:val="HTMLCode"/>
           <w:rFonts w:ascii="Arial" w:hAnsi="Arial" w:cs="Arial"/>
           <w:b/>
           <w:bCs/>
@@ -15912,7 +15725,7 @@
       <w:proofErr w:type="gramEnd"/>
       <w:r>
         <w:rPr>
-          <w:rStyle w:val="HTML"/>
+          <w:rStyle w:val="HTMLCode"/>
           <w:rFonts w:ascii="Arial" w:hAnsi="Arial" w:cs="Arial"/>
           <w:b/>
           <w:bCs/>
@@ -15930,7 +15743,7 @@
       <w:proofErr w:type="spellStart"/>
       <w:r>
         <w:rPr>
-          <w:rStyle w:val="HTML"/>
+          <w:rStyle w:val="HTMLCode"/>
           <w:rFonts w:ascii="Arial" w:hAnsi="Arial" w:cs="Arial"/>
           <w:b/>
           <w:bCs/>
@@ -15941,7 +15754,7 @@
       <w:proofErr w:type="spellEnd"/>
       <w:r>
         <w:rPr>
-          <w:rStyle w:val="HTML"/>
+          <w:rStyle w:val="HTMLCode"/>
           <w:rFonts w:ascii="Arial" w:hAnsi="Arial" w:cs="Arial"/>
           <w:b/>
           <w:bCs/>
@@ -15960,7 +15773,7 @@
     <w:p>
       <w:pPr>
         <w:rPr>
-          <w:rStyle w:val="HTML"/>
+          <w:rStyle w:val="HTMLCode"/>
           <w:rFonts w:ascii="Arial" w:hAnsi="Arial" w:cs="Arial"/>
           <w:b/>
           <w:bCs/>
@@ -15983,7 +15796,7 @@
       <w:proofErr w:type="gramStart"/>
       <w:r>
         <w:rPr>
-          <w:rStyle w:val="HTML"/>
+          <w:rStyle w:val="HTMLCode"/>
           <w:rFonts w:ascii="Arial" w:hAnsi="Arial" w:cs="Arial"/>
           <w:b/>
           <w:bCs/>
@@ -15996,7 +15809,7 @@
       <w:proofErr w:type="spellEnd"/>
       <w:r>
         <w:rPr>
-          <w:rStyle w:val="HTML"/>
+          <w:rStyle w:val="HTMLCode"/>
           <w:rFonts w:ascii="Arial" w:hAnsi="Arial" w:cs="Arial"/>
           <w:b/>
           <w:bCs/>
@@ -16009,7 +15822,7 @@
       <w:proofErr w:type="gramEnd"/>
       <w:r>
         <w:rPr>
-          <w:rStyle w:val="HTML"/>
+          <w:rStyle w:val="HTMLCode"/>
           <w:rFonts w:ascii="Arial" w:hAnsi="Arial" w:cs="Arial"/>
           <w:b/>
           <w:bCs/>
@@ -16087,7 +15900,7 @@
       </w:pPr>
       <w:r>
         <w:rPr>
-          <w:rStyle w:val="a4"/>
+          <w:rStyle w:val="Strong"/>
           <w:rFonts w:cs="Arial"/>
           <w:color w:val="0D0D0D"/>
         </w:rPr>
@@ -16103,7 +15916,7 @@
       <w:proofErr w:type="gramStart"/>
       <w:r>
         <w:rPr>
-          <w:rStyle w:val="HTML"/>
+          <w:rStyle w:val="HTMLCode"/>
           <w:rFonts w:ascii="Arial" w:hAnsi="Arial" w:cs="Arial"/>
           <w:b/>
           <w:bCs/>
@@ -16114,7 +15927,7 @@
       <w:proofErr w:type="gramEnd"/>
       <w:r>
         <w:rPr>
-          <w:rStyle w:val="HTML"/>
+          <w:rStyle w:val="HTMLCode"/>
           <w:rFonts w:ascii="Arial" w:hAnsi="Arial" w:cs="Arial"/>
           <w:b/>
           <w:bCs/>
@@ -16132,7 +15945,7 @@
       <w:proofErr w:type="spellStart"/>
       <w:r>
         <w:rPr>
-          <w:rStyle w:val="HTML"/>
+          <w:rStyle w:val="HTMLCode"/>
           <w:rFonts w:ascii="Arial" w:hAnsi="Arial" w:cs="Arial"/>
           <w:b/>
           <w:bCs/>
@@ -16159,13 +15972,13 @@
         <w:shd w:val="clear" w:color="auto" w:fill="FFFFFF"/>
         <w:jc w:val="left"/>
         <w:rPr>
-          <w:rFonts w:cs="Arial" w:hint="eastAsia"/>
-          <w:color w:val="0D0D0D"/>
-        </w:rPr>
-      </w:pPr>
-      <w:r>
-        <w:rPr>
-          <w:rStyle w:val="a4"/>
+          <w:rFonts w:cs="Arial"/>
+          <w:color w:val="0D0D0D"/>
+        </w:rPr>
+      </w:pPr>
+      <w:r>
+        <w:rPr>
+          <w:rStyle w:val="Strong"/>
           <w:rFonts w:cs="Arial"/>
           <w:color w:val="0D0D0D"/>
         </w:rPr>
@@ -16181,7 +15994,7 @@
       <w:proofErr w:type="spellStart"/>
       <w:r>
         <w:rPr>
-          <w:rStyle w:val="HTML"/>
+          <w:rStyle w:val="HTMLCode"/>
           <w:rFonts w:ascii="Arial" w:hAnsi="Arial" w:cs="Arial"/>
           <w:b/>
           <w:bCs/>
@@ -16200,7 +16013,7 @@
       <w:proofErr w:type="gramStart"/>
       <w:r>
         <w:rPr>
-          <w:rStyle w:val="HTML"/>
+          <w:rStyle w:val="HTMLCode"/>
           <w:rFonts w:ascii="Arial" w:hAnsi="Arial" w:cs="Arial"/>
           <w:b/>
           <w:bCs/>
@@ -16211,7 +16024,7 @@
       <w:proofErr w:type="gramEnd"/>
       <w:r>
         <w:rPr>
-          <w:rStyle w:val="HTML"/>
+          <w:rStyle w:val="HTMLCode"/>
           <w:rFonts w:ascii="Arial" w:hAnsi="Arial" w:cs="Arial"/>
           <w:b/>
           <w:bCs/>
@@ -16273,7 +16086,7 @@
 <w:ftr xmlns:wpc="http://schemas.microsoft.com/office/word/2010/wordprocessingCanvas" xmlns:cx="http://schemas.microsoft.com/office/drawing/2014/chartex" xmlns:cx1="http://schemas.microsoft.com/office/drawing/2015/9/8/chartex" xmlns:cx2="http://schemas.microsoft.com/office/drawing/2015/10/21/chartex" xmlns:cx3="http://schemas.microsoft.com/office/drawing/2016/5/9/chartex" xmlns:cx4="http://schemas.microsoft.com/office/drawing/2016/5/10/chartex" xmlns:cx5="http://schemas.microsoft.com/office/drawing/2016/5/11/chartex" xmlns:cx6="http://schemas.microsoft.com/office/drawing/2016/5/12/chartex" xmlns:cx7="http://schemas.microsoft.com/office/drawing/2016/5/13/chartex" xmlns:cx8="http://schemas.microsoft.com/office/drawing/2016/5/14/chartex" xmlns:mc="http://schemas.openxmlformats.org/markup-compatibility/2006" xmlns:aink="http://schemas.microsoft.com/office/drawing/2016/ink" xmlns:am3d="http://schemas.microsoft.com/office/drawing/2017/model3d" xmlns:o="urn:schemas-microsoft-com:office:office" xmlns:oel="http://schemas.microsoft.com/office/2019/extlst" xmlns:r="http://schemas.openxmlformats.org/officeDocument/2006/relationships" xmlns:m="http://schemas.openxmlformats.org/officeDocument/2006/math" xmlns:v="urn:schemas-microsoft-com:vml" xmlns:wp14="http://schemas.microsoft.com/office/word/2010/wordprocessingDrawing" xmlns:wp="http://schemas.openxmlformats.org/drawingml/2006/wordprocessingDrawing" xmlns:w10="urn:schemas-microsoft-com:office:word" xmlns:w="http://schemas.openxmlformats.org/wordprocessingml/2006/main" xmlns:w14="http://schemas.microsoft.com/office/word/2010/wordml" xmlns:w15="http://schemas.microsoft.com/office/word/2012/wordml" xmlns:w16cex="http://schemas.microsoft.com/office/word/2018/wordml/cex" xmlns:w16cid="http://schemas.microsoft.com/office/word/2016/wordml/cid" xmlns:w16="http://schemas.microsoft.com/office/word/2018/wordml" xmlns:w16sdtdh="http://schemas.microsoft.com/office/word/2020/wordml/sdtdatahash" xmlns:w16se="http://schemas.microsoft.com/office/word/2015/wordml/symex" xmlns:wpg="http://schemas.microsoft.com/office/word/2010/wordprocessingGroup" xmlns:wpi="http://schemas.microsoft.com/office/word/2010/wordprocessingInk" xmlns:wne="http://schemas.microsoft.com/office/word/2006/wordml" xmlns:wps="http://schemas.microsoft.com/office/word/2010/wordprocessingShape" mc:Ignorable="w14 w15 w16se w16cid w16 w16cex w16sdtdh wp14">
   <w:p>
     <w:pPr>
-      <w:pStyle w:val="ae"/>
+      <w:pStyle w:val="Footer"/>
     </w:pPr>
   </w:p>
 </w:ftr>
@@ -16305,7 +16118,7 @@
 <w:hdr xmlns:wpc="http://schemas.microsoft.com/office/word/2010/wordprocessingCanvas" xmlns:cx="http://schemas.microsoft.com/office/drawing/2014/chartex" xmlns:cx1="http://schemas.microsoft.com/office/drawing/2015/9/8/chartex" xmlns:cx2="http://schemas.microsoft.com/office/drawing/2015/10/21/chartex" xmlns:cx3="http://schemas.microsoft.com/office/drawing/2016/5/9/chartex" xmlns:cx4="http://schemas.microsoft.com/office/drawing/2016/5/10/chartex" xmlns:cx5="http://schemas.microsoft.com/office/drawing/2016/5/11/chartex" xmlns:cx6="http://schemas.microsoft.com/office/drawing/2016/5/12/chartex" xmlns:cx7="http://schemas.microsoft.com/office/drawing/2016/5/13/chartex" xmlns:cx8="http://schemas.microsoft.com/office/drawing/2016/5/14/chartex" xmlns:mc="http://schemas.openxmlformats.org/markup-compatibility/2006" xmlns:aink="http://schemas.microsoft.com/office/drawing/2016/ink" xmlns:am3d="http://schemas.microsoft.com/office/drawing/2017/model3d" xmlns:o="urn:schemas-microsoft-com:office:office" xmlns:oel="http://schemas.microsoft.com/office/2019/extlst" xmlns:r="http://schemas.openxmlformats.org/officeDocument/2006/relationships" xmlns:m="http://schemas.openxmlformats.org/officeDocument/2006/math" xmlns:v="urn:schemas-microsoft-com:vml" xmlns:wp14="http://schemas.microsoft.com/office/word/2010/wordprocessingDrawing" xmlns:wp="http://schemas.openxmlformats.org/drawingml/2006/wordprocessingDrawing" xmlns:w10="urn:schemas-microsoft-com:office:word" xmlns:w="http://schemas.openxmlformats.org/wordprocessingml/2006/main" xmlns:w14="http://schemas.microsoft.com/office/word/2010/wordml" xmlns:w15="http://schemas.microsoft.com/office/word/2012/wordml" xmlns:w16cex="http://schemas.microsoft.com/office/word/2018/wordml/cex" xmlns:w16cid="http://schemas.microsoft.com/office/word/2016/wordml/cid" xmlns:w16="http://schemas.microsoft.com/office/word/2018/wordml" xmlns:w16sdtdh="http://schemas.microsoft.com/office/word/2020/wordml/sdtdatahash" xmlns:w16se="http://schemas.microsoft.com/office/word/2015/wordml/symex" xmlns:wpg="http://schemas.microsoft.com/office/word/2010/wordprocessingGroup" xmlns:wpi="http://schemas.microsoft.com/office/word/2010/wordprocessingInk" xmlns:wne="http://schemas.microsoft.com/office/word/2006/wordml" xmlns:wps="http://schemas.microsoft.com/office/word/2010/wordprocessingShape" mc:Ignorable="w14 w15 w16se w16cid w16 w16cex w16sdtdh wp14">
   <w:p>
     <w:pPr>
-      <w:pStyle w:val="ac"/>
+      <w:pStyle w:val="Header"/>
     </w:pPr>
   </w:p>
 </w:hdr>
@@ -21128,7 +20941,7 @@
     <w:lsdException w:name="Unresolved Mention" w:semiHidden="1" w:unhideWhenUsed="1"/>
     <w:lsdException w:name="Smart Link" w:semiHidden="1" w:unhideWhenUsed="1"/>
   </w:latentStyles>
-  <w:style w:type="paragraph" w:default="1" w:styleId="a">
+  <w:style w:type="paragraph" w:default="1" w:styleId="Normal">
     <w:name w:val="Normal"/>
     <w:qFormat/>
     <w:rsid w:val="00FD48C1"/>
@@ -21143,11 +20956,11 @@
       <w:szCs w:val="24"/>
     </w:rPr>
   </w:style>
-  <w:style w:type="paragraph" w:styleId="1">
+  <w:style w:type="paragraph" w:styleId="Heading1">
     <w:name w:val="heading 1"/>
-    <w:basedOn w:val="a"/>
-    <w:next w:val="a"/>
-    <w:link w:val="10"/>
+    <w:basedOn w:val="Normal"/>
+    <w:next w:val="Normal"/>
+    <w:link w:val="Heading1Char"/>
     <w:uiPriority w:val="9"/>
     <w:qFormat/>
     <w:rsid w:val="00F3511E"/>
@@ -21165,11 +20978,11 @@
       <w:szCs w:val="44"/>
     </w:rPr>
   </w:style>
-  <w:style w:type="paragraph" w:styleId="2">
+  <w:style w:type="paragraph" w:styleId="Heading2">
     <w:name w:val="heading 2"/>
-    <w:basedOn w:val="a"/>
-    <w:next w:val="a"/>
-    <w:link w:val="20"/>
+    <w:basedOn w:val="Normal"/>
+    <w:next w:val="Normal"/>
+    <w:link w:val="Heading2Char"/>
     <w:uiPriority w:val="9"/>
     <w:unhideWhenUsed/>
     <w:qFormat/>
@@ -21188,11 +21001,11 @@
       <w:szCs w:val="32"/>
     </w:rPr>
   </w:style>
-  <w:style w:type="paragraph" w:styleId="3">
+  <w:style w:type="paragraph" w:styleId="Heading3">
     <w:name w:val="heading 3"/>
-    <w:basedOn w:val="a"/>
-    <w:next w:val="a"/>
-    <w:link w:val="30"/>
+    <w:basedOn w:val="Normal"/>
+    <w:next w:val="Normal"/>
+    <w:link w:val="Heading3Char"/>
     <w:uiPriority w:val="9"/>
     <w:unhideWhenUsed/>
     <w:qFormat/>
@@ -21210,11 +21023,11 @@
       <w:szCs w:val="32"/>
     </w:rPr>
   </w:style>
-  <w:style w:type="paragraph" w:styleId="4">
+  <w:style w:type="paragraph" w:styleId="Heading4">
     <w:name w:val="heading 4"/>
-    <w:basedOn w:val="a"/>
-    <w:next w:val="a"/>
-    <w:link w:val="40"/>
+    <w:basedOn w:val="Normal"/>
+    <w:next w:val="Normal"/>
+    <w:link w:val="Heading4Char"/>
     <w:uiPriority w:val="9"/>
     <w:unhideWhenUsed/>
     <w:qFormat/>
@@ -21233,11 +21046,11 @@
       <w:szCs w:val="28"/>
     </w:rPr>
   </w:style>
-  <w:style w:type="paragraph" w:styleId="5">
+  <w:style w:type="paragraph" w:styleId="Heading5">
     <w:name w:val="heading 5"/>
-    <w:basedOn w:val="a"/>
-    <w:next w:val="a"/>
-    <w:link w:val="50"/>
+    <w:basedOn w:val="Normal"/>
+    <w:next w:val="Normal"/>
+    <w:link w:val="Heading5Char"/>
     <w:uiPriority w:val="9"/>
     <w:unhideWhenUsed/>
     <w:qFormat/>
@@ -21255,13 +21068,13 @@
       <w:szCs w:val="28"/>
     </w:rPr>
   </w:style>
-  <w:style w:type="character" w:default="1" w:styleId="a0">
+  <w:style w:type="character" w:default="1" w:styleId="DefaultParagraphFont">
     <w:name w:val="Default Paragraph Font"/>
     <w:uiPriority w:val="1"/>
     <w:semiHidden/>
     <w:unhideWhenUsed/>
   </w:style>
-  <w:style w:type="table" w:default="1" w:styleId="a1">
+  <w:style w:type="table" w:default="1" w:styleId="TableNormal">
     <w:name w:val="Normal Table"/>
     <w:uiPriority w:val="99"/>
     <w:semiHidden/>
@@ -21276,16 +21089,16 @@
       </w:tblCellMar>
     </w:tblPr>
   </w:style>
-  <w:style w:type="numbering" w:default="1" w:styleId="a2">
+  <w:style w:type="numbering" w:default="1" w:styleId="NoList">
     <w:name w:val="No List"/>
     <w:uiPriority w:val="99"/>
     <w:semiHidden/>
     <w:unhideWhenUsed/>
   </w:style>
-  <w:style w:type="character" w:customStyle="1" w:styleId="20">
-    <w:name w:val="标题 2 字符"/>
-    <w:basedOn w:val="a0"/>
-    <w:link w:val="2"/>
+  <w:style w:type="character" w:customStyle="1" w:styleId="Heading2Char">
+    <w:name w:val="Heading 2 Char"/>
+    <w:basedOn w:val="DefaultParagraphFont"/>
+    <w:link w:val="Heading2"/>
     <w:uiPriority w:val="9"/>
     <w:rsid w:val="00F72E9A"/>
     <w:rPr>
@@ -21296,10 +21109,10 @@
       <w:szCs w:val="32"/>
     </w:rPr>
   </w:style>
-  <w:style w:type="character" w:customStyle="1" w:styleId="30">
-    <w:name w:val="标题 3 字符"/>
-    <w:basedOn w:val="a0"/>
-    <w:link w:val="3"/>
+  <w:style w:type="character" w:customStyle="1" w:styleId="Heading3Char">
+    <w:name w:val="Heading 3 Char"/>
+    <w:basedOn w:val="DefaultParagraphFont"/>
+    <w:link w:val="Heading3"/>
     <w:uiPriority w:val="9"/>
     <w:rsid w:val="006B2F93"/>
     <w:rPr>
@@ -21310,10 +21123,10 @@
       <w:szCs w:val="32"/>
     </w:rPr>
   </w:style>
-  <w:style w:type="character" w:customStyle="1" w:styleId="40">
-    <w:name w:val="标题 4 字符"/>
-    <w:basedOn w:val="a0"/>
-    <w:link w:val="4"/>
+  <w:style w:type="character" w:customStyle="1" w:styleId="Heading4Char">
+    <w:name w:val="Heading 4 Char"/>
+    <w:basedOn w:val="DefaultParagraphFont"/>
+    <w:link w:val="Heading4"/>
     <w:uiPriority w:val="9"/>
     <w:rsid w:val="00F3511E"/>
     <w:rPr>
@@ -21324,10 +21137,10 @@
       <w:szCs w:val="28"/>
     </w:rPr>
   </w:style>
-  <w:style w:type="character" w:customStyle="1" w:styleId="50">
-    <w:name w:val="标题 5 字符"/>
-    <w:basedOn w:val="a0"/>
-    <w:link w:val="5"/>
+  <w:style w:type="character" w:customStyle="1" w:styleId="Heading5Char">
+    <w:name w:val="Heading 5 Char"/>
+    <w:basedOn w:val="DefaultParagraphFont"/>
+    <w:link w:val="Heading5"/>
     <w:uiPriority w:val="9"/>
     <w:rsid w:val="00F3511E"/>
     <w:rPr>
@@ -21337,10 +21150,10 @@
       <w:szCs w:val="28"/>
     </w:rPr>
   </w:style>
-  <w:style w:type="character" w:customStyle="1" w:styleId="10">
-    <w:name w:val="标题 1 字符"/>
-    <w:basedOn w:val="a0"/>
-    <w:link w:val="1"/>
+  <w:style w:type="character" w:customStyle="1" w:styleId="Heading1Char">
+    <w:name w:val="Heading 1 Char"/>
+    <w:basedOn w:val="DefaultParagraphFont"/>
+    <w:link w:val="Heading1"/>
     <w:uiPriority w:val="9"/>
     <w:rsid w:val="00F3511E"/>
     <w:rPr>
@@ -21351,9 +21164,9 @@
       <w:szCs w:val="44"/>
     </w:rPr>
   </w:style>
-  <w:style w:type="paragraph" w:styleId="a3">
+  <w:style w:type="paragraph" w:styleId="ListParagraph">
     <w:name w:val="List Paragraph"/>
-    <w:basedOn w:val="a"/>
+    <w:basedOn w:val="Normal"/>
     <w:uiPriority w:val="34"/>
     <w:qFormat/>
     <w:rsid w:val="00F3511E"/>
@@ -21361,9 +21174,9 @@
       <w:ind w:firstLineChars="200" w:firstLine="420"/>
     </w:pPr>
   </w:style>
-  <w:style w:type="character" w:styleId="a4">
+  <w:style w:type="character" w:styleId="Strong">
     <w:name w:val="Strong"/>
-    <w:basedOn w:val="a0"/>
+    <w:basedOn w:val="DefaultParagraphFont"/>
     <w:uiPriority w:val="22"/>
     <w:qFormat/>
     <w:rsid w:val="000E6E9A"/>
@@ -21372,11 +21185,11 @@
       <w:bCs/>
     </w:rPr>
   </w:style>
-  <w:style w:type="paragraph" w:styleId="a5">
+  <w:style w:type="paragraph" w:styleId="Date">
     <w:name w:val="Date"/>
-    <w:basedOn w:val="a"/>
-    <w:next w:val="a"/>
-    <w:link w:val="a6"/>
+    <w:basedOn w:val="Normal"/>
+    <w:next w:val="Normal"/>
+    <w:link w:val="DateChar"/>
     <w:uiPriority w:val="99"/>
     <w:semiHidden/>
     <w:unhideWhenUsed/>
@@ -21385,17 +21198,17 @@
       <w:ind w:leftChars="2500" w:left="100"/>
     </w:pPr>
   </w:style>
-  <w:style w:type="character" w:customStyle="1" w:styleId="a6">
-    <w:name w:val="日期 字符"/>
-    <w:basedOn w:val="a0"/>
-    <w:link w:val="a5"/>
+  <w:style w:type="character" w:customStyle="1" w:styleId="DateChar">
+    <w:name w:val="Date Char"/>
+    <w:basedOn w:val="DefaultParagraphFont"/>
+    <w:link w:val="Date"/>
     <w:uiPriority w:val="99"/>
     <w:semiHidden/>
     <w:rsid w:val="008C3BD0"/>
   </w:style>
-  <w:style w:type="paragraph" w:styleId="a7">
+  <w:style w:type="paragraph" w:styleId="NormalWeb">
     <w:name w:val="Normal (Web)"/>
-    <w:basedOn w:val="a"/>
+    <w:basedOn w:val="Normal"/>
     <w:uiPriority w:val="99"/>
     <w:unhideWhenUsed/>
     <w:rsid w:val="00C423F2"/>
@@ -21410,9 +21223,9 @@
       <w14:ligatures w14:val="none"/>
     </w:rPr>
   </w:style>
-  <w:style w:type="character" w:styleId="HTML">
+  <w:style w:type="character" w:styleId="HTMLCode">
     <w:name w:val="HTML Code"/>
-    <w:basedOn w:val="a0"/>
+    <w:basedOn w:val="DefaultParagraphFont"/>
     <w:uiPriority w:val="99"/>
     <w:semiHidden/>
     <w:unhideWhenUsed/>
@@ -21423,7 +21236,7 @@
       <w:szCs w:val="24"/>
     </w:rPr>
   </w:style>
-  <w:style w:type="paragraph" w:styleId="a8">
+  <w:style w:type="paragraph" w:styleId="NoSpacing">
     <w:name w:val="No Spacing"/>
     <w:uiPriority w:val="1"/>
     <w:qFormat/>
@@ -21433,11 +21246,11 @@
       <w:jc w:val="both"/>
     </w:pPr>
   </w:style>
-  <w:style w:type="paragraph" w:styleId="a9">
+  <w:style w:type="paragraph" w:styleId="Subtitle">
     <w:name w:val="Subtitle"/>
-    <w:basedOn w:val="a"/>
-    <w:next w:val="a"/>
-    <w:link w:val="aa"/>
+    <w:basedOn w:val="Normal"/>
+    <w:next w:val="Normal"/>
+    <w:link w:val="SubtitleChar"/>
     <w:uiPriority w:val="11"/>
     <w:qFormat/>
     <w:rsid w:val="00BF0D73"/>
@@ -21454,10 +21267,10 @@
       <w:szCs w:val="32"/>
     </w:rPr>
   </w:style>
-  <w:style w:type="character" w:customStyle="1" w:styleId="aa">
-    <w:name w:val="副标题 字符"/>
-    <w:basedOn w:val="a0"/>
-    <w:link w:val="a9"/>
+  <w:style w:type="character" w:customStyle="1" w:styleId="SubtitleChar">
+    <w:name w:val="Subtitle Char"/>
+    <w:basedOn w:val="DefaultParagraphFont"/>
+    <w:link w:val="Subtitle"/>
     <w:uiPriority w:val="11"/>
     <w:rsid w:val="00BF0D73"/>
     <w:rPr>
@@ -21468,9 +21281,9 @@
       <w:szCs w:val="32"/>
     </w:rPr>
   </w:style>
-  <w:style w:type="table" w:styleId="ab">
+  <w:style w:type="table" w:styleId="TableGrid">
     <w:name w:val="Table Grid"/>
-    <w:basedOn w:val="a1"/>
+    <w:basedOn w:val="TableNormal"/>
     <w:uiPriority w:val="39"/>
     <w:rsid w:val="000D4673"/>
     <w:tblPr>
@@ -21484,9 +21297,9 @@
       </w:tblBorders>
     </w:tblPr>
   </w:style>
-  <w:style w:type="table" w:styleId="4-3">
+  <w:style w:type="table" w:styleId="GridTable4-Accent3">
     <w:name w:val="Grid Table 4 Accent 3"/>
-    <w:basedOn w:val="a1"/>
+    <w:basedOn w:val="TableNormal"/>
     <w:uiPriority w:val="49"/>
     <w:rsid w:val="005966D3"/>
     <w:tblPr>
@@ -21557,9 +21370,9 @@
       </w:tcPr>
     </w:tblStylePr>
   </w:style>
-  <w:style w:type="table" w:styleId="5-3">
+  <w:style w:type="table" w:styleId="GridTable5Dark-Accent3">
     <w:name w:val="Grid Table 5 Dark Accent 3"/>
-    <w:basedOn w:val="a1"/>
+    <w:basedOn w:val="TableNormal"/>
     <w:uiPriority w:val="50"/>
     <w:rsid w:val="005966D3"/>
     <w:tblPr>
@@ -21660,10 +21473,10 @@
       </w:tcPr>
     </w:tblStylePr>
   </w:style>
-  <w:style w:type="paragraph" w:styleId="ac">
+  <w:style w:type="paragraph" w:styleId="Header">
     <w:name w:val="header"/>
-    <w:basedOn w:val="a"/>
-    <w:link w:val="ad"/>
+    <w:basedOn w:val="Normal"/>
+    <w:link w:val="HeaderChar"/>
     <w:uiPriority w:val="99"/>
     <w:unhideWhenUsed/>
     <w:rsid w:val="00374963"/>
@@ -21680,10 +21493,10 @@
       <w:szCs w:val="18"/>
     </w:rPr>
   </w:style>
-  <w:style w:type="character" w:customStyle="1" w:styleId="ad">
-    <w:name w:val="页眉 字符"/>
-    <w:basedOn w:val="a0"/>
-    <w:link w:val="ac"/>
+  <w:style w:type="character" w:customStyle="1" w:styleId="HeaderChar">
+    <w:name w:val="Header Char"/>
+    <w:basedOn w:val="DefaultParagraphFont"/>
+    <w:link w:val="Header"/>
     <w:uiPriority w:val="99"/>
     <w:rsid w:val="00374963"/>
     <w:rPr>
@@ -21691,10 +21504,10 @@
       <w:szCs w:val="18"/>
     </w:rPr>
   </w:style>
-  <w:style w:type="paragraph" w:styleId="ae">
+  <w:style w:type="paragraph" w:styleId="Footer">
     <w:name w:val="footer"/>
-    <w:basedOn w:val="a"/>
-    <w:link w:val="af"/>
+    <w:basedOn w:val="Normal"/>
+    <w:link w:val="FooterChar"/>
     <w:uiPriority w:val="99"/>
     <w:unhideWhenUsed/>
     <w:rsid w:val="00374963"/>
@@ -21711,10 +21524,10 @@
       <w:szCs w:val="18"/>
     </w:rPr>
   </w:style>
-  <w:style w:type="character" w:customStyle="1" w:styleId="af">
-    <w:name w:val="页脚 字符"/>
-    <w:basedOn w:val="a0"/>
-    <w:link w:val="ae"/>
+  <w:style w:type="character" w:customStyle="1" w:styleId="FooterChar">
+    <w:name w:val="Footer Char"/>
+    <w:basedOn w:val="DefaultParagraphFont"/>
+    <w:link w:val="Footer"/>
     <w:uiPriority w:val="99"/>
     <w:rsid w:val="00374963"/>
     <w:rPr>
@@ -21722,17 +21535,17 @@
       <w:szCs w:val="18"/>
     </w:rPr>
   </w:style>
-  <w:style w:type="paragraph" w:styleId="af0">
+  <w:style w:type="paragraph" w:styleId="Revision">
     <w:name w:val="Revision"/>
     <w:hidden/>
     <w:uiPriority w:val="99"/>
     <w:semiHidden/>
     <w:rsid w:val="00AB0BC4"/>
   </w:style>
-  <w:style w:type="paragraph" w:styleId="HTML0">
+  <w:style w:type="paragraph" w:styleId="HTMLPreformatted">
     <w:name w:val="HTML Preformatted"/>
-    <w:basedOn w:val="a"/>
-    <w:link w:val="HTML1"/>
+    <w:basedOn w:val="Normal"/>
+    <w:link w:val="HTMLPreformattedChar"/>
     <w:uiPriority w:val="99"/>
     <w:semiHidden/>
     <w:unhideWhenUsed/>
@@ -21766,10 +21579,10 @@
       <w14:ligatures w14:val="none"/>
     </w:rPr>
   </w:style>
-  <w:style w:type="character" w:customStyle="1" w:styleId="HTML1">
-    <w:name w:val="HTML 预设格式 字符"/>
-    <w:basedOn w:val="a0"/>
-    <w:link w:val="HTML0"/>
+  <w:style w:type="character" w:customStyle="1" w:styleId="HTMLPreformattedChar">
+    <w:name w:val="HTML Preformatted Char"/>
+    <w:basedOn w:val="DefaultParagraphFont"/>
+    <w:link w:val="HTMLPreformatted"/>
     <w:uiPriority w:val="99"/>
     <w:semiHidden/>
     <w:rsid w:val="00920952"/>
@@ -21783,7 +21596,7 @@
   </w:style>
   <w:style w:type="character" w:customStyle="1" w:styleId="color-fg-muted">
     <w:name w:val="color-fg-muted"/>
-    <w:basedOn w:val="a0"/>
+    <w:basedOn w:val="DefaultParagraphFont"/>
     <w:rsid w:val="009D259F"/>
   </w:style>
 </w:styles>

</xml_diff>